<commit_message>
Added quick sort presentation
</commit_message>
<xml_diff>
--- a/Report.docx
+++ b/Report.docx
@@ -41,13 +41,11 @@
           <w:p>
             <w:pPr>
               <w:rPr>
-                <w:sz w:val="28"/>
                 <w:szCs w:val="28"/>
               </w:rPr>
             </w:pPr>
             <w:r>
               <w:rPr>
-                <w:sz w:val="28"/>
                 <w:szCs w:val="28"/>
               </w:rPr>
               <w:t>Full Name</w:t>
@@ -63,13 +61,11 @@
               <w:jc w:val="center"/>
               <w:cnfStyle w:val="100000000000" w:firstRow="1" w:lastRow="0" w:firstColumn="0" w:lastColumn="0" w:oddVBand="0" w:evenVBand="0" w:oddHBand="0" w:evenHBand="0" w:firstRowFirstColumn="0" w:firstRowLastColumn="0" w:lastRowFirstColumn="0" w:lastRowLastColumn="0"/>
               <w:rPr>
-                <w:sz w:val="28"/>
                 <w:szCs w:val="28"/>
               </w:rPr>
             </w:pPr>
             <w:r>
               <w:rPr>
-                <w:sz w:val="28"/>
                 <w:szCs w:val="28"/>
               </w:rPr>
               <w:t>Student ID</w:t>
@@ -87,7 +83,6 @@
             <w:pPr>
               <w:rPr>
                 <w:b w:val="0"/>
-                <w:sz w:val="28"/>
                 <w:szCs w:val="28"/>
               </w:rPr>
             </w:pPr>
@@ -95,7 +90,6 @@
             <w:r>
               <w:rPr>
                 <w:b w:val="0"/>
-                <w:sz w:val="28"/>
                 <w:szCs w:val="28"/>
               </w:rPr>
               <w:t>Trần</w:t>
@@ -104,7 +98,6 @@
             <w:r>
               <w:rPr>
                 <w:b w:val="0"/>
-                <w:sz w:val="28"/>
                 <w:szCs w:val="28"/>
               </w:rPr>
               <w:t xml:space="preserve"> </w:t>
@@ -113,7 +106,6 @@
             <w:r>
               <w:rPr>
                 <w:b w:val="0"/>
-                <w:sz w:val="28"/>
                 <w:szCs w:val="28"/>
               </w:rPr>
               <w:t>Nguyễn</w:t>
@@ -122,7 +114,6 @@
             <w:r>
               <w:rPr>
                 <w:b w:val="0"/>
-                <w:sz w:val="28"/>
                 <w:szCs w:val="28"/>
               </w:rPr>
               <w:t xml:space="preserve"> Minh </w:t>
@@ -131,7 +122,6 @@
             <w:r>
               <w:rPr>
                 <w:b w:val="0"/>
-                <w:sz w:val="28"/>
                 <w:szCs w:val="28"/>
               </w:rPr>
               <w:t>Hoàng</w:t>
@@ -148,13 +138,11 @@
               <w:jc w:val="center"/>
               <w:cnfStyle w:val="000000000000" w:firstRow="0" w:lastRow="0" w:firstColumn="0" w:lastColumn="0" w:oddVBand="0" w:evenVBand="0" w:oddHBand="0" w:evenHBand="0" w:firstRowFirstColumn="0" w:firstRowLastColumn="0" w:lastRowFirstColumn="0" w:lastRowLastColumn="0"/>
               <w:rPr>
-                <w:sz w:val="28"/>
                 <w:szCs w:val="28"/>
               </w:rPr>
             </w:pPr>
             <w:r>
               <w:rPr>
-                <w:sz w:val="28"/>
                 <w:szCs w:val="28"/>
               </w:rPr>
               <w:t>22127131</w:t>
@@ -172,7 +160,6 @@
             <w:pPr>
               <w:rPr>
                 <w:b w:val="0"/>
-                <w:sz w:val="28"/>
                 <w:szCs w:val="28"/>
               </w:rPr>
             </w:pPr>
@@ -180,7 +167,6 @@
             <w:r>
               <w:rPr>
                 <w:b w:val="0"/>
-                <w:sz w:val="28"/>
                 <w:szCs w:val="28"/>
               </w:rPr>
               <w:t>Đỗ</w:t>
@@ -189,7 +175,6 @@
             <w:r>
               <w:rPr>
                 <w:b w:val="0"/>
-                <w:sz w:val="28"/>
                 <w:szCs w:val="28"/>
               </w:rPr>
               <w:t xml:space="preserve"> </w:t>
@@ -198,7 +183,6 @@
             <w:r>
               <w:rPr>
                 <w:b w:val="0"/>
-                <w:sz w:val="28"/>
                 <w:szCs w:val="28"/>
               </w:rPr>
               <w:t>Đình</w:t>
@@ -207,7 +191,6 @@
             <w:r>
               <w:rPr>
                 <w:b w:val="0"/>
-                <w:sz w:val="28"/>
                 <w:szCs w:val="28"/>
               </w:rPr>
               <w:t xml:space="preserve"> </w:t>
@@ -216,7 +199,6 @@
             <w:r>
               <w:rPr>
                 <w:b w:val="0"/>
-                <w:sz w:val="28"/>
                 <w:szCs w:val="28"/>
               </w:rPr>
               <w:t>Hải</w:t>
@@ -233,13 +215,11 @@
               <w:jc w:val="center"/>
               <w:cnfStyle w:val="000000000000" w:firstRow="0" w:lastRow="0" w:firstColumn="0" w:lastColumn="0" w:oddVBand="0" w:evenVBand="0" w:oddHBand="0" w:evenHBand="0" w:firstRowFirstColumn="0" w:firstRowLastColumn="0" w:lastRowFirstColumn="0" w:lastRowLastColumn="0"/>
               <w:rPr>
-                <w:sz w:val="28"/>
                 <w:szCs w:val="28"/>
               </w:rPr>
             </w:pPr>
             <w:r>
               <w:rPr>
-                <w:sz w:val="28"/>
                 <w:szCs w:val="28"/>
               </w:rPr>
               <w:t>22127095</w:t>
@@ -257,7 +237,6 @@
             <w:pPr>
               <w:rPr>
                 <w:b w:val="0"/>
-                <w:sz w:val="28"/>
                 <w:szCs w:val="28"/>
               </w:rPr>
             </w:pPr>
@@ -265,7 +244,6 @@
             <w:r>
               <w:rPr>
                 <w:b w:val="0"/>
-                <w:sz w:val="28"/>
                 <w:szCs w:val="28"/>
               </w:rPr>
               <w:t>Phạm</w:t>
@@ -274,7 +252,6 @@
             <w:r>
               <w:rPr>
                 <w:b w:val="0"/>
-                <w:sz w:val="28"/>
                 <w:szCs w:val="28"/>
               </w:rPr>
               <w:t xml:space="preserve"> </w:t>
@@ -283,7 +260,6 @@
             <w:r>
               <w:rPr>
                 <w:b w:val="0"/>
-                <w:sz w:val="28"/>
                 <w:szCs w:val="28"/>
               </w:rPr>
               <w:t>Thành</w:t>
@@ -292,7 +268,6 @@
             <w:r>
               <w:rPr>
                 <w:b w:val="0"/>
-                <w:sz w:val="28"/>
                 <w:szCs w:val="28"/>
               </w:rPr>
               <w:t xml:space="preserve"> </w:t>
@@ -301,7 +276,6 @@
             <w:r>
               <w:rPr>
                 <w:b w:val="0"/>
-                <w:sz w:val="28"/>
                 <w:szCs w:val="28"/>
               </w:rPr>
               <w:t>Đạt</w:t>
@@ -318,13 +292,11 @@
               <w:jc w:val="center"/>
               <w:cnfStyle w:val="000000000000" w:firstRow="0" w:lastRow="0" w:firstColumn="0" w:lastColumn="0" w:oddVBand="0" w:evenVBand="0" w:oddHBand="0" w:evenHBand="0" w:firstRowFirstColumn="0" w:firstRowLastColumn="0" w:lastRowFirstColumn="0" w:lastRowLastColumn="0"/>
               <w:rPr>
-                <w:sz w:val="28"/>
                 <w:szCs w:val="28"/>
               </w:rPr>
             </w:pPr>
             <w:r>
               <w:rPr>
-                <w:sz w:val="28"/>
                 <w:szCs w:val="28"/>
               </w:rPr>
               <w:t>22127064</w:t>
@@ -342,7 +314,6 @@
             <w:pPr>
               <w:rPr>
                 <w:b w:val="0"/>
-                <w:sz w:val="28"/>
                 <w:szCs w:val="28"/>
               </w:rPr>
             </w:pPr>
@@ -350,7 +321,6 @@
             <w:r>
               <w:rPr>
                 <w:b w:val="0"/>
-                <w:sz w:val="28"/>
                 <w:szCs w:val="28"/>
               </w:rPr>
               <w:t>Đỗ</w:t>
@@ -359,7 +329,6 @@
             <w:r>
               <w:rPr>
                 <w:b w:val="0"/>
-                <w:sz w:val="28"/>
                 <w:szCs w:val="28"/>
               </w:rPr>
               <w:t xml:space="preserve"> Phan </w:t>
@@ -368,7 +337,6 @@
             <w:r>
               <w:rPr>
                 <w:b w:val="0"/>
-                <w:sz w:val="28"/>
                 <w:szCs w:val="28"/>
               </w:rPr>
               <w:t>Tuấn</w:t>
@@ -377,7 +345,6 @@
             <w:r>
               <w:rPr>
                 <w:b w:val="0"/>
-                <w:sz w:val="28"/>
                 <w:szCs w:val="28"/>
               </w:rPr>
               <w:t xml:space="preserve"> </w:t>
@@ -386,7 +353,6 @@
             <w:r>
               <w:rPr>
                 <w:b w:val="0"/>
-                <w:sz w:val="28"/>
                 <w:szCs w:val="28"/>
               </w:rPr>
               <w:t>Đạt</w:t>
@@ -403,13 +369,11 @@
               <w:jc w:val="center"/>
               <w:cnfStyle w:val="000000000000" w:firstRow="0" w:lastRow="0" w:firstColumn="0" w:lastColumn="0" w:oddVBand="0" w:evenVBand="0" w:oddHBand="0" w:evenHBand="0" w:firstRowFirstColumn="0" w:firstRowLastColumn="0" w:lastRowFirstColumn="0" w:lastRowLastColumn="0"/>
               <w:rPr>
-                <w:sz w:val="28"/>
                 <w:szCs w:val="28"/>
               </w:rPr>
             </w:pPr>
             <w:r>
               <w:rPr>
-                <w:sz w:val="28"/>
                 <w:szCs w:val="28"/>
               </w:rPr>
               <w:t>22127057</w:t>
@@ -437,6 +401,9 @@
     </w:p>
     <w:p>
       <w:r>
+        <w:rPr>
+          <w:noProof/>
+        </w:rPr>
         <w:drawing>
           <wp:inline distT="0" distB="0" distL="0" distR="0" wp14:anchorId="66F07EDF" wp14:editId="58404766">
             <wp:extent cx="5768340" cy="2100871"/>
@@ -494,10 +461,548 @@
         <w:pStyle w:val="Heading1"/>
       </w:pPr>
       <w:r>
+        <w:lastRenderedPageBreak/>
         <w:t>Algorithm presentation</w:t>
       </w:r>
+    </w:p>
+    <w:p>
+      <w:pPr>
+        <w:pStyle w:val="Heading2"/>
+      </w:pPr>
+      <w:r>
+        <w:t>Selection sort</w:t>
+      </w:r>
+    </w:p>
+    <w:p>
+      <w:pPr>
+        <w:pStyle w:val="Heading2"/>
+      </w:pPr>
+      <w:r>
+        <w:t>Insertion sort</w:t>
+      </w:r>
+    </w:p>
+    <w:p>
+      <w:pPr>
+        <w:pStyle w:val="Heading2"/>
+      </w:pPr>
+      <w:r>
+        <w:t>Bubble sort</w:t>
+      </w:r>
+    </w:p>
+    <w:p>
+      <w:pPr>
+        <w:pStyle w:val="Heading2"/>
+      </w:pPr>
+      <w:r>
+        <w:t>Shaker sort</w:t>
+      </w:r>
+    </w:p>
+    <w:p>
+      <w:pPr>
+        <w:pStyle w:val="Heading2"/>
+      </w:pPr>
+      <w:r>
+        <w:t>Shell sort</w:t>
+      </w:r>
+    </w:p>
+    <w:p>
+      <w:pPr>
+        <w:pStyle w:val="Heading2"/>
+      </w:pPr>
+      <w:r>
+        <w:t>Heap sort</w:t>
+      </w:r>
+    </w:p>
+    <w:p>
+      <w:pPr>
+        <w:pStyle w:val="Heading2"/>
+      </w:pPr>
+      <w:r>
+        <w:t>Merge sort</w:t>
+      </w:r>
+    </w:p>
+    <w:p>
+      <w:pPr>
+        <w:pStyle w:val="Heading2"/>
+      </w:pPr>
       <w:bookmarkStart w:id="0" w:name="_GoBack"/>
-      <w:bookmarkEnd w:id="0"/>
+      <w:r>
+        <w:t>Quick sort</w:t>
+      </w:r>
+    </w:p>
+    <w:bookmarkEnd w:id="0"/>
+    <w:p>
+      <w:pPr>
+        <w:pStyle w:val="Heading3"/>
+      </w:pPr>
+      <w:r>
+        <w:t xml:space="preserve"> Idea</w:t>
+      </w:r>
+    </w:p>
+    <w:p>
+      <w:pPr>
+        <w:rPr>
+          <w:szCs w:val="28"/>
+        </w:rPr>
+      </w:pPr>
+      <w:r>
+        <w:rPr>
+          <w:szCs w:val="28"/>
+        </w:rPr>
+        <w:t>Divide</w:t>
+      </w:r>
+      <w:r>
+        <w:rPr>
+          <w:szCs w:val="28"/>
+        </w:rPr>
+        <w:t xml:space="preserve"> the given array into two sections using a partitioning elem</w:t>
+      </w:r>
+      <w:r>
+        <w:rPr>
+          <w:szCs w:val="28"/>
+        </w:rPr>
+        <w:t xml:space="preserve">ent called a pivot. </w:t>
+      </w:r>
+      <w:r>
+        <w:rPr>
+          <w:szCs w:val="28"/>
+        </w:rPr>
+        <w:t xml:space="preserve">The </w:t>
+      </w:r>
+      <w:r>
+        <w:rPr>
+          <w:szCs w:val="28"/>
+        </w:rPr>
+        <w:t xml:space="preserve">division performed is such that all </w:t>
+      </w:r>
+      <w:r>
+        <w:rPr>
+          <w:szCs w:val="28"/>
+        </w:rPr>
+        <w:t>elements to the left side of the pi</w:t>
+      </w:r>
+      <w:r>
+        <w:rPr>
+          <w:szCs w:val="28"/>
+        </w:rPr>
+        <w:t xml:space="preserve">vot are smaller than the pivot, and all </w:t>
+      </w:r>
+      <w:r>
+        <w:rPr>
+          <w:szCs w:val="28"/>
+        </w:rPr>
+        <w:t>elements to the right side of the pivot are greater than the pivot.</w:t>
+      </w:r>
+      <w:r>
+        <w:rPr>
+          <w:szCs w:val="28"/>
+        </w:rPr>
+        <w:t xml:space="preserve"> Pivot element can be first element, last element, middle element, or even a random element in the array.</w:t>
+      </w:r>
+    </w:p>
+    <w:p>
+      <w:pPr>
+        <w:pStyle w:val="Heading3"/>
+      </w:pPr>
+      <w:r>
+        <w:t xml:space="preserve"> Step-by-step description</w:t>
+      </w:r>
+    </w:p>
+    <w:p>
+      <w:r>
+        <w:t>Below is the algorithm for quick sort using the last element of the array as the pivot:</w:t>
+      </w:r>
+    </w:p>
+    <w:p>
+      <w:pPr>
+        <w:ind w:left="720"/>
+      </w:pPr>
+      <w:r>
+        <w:t>Step 1</w:t>
+      </w:r>
+      <w:r>
+        <w:t xml:space="preserve"> − Choose the high</w:t>
+      </w:r>
+      <w:r>
+        <w:t>est</w:t>
+      </w:r>
+      <w:r>
+        <w:t>-index</w:t>
+      </w:r>
+      <w:r>
+        <w:t xml:space="preserve"> element as</w:t>
+      </w:r>
+      <w:r>
+        <w:t xml:space="preserve"> Pivot.</w:t>
+      </w:r>
+    </w:p>
+    <w:p>
+      <w:pPr>
+        <w:ind w:left="720"/>
+      </w:pPr>
+      <w:r>
+        <w:t>Step 2 − Take another variable to indicate Low</w:t>
+      </w:r>
+      <w:r>
+        <w:t xml:space="preserve"> (lowest index</w:t>
+      </w:r>
+      <w:r>
+        <w:t xml:space="preserve"> - 1</w:t>
+      </w:r>
+      <w:r>
+        <w:t>)</w:t>
+      </w:r>
+      <w:r>
+        <w:t>.</w:t>
+      </w:r>
+    </w:p>
+    <w:p>
+      <w:pPr>
+        <w:ind w:left="720"/>
+      </w:pPr>
+      <w:r>
+        <w:t xml:space="preserve">Step 5 </w:t>
+      </w:r>
+      <w:r>
+        <w:t>–</w:t>
+      </w:r>
+      <w:r>
+        <w:t xml:space="preserve"> </w:t>
+      </w:r>
+      <w:r>
+        <w:t xml:space="preserve">Starting from </w:t>
+      </w:r>
+      <w:r>
+        <w:t xml:space="preserve">index </w:t>
+      </w:r>
+      <w:proofErr w:type="spellStart"/>
+      <w:r>
+        <w:t>i</w:t>
+      </w:r>
+      <w:proofErr w:type="spellEnd"/>
+      <w:r>
+        <w:t xml:space="preserve"> = </w:t>
+      </w:r>
+      <w:r>
+        <w:t xml:space="preserve">Low + </w:t>
+      </w:r>
+      <w:r>
+        <w:t xml:space="preserve">1, while </w:t>
+      </w:r>
+      <w:proofErr w:type="spellStart"/>
+      <w:r>
+        <w:t>i</w:t>
+      </w:r>
+      <w:proofErr w:type="spellEnd"/>
+      <w:r>
+        <w:t xml:space="preserve"> &lt; index of Pivot, compare    </w:t>
+      </w:r>
+      <w:proofErr w:type="spellStart"/>
+      <w:r>
+        <w:t>i-th</w:t>
+      </w:r>
+      <w:proofErr w:type="spellEnd"/>
+      <w:r>
+        <w:t xml:space="preserve"> element with Pivot</w:t>
+      </w:r>
+    </w:p>
+    <w:p>
+      <w:pPr>
+        <w:ind w:left="720"/>
+      </w:pPr>
+      <w:r>
+        <w:tab/>
+        <w:t xml:space="preserve">Step 5.1 – If value of </w:t>
+      </w:r>
+      <w:proofErr w:type="spellStart"/>
+      <w:r>
+        <w:t>i-th</w:t>
+      </w:r>
+      <w:proofErr w:type="spellEnd"/>
+      <w:r>
+        <w:t xml:space="preserve"> element is smaller than Pivot, increase Low by 1 and swap </w:t>
+      </w:r>
+      <w:proofErr w:type="spellStart"/>
+      <w:r>
+        <w:t>i-th</w:t>
+      </w:r>
+      <w:proofErr w:type="spellEnd"/>
+      <w:r>
+        <w:t xml:space="preserve"> element with Low-</w:t>
+      </w:r>
+      <w:proofErr w:type="spellStart"/>
+      <w:r>
+        <w:t>th</w:t>
+      </w:r>
+      <w:proofErr w:type="spellEnd"/>
+      <w:r>
+        <w:t xml:space="preserve"> element.</w:t>
+      </w:r>
+    </w:p>
+    <w:p>
+      <w:pPr>
+        <w:ind w:left="720"/>
+      </w:pPr>
+      <w:r>
+        <w:tab/>
+        <w:t>Step 5.2 – Increase I by 1 and return to step 5.1.</w:t>
+      </w:r>
+    </w:p>
+    <w:p>
+      <w:pPr>
+        <w:ind w:left="720"/>
+      </w:pPr>
+      <w:r>
+        <w:lastRenderedPageBreak/>
+        <w:t xml:space="preserve">Step 6 </w:t>
+      </w:r>
+      <w:r>
+        <w:t>–</w:t>
+      </w:r>
+      <w:r>
+        <w:t xml:space="preserve"> </w:t>
+      </w:r>
+      <w:r>
+        <w:t>Swap (i+1)-</w:t>
+      </w:r>
+      <w:proofErr w:type="spellStart"/>
+      <w:r>
+        <w:t>th</w:t>
+      </w:r>
+      <w:proofErr w:type="spellEnd"/>
+      <w:r>
+        <w:t xml:space="preserve"> element with Pivot. The array is now divided into two sub-arrays. The left sub-array consists of all elements smaller than Pivot, and the right sub-array consists of all elements greater (or equal, if any) elements than</w:t>
+      </w:r>
+      <w:r>
+        <w:t xml:space="preserve"> Pivot.</w:t>
+      </w:r>
+    </w:p>
+    <w:p>
+      <w:pPr>
+        <w:ind w:left="720"/>
+      </w:pPr>
+      <w:r>
+        <w:t xml:space="preserve">Step 7 </w:t>
+      </w:r>
+      <w:r>
+        <w:t>–</w:t>
+      </w:r>
+      <w:r>
+        <w:t xml:space="preserve"> </w:t>
+      </w:r>
+      <w:r>
+        <w:t>Recursively perform the algorithm, starting from Step 1, for each sub-array.</w:t>
+      </w:r>
+    </w:p>
+    <w:p>
+      <w:r>
+        <w:t>When the process completely terminates, the resulting array will be a sorted array.</w:t>
+      </w:r>
+    </w:p>
+    <w:p>
+      <w:pPr>
+        <w:pStyle w:val="Heading3"/>
+      </w:pPr>
+      <w:r>
+        <w:t xml:space="preserve"> Complexity evaluation</w:t>
+      </w:r>
+    </w:p>
+    <w:p>
+      <w:pPr>
+        <w:pStyle w:val="ListParagraph"/>
+        <w:numPr>
+          <w:ilvl w:val="0"/>
+          <w:numId w:val="3"/>
+        </w:numPr>
+      </w:pPr>
+      <w:r>
+        <w:t>Time complexity:</w:t>
+      </w:r>
+    </w:p>
+    <w:p>
+      <w:pPr>
+        <w:pStyle w:val="ListParagraph"/>
+        <w:numPr>
+          <w:ilvl w:val="1"/>
+          <w:numId w:val="3"/>
+        </w:numPr>
+      </w:pPr>
+      <w:r>
+        <w:t xml:space="preserve">Best case: </w:t>
+      </w:r>
+      <w:r>
+        <w:t>O(n*</w:t>
+      </w:r>
+      <w:proofErr w:type="spellStart"/>
+      <w:r>
+        <w:t>logn</w:t>
+      </w:r>
+      <w:proofErr w:type="spellEnd"/>
+      <w:r>
+        <w:t>)</w:t>
+      </w:r>
+    </w:p>
+    <w:p>
+      <w:pPr>
+        <w:pStyle w:val="ListParagraph"/>
+        <w:numPr>
+          <w:ilvl w:val="1"/>
+          <w:numId w:val="3"/>
+        </w:numPr>
+      </w:pPr>
+      <w:r>
+        <w:t xml:space="preserve">Average case: </w:t>
+      </w:r>
+      <w:r>
+        <w:t>O(n*</w:t>
+      </w:r>
+      <w:proofErr w:type="spellStart"/>
+      <w:r>
+        <w:t>logn</w:t>
+      </w:r>
+      <w:proofErr w:type="spellEnd"/>
+      <w:r>
+        <w:t>)</w:t>
+      </w:r>
+    </w:p>
+    <w:p>
+      <w:pPr>
+        <w:pStyle w:val="ListParagraph"/>
+        <w:numPr>
+          <w:ilvl w:val="1"/>
+          <w:numId w:val="3"/>
+        </w:numPr>
+      </w:pPr>
+      <w:r>
+        <w:t>Worst case: O(n^2)</w:t>
+      </w:r>
+    </w:p>
+    <w:p>
+      <w:pPr>
+        <w:pStyle w:val="ListParagraph"/>
+        <w:numPr>
+          <w:ilvl w:val="0"/>
+          <w:numId w:val="3"/>
+        </w:numPr>
+      </w:pPr>
+      <w:r>
+        <w:t xml:space="preserve">Space complexity: </w:t>
+      </w:r>
+      <w:proofErr w:type="gramStart"/>
+      <w:r>
+        <w:t>O(</w:t>
+      </w:r>
+      <w:proofErr w:type="gramEnd"/>
+      <w:r>
+        <w:t>1)</w:t>
+      </w:r>
+    </w:p>
+    <w:p>
+      <w:pPr>
+        <w:pStyle w:val="Heading3"/>
+      </w:pPr>
+      <w:r>
+        <w:t xml:space="preserve"> Variants/Improvements</w:t>
+      </w:r>
+    </w:p>
+    <w:p>
+      <w:r>
+        <w:t>Quick sort can be sped up significantly by choosing the median of several elements as the Pivot.</w:t>
+      </w:r>
+    </w:p>
+    <w:p/>
+    <w:p>
+      <w:pPr>
+        <w:pStyle w:val="Heading2"/>
+      </w:pPr>
+      <w:r>
+        <w:t>Counting sort</w:t>
+      </w:r>
+    </w:p>
+    <w:p>
+      <w:pPr>
+        <w:pStyle w:val="Heading2"/>
+      </w:pPr>
+      <w:r>
+        <w:t>Radix sort</w:t>
+      </w:r>
+    </w:p>
+    <w:p>
+      <w:pPr>
+        <w:pStyle w:val="Heading2"/>
+      </w:pPr>
+      <w:r>
+        <w:t>Flash sort</w:t>
+      </w:r>
+    </w:p>
+    <w:p/>
+    <w:p>
+      <w:pPr>
+        <w:pStyle w:val="Heading1"/>
+      </w:pPr>
+      <w:r>
+        <w:t>Referenced resources</w:t>
+      </w:r>
+    </w:p>
+    <w:p>
+      <w:pPr>
+        <w:pStyle w:val="ListParagraph"/>
+        <w:numPr>
+          <w:ilvl w:val="0"/>
+          <w:numId w:val="2"/>
+        </w:numPr>
+      </w:pPr>
+      <w:hyperlink r:id="rId6" w:history="1">
+        <w:r>
+          <w:rPr>
+            <w:rStyle w:val="Hyperlink"/>
+          </w:rPr>
+          <w:t>https://www.ques10.com/p/65800/write-quicksort-algorithm-using-last-element-as-pi/</w:t>
+        </w:r>
+      </w:hyperlink>
+    </w:p>
+    <w:p>
+      <w:pPr>
+        <w:pStyle w:val="ListParagraph"/>
+        <w:numPr>
+          <w:ilvl w:val="0"/>
+          <w:numId w:val="2"/>
+        </w:numPr>
+      </w:pPr>
+      <w:hyperlink r:id="rId7" w:history="1">
+        <w:r>
+          <w:rPr>
+            <w:rStyle w:val="Hyperlink"/>
+          </w:rPr>
+          <w:t>https://www.geeksforgeeks.org/quick-sort/</w:t>
+        </w:r>
+      </w:hyperlink>
+    </w:p>
+    <w:p>
+      <w:pPr>
+        <w:pStyle w:val="ListParagraph"/>
+        <w:numPr>
+          <w:ilvl w:val="0"/>
+          <w:numId w:val="2"/>
+        </w:numPr>
+      </w:pPr>
+      <w:hyperlink r:id="rId8" w:history="1">
+        <w:r>
+          <w:rPr>
+            <w:rStyle w:val="Hyperlink"/>
+          </w:rPr>
+          <w:t>Analysis of quicksort (article) | Quick sort | Khan Academy</w:t>
+        </w:r>
+      </w:hyperlink>
+    </w:p>
+    <w:p>
+      <w:pPr>
+        <w:pStyle w:val="ListParagraph"/>
+        <w:numPr>
+          <w:ilvl w:val="0"/>
+          <w:numId w:val="2"/>
+        </w:numPr>
+      </w:pPr>
     </w:p>
     <w:sectPr>
       <w:pgSz w:w="12240" w:h="15840"/>
@@ -512,6 +1017,119 @@
 <file path=word/numbering.xml><?xml version="1.0" encoding="utf-8"?>
 <w:numbering xmlns:wpc="http://schemas.microsoft.com/office/word/2010/wordprocessingCanvas" xmlns:cx="http://schemas.microsoft.com/office/drawing/2014/chartex" xmlns:mc="http://schemas.openxmlformats.org/markup-compatibility/2006" xmlns:o="urn:schemas-microsoft-com:office:office" xmlns:r="http://schemas.openxmlformats.org/officeDocument/2006/relationships" xmlns:m="http://schemas.openxmlformats.org/officeDocument/2006/math" xmlns:v="urn:schemas-microsoft-com:vml" xmlns:wp14="http://schemas.microsoft.com/office/word/2010/wordprocessingDrawing" xmlns:wp="http://schemas.openxmlformats.org/drawingml/2006/wordprocessingDrawing" xmlns:w10="urn:schemas-microsoft-com:office:word" xmlns:w="http://schemas.openxmlformats.org/wordprocessingml/2006/main" xmlns:w14="http://schemas.microsoft.com/office/word/2010/wordml" xmlns:w15="http://schemas.microsoft.com/office/word/2012/wordml" xmlns:w16se="http://schemas.microsoft.com/office/word/2015/wordml/symex" xmlns:wpg="http://schemas.microsoft.com/office/word/2010/wordprocessingGroup" xmlns:wpi="http://schemas.microsoft.com/office/word/2010/wordprocessingInk" xmlns:wne="http://schemas.microsoft.com/office/word/2006/wordml" xmlns:wps="http://schemas.microsoft.com/office/word/2010/wordprocessingShape" mc:Ignorable="w14 w15 w16se wp14">
   <w:abstractNum w:abstractNumId="0" w15:restartNumberingAfterBreak="0">
+    <w:nsid w:val="12F15567"/>
+    <w:multiLevelType w:val="hybridMultilevel"/>
+    <w:tmpl w:val="DEFAE1B6"/>
+    <w:lvl w:ilvl="0" w:tplc="04090001">
+      <w:start w:val="1"/>
+      <w:numFmt w:val="bullet"/>
+      <w:lvlText w:val=""/>
+      <w:lvlJc w:val="left"/>
+      <w:pPr>
+        <w:ind w:left="720" w:hanging="360"/>
+      </w:pPr>
+      <w:rPr>
+        <w:rFonts w:ascii="Symbol" w:hAnsi="Symbol" w:hint="default"/>
+      </w:rPr>
+    </w:lvl>
+    <w:lvl w:ilvl="1" w:tplc="04090003">
+      <w:start w:val="1"/>
+      <w:numFmt w:val="bullet"/>
+      <w:lvlText w:val="o"/>
+      <w:lvlJc w:val="left"/>
+      <w:pPr>
+        <w:ind w:left="1440" w:hanging="360"/>
+      </w:pPr>
+      <w:rPr>
+        <w:rFonts w:ascii="Courier New" w:hAnsi="Courier New" w:cs="Courier New" w:hint="default"/>
+      </w:rPr>
+    </w:lvl>
+    <w:lvl w:ilvl="2" w:tplc="04090005" w:tentative="1">
+      <w:start w:val="1"/>
+      <w:numFmt w:val="bullet"/>
+      <w:lvlText w:val=""/>
+      <w:lvlJc w:val="left"/>
+      <w:pPr>
+        <w:ind w:left="2160" w:hanging="360"/>
+      </w:pPr>
+      <w:rPr>
+        <w:rFonts w:ascii="Wingdings" w:hAnsi="Wingdings" w:hint="default"/>
+      </w:rPr>
+    </w:lvl>
+    <w:lvl w:ilvl="3" w:tplc="04090001" w:tentative="1">
+      <w:start w:val="1"/>
+      <w:numFmt w:val="bullet"/>
+      <w:lvlText w:val=""/>
+      <w:lvlJc w:val="left"/>
+      <w:pPr>
+        <w:ind w:left="2880" w:hanging="360"/>
+      </w:pPr>
+      <w:rPr>
+        <w:rFonts w:ascii="Symbol" w:hAnsi="Symbol" w:hint="default"/>
+      </w:rPr>
+    </w:lvl>
+    <w:lvl w:ilvl="4" w:tplc="04090003" w:tentative="1">
+      <w:start w:val="1"/>
+      <w:numFmt w:val="bullet"/>
+      <w:lvlText w:val="o"/>
+      <w:lvlJc w:val="left"/>
+      <w:pPr>
+        <w:ind w:left="3600" w:hanging="360"/>
+      </w:pPr>
+      <w:rPr>
+        <w:rFonts w:ascii="Courier New" w:hAnsi="Courier New" w:cs="Courier New" w:hint="default"/>
+      </w:rPr>
+    </w:lvl>
+    <w:lvl w:ilvl="5" w:tplc="04090005" w:tentative="1">
+      <w:start w:val="1"/>
+      <w:numFmt w:val="bullet"/>
+      <w:lvlText w:val=""/>
+      <w:lvlJc w:val="left"/>
+      <w:pPr>
+        <w:ind w:left="4320" w:hanging="360"/>
+      </w:pPr>
+      <w:rPr>
+        <w:rFonts w:ascii="Wingdings" w:hAnsi="Wingdings" w:hint="default"/>
+      </w:rPr>
+    </w:lvl>
+    <w:lvl w:ilvl="6" w:tplc="04090001" w:tentative="1">
+      <w:start w:val="1"/>
+      <w:numFmt w:val="bullet"/>
+      <w:lvlText w:val=""/>
+      <w:lvlJc w:val="left"/>
+      <w:pPr>
+        <w:ind w:left="5040" w:hanging="360"/>
+      </w:pPr>
+      <w:rPr>
+        <w:rFonts w:ascii="Symbol" w:hAnsi="Symbol" w:hint="default"/>
+      </w:rPr>
+    </w:lvl>
+    <w:lvl w:ilvl="7" w:tplc="04090003" w:tentative="1">
+      <w:start w:val="1"/>
+      <w:numFmt w:val="bullet"/>
+      <w:lvlText w:val="o"/>
+      <w:lvlJc w:val="left"/>
+      <w:pPr>
+        <w:ind w:left="5760" w:hanging="360"/>
+      </w:pPr>
+      <w:rPr>
+        <w:rFonts w:ascii="Courier New" w:hAnsi="Courier New" w:cs="Courier New" w:hint="default"/>
+      </w:rPr>
+    </w:lvl>
+    <w:lvl w:ilvl="8" w:tplc="04090005" w:tentative="1">
+      <w:start w:val="1"/>
+      <w:numFmt w:val="bullet"/>
+      <w:lvlText w:val=""/>
+      <w:lvlJc w:val="left"/>
+      <w:pPr>
+        <w:ind w:left="6480" w:hanging="360"/>
+      </w:pPr>
+      <w:rPr>
+        <w:rFonts w:ascii="Wingdings" w:hAnsi="Wingdings" w:hint="default"/>
+      </w:rPr>
+    </w:lvl>
+  </w:abstractNum>
+  <w:abstractNum w:abstractNumId="1" w15:restartNumberingAfterBreak="0">
     <w:nsid w:val="3E144AB9"/>
     <w:multiLevelType w:val="multilevel"/>
     <w:tmpl w:val="2656FEBC"/>
@@ -633,7 +1251,126 @@
       </w:rPr>
     </w:lvl>
   </w:abstractNum>
+  <w:abstractNum w:abstractNumId="2" w15:restartNumberingAfterBreak="0">
+    <w:nsid w:val="7BE71CD4"/>
+    <w:multiLevelType w:val="hybridMultilevel"/>
+    <w:tmpl w:val="4A4A7736"/>
+    <w:lvl w:ilvl="0" w:tplc="04090001">
+      <w:start w:val="1"/>
+      <w:numFmt w:val="bullet"/>
+      <w:lvlText w:val=""/>
+      <w:lvlJc w:val="left"/>
+      <w:pPr>
+        <w:ind w:left="720" w:hanging="360"/>
+      </w:pPr>
+      <w:rPr>
+        <w:rFonts w:ascii="Symbol" w:hAnsi="Symbol" w:hint="default"/>
+      </w:rPr>
+    </w:lvl>
+    <w:lvl w:ilvl="1" w:tplc="04090003" w:tentative="1">
+      <w:start w:val="1"/>
+      <w:numFmt w:val="bullet"/>
+      <w:lvlText w:val="o"/>
+      <w:lvlJc w:val="left"/>
+      <w:pPr>
+        <w:ind w:left="1440" w:hanging="360"/>
+      </w:pPr>
+      <w:rPr>
+        <w:rFonts w:ascii="Courier New" w:hAnsi="Courier New" w:cs="Courier New" w:hint="default"/>
+      </w:rPr>
+    </w:lvl>
+    <w:lvl w:ilvl="2" w:tplc="04090005" w:tentative="1">
+      <w:start w:val="1"/>
+      <w:numFmt w:val="bullet"/>
+      <w:lvlText w:val=""/>
+      <w:lvlJc w:val="left"/>
+      <w:pPr>
+        <w:ind w:left="2160" w:hanging="360"/>
+      </w:pPr>
+      <w:rPr>
+        <w:rFonts w:ascii="Wingdings" w:hAnsi="Wingdings" w:hint="default"/>
+      </w:rPr>
+    </w:lvl>
+    <w:lvl w:ilvl="3" w:tplc="04090001" w:tentative="1">
+      <w:start w:val="1"/>
+      <w:numFmt w:val="bullet"/>
+      <w:lvlText w:val=""/>
+      <w:lvlJc w:val="left"/>
+      <w:pPr>
+        <w:ind w:left="2880" w:hanging="360"/>
+      </w:pPr>
+      <w:rPr>
+        <w:rFonts w:ascii="Symbol" w:hAnsi="Symbol" w:hint="default"/>
+      </w:rPr>
+    </w:lvl>
+    <w:lvl w:ilvl="4" w:tplc="04090003" w:tentative="1">
+      <w:start w:val="1"/>
+      <w:numFmt w:val="bullet"/>
+      <w:lvlText w:val="o"/>
+      <w:lvlJc w:val="left"/>
+      <w:pPr>
+        <w:ind w:left="3600" w:hanging="360"/>
+      </w:pPr>
+      <w:rPr>
+        <w:rFonts w:ascii="Courier New" w:hAnsi="Courier New" w:cs="Courier New" w:hint="default"/>
+      </w:rPr>
+    </w:lvl>
+    <w:lvl w:ilvl="5" w:tplc="04090005" w:tentative="1">
+      <w:start w:val="1"/>
+      <w:numFmt w:val="bullet"/>
+      <w:lvlText w:val=""/>
+      <w:lvlJc w:val="left"/>
+      <w:pPr>
+        <w:ind w:left="4320" w:hanging="360"/>
+      </w:pPr>
+      <w:rPr>
+        <w:rFonts w:ascii="Wingdings" w:hAnsi="Wingdings" w:hint="default"/>
+      </w:rPr>
+    </w:lvl>
+    <w:lvl w:ilvl="6" w:tplc="04090001" w:tentative="1">
+      <w:start w:val="1"/>
+      <w:numFmt w:val="bullet"/>
+      <w:lvlText w:val=""/>
+      <w:lvlJc w:val="left"/>
+      <w:pPr>
+        <w:ind w:left="5040" w:hanging="360"/>
+      </w:pPr>
+      <w:rPr>
+        <w:rFonts w:ascii="Symbol" w:hAnsi="Symbol" w:hint="default"/>
+      </w:rPr>
+    </w:lvl>
+    <w:lvl w:ilvl="7" w:tplc="04090003" w:tentative="1">
+      <w:start w:val="1"/>
+      <w:numFmt w:val="bullet"/>
+      <w:lvlText w:val="o"/>
+      <w:lvlJc w:val="left"/>
+      <w:pPr>
+        <w:ind w:left="5760" w:hanging="360"/>
+      </w:pPr>
+      <w:rPr>
+        <w:rFonts w:ascii="Courier New" w:hAnsi="Courier New" w:cs="Courier New" w:hint="default"/>
+      </w:rPr>
+    </w:lvl>
+    <w:lvl w:ilvl="8" w:tplc="04090005" w:tentative="1">
+      <w:start w:val="1"/>
+      <w:numFmt w:val="bullet"/>
+      <w:lvlText w:val=""/>
+      <w:lvlJc w:val="left"/>
+      <w:pPr>
+        <w:ind w:left="6480" w:hanging="360"/>
+      </w:pPr>
+      <w:rPr>
+        <w:rFonts w:ascii="Wingdings" w:hAnsi="Wingdings" w:hint="default"/>
+      </w:rPr>
+    </w:lvl>
+  </w:abstractNum>
   <w:num w:numId="1">
+    <w:abstractNumId w:val="1"/>
+  </w:num>
+  <w:num w:numId="2">
+    <w:abstractNumId w:val="2"/>
+  </w:num>
+  <w:num w:numId="3">
     <w:abstractNumId w:val="0"/>
   </w:num>
 </w:numbering>
@@ -1032,6 +1769,10 @@
   <w:style w:type="paragraph" w:default="1" w:styleId="Normal">
     <w:name w:val="Normal"/>
     <w:qFormat/>
+    <w:rsid w:val="004730CE"/>
+    <w:rPr>
+      <w:sz w:val="28"/>
+    </w:rPr>
   </w:style>
   <w:style w:type="paragraph" w:styleId="Heading1">
     <w:name w:val="heading 1"/>
@@ -1093,11 +1834,11 @@
     <w:basedOn w:val="Normal"/>
     <w:next w:val="Normal"/>
     <w:link w:val="Heading3Char"/>
+    <w:autoRedefine/>
     <w:uiPriority w:val="9"/>
-    <w:semiHidden/>
     <w:unhideWhenUsed/>
     <w:qFormat/>
-    <w:rsid w:val="00657B82"/>
+    <w:rsid w:val="004730CE"/>
     <w:pPr>
       <w:keepNext/>
       <w:keepLines/>
@@ -1111,7 +1852,7 @@
     <w:rPr>
       <w:rFonts w:asciiTheme="majorHAnsi" w:eastAsiaTheme="majorEastAsia" w:hAnsiTheme="majorHAnsi" w:cstheme="majorBidi"/>
       <w:color w:val="1F4D78" w:themeColor="accent1" w:themeShade="7F"/>
-      <w:sz w:val="24"/>
+      <w:sz w:val="34"/>
       <w:szCs w:val="24"/>
     </w:rPr>
   </w:style>
@@ -1373,12 +2114,11 @@
     <w:basedOn w:val="DefaultParagraphFont"/>
     <w:link w:val="Heading3"/>
     <w:uiPriority w:val="9"/>
-    <w:semiHidden/>
-    <w:rsid w:val="00657B82"/>
+    <w:rsid w:val="004730CE"/>
     <w:rPr>
       <w:rFonts w:asciiTheme="majorHAnsi" w:eastAsiaTheme="majorEastAsia" w:hAnsiTheme="majorHAnsi" w:cstheme="majorBidi"/>
       <w:color w:val="1F4D78" w:themeColor="accent1" w:themeShade="7F"/>
-      <w:sz w:val="24"/>
+      <w:sz w:val="34"/>
       <w:szCs w:val="24"/>
     </w:rPr>
   </w:style>
@@ -1539,6 +2279,28 @@
         <w:bCs/>
       </w:rPr>
     </w:tblStylePr>
+  </w:style>
+  <w:style w:type="paragraph" w:styleId="ListParagraph">
+    <w:name w:val="List Paragraph"/>
+    <w:basedOn w:val="Normal"/>
+    <w:uiPriority w:val="34"/>
+    <w:qFormat/>
+    <w:rsid w:val="004730CE"/>
+    <w:pPr>
+      <w:ind w:left="720"/>
+      <w:contextualSpacing/>
+    </w:pPr>
+  </w:style>
+  <w:style w:type="character" w:styleId="Hyperlink">
+    <w:name w:val="Hyperlink"/>
+    <w:basedOn w:val="DefaultParagraphFont"/>
+    <w:uiPriority w:val="99"/>
+    <w:unhideWhenUsed/>
+    <w:rsid w:val="004730CE"/>
+    <w:rPr>
+      <w:color w:val="0563C1" w:themeColor="hyperlink"/>
+      <w:u w:val="single"/>
+    </w:rPr>
   </w:style>
 </w:styles>
 </file>

</xml_diff>

<commit_message>
added representation for insertion sort and heap sort
</commit_message>
<xml_diff>
--- a/Report.docx
+++ b/Report.docx
@@ -420,7 +420,7 @@
                     <pic:cNvPicPr/>
                   </pic:nvPicPr>
                   <pic:blipFill>
-                    <a:blip r:embed="rId5"/>
+                    <a:blip r:embed="rId6"/>
                     <a:stretch>
                       <a:fillRect/>
                     </a:stretch>
@@ -461,8 +461,1483 @@
         <w:pStyle w:val="Heading1"/>
       </w:pPr>
       <w:r>
+        <w:t>Algorithm presentation</w:t>
+      </w:r>
+    </w:p>
+    <w:p>
+      <w:pPr>
+        <w:pStyle w:val="Heading2"/>
+      </w:pPr>
+      <w:r>
+        <w:t>Selection sort</w:t>
+      </w:r>
+    </w:p>
+    <w:p>
+      <w:pPr>
+        <w:pStyle w:val="Heading2"/>
+      </w:pPr>
+      <w:r>
+        <w:t>Insertion sort</w:t>
+      </w:r>
+    </w:p>
+    <w:p>
+      <w:pPr>
+        <w:pStyle w:val="Heading3"/>
+      </w:pPr>
+      <w:r>
+        <w:t xml:space="preserve"> Idea</w:t>
+      </w:r>
+    </w:p>
+    <w:p>
+      <w:r>
+        <w:t>Sort an array of size N in ascending order iterate over the array and compare the current element (key) to its predecessor, if the key element is smaller than its predecessor, compare it to the elements before. Move the greater elements one position up to make space for the swapped element.</w:t>
+      </w:r>
+    </w:p>
+    <w:p>
+      <w:pPr>
+        <w:pStyle w:val="Heading3"/>
+      </w:pPr>
+      <w:r>
+        <w:t xml:space="preserve"> Step-by-step description</w:t>
+      </w:r>
+    </w:p>
+    <w:p>
+      <w:r>
+        <w:t>Consider an array: {13, 12, 14, 6, 7}</w:t>
+      </w:r>
+    </w:p>
+    <w:tbl>
+      <w:tblPr>
+        <w:tblStyle w:val="TableGrid"/>
+        <w:tblW w:w="0" w:type="auto"/>
+        <w:tblLook w:val="04A0" w:firstRow="1" w:lastRow="0" w:firstColumn="1" w:lastColumn="0" w:noHBand="0" w:noVBand="1"/>
+      </w:tblPr>
+      <w:tblGrid>
+        <w:gridCol w:w="1557"/>
+        <w:gridCol w:w="1557"/>
+        <w:gridCol w:w="1557"/>
+        <w:gridCol w:w="1557"/>
+        <w:gridCol w:w="1558"/>
+      </w:tblGrid>
+      <w:tr>
+        <w:tc>
+          <w:tcPr>
+            <w:tcW w:w="1557" w:type="dxa"/>
+          </w:tcPr>
+          <w:p>
+            <w:pPr>
+              <w:jc w:val="center"/>
+            </w:pPr>
+            <w:r>
+              <w:t>13</w:t>
+            </w:r>
+          </w:p>
+        </w:tc>
+        <w:tc>
+          <w:tcPr>
+            <w:tcW w:w="1557" w:type="dxa"/>
+          </w:tcPr>
+          <w:p>
+            <w:pPr>
+              <w:jc w:val="center"/>
+            </w:pPr>
+            <w:r>
+              <w:t>12</w:t>
+            </w:r>
+          </w:p>
+        </w:tc>
+        <w:tc>
+          <w:tcPr>
+            <w:tcW w:w="1557" w:type="dxa"/>
+          </w:tcPr>
+          <w:p>
+            <w:pPr>
+              <w:jc w:val="center"/>
+            </w:pPr>
+            <w:r>
+              <w:t>14</w:t>
+            </w:r>
+          </w:p>
+        </w:tc>
+        <w:tc>
+          <w:tcPr>
+            <w:tcW w:w="1557" w:type="dxa"/>
+          </w:tcPr>
+          <w:p>
+            <w:pPr>
+              <w:jc w:val="center"/>
+            </w:pPr>
+            <w:r>
+              <w:t>6</w:t>
+            </w:r>
+          </w:p>
+        </w:tc>
+        <w:tc>
+          <w:tcPr>
+            <w:tcW w:w="1558" w:type="dxa"/>
+          </w:tcPr>
+          <w:p>
+            <w:pPr>
+              <w:jc w:val="center"/>
+            </w:pPr>
+            <w:r>
+              <w:t>7</w:t>
+            </w:r>
+          </w:p>
+        </w:tc>
+      </w:tr>
+    </w:tbl>
+    <w:p/>
+    <w:p>
+      <w:r>
+        <w:t>Step 1: First 2 elements of the array are compared in insertion sort</w:t>
+      </w:r>
+    </w:p>
+    <w:tbl>
+      <w:tblPr>
+        <w:tblStyle w:val="TableGrid"/>
+        <w:tblW w:w="0" w:type="auto"/>
+        <w:tblLook w:val="04A0" w:firstRow="1" w:lastRow="0" w:firstColumn="1" w:lastColumn="0" w:noHBand="0" w:noVBand="1"/>
+      </w:tblPr>
+      <w:tblGrid>
+        <w:gridCol w:w="1557"/>
+        <w:gridCol w:w="1557"/>
+        <w:gridCol w:w="1557"/>
+        <w:gridCol w:w="1557"/>
+        <w:gridCol w:w="1558"/>
+      </w:tblGrid>
+      <w:tr>
+        <w:tc>
+          <w:tcPr>
+            <w:tcW w:w="1557" w:type="dxa"/>
+          </w:tcPr>
+          <w:p>
+            <w:pPr>
+              <w:jc w:val="center"/>
+            </w:pPr>
+            <w:r>
+              <w:t>13</w:t>
+            </w:r>
+          </w:p>
+        </w:tc>
+        <w:tc>
+          <w:tcPr>
+            <w:tcW w:w="1557" w:type="dxa"/>
+          </w:tcPr>
+          <w:p>
+            <w:pPr>
+              <w:jc w:val="center"/>
+            </w:pPr>
+            <w:r>
+              <w:t>12</w:t>
+            </w:r>
+          </w:p>
+        </w:tc>
+        <w:tc>
+          <w:tcPr>
+            <w:tcW w:w="1557" w:type="dxa"/>
+          </w:tcPr>
+          <w:p>
+            <w:pPr>
+              <w:jc w:val="center"/>
+            </w:pPr>
+            <w:r>
+              <w:t>14</w:t>
+            </w:r>
+          </w:p>
+        </w:tc>
+        <w:tc>
+          <w:tcPr>
+            <w:tcW w:w="1557" w:type="dxa"/>
+          </w:tcPr>
+          <w:p>
+            <w:pPr>
+              <w:jc w:val="center"/>
+            </w:pPr>
+            <w:r>
+              <w:t>6</w:t>
+            </w:r>
+          </w:p>
+        </w:tc>
+        <w:tc>
+          <w:tcPr>
+            <w:tcW w:w="1558" w:type="dxa"/>
+          </w:tcPr>
+          <w:p>
+            <w:pPr>
+              <w:jc w:val="center"/>
+            </w:pPr>
+            <w:r>
+              <w:t>7</w:t>
+            </w:r>
+          </w:p>
+        </w:tc>
+      </w:tr>
+    </w:tbl>
+    <w:p>
+      <w:pPr>
+        <w:pStyle w:val="ListParagraph"/>
+        <w:numPr>
+          <w:ilvl w:val="0"/>
+          <w:numId w:val="5"/>
+        </w:numPr>
+      </w:pPr>
+      <w:r>
+        <w:t xml:space="preserve">13 is greater than 12 so they are not in ascending order and 13 is not at </w:t>
+      </w:r>
+      <w:proofErr w:type="spellStart"/>
+      <w:r>
+        <w:t>it’s</w:t>
+      </w:r>
+      <w:proofErr w:type="spellEnd"/>
+      <w:r>
+        <w:t xml:space="preserve"> correct position. Swap 13 and 12.</w:t>
+      </w:r>
+    </w:p>
+    <w:p>
+      <w:pPr>
+        <w:pStyle w:val="ListParagraph"/>
+        <w:numPr>
+          <w:ilvl w:val="0"/>
+          <w:numId w:val="5"/>
+        </w:numPr>
+      </w:pPr>
+      <w:r>
+        <w:t>So 12 is stored in a sorted array</w:t>
+      </w:r>
+    </w:p>
+    <w:tbl>
+      <w:tblPr>
+        <w:tblStyle w:val="TableGrid"/>
+        <w:tblW w:w="0" w:type="auto"/>
+        <w:tblLook w:val="04A0" w:firstRow="1" w:lastRow="0" w:firstColumn="1" w:lastColumn="0" w:noHBand="0" w:noVBand="1"/>
+      </w:tblPr>
+      <w:tblGrid>
+        <w:gridCol w:w="1557"/>
+        <w:gridCol w:w="1557"/>
+        <w:gridCol w:w="1557"/>
+        <w:gridCol w:w="1557"/>
+        <w:gridCol w:w="1558"/>
+      </w:tblGrid>
+      <w:tr>
+        <w:tc>
+          <w:tcPr>
+            <w:tcW w:w="1557" w:type="dxa"/>
+          </w:tcPr>
+          <w:p>
+            <w:pPr>
+              <w:jc w:val="center"/>
+            </w:pPr>
+            <w:r>
+              <w:t>12</w:t>
+            </w:r>
+          </w:p>
+        </w:tc>
+        <w:tc>
+          <w:tcPr>
+            <w:tcW w:w="1557" w:type="dxa"/>
+          </w:tcPr>
+          <w:p>
+            <w:pPr>
+              <w:jc w:val="center"/>
+            </w:pPr>
+            <w:r>
+              <w:t>13</w:t>
+            </w:r>
+          </w:p>
+        </w:tc>
+        <w:tc>
+          <w:tcPr>
+            <w:tcW w:w="1557" w:type="dxa"/>
+          </w:tcPr>
+          <w:p>
+            <w:pPr>
+              <w:jc w:val="center"/>
+            </w:pPr>
+            <w:r>
+              <w:t>14</w:t>
+            </w:r>
+          </w:p>
+        </w:tc>
+        <w:tc>
+          <w:tcPr>
+            <w:tcW w:w="1557" w:type="dxa"/>
+          </w:tcPr>
+          <w:p>
+            <w:pPr>
+              <w:jc w:val="center"/>
+            </w:pPr>
+            <w:r>
+              <w:t>6</w:t>
+            </w:r>
+          </w:p>
+        </w:tc>
+        <w:tc>
+          <w:tcPr>
+            <w:tcW w:w="1558" w:type="dxa"/>
+          </w:tcPr>
+          <w:p>
+            <w:pPr>
+              <w:jc w:val="center"/>
+            </w:pPr>
+            <w:r>
+              <w:t>7</w:t>
+            </w:r>
+          </w:p>
+        </w:tc>
+      </w:tr>
+    </w:tbl>
+    <w:p>
+      <w:pPr>
+        <w:spacing w:line="360" w:lineRule="auto"/>
+        <w:jc w:val="both"/>
+        <w:rPr>
+          <w:rFonts w:cstheme="minorHAnsi"/>
+          <w:szCs w:val="24"/>
+        </w:rPr>
+      </w:pPr>
+    </w:p>
+    <w:p>
+      <w:r>
+        <w:t>Step 2: Move to the next 2 elements and compare them</w:t>
+      </w:r>
+    </w:p>
+    <w:tbl>
+      <w:tblPr>
+        <w:tblStyle w:val="TableGrid"/>
+        <w:tblW w:w="0" w:type="auto"/>
+        <w:tblLook w:val="04A0" w:firstRow="1" w:lastRow="0" w:firstColumn="1" w:lastColumn="0" w:noHBand="0" w:noVBand="1"/>
+      </w:tblPr>
+      <w:tblGrid>
+        <w:gridCol w:w="1557"/>
+        <w:gridCol w:w="1557"/>
+        <w:gridCol w:w="1557"/>
+        <w:gridCol w:w="1557"/>
+        <w:gridCol w:w="1558"/>
+      </w:tblGrid>
+      <w:tr>
+        <w:tc>
+          <w:tcPr>
+            <w:tcW w:w="1557" w:type="dxa"/>
+          </w:tcPr>
+          <w:p>
+            <w:pPr>
+              <w:jc w:val="center"/>
+            </w:pPr>
+            <w:r>
+              <w:t>12</w:t>
+            </w:r>
+          </w:p>
+        </w:tc>
+        <w:tc>
+          <w:tcPr>
+            <w:tcW w:w="1557" w:type="dxa"/>
+          </w:tcPr>
+          <w:p>
+            <w:pPr>
+              <w:jc w:val="center"/>
+            </w:pPr>
+            <w:r>
+              <w:t>13</w:t>
+            </w:r>
+          </w:p>
+        </w:tc>
+        <w:tc>
+          <w:tcPr>
+            <w:tcW w:w="1557" w:type="dxa"/>
+          </w:tcPr>
+          <w:p>
+            <w:pPr>
+              <w:jc w:val="center"/>
+            </w:pPr>
+            <w:r>
+              <w:t>14</w:t>
+            </w:r>
+          </w:p>
+        </w:tc>
+        <w:tc>
+          <w:tcPr>
+            <w:tcW w:w="1557" w:type="dxa"/>
+          </w:tcPr>
+          <w:p>
+            <w:pPr>
+              <w:jc w:val="center"/>
+            </w:pPr>
+            <w:r>
+              <w:t>6</w:t>
+            </w:r>
+          </w:p>
+        </w:tc>
+        <w:tc>
+          <w:tcPr>
+            <w:tcW w:w="1558" w:type="dxa"/>
+          </w:tcPr>
+          <w:p>
+            <w:pPr>
+              <w:jc w:val="center"/>
+            </w:pPr>
+            <w:r>
+              <w:t>7</w:t>
+            </w:r>
+          </w:p>
+        </w:tc>
+      </w:tr>
+    </w:tbl>
+    <w:p>
+      <w:pPr>
+        <w:pStyle w:val="ListParagraph"/>
+        <w:numPr>
+          <w:ilvl w:val="0"/>
+          <w:numId w:val="6"/>
+        </w:numPr>
+      </w:pPr>
+      <w:r>
+        <w:t>Here 14 is greater than 13, both elements are in ascending order, so no swapping. 13 is also stored in a sorted array along with 11</w:t>
+      </w:r>
+    </w:p>
+    <w:p>
+      <w:pPr>
+        <w:pStyle w:val="ListParagraph"/>
+      </w:pPr>
+    </w:p>
+    <w:p>
+      <w:r>
+        <w:t xml:space="preserve">Step 3: </w:t>
+      </w:r>
+    </w:p>
+    <w:p>
+      <w:pPr>
+        <w:pStyle w:val="ListParagraph"/>
+        <w:numPr>
+          <w:ilvl w:val="0"/>
+          <w:numId w:val="6"/>
+        </w:numPr>
+      </w:pPr>
+      <w:r>
+        <w:t>Move to the next two elements which are 14 and 6</w:t>
+      </w:r>
+    </w:p>
+    <w:tbl>
+      <w:tblPr>
+        <w:tblStyle w:val="TableGrid"/>
+        <w:tblW w:w="0" w:type="auto"/>
+        <w:tblLook w:val="04A0" w:firstRow="1" w:lastRow="0" w:firstColumn="1" w:lastColumn="0" w:noHBand="0" w:noVBand="1"/>
+      </w:tblPr>
+      <w:tblGrid>
+        <w:gridCol w:w="1557"/>
+        <w:gridCol w:w="1557"/>
+        <w:gridCol w:w="1557"/>
+        <w:gridCol w:w="1557"/>
+        <w:gridCol w:w="1558"/>
+      </w:tblGrid>
+      <w:tr>
+        <w:tc>
+          <w:tcPr>
+            <w:tcW w:w="1557" w:type="dxa"/>
+          </w:tcPr>
+          <w:p>
+            <w:pPr>
+              <w:jc w:val="center"/>
+            </w:pPr>
+            <w:r>
+              <w:t>12</w:t>
+            </w:r>
+          </w:p>
+        </w:tc>
+        <w:tc>
+          <w:tcPr>
+            <w:tcW w:w="1557" w:type="dxa"/>
+          </w:tcPr>
+          <w:p>
+            <w:pPr>
+              <w:jc w:val="center"/>
+            </w:pPr>
+            <w:r>
+              <w:t>13</w:t>
+            </w:r>
+          </w:p>
+        </w:tc>
+        <w:tc>
+          <w:tcPr>
+            <w:tcW w:w="1557" w:type="dxa"/>
+          </w:tcPr>
+          <w:p>
+            <w:pPr>
+              <w:jc w:val="center"/>
+            </w:pPr>
+            <w:r>
+              <w:t>14</w:t>
+            </w:r>
+          </w:p>
+        </w:tc>
+        <w:tc>
+          <w:tcPr>
+            <w:tcW w:w="1557" w:type="dxa"/>
+          </w:tcPr>
+          <w:p>
+            <w:pPr>
+              <w:jc w:val="center"/>
+            </w:pPr>
+            <w:r>
+              <w:t>6</w:t>
+            </w:r>
+          </w:p>
+        </w:tc>
+        <w:tc>
+          <w:tcPr>
+            <w:tcW w:w="1558" w:type="dxa"/>
+          </w:tcPr>
+          <w:p>
+            <w:pPr>
+              <w:jc w:val="center"/>
+            </w:pPr>
+            <w:r>
+              <w:t>7</w:t>
+            </w:r>
+          </w:p>
+        </w:tc>
+      </w:tr>
+    </w:tbl>
+    <w:p>
+      <w:pPr>
+        <w:pStyle w:val="ListParagraph"/>
+        <w:numPr>
+          <w:ilvl w:val="0"/>
+          <w:numId w:val="6"/>
+        </w:numPr>
+      </w:pPr>
+      <w:r>
+        <w:t>Both 14 and 6 are not at their correct place so swap them</w:t>
+      </w:r>
+      <w:r>
+        <w:tab/>
+      </w:r>
+    </w:p>
+    <w:tbl>
+      <w:tblPr>
+        <w:tblStyle w:val="TableGrid"/>
+        <w:tblW w:w="0" w:type="auto"/>
+        <w:tblLook w:val="04A0" w:firstRow="1" w:lastRow="0" w:firstColumn="1" w:lastColumn="0" w:noHBand="0" w:noVBand="1"/>
+      </w:tblPr>
+      <w:tblGrid>
+        <w:gridCol w:w="1557"/>
+        <w:gridCol w:w="1557"/>
+        <w:gridCol w:w="1557"/>
+        <w:gridCol w:w="1557"/>
+        <w:gridCol w:w="1558"/>
+      </w:tblGrid>
+      <w:tr>
+        <w:tc>
+          <w:tcPr>
+            <w:tcW w:w="1557" w:type="dxa"/>
+          </w:tcPr>
+          <w:p>
+            <w:pPr>
+              <w:jc w:val="center"/>
+            </w:pPr>
+            <w:r>
+              <w:t>12</w:t>
+            </w:r>
+          </w:p>
+        </w:tc>
+        <w:tc>
+          <w:tcPr>
+            <w:tcW w:w="1557" w:type="dxa"/>
+          </w:tcPr>
+          <w:p>
+            <w:pPr>
+              <w:jc w:val="center"/>
+            </w:pPr>
+            <w:r>
+              <w:t>13</w:t>
+            </w:r>
+          </w:p>
+        </w:tc>
+        <w:tc>
+          <w:tcPr>
+            <w:tcW w:w="1557" w:type="dxa"/>
+          </w:tcPr>
+          <w:p>
+            <w:pPr>
+              <w:jc w:val="center"/>
+            </w:pPr>
+            <w:r>
+              <w:t>6</w:t>
+            </w:r>
+          </w:p>
+        </w:tc>
+        <w:tc>
+          <w:tcPr>
+            <w:tcW w:w="1557" w:type="dxa"/>
+          </w:tcPr>
+          <w:p>
+            <w:pPr>
+              <w:jc w:val="center"/>
+            </w:pPr>
+            <w:r>
+              <w:t>14</w:t>
+            </w:r>
+          </w:p>
+        </w:tc>
+        <w:tc>
+          <w:tcPr>
+            <w:tcW w:w="1558" w:type="dxa"/>
+          </w:tcPr>
+          <w:p>
+            <w:pPr>
+              <w:jc w:val="center"/>
+            </w:pPr>
+            <w:r>
+              <w:t>7</w:t>
+            </w:r>
+          </w:p>
+        </w:tc>
+      </w:tr>
+    </w:tbl>
+    <w:p>
+      <w:pPr>
+        <w:pStyle w:val="ListParagraph"/>
+        <w:numPr>
+          <w:ilvl w:val="0"/>
+          <w:numId w:val="6"/>
+        </w:numPr>
+      </w:pPr>
+      <w:r>
+        <w:t>After swapping, elements 13 and 6 are not sorted, then swap again</w:t>
+      </w:r>
+    </w:p>
+    <w:tbl>
+      <w:tblPr>
+        <w:tblStyle w:val="TableGrid"/>
+        <w:tblW w:w="0" w:type="auto"/>
+        <w:tblLook w:val="04A0" w:firstRow="1" w:lastRow="0" w:firstColumn="1" w:lastColumn="0" w:noHBand="0" w:noVBand="1"/>
+      </w:tblPr>
+      <w:tblGrid>
+        <w:gridCol w:w="1557"/>
+        <w:gridCol w:w="1557"/>
+        <w:gridCol w:w="1557"/>
+        <w:gridCol w:w="1557"/>
+        <w:gridCol w:w="1558"/>
+      </w:tblGrid>
+      <w:tr>
+        <w:tc>
+          <w:tcPr>
+            <w:tcW w:w="1557" w:type="dxa"/>
+          </w:tcPr>
+          <w:p>
+            <w:pPr>
+              <w:jc w:val="center"/>
+            </w:pPr>
+            <w:r>
+              <w:t>12</w:t>
+            </w:r>
+          </w:p>
+        </w:tc>
+        <w:tc>
+          <w:tcPr>
+            <w:tcW w:w="1557" w:type="dxa"/>
+          </w:tcPr>
+          <w:p>
+            <w:pPr>
+              <w:jc w:val="center"/>
+            </w:pPr>
+            <w:r>
+              <w:t>6</w:t>
+            </w:r>
+          </w:p>
+        </w:tc>
+        <w:tc>
+          <w:tcPr>
+            <w:tcW w:w="1557" w:type="dxa"/>
+          </w:tcPr>
+          <w:p>
+            <w:pPr>
+              <w:jc w:val="center"/>
+            </w:pPr>
+            <w:r>
+              <w:t>13</w:t>
+            </w:r>
+          </w:p>
+        </w:tc>
+        <w:tc>
+          <w:tcPr>
+            <w:tcW w:w="1557" w:type="dxa"/>
+          </w:tcPr>
+          <w:p>
+            <w:pPr>
+              <w:jc w:val="center"/>
+            </w:pPr>
+            <w:r>
+              <w:t>14</w:t>
+            </w:r>
+          </w:p>
+        </w:tc>
+        <w:tc>
+          <w:tcPr>
+            <w:tcW w:w="1558" w:type="dxa"/>
+          </w:tcPr>
+          <w:p>
+            <w:pPr>
+              <w:jc w:val="center"/>
+            </w:pPr>
+            <w:r>
+              <w:t>7</w:t>
+            </w:r>
+          </w:p>
+        </w:tc>
+      </w:tr>
+    </w:tbl>
+    <w:p>
+      <w:pPr>
+        <w:pStyle w:val="ListParagraph"/>
+        <w:numPr>
+          <w:ilvl w:val="0"/>
+          <w:numId w:val="6"/>
+        </w:numPr>
+      </w:pPr>
+      <w:r>
+        <w:t>Here, 12 and 6 are not sorted, swap again</w:t>
+      </w:r>
+    </w:p>
+    <w:tbl>
+      <w:tblPr>
+        <w:tblStyle w:val="TableGrid"/>
+        <w:tblW w:w="0" w:type="auto"/>
+        <w:tblLook w:val="04A0" w:firstRow="1" w:lastRow="0" w:firstColumn="1" w:lastColumn="0" w:noHBand="0" w:noVBand="1"/>
+      </w:tblPr>
+      <w:tblGrid>
+        <w:gridCol w:w="1557"/>
+        <w:gridCol w:w="1557"/>
+        <w:gridCol w:w="1557"/>
+        <w:gridCol w:w="1557"/>
+        <w:gridCol w:w="1558"/>
+      </w:tblGrid>
+      <w:tr>
+        <w:tc>
+          <w:tcPr>
+            <w:tcW w:w="1557" w:type="dxa"/>
+          </w:tcPr>
+          <w:p>
+            <w:pPr>
+              <w:jc w:val="center"/>
+            </w:pPr>
+            <w:r>
+              <w:t>6</w:t>
+            </w:r>
+          </w:p>
+        </w:tc>
+        <w:tc>
+          <w:tcPr>
+            <w:tcW w:w="1557" w:type="dxa"/>
+          </w:tcPr>
+          <w:p>
+            <w:pPr>
+              <w:jc w:val="center"/>
+            </w:pPr>
+            <w:r>
+              <w:t>12</w:t>
+            </w:r>
+          </w:p>
+        </w:tc>
+        <w:tc>
+          <w:tcPr>
+            <w:tcW w:w="1557" w:type="dxa"/>
+          </w:tcPr>
+          <w:p>
+            <w:pPr>
+              <w:jc w:val="center"/>
+            </w:pPr>
+            <w:r>
+              <w:t>13</w:t>
+            </w:r>
+          </w:p>
+        </w:tc>
+        <w:tc>
+          <w:tcPr>
+            <w:tcW w:w="1557" w:type="dxa"/>
+          </w:tcPr>
+          <w:p>
+            <w:pPr>
+              <w:jc w:val="center"/>
+            </w:pPr>
+            <w:r>
+              <w:t>14</w:t>
+            </w:r>
+          </w:p>
+        </w:tc>
+        <w:tc>
+          <w:tcPr>
+            <w:tcW w:w="1558" w:type="dxa"/>
+          </w:tcPr>
+          <w:p>
+            <w:pPr>
+              <w:jc w:val="center"/>
+            </w:pPr>
+            <w:r>
+              <w:t>7</w:t>
+            </w:r>
+          </w:p>
+        </w:tc>
+      </w:tr>
+    </w:tbl>
+    <w:p>
+      <w:pPr>
+        <w:pStyle w:val="ListParagraph"/>
+        <w:numPr>
+          <w:ilvl w:val="0"/>
+          <w:numId w:val="6"/>
+        </w:numPr>
+      </w:pPr>
+      <w:r>
+        <w:t>Here, 6 is at correct position</w:t>
+      </w:r>
+    </w:p>
+    <w:p>
+      <w:pPr>
+        <w:pStyle w:val="ListParagraph"/>
+      </w:pPr>
+    </w:p>
+    <w:p>
+      <w:r>
+        <w:t>Step 4:</w:t>
+      </w:r>
+    </w:p>
+    <w:p>
+      <w:pPr>
+        <w:pStyle w:val="ListParagraph"/>
+        <w:numPr>
+          <w:ilvl w:val="0"/>
+          <w:numId w:val="6"/>
+        </w:numPr>
+      </w:pPr>
+      <w:r>
+        <w:t>Move to the next two elements 14 and 7</w:t>
+      </w:r>
+    </w:p>
+    <w:tbl>
+      <w:tblPr>
+        <w:tblStyle w:val="TableGrid"/>
+        <w:tblW w:w="0" w:type="auto"/>
+        <w:tblLook w:val="04A0" w:firstRow="1" w:lastRow="0" w:firstColumn="1" w:lastColumn="0" w:noHBand="0" w:noVBand="1"/>
+      </w:tblPr>
+      <w:tblGrid>
+        <w:gridCol w:w="1557"/>
+        <w:gridCol w:w="1557"/>
+        <w:gridCol w:w="1557"/>
+        <w:gridCol w:w="1557"/>
+        <w:gridCol w:w="1558"/>
+      </w:tblGrid>
+      <w:tr>
+        <w:tc>
+          <w:tcPr>
+            <w:tcW w:w="1557" w:type="dxa"/>
+          </w:tcPr>
+          <w:p>
+            <w:pPr>
+              <w:jc w:val="center"/>
+            </w:pPr>
+            <w:r>
+              <w:t>6</w:t>
+            </w:r>
+          </w:p>
+        </w:tc>
+        <w:tc>
+          <w:tcPr>
+            <w:tcW w:w="1557" w:type="dxa"/>
+          </w:tcPr>
+          <w:p>
+            <w:pPr>
+              <w:jc w:val="center"/>
+            </w:pPr>
+            <w:r>
+              <w:t>12</w:t>
+            </w:r>
+          </w:p>
+        </w:tc>
+        <w:tc>
+          <w:tcPr>
+            <w:tcW w:w="1557" w:type="dxa"/>
+          </w:tcPr>
+          <w:p>
+            <w:pPr>
+              <w:jc w:val="center"/>
+            </w:pPr>
+            <w:r>
+              <w:t>13</w:t>
+            </w:r>
+          </w:p>
+        </w:tc>
+        <w:tc>
+          <w:tcPr>
+            <w:tcW w:w="1557" w:type="dxa"/>
+          </w:tcPr>
+          <w:p>
+            <w:pPr>
+              <w:jc w:val="center"/>
+            </w:pPr>
+            <w:r>
+              <w:t>14</w:t>
+            </w:r>
+          </w:p>
+        </w:tc>
+        <w:tc>
+          <w:tcPr>
+            <w:tcW w:w="1558" w:type="dxa"/>
+          </w:tcPr>
+          <w:p>
+            <w:pPr>
+              <w:jc w:val="center"/>
+            </w:pPr>
+            <w:r>
+              <w:t>7</w:t>
+            </w:r>
+          </w:p>
+        </w:tc>
+      </w:tr>
+    </w:tbl>
+    <w:p>
+      <w:pPr>
+        <w:pStyle w:val="ListParagraph"/>
+        <w:numPr>
+          <w:ilvl w:val="0"/>
+          <w:numId w:val="6"/>
+        </w:numPr>
+      </w:pPr>
+      <w:r>
+        <w:t>Swap between both</w:t>
+      </w:r>
+    </w:p>
+    <w:tbl>
+      <w:tblPr>
+        <w:tblStyle w:val="TableGrid"/>
+        <w:tblW w:w="0" w:type="auto"/>
+        <w:tblLook w:val="04A0" w:firstRow="1" w:lastRow="0" w:firstColumn="1" w:lastColumn="0" w:noHBand="0" w:noVBand="1"/>
+      </w:tblPr>
+      <w:tblGrid>
+        <w:gridCol w:w="1557"/>
+        <w:gridCol w:w="1557"/>
+        <w:gridCol w:w="1557"/>
+        <w:gridCol w:w="1557"/>
+        <w:gridCol w:w="1558"/>
+      </w:tblGrid>
+      <w:tr>
+        <w:tc>
+          <w:tcPr>
+            <w:tcW w:w="1557" w:type="dxa"/>
+          </w:tcPr>
+          <w:p>
+            <w:pPr>
+              <w:jc w:val="center"/>
+            </w:pPr>
+            <w:r>
+              <w:t>6</w:t>
+            </w:r>
+          </w:p>
+        </w:tc>
+        <w:tc>
+          <w:tcPr>
+            <w:tcW w:w="1557" w:type="dxa"/>
+          </w:tcPr>
+          <w:p>
+            <w:pPr>
+              <w:jc w:val="center"/>
+            </w:pPr>
+            <w:r>
+              <w:t>12</w:t>
+            </w:r>
+          </w:p>
+        </w:tc>
+        <w:tc>
+          <w:tcPr>
+            <w:tcW w:w="1557" w:type="dxa"/>
+          </w:tcPr>
+          <w:p>
+            <w:pPr>
+              <w:jc w:val="center"/>
+            </w:pPr>
+            <w:r>
+              <w:t>13</w:t>
+            </w:r>
+          </w:p>
+        </w:tc>
+        <w:tc>
+          <w:tcPr>
+            <w:tcW w:w="1557" w:type="dxa"/>
+          </w:tcPr>
+          <w:p>
+            <w:pPr>
+              <w:jc w:val="center"/>
+            </w:pPr>
+            <w:r>
+              <w:t>7</w:t>
+            </w:r>
+          </w:p>
+        </w:tc>
+        <w:tc>
+          <w:tcPr>
+            <w:tcW w:w="1558" w:type="dxa"/>
+          </w:tcPr>
+          <w:p>
+            <w:pPr>
+              <w:jc w:val="center"/>
+            </w:pPr>
+            <w:r>
+              <w:t>14</w:t>
+            </w:r>
+          </w:p>
+        </w:tc>
+      </w:tr>
+    </w:tbl>
+    <w:p>
+      <w:pPr>
+        <w:pStyle w:val="ListParagraph"/>
+        <w:numPr>
+          <w:ilvl w:val="0"/>
+          <w:numId w:val="6"/>
+        </w:numPr>
+      </w:pPr>
+      <w:r>
+        <w:t>7 is smaller than 13, swap again</w:t>
+      </w:r>
+    </w:p>
+    <w:tbl>
+      <w:tblPr>
+        <w:tblStyle w:val="TableGrid"/>
+        <w:tblW w:w="0" w:type="auto"/>
+        <w:tblLook w:val="04A0" w:firstRow="1" w:lastRow="0" w:firstColumn="1" w:lastColumn="0" w:noHBand="0" w:noVBand="1"/>
+      </w:tblPr>
+      <w:tblGrid>
+        <w:gridCol w:w="1557"/>
+        <w:gridCol w:w="1557"/>
+        <w:gridCol w:w="1557"/>
+        <w:gridCol w:w="1557"/>
+        <w:gridCol w:w="1558"/>
+      </w:tblGrid>
+      <w:tr>
+        <w:tc>
+          <w:tcPr>
+            <w:tcW w:w="1557" w:type="dxa"/>
+          </w:tcPr>
+          <w:p>
+            <w:pPr>
+              <w:jc w:val="center"/>
+            </w:pPr>
+            <w:r>
+              <w:t>6</w:t>
+            </w:r>
+          </w:p>
+        </w:tc>
+        <w:tc>
+          <w:tcPr>
+            <w:tcW w:w="1557" w:type="dxa"/>
+          </w:tcPr>
+          <w:p>
+            <w:pPr>
+              <w:jc w:val="center"/>
+            </w:pPr>
+            <w:r>
+              <w:t>12</w:t>
+            </w:r>
+          </w:p>
+        </w:tc>
+        <w:tc>
+          <w:tcPr>
+            <w:tcW w:w="1557" w:type="dxa"/>
+          </w:tcPr>
+          <w:p>
+            <w:pPr>
+              <w:jc w:val="center"/>
+            </w:pPr>
+            <w:r>
+              <w:t>7</w:t>
+            </w:r>
+          </w:p>
+        </w:tc>
+        <w:tc>
+          <w:tcPr>
+            <w:tcW w:w="1557" w:type="dxa"/>
+          </w:tcPr>
+          <w:p>
+            <w:pPr>
+              <w:jc w:val="center"/>
+            </w:pPr>
+            <w:r>
+              <w:t>13</w:t>
+            </w:r>
+          </w:p>
+        </w:tc>
+        <w:tc>
+          <w:tcPr>
+            <w:tcW w:w="1558" w:type="dxa"/>
+          </w:tcPr>
+          <w:p>
+            <w:pPr>
+              <w:jc w:val="center"/>
+            </w:pPr>
+            <w:r>
+              <w:t>14</w:t>
+            </w:r>
+          </w:p>
+        </w:tc>
+      </w:tr>
+    </w:tbl>
+    <w:p>
+      <w:pPr>
+        <w:pStyle w:val="ListParagraph"/>
+        <w:numPr>
+          <w:ilvl w:val="0"/>
+          <w:numId w:val="6"/>
+        </w:numPr>
+      </w:pPr>
+      <w:r>
+        <w:t>7 is smaller than 12, swap again</w:t>
+      </w:r>
+    </w:p>
+    <w:tbl>
+      <w:tblPr>
+        <w:tblStyle w:val="TableGrid"/>
+        <w:tblW w:w="0" w:type="auto"/>
+        <w:tblLook w:val="04A0" w:firstRow="1" w:lastRow="0" w:firstColumn="1" w:lastColumn="0" w:noHBand="0" w:noVBand="1"/>
+      </w:tblPr>
+      <w:tblGrid>
+        <w:gridCol w:w="1557"/>
+        <w:gridCol w:w="1557"/>
+        <w:gridCol w:w="1557"/>
+        <w:gridCol w:w="1557"/>
+        <w:gridCol w:w="1558"/>
+      </w:tblGrid>
+      <w:tr>
+        <w:tc>
+          <w:tcPr>
+            <w:tcW w:w="1557" w:type="dxa"/>
+          </w:tcPr>
+          <w:p>
+            <w:pPr>
+              <w:jc w:val="center"/>
+            </w:pPr>
+            <w:r>
+              <w:t>6</w:t>
+            </w:r>
+          </w:p>
+        </w:tc>
+        <w:tc>
+          <w:tcPr>
+            <w:tcW w:w="1557" w:type="dxa"/>
+          </w:tcPr>
+          <w:p>
+            <w:pPr>
+              <w:jc w:val="center"/>
+            </w:pPr>
+            <w:r>
+              <w:t>7</w:t>
+            </w:r>
+          </w:p>
+        </w:tc>
+        <w:tc>
+          <w:tcPr>
+            <w:tcW w:w="1557" w:type="dxa"/>
+          </w:tcPr>
+          <w:p>
+            <w:pPr>
+              <w:jc w:val="center"/>
+            </w:pPr>
+            <w:r>
+              <w:t>12</w:t>
+            </w:r>
+          </w:p>
+        </w:tc>
+        <w:tc>
+          <w:tcPr>
+            <w:tcW w:w="1557" w:type="dxa"/>
+          </w:tcPr>
+          <w:p>
+            <w:pPr>
+              <w:jc w:val="center"/>
+            </w:pPr>
+            <w:r>
+              <w:t>13</w:t>
+            </w:r>
+          </w:p>
+        </w:tc>
+        <w:tc>
+          <w:tcPr>
+            <w:tcW w:w="1558" w:type="dxa"/>
+          </w:tcPr>
+          <w:p>
+            <w:pPr>
+              <w:jc w:val="center"/>
+            </w:pPr>
+            <w:r>
+              <w:t>14</w:t>
+            </w:r>
+          </w:p>
+        </w:tc>
+      </w:tr>
+    </w:tbl>
+    <w:p>
+      <w:pPr>
+        <w:pStyle w:val="ListParagraph"/>
+        <w:numPr>
+          <w:ilvl w:val="0"/>
+          <w:numId w:val="6"/>
+        </w:numPr>
+      </w:pPr>
+      <w:r>
+        <w:t>Finally, the array is completely sorted.</w:t>
+      </w:r>
+    </w:p>
+    <w:p>
+      <w:pPr>
+        <w:pStyle w:val="Heading3"/>
+      </w:pPr>
+      <w:r>
+        <w:t xml:space="preserve"> Complexity evaluation</w:t>
+      </w:r>
+    </w:p>
+    <w:p>
+      <w:pPr>
+        <w:pStyle w:val="ListParagraph"/>
+        <w:numPr>
+          <w:ilvl w:val="0"/>
+          <w:numId w:val="8"/>
+        </w:numPr>
+      </w:pPr>
+      <w:r>
+        <w:t>Time complexity:</w:t>
+      </w:r>
+    </w:p>
+    <w:p>
+      <w:pPr>
+        <w:pStyle w:val="ListParagraph"/>
+        <w:numPr>
+          <w:ilvl w:val="1"/>
+          <w:numId w:val="8"/>
+        </w:numPr>
+      </w:pPr>
+      <w:r>
+        <w:t>Best case: O(n)</w:t>
+      </w:r>
+    </w:p>
+    <w:p>
+      <w:pPr>
+        <w:pStyle w:val="ListParagraph"/>
+        <w:numPr>
+          <w:ilvl w:val="1"/>
+          <w:numId w:val="8"/>
+        </w:numPr>
+      </w:pPr>
+      <w:r>
+        <w:t>Average case: O(n^2)</w:t>
+      </w:r>
+    </w:p>
+    <w:p>
+      <w:pPr>
+        <w:pStyle w:val="ListParagraph"/>
+        <w:numPr>
+          <w:ilvl w:val="1"/>
+          <w:numId w:val="8"/>
+        </w:numPr>
+      </w:pPr>
+      <w:r>
+        <w:t>Worst case: O(n^2)</w:t>
+      </w:r>
+    </w:p>
+    <w:p>
+      <w:pPr>
+        <w:pStyle w:val="ListParagraph"/>
+        <w:numPr>
+          <w:ilvl w:val="0"/>
+          <w:numId w:val="8"/>
+        </w:numPr>
+      </w:pPr>
+      <w:r>
+        <w:t xml:space="preserve">Space complexity: </w:t>
+      </w:r>
+      <w:proofErr w:type="gramStart"/>
+      <w:r>
+        <w:t>O(</w:t>
+      </w:r>
+      <w:proofErr w:type="gramEnd"/>
+      <w:r>
+        <w:t>1)</w:t>
+      </w:r>
+    </w:p>
+    <w:p>
+      <w:pPr>
+        <w:pStyle w:val="Heading3"/>
+      </w:pPr>
+      <w:r>
+        <w:t xml:space="preserve"> Variants/Improvements</w:t>
+      </w:r>
+    </w:p>
+    <w:p>
+      <w:pPr>
+        <w:pStyle w:val="ListParagraph"/>
+        <w:numPr>
+          <w:ilvl w:val="0"/>
+          <w:numId w:val="9"/>
+        </w:numPr>
+      </w:pPr>
+      <w:r>
+        <w:t>Binary insertion sort is a sorting algorithm which is similar to the </w:t>
+      </w:r>
+      <w:hyperlink r:id="rId7" w:history="1">
+        <w:r>
+          <w:rPr>
+            <w:rStyle w:val="Hyperlink"/>
+            <w:rFonts w:cstheme="minorHAnsi"/>
+            <w:color w:val="000000" w:themeColor="text1"/>
+            <w:szCs w:val="24"/>
+            <w:u w:val="none"/>
+          </w:rPr>
+          <w:t>insertion sort</w:t>
+        </w:r>
+      </w:hyperlink>
+      <w:r>
+        <w:t>, but instead of using linear search to find the location where an element should be inserted, we use </w:t>
+      </w:r>
+      <w:hyperlink r:id="rId8" w:history="1">
+        <w:r>
+          <w:rPr>
+            <w:rStyle w:val="Hyperlink"/>
+            <w:rFonts w:cstheme="minorHAnsi"/>
+            <w:color w:val="000000" w:themeColor="text1"/>
+            <w:szCs w:val="24"/>
+            <w:u w:val="none"/>
+          </w:rPr>
+          <w:t>binary search</w:t>
+        </w:r>
+      </w:hyperlink>
+      <w:r>
+        <w:t>. Thus, we reduce the comparative value of inserting a single element from O (N) to O (log N).</w:t>
+      </w:r>
+    </w:p>
+    <w:p>
+      <w:pPr>
+        <w:pStyle w:val="ListParagraph"/>
+        <w:numPr>
+          <w:ilvl w:val="0"/>
+          <w:numId w:val="9"/>
+        </w:numPr>
+      </w:pPr>
+      <w:r>
+        <w:t>Early Termination: During the insertion process, you can break out of the loop early if you find the correct position for the current element. This can prevent unnecessary comparisons when the array is almost sorted or has a lot of elements already in their correct positions.</w:t>
+      </w:r>
+    </w:p>
+    <w:p>
+      <w:pPr>
+        <w:pStyle w:val="ListParagraph"/>
+        <w:numPr>
+          <w:ilvl w:val="0"/>
+          <w:numId w:val="9"/>
+        </w:numPr>
+      </w:pPr>
+      <w:r>
+        <w:t>Move Instead of Swap: Instead of using swap operations to move elements in the sorted part of the array, you can use a single temporary variable to hold the element being inserted and shift elements in the sorted part by one position. This can be more efficient in terms of memory access and data movement.</w:t>
+      </w:r>
+    </w:p>
+    <w:p>
+      <w:pPr>
+        <w:pStyle w:val="ListParagraph"/>
+        <w:numPr>
+          <w:ilvl w:val="0"/>
+          <w:numId w:val="9"/>
+        </w:numPr>
+      </w:pPr>
+      <w:hyperlink r:id="rId9" w:tgtFrame="_blank" w:history="1">
+        <w:r>
+          <w:rPr>
+            <w:rStyle w:val="Hyperlink"/>
+            <w:rFonts w:cstheme="minorHAnsi"/>
+            <w:color w:val="000000" w:themeColor="text1"/>
+            <w:szCs w:val="24"/>
+            <w:u w:val="none"/>
+          </w:rPr>
+          <w:t>Shell sort </w:t>
+        </w:r>
+      </w:hyperlink>
+      <w:r>
+        <w:t>is mainly a variation of </w:t>
+      </w:r>
+      <w:hyperlink r:id="rId10" w:history="1">
+        <w:r>
+          <w:rPr>
+            <w:rStyle w:val="Hyperlink"/>
+            <w:rFonts w:cstheme="minorHAnsi"/>
+            <w:color w:val="000000" w:themeColor="text1"/>
+            <w:szCs w:val="24"/>
+            <w:u w:val="none"/>
+          </w:rPr>
+          <w:t>Insertion Sort</w:t>
+        </w:r>
+      </w:hyperlink>
+      <w:r>
+        <w:t xml:space="preserve">. In insertion sort, we move elements only one position ahead. When an element has to be moved far ahead, many movements are involved. The idea of </w:t>
+      </w:r>
+      <w:proofErr w:type="spellStart"/>
+      <w:r>
+        <w:t>ShellSort</w:t>
+      </w:r>
+      <w:proofErr w:type="spellEnd"/>
+      <w:r>
+        <w:t xml:space="preserve"> is to allow the exchange of far items. In Shell sort, we make the array h-sorted for a large value of h. We keep reducing the value of h until it becomes 1. An array is said to be h-sorted if all </w:t>
+      </w:r>
+      <w:proofErr w:type="spellStart"/>
+      <w:r>
+        <w:t>sublists</w:t>
+      </w:r>
+      <w:proofErr w:type="spellEnd"/>
+      <w:r>
+        <w:t xml:space="preserve"> of every </w:t>
+      </w:r>
+      <w:proofErr w:type="spellStart"/>
+      <w:r>
+        <w:t>h’th</w:t>
+      </w:r>
+      <w:proofErr w:type="spellEnd"/>
+      <w:r>
+        <w:t xml:space="preserve"> element are sorted.</w:t>
+      </w:r>
+      <w:r>
+        <w:t xml:space="preserve"> </w:t>
+      </w:r>
+    </w:p>
+    <w:p>
+      <w:pPr>
+        <w:pStyle w:val="ListParagraph"/>
+        <w:numPr>
+          <w:ilvl w:val="0"/>
+          <w:numId w:val="9"/>
+        </w:numPr>
+      </w:pPr>
+      <w:r>
+        <w:t>Adaptive Insertion Sort: Adaptive insertion sort is an enhancement that takes advantage of the partially sorted nature of the array. If the array is already partially sorted, the number of comparisons and shifts can be reduced.</w:t>
+      </w:r>
+    </w:p>
+    <w:p>
+      <w:pPr>
+        <w:pStyle w:val="ListParagraph"/>
+        <w:numPr>
+          <w:ilvl w:val="0"/>
+          <w:numId w:val="9"/>
+        </w:numPr>
+      </w:pPr>
+      <w:r>
+        <w:t>Combining Insertion Sort with Other Sorting Algorithms: Insertion sort can be used in combination with other sorting algorithms, such as merge sort or quicksort, for small sub-arrays. This hybrid approach can take advantage of the strengths of each sorting algorithm.</w:t>
+      </w:r>
+    </w:p>
+    <w:p>
+      <w:pPr>
+        <w:ind w:left="360"/>
+      </w:pPr>
+    </w:p>
+    <w:p>
+      <w:pPr>
+        <w:pStyle w:val="Heading2"/>
+      </w:pPr>
+      <w:r>
         <w:lastRenderedPageBreak/>
-        <w:t>Algorithm presentation</w:t>
+        <w:t>Bubble sort</w:t>
       </w:r>
     </w:p>
     <w:p>
@@ -470,7 +1945,7 @@
         <w:pStyle w:val="Heading2"/>
       </w:pPr>
       <w:r>
-        <w:t>Selection sort</w:t>
+        <w:t>Shaker sort</w:t>
       </w:r>
     </w:p>
     <w:p>
@@ -478,7 +1953,7 @@
         <w:pStyle w:val="Heading2"/>
       </w:pPr>
       <w:r>
-        <w:t>Insertion sort</w:t>
+        <w:t>Shell sort</w:t>
       </w:r>
     </w:p>
     <w:p>
@@ -486,15 +1961,976 @@
         <w:pStyle w:val="Heading2"/>
       </w:pPr>
       <w:r>
-        <w:t>Bubble sort</w:t>
-      </w:r>
-    </w:p>
+        <w:t>Heap sort</w:t>
+      </w:r>
+    </w:p>
+    <w:p>
+      <w:pPr>
+        <w:pStyle w:val="Heading3"/>
+      </w:pPr>
+      <w:r>
+        <w:t xml:space="preserve"> Idea</w:t>
+      </w:r>
+    </w:p>
+    <w:p>
+      <w:r>
+        <w:t xml:space="preserve">The array will first be converted into a Max-heap using the </w:t>
+      </w:r>
+      <w:proofErr w:type="spellStart"/>
+      <w:r>
+        <w:t>heapify</w:t>
+      </w:r>
+      <w:proofErr w:type="spellEnd"/>
+      <w:r>
+        <w:t xml:space="preserve"> operation. Next, the root node of the Max-heap will be sequentially removed and replaced with the last node in the heap. After each replacement, the root of the heap will be </w:t>
+      </w:r>
+      <w:proofErr w:type="spellStart"/>
+      <w:r>
+        <w:t>heapified</w:t>
+      </w:r>
+      <w:proofErr w:type="spellEnd"/>
+      <w:r>
+        <w:t xml:space="preserve"> to maintain the Max-heap property. This process will be repeated until the size of the heap becomes greater than 1.</w:t>
+      </w:r>
+    </w:p>
+    <w:p>
+      <w:pPr>
+        <w:pStyle w:val="Heading3"/>
+      </w:pPr>
+      <w:r>
+        <w:t xml:space="preserve"> Step-by-step description</w:t>
+      </w:r>
+    </w:p>
+    <w:p>
+      <w:r>
+        <w:t>Consider the array: {5, 11, 4, 6, 2}</w:t>
+      </w:r>
+    </w:p>
+    <w:p>
+      <w:r>
+        <w:t>Step 1:</w:t>
+      </w:r>
+      <w:r>
+        <w:t xml:space="preserve"> </w:t>
+      </w:r>
+      <w:r>
+        <w:t>Build complete binary tree from the array</w:t>
+      </w:r>
+    </w:p>
+    <w:p>
+      <w:pPr>
+        <w:spacing w:line="360" w:lineRule="auto"/>
+        <w:jc w:val="both"/>
+        <w:rPr>
+          <w:rFonts w:cstheme="minorHAnsi"/>
+          <w:szCs w:val="24"/>
+        </w:rPr>
+      </w:pPr>
+      <w:r>
+        <w:rPr>
+          <w:noProof/>
+        </w:rPr>
+        <w:drawing>
+          <wp:inline distT="0" distB="0" distL="0" distR="0" wp14:anchorId="621FE4D6" wp14:editId="7C9AE2B8">
+            <wp:extent cx="5939790" cy="1212215"/>
+            <wp:effectExtent l="0" t="0" r="3810" b="6985"/>
+            <wp:docPr id="2" name="Picture 2" descr="A diagram of a line with numbers and circles&#10;&#10;Description automatically generated"/>
+            <wp:cNvGraphicFramePr>
+              <a:graphicFrameLocks xmlns:a="http://schemas.openxmlformats.org/drawingml/2006/main" noChangeAspect="1"/>
+            </wp:cNvGraphicFramePr>
+            <a:graphic xmlns:a="http://schemas.openxmlformats.org/drawingml/2006/main">
+              <a:graphicData uri="http://schemas.openxmlformats.org/drawingml/2006/picture">
+                <pic:pic xmlns:pic="http://schemas.openxmlformats.org/drawingml/2006/picture">
+                  <pic:nvPicPr>
+                    <pic:cNvPr id="1" name="Picture 1" descr="A diagram of a line with numbers and circles&#10;&#10;Description automatically generated"/>
+                    <pic:cNvPicPr/>
+                  </pic:nvPicPr>
+                  <pic:blipFill>
+                    <a:blip r:embed="rId11"/>
+                    <a:stretch>
+                      <a:fillRect/>
+                    </a:stretch>
+                  </pic:blipFill>
+                  <pic:spPr>
+                    <a:xfrm>
+                      <a:off x="0" y="0"/>
+                      <a:ext cx="5939790" cy="1212215"/>
+                    </a:xfrm>
+                    <a:prstGeom prst="rect">
+                      <a:avLst/>
+                    </a:prstGeom>
+                  </pic:spPr>
+                </pic:pic>
+              </a:graphicData>
+            </a:graphic>
+          </wp:inline>
+        </w:drawing>
+      </w:r>
+    </w:p>
+    <w:p>
+      <w:r>
+        <w:t xml:space="preserve">Step 2: </w:t>
+      </w:r>
+      <w:r>
+        <w:rPr>
+          <w:rFonts w:cstheme="minorHAnsi"/>
+          <w:szCs w:val="24"/>
+        </w:rPr>
+        <w:t>Transform into max heap: to transform into max heap, the parent node should always be greater than the children nodes</w:t>
+      </w:r>
+    </w:p>
+    <w:p>
+      <w:pPr>
+        <w:pStyle w:val="ListParagraph"/>
+        <w:numPr>
+          <w:ilvl w:val="0"/>
+          <w:numId w:val="10"/>
+        </w:numPr>
+      </w:pPr>
+      <w:r>
+        <w:t>5 is smaller than 11 so swap them</w:t>
+      </w:r>
+    </w:p>
+    <w:p>
+      <w:pPr>
+        <w:spacing w:line="360" w:lineRule="auto"/>
+        <w:jc w:val="both"/>
+        <w:rPr>
+          <w:rFonts w:cstheme="minorHAnsi"/>
+          <w:szCs w:val="24"/>
+        </w:rPr>
+      </w:pPr>
+      <w:r>
+        <w:rPr>
+          <w:rFonts w:cstheme="minorHAnsi"/>
+          <w:noProof/>
+          <w:szCs w:val="24"/>
+        </w:rPr>
+        <w:drawing>
+          <wp:inline distT="0" distB="0" distL="0" distR="0" wp14:anchorId="5CF8AC25" wp14:editId="4AF0F8A8">
+            <wp:extent cx="5939790" cy="1249680"/>
+            <wp:effectExtent l="0" t="0" r="3810" b="7620"/>
+            <wp:docPr id="3" name="Picture 3" descr="A black line with red numbers and a black line&#10;&#10;Description automatically generated"/>
+            <wp:cNvGraphicFramePr>
+              <a:graphicFrameLocks xmlns:a="http://schemas.openxmlformats.org/drawingml/2006/main" noChangeAspect="1"/>
+            </wp:cNvGraphicFramePr>
+            <a:graphic xmlns:a="http://schemas.openxmlformats.org/drawingml/2006/main">
+              <a:graphicData uri="http://schemas.openxmlformats.org/drawingml/2006/picture">
+                <pic:pic xmlns:pic="http://schemas.openxmlformats.org/drawingml/2006/picture">
+                  <pic:nvPicPr>
+                    <pic:cNvPr id="2" name="Picture 2" descr="A black line with red numbers and a black line&#10;&#10;Description automatically generated"/>
+                    <pic:cNvPicPr/>
+                  </pic:nvPicPr>
+                  <pic:blipFill>
+                    <a:blip r:embed="rId12"/>
+                    <a:stretch>
+                      <a:fillRect/>
+                    </a:stretch>
+                  </pic:blipFill>
+                  <pic:spPr>
+                    <a:xfrm>
+                      <a:off x="0" y="0"/>
+                      <a:ext cx="5939790" cy="1249680"/>
+                    </a:xfrm>
+                    <a:prstGeom prst="rect">
+                      <a:avLst/>
+                    </a:prstGeom>
+                  </pic:spPr>
+                </pic:pic>
+              </a:graphicData>
+            </a:graphic>
+          </wp:inline>
+        </w:drawing>
+      </w:r>
+    </w:p>
+    <w:p>
+      <w:pPr>
+        <w:pStyle w:val="ListParagraph"/>
+        <w:numPr>
+          <w:ilvl w:val="0"/>
+          <w:numId w:val="10"/>
+        </w:numPr>
+      </w:pPr>
+      <w:r>
+        <w:t>5 is smaller than 6 so swap them to build max heap</w:t>
+      </w:r>
+    </w:p>
+    <w:p>
+      <w:pPr>
+        <w:spacing w:line="360" w:lineRule="auto"/>
+        <w:jc w:val="both"/>
+        <w:rPr>
+          <w:rFonts w:cstheme="minorHAnsi"/>
+          <w:szCs w:val="24"/>
+        </w:rPr>
+      </w:pPr>
+      <w:r>
+        <w:rPr>
+          <w:rFonts w:cstheme="minorHAnsi"/>
+          <w:noProof/>
+          <w:szCs w:val="24"/>
+        </w:rPr>
+        <w:lastRenderedPageBreak/>
+        <w:drawing>
+          <wp:inline distT="0" distB="0" distL="0" distR="0" wp14:anchorId="1980307B" wp14:editId="65D0A44A">
+            <wp:extent cx="5939790" cy="1271270"/>
+            <wp:effectExtent l="0" t="0" r="3810" b="5080"/>
+            <wp:docPr id="4" name="Picture 4" descr="A diagram of a diagram&#10;&#10;Description automatically generated"/>
+            <wp:cNvGraphicFramePr>
+              <a:graphicFrameLocks xmlns:a="http://schemas.openxmlformats.org/drawingml/2006/main" noChangeAspect="1"/>
+            </wp:cNvGraphicFramePr>
+            <a:graphic xmlns:a="http://schemas.openxmlformats.org/drawingml/2006/main">
+              <a:graphicData uri="http://schemas.openxmlformats.org/drawingml/2006/picture">
+                <pic:pic xmlns:pic="http://schemas.openxmlformats.org/drawingml/2006/picture">
+                  <pic:nvPicPr>
+                    <pic:cNvPr id="3" name="Picture 3" descr="A diagram of a diagram&#10;&#10;Description automatically generated"/>
+                    <pic:cNvPicPr/>
+                  </pic:nvPicPr>
+                  <pic:blipFill>
+                    <a:blip r:embed="rId13"/>
+                    <a:stretch>
+                      <a:fillRect/>
+                    </a:stretch>
+                  </pic:blipFill>
+                  <pic:spPr>
+                    <a:xfrm>
+                      <a:off x="0" y="0"/>
+                      <a:ext cx="5939790" cy="1271270"/>
+                    </a:xfrm>
+                    <a:prstGeom prst="rect">
+                      <a:avLst/>
+                    </a:prstGeom>
+                  </pic:spPr>
+                </pic:pic>
+              </a:graphicData>
+            </a:graphic>
+          </wp:inline>
+        </w:drawing>
+      </w:r>
+    </w:p>
+    <w:p>
+      <w:pPr>
+        <w:pStyle w:val="ListParagraph"/>
+        <w:numPr>
+          <w:ilvl w:val="0"/>
+          <w:numId w:val="10"/>
+        </w:numPr>
+      </w:pPr>
+      <w:r>
+        <w:t>Now we have max heap</w:t>
+      </w:r>
+    </w:p>
+    <w:p>
+      <w:pPr>
+        <w:pStyle w:val="ListParagraph"/>
+      </w:pPr>
+    </w:p>
+    <w:p>
+      <w:pPr>
+        <w:spacing w:line="360" w:lineRule="auto"/>
+        <w:jc w:val="both"/>
+        <w:rPr>
+          <w:rFonts w:cstheme="minorHAnsi"/>
+          <w:szCs w:val="24"/>
+        </w:rPr>
+      </w:pPr>
+      <w:r>
+        <w:rPr>
+          <w:rFonts w:cstheme="minorHAnsi"/>
+          <w:szCs w:val="24"/>
+        </w:rPr>
+        <w:t>Step 3</w:t>
+      </w:r>
+      <w:r>
+        <w:rPr>
+          <w:rFonts w:cstheme="minorHAnsi"/>
+          <w:szCs w:val="24"/>
+        </w:rPr>
+        <w:t xml:space="preserve">: </w:t>
+      </w:r>
+      <w:r>
+        <w:rPr>
+          <w:rFonts w:cstheme="minorHAnsi"/>
+          <w:szCs w:val="24"/>
+        </w:rPr>
+        <w:t>Remove the root element (11) from the max</w:t>
+      </w:r>
+      <w:r>
+        <w:rPr>
+          <w:rFonts w:cstheme="minorHAnsi"/>
+          <w:szCs w:val="24"/>
+        </w:rPr>
+        <w:t xml:space="preserve"> heap. To achieve this, swap (11) node</w:t>
+      </w:r>
+      <w:r>
+        <w:rPr>
+          <w:rFonts w:cstheme="minorHAnsi"/>
+          <w:szCs w:val="24"/>
+        </w:rPr>
+        <w:t xml:space="preserve"> with the last node</w:t>
+      </w:r>
+      <w:r>
+        <w:rPr>
+          <w:rFonts w:cstheme="minorHAnsi"/>
+          <w:szCs w:val="24"/>
+        </w:rPr>
+        <w:t xml:space="preserve"> and remove it from the heap. </w:t>
+      </w:r>
+      <w:proofErr w:type="spellStart"/>
+      <w:r>
+        <w:rPr>
+          <w:rFonts w:cstheme="minorHAnsi"/>
+          <w:szCs w:val="24"/>
+        </w:rPr>
+        <w:t>H</w:t>
+      </w:r>
+      <w:r>
+        <w:rPr>
+          <w:rFonts w:cstheme="minorHAnsi"/>
+          <w:szCs w:val="24"/>
+        </w:rPr>
+        <w:t>ea</w:t>
+      </w:r>
+      <w:r>
+        <w:rPr>
+          <w:rFonts w:cstheme="minorHAnsi"/>
+          <w:szCs w:val="24"/>
+        </w:rPr>
+        <w:t>pify</w:t>
+      </w:r>
+      <w:proofErr w:type="spellEnd"/>
+      <w:r>
+        <w:rPr>
+          <w:rFonts w:cstheme="minorHAnsi"/>
+          <w:szCs w:val="24"/>
+        </w:rPr>
+        <w:t xml:space="preserve"> the tree again to get another max heap</w:t>
+      </w:r>
+    </w:p>
+    <w:p>
+      <w:pPr>
+        <w:spacing w:line="360" w:lineRule="auto"/>
+        <w:jc w:val="both"/>
+        <w:rPr>
+          <w:rFonts w:cstheme="minorHAnsi"/>
+          <w:szCs w:val="24"/>
+        </w:rPr>
+      </w:pPr>
+      <w:r>
+        <w:rPr>
+          <w:rFonts w:cstheme="minorHAnsi"/>
+          <w:noProof/>
+          <w:szCs w:val="24"/>
+        </w:rPr>
+        <w:drawing>
+          <wp:inline distT="0" distB="0" distL="0" distR="0" wp14:anchorId="103BA146" wp14:editId="5AA6AD9B">
+            <wp:extent cx="5939790" cy="1260475"/>
+            <wp:effectExtent l="0" t="0" r="3810" b="0"/>
+            <wp:docPr id="5" name="Picture 5" descr="A black line with red numbers and a circle&#10;&#10;Description automatically generated"/>
+            <wp:cNvGraphicFramePr>
+              <a:graphicFrameLocks xmlns:a="http://schemas.openxmlformats.org/drawingml/2006/main" noChangeAspect="1"/>
+            </wp:cNvGraphicFramePr>
+            <a:graphic xmlns:a="http://schemas.openxmlformats.org/drawingml/2006/main">
+              <a:graphicData uri="http://schemas.openxmlformats.org/drawingml/2006/picture">
+                <pic:pic xmlns:pic="http://schemas.openxmlformats.org/drawingml/2006/picture">
+                  <pic:nvPicPr>
+                    <pic:cNvPr id="4" name="Picture 4" descr="A black line with red numbers and a circle&#10;&#10;Description automatically generated"/>
+                    <pic:cNvPicPr/>
+                  </pic:nvPicPr>
+                  <pic:blipFill>
+                    <a:blip r:embed="rId14"/>
+                    <a:stretch>
+                      <a:fillRect/>
+                    </a:stretch>
+                  </pic:blipFill>
+                  <pic:spPr>
+                    <a:xfrm>
+                      <a:off x="0" y="0"/>
+                      <a:ext cx="5939790" cy="1260475"/>
+                    </a:xfrm>
+                    <a:prstGeom prst="rect">
+                      <a:avLst/>
+                    </a:prstGeom>
+                  </pic:spPr>
+                </pic:pic>
+              </a:graphicData>
+            </a:graphic>
+          </wp:inline>
+        </w:drawing>
+      </w:r>
+    </w:p>
+    <w:p/>
+    <w:p>
+      <w:r>
+        <w:t>Step 4:</w:t>
+      </w:r>
+      <w:r>
+        <w:t xml:space="preserve"> </w:t>
+      </w:r>
+      <w:r>
+        <w:t>Repeat</w:t>
+      </w:r>
+      <w:r>
+        <w:t xml:space="preserve"> the above step</w:t>
+      </w:r>
+    </w:p>
+    <w:p>
+      <w:r>
+        <w:rPr>
+          <w:noProof/>
+        </w:rPr>
+        <w:drawing>
+          <wp:inline distT="0" distB="0" distL="0" distR="0" wp14:anchorId="475EEF78" wp14:editId="2015B878">
+            <wp:extent cx="5939790" cy="1276350"/>
+            <wp:effectExtent l="0" t="0" r="3810" b="0"/>
+            <wp:docPr id="6" name="Picture 6" descr="A black line with red numbers and a circle&#10;&#10;Description automatically generated"/>
+            <wp:cNvGraphicFramePr>
+              <a:graphicFrameLocks xmlns:a="http://schemas.openxmlformats.org/drawingml/2006/main" noChangeAspect="1"/>
+            </wp:cNvGraphicFramePr>
+            <a:graphic xmlns:a="http://schemas.openxmlformats.org/drawingml/2006/main">
+              <a:graphicData uri="http://schemas.openxmlformats.org/drawingml/2006/picture">
+                <pic:pic xmlns:pic="http://schemas.openxmlformats.org/drawingml/2006/picture">
+                  <pic:nvPicPr>
+                    <pic:cNvPr id="5" name="Picture 5" descr="A black line with red numbers and a circle&#10;&#10;Description automatically generated"/>
+                    <pic:cNvPicPr/>
+                  </pic:nvPicPr>
+                  <pic:blipFill>
+                    <a:blip r:embed="rId15"/>
+                    <a:stretch>
+                      <a:fillRect/>
+                    </a:stretch>
+                  </pic:blipFill>
+                  <pic:spPr>
+                    <a:xfrm>
+                      <a:off x="0" y="0"/>
+                      <a:ext cx="5939790" cy="1276350"/>
+                    </a:xfrm>
+                    <a:prstGeom prst="rect">
+                      <a:avLst/>
+                    </a:prstGeom>
+                  </pic:spPr>
+                </pic:pic>
+              </a:graphicData>
+            </a:graphic>
+          </wp:inline>
+        </w:drawing>
+      </w:r>
+    </w:p>
+    <w:p/>
+    <w:p>
+      <w:r>
+        <w:t xml:space="preserve">Step 5: </w:t>
+      </w:r>
+      <w:r>
+        <w:rPr>
+          <w:rFonts w:cstheme="minorHAnsi"/>
+          <w:szCs w:val="24"/>
+        </w:rPr>
+        <w:t>Remove the root (5)</w:t>
+      </w:r>
+      <w:r>
+        <w:rPr>
+          <w:rFonts w:cstheme="minorHAnsi"/>
+          <w:szCs w:val="24"/>
+        </w:rPr>
+        <w:t xml:space="preserve"> and perform </w:t>
+      </w:r>
+      <w:proofErr w:type="spellStart"/>
+      <w:r>
+        <w:rPr>
+          <w:rFonts w:cstheme="minorHAnsi"/>
+          <w:szCs w:val="24"/>
+        </w:rPr>
+        <w:t>heapify</w:t>
+      </w:r>
+      <w:proofErr w:type="spellEnd"/>
+      <w:r>
+        <w:rPr>
+          <w:rFonts w:cstheme="minorHAnsi"/>
+          <w:szCs w:val="24"/>
+        </w:rPr>
+        <w:t xml:space="preserve"> again</w:t>
+      </w:r>
+    </w:p>
+    <w:p>
+      <w:r>
+        <w:rPr>
+          <w:noProof/>
+        </w:rPr>
+        <w:drawing>
+          <wp:inline distT="0" distB="0" distL="0" distR="0" wp14:anchorId="7C52A051" wp14:editId="08DD43A2">
+            <wp:extent cx="3856054" cy="1150720"/>
+            <wp:effectExtent l="0" t="0" r="0" b="0"/>
+            <wp:docPr id="7" name="Picture 7" descr="A black and white image of a long black stick&#10;&#10;Description automatically generated"/>
+            <wp:cNvGraphicFramePr>
+              <a:graphicFrameLocks xmlns:a="http://schemas.openxmlformats.org/drawingml/2006/main" noChangeAspect="1"/>
+            </wp:cNvGraphicFramePr>
+            <a:graphic xmlns:a="http://schemas.openxmlformats.org/drawingml/2006/main">
+              <a:graphicData uri="http://schemas.openxmlformats.org/drawingml/2006/picture">
+                <pic:pic xmlns:pic="http://schemas.openxmlformats.org/drawingml/2006/picture">
+                  <pic:nvPicPr>
+                    <pic:cNvPr id="6" name="Picture 6" descr="A black and white image of a long black stick&#10;&#10;Description automatically generated"/>
+                    <pic:cNvPicPr/>
+                  </pic:nvPicPr>
+                  <pic:blipFill>
+                    <a:blip r:embed="rId16"/>
+                    <a:stretch>
+                      <a:fillRect/>
+                    </a:stretch>
+                  </pic:blipFill>
+                  <pic:spPr>
+                    <a:xfrm>
+                      <a:off x="0" y="0"/>
+                      <a:ext cx="3856054" cy="1150720"/>
+                    </a:xfrm>
+                    <a:prstGeom prst="rect">
+                      <a:avLst/>
+                    </a:prstGeom>
+                  </pic:spPr>
+                </pic:pic>
+              </a:graphicData>
+            </a:graphic>
+          </wp:inline>
+        </w:drawing>
+      </w:r>
+    </w:p>
+    <w:p>
+      <w:pPr>
+        <w:spacing w:line="360" w:lineRule="auto"/>
+        <w:jc w:val="both"/>
+        <w:rPr>
+          <w:rFonts w:cstheme="minorHAnsi"/>
+          <w:szCs w:val="24"/>
+        </w:rPr>
+      </w:pPr>
+    </w:p>
+    <w:p>
+      <w:r>
+        <w:lastRenderedPageBreak/>
+        <w:t>Step 6:</w:t>
+      </w:r>
+      <w:r>
+        <w:t xml:space="preserve"> </w:t>
+      </w:r>
+      <w:r>
+        <w:t xml:space="preserve">Remove the root (4) and </w:t>
+      </w:r>
+      <w:proofErr w:type="spellStart"/>
+      <w:r>
+        <w:t>heapify</w:t>
+      </w:r>
+      <w:proofErr w:type="spellEnd"/>
+      <w:r>
+        <w:t xml:space="preserve"> again.</w:t>
+      </w:r>
+    </w:p>
+    <w:p>
+      <w:r>
+        <w:rPr>
+          <w:noProof/>
+        </w:rPr>
+        <w:drawing>
+          <wp:inline distT="0" distB="0" distL="0" distR="0" wp14:anchorId="2B78493D" wp14:editId="409E6328">
+            <wp:extent cx="4877223" cy="990686"/>
+            <wp:effectExtent l="0" t="0" r="0" b="0"/>
+            <wp:docPr id="8" name="Picture 8" descr="A black circle with red numbers&#10;&#10;Description automatically generated"/>
+            <wp:cNvGraphicFramePr>
+              <a:graphicFrameLocks xmlns:a="http://schemas.openxmlformats.org/drawingml/2006/main" noChangeAspect="1"/>
+            </wp:cNvGraphicFramePr>
+            <a:graphic xmlns:a="http://schemas.openxmlformats.org/drawingml/2006/main">
+              <a:graphicData uri="http://schemas.openxmlformats.org/drawingml/2006/picture">
+                <pic:pic xmlns:pic="http://schemas.openxmlformats.org/drawingml/2006/picture">
+                  <pic:nvPicPr>
+                    <pic:cNvPr id="8" name="Picture 8" descr="A black circle with red numbers&#10;&#10;Description automatically generated"/>
+                    <pic:cNvPicPr/>
+                  </pic:nvPicPr>
+                  <pic:blipFill>
+                    <a:blip r:embed="rId17"/>
+                    <a:stretch>
+                      <a:fillRect/>
+                    </a:stretch>
+                  </pic:blipFill>
+                  <pic:spPr>
+                    <a:xfrm>
+                      <a:off x="0" y="0"/>
+                      <a:ext cx="4877223" cy="990686"/>
+                    </a:xfrm>
+                    <a:prstGeom prst="rect">
+                      <a:avLst/>
+                    </a:prstGeom>
+                  </pic:spPr>
+                </pic:pic>
+              </a:graphicData>
+            </a:graphic>
+          </wp:inline>
+        </w:drawing>
+      </w:r>
+    </w:p>
+    <w:p>
+      <w:r>
+        <w:t>Step 7:</w:t>
+      </w:r>
+      <w:r>
+        <w:t xml:space="preserve"> </w:t>
+      </w:r>
+      <w:r>
+        <w:rPr>
+          <w:rFonts w:cstheme="minorHAnsi"/>
+          <w:szCs w:val="24"/>
+        </w:rPr>
+        <w:t>Delete the last root and the sorted array will be:</w:t>
+      </w:r>
+    </w:p>
+    <w:tbl>
+      <w:tblPr>
+        <w:tblStyle w:val="TableGrid"/>
+        <w:tblW w:w="0" w:type="auto"/>
+        <w:tblLook w:val="04A0" w:firstRow="1" w:lastRow="0" w:firstColumn="1" w:lastColumn="0" w:noHBand="0" w:noVBand="1"/>
+      </w:tblPr>
+      <w:tblGrid>
+        <w:gridCol w:w="1557"/>
+        <w:gridCol w:w="1557"/>
+        <w:gridCol w:w="1557"/>
+        <w:gridCol w:w="1557"/>
+        <w:gridCol w:w="1558"/>
+      </w:tblGrid>
+      <w:tr>
+        <w:tc>
+          <w:tcPr>
+            <w:tcW w:w="1557" w:type="dxa"/>
+          </w:tcPr>
+          <w:p>
+            <w:pPr>
+              <w:jc w:val="center"/>
+            </w:pPr>
+            <w:r>
+              <w:t>2</w:t>
+            </w:r>
+          </w:p>
+        </w:tc>
+        <w:tc>
+          <w:tcPr>
+            <w:tcW w:w="1557" w:type="dxa"/>
+          </w:tcPr>
+          <w:p>
+            <w:pPr>
+              <w:jc w:val="center"/>
+            </w:pPr>
+            <w:r>
+              <w:t>4</w:t>
+            </w:r>
+          </w:p>
+        </w:tc>
+        <w:tc>
+          <w:tcPr>
+            <w:tcW w:w="1557" w:type="dxa"/>
+          </w:tcPr>
+          <w:p>
+            <w:pPr>
+              <w:jc w:val="center"/>
+            </w:pPr>
+            <w:r>
+              <w:t>5</w:t>
+            </w:r>
+          </w:p>
+        </w:tc>
+        <w:tc>
+          <w:tcPr>
+            <w:tcW w:w="1557" w:type="dxa"/>
+          </w:tcPr>
+          <w:p>
+            <w:pPr>
+              <w:jc w:val="center"/>
+            </w:pPr>
+            <w:r>
+              <w:t>6</w:t>
+            </w:r>
+          </w:p>
+        </w:tc>
+        <w:tc>
+          <w:tcPr>
+            <w:tcW w:w="1558" w:type="dxa"/>
+          </w:tcPr>
+          <w:p>
+            <w:pPr>
+              <w:jc w:val="center"/>
+            </w:pPr>
+            <w:r>
+              <w:t>11</w:t>
+            </w:r>
+          </w:p>
+        </w:tc>
+      </w:tr>
+    </w:tbl>
+    <w:p>
+      <w:pPr>
+        <w:pStyle w:val="Heading3"/>
+      </w:pPr>
+      <w:r>
+        <w:t xml:space="preserve"> Complexity evaluation</w:t>
+      </w:r>
+    </w:p>
+    <w:p>
+      <w:pPr>
+        <w:pStyle w:val="ListParagraph"/>
+        <w:numPr>
+          <w:ilvl w:val="0"/>
+          <w:numId w:val="11"/>
+        </w:numPr>
+      </w:pPr>
+      <w:r>
+        <w:t>Time complexity:</w:t>
+      </w:r>
+    </w:p>
+    <w:p>
+      <w:pPr>
+        <w:pStyle w:val="ListParagraph"/>
+        <w:numPr>
+          <w:ilvl w:val="1"/>
+          <w:numId w:val="11"/>
+        </w:numPr>
+      </w:pPr>
+      <w:r>
+        <w:t>Best case: O(n*</w:t>
+      </w:r>
+      <w:proofErr w:type="spellStart"/>
+      <w:r>
+        <w:t>logn</w:t>
+      </w:r>
+      <w:proofErr w:type="spellEnd"/>
+      <w:r>
+        <w:t>)</w:t>
+      </w:r>
+    </w:p>
+    <w:p>
+      <w:pPr>
+        <w:pStyle w:val="ListParagraph"/>
+        <w:numPr>
+          <w:ilvl w:val="1"/>
+          <w:numId w:val="11"/>
+        </w:numPr>
+      </w:pPr>
+      <w:r>
+        <w:t>Average case: O(n*</w:t>
+      </w:r>
+      <w:proofErr w:type="spellStart"/>
+      <w:r>
+        <w:t>logn</w:t>
+      </w:r>
+      <w:proofErr w:type="spellEnd"/>
+      <w:r>
+        <w:t>)</w:t>
+      </w:r>
+    </w:p>
+    <w:p>
+      <w:pPr>
+        <w:pStyle w:val="ListParagraph"/>
+        <w:numPr>
+          <w:ilvl w:val="1"/>
+          <w:numId w:val="11"/>
+        </w:numPr>
+      </w:pPr>
+      <w:r>
+        <w:t>Worst case: O(n*</w:t>
+      </w:r>
+      <w:proofErr w:type="spellStart"/>
+      <w:r>
+        <w:t>logn</w:t>
+      </w:r>
+      <w:proofErr w:type="spellEnd"/>
+      <w:r>
+        <w:t>)</w:t>
+      </w:r>
+    </w:p>
+    <w:p>
+      <w:pPr>
+        <w:pStyle w:val="ListParagraph"/>
+        <w:numPr>
+          <w:ilvl w:val="0"/>
+          <w:numId w:val="11"/>
+        </w:numPr>
+      </w:pPr>
+      <w:r>
+        <w:t xml:space="preserve">Space complexity: </w:t>
+      </w:r>
+      <w:proofErr w:type="gramStart"/>
+      <w:r>
+        <w:t>O(</w:t>
+      </w:r>
+      <w:proofErr w:type="gramEnd"/>
+      <w:r>
+        <w:t>1)</w:t>
+      </w:r>
+    </w:p>
+    <w:p>
+      <w:pPr>
+        <w:pStyle w:val="Heading3"/>
+      </w:pPr>
+      <w:r>
+        <w:t xml:space="preserve"> </w:t>
+      </w:r>
+      <w:r>
+        <w:t>Variants/Improvements</w:t>
+      </w:r>
+    </w:p>
+    <w:p>
+      <w:pPr>
+        <w:pStyle w:val="ListParagraph"/>
+        <w:numPr>
+          <w:ilvl w:val="0"/>
+          <w:numId w:val="12"/>
+        </w:numPr>
+      </w:pPr>
+      <w:r>
+        <w:t xml:space="preserve">Min Heap Sort: Beside the Heap Sort builds a max heap to sort in ascending </w:t>
+      </w:r>
+      <w:proofErr w:type="spellStart"/>
+      <w:r>
+        <w:t>oder</w:t>
+      </w:r>
+      <w:proofErr w:type="spellEnd"/>
+      <w:r>
+        <w:t>, we can build a min heap to sort elements descending order.</w:t>
+      </w:r>
+    </w:p>
+    <w:p>
+      <w:pPr>
+        <w:pStyle w:val="ListParagraph"/>
+        <w:numPr>
+          <w:ilvl w:val="0"/>
+          <w:numId w:val="12"/>
+        </w:numPr>
+      </w:pPr>
+      <w:r>
+        <w:t xml:space="preserve">Iterative Heap Sort: the standard Heap Sort using recursion to </w:t>
+      </w:r>
+      <w:proofErr w:type="spellStart"/>
+      <w:r>
+        <w:t>heapify</w:t>
+      </w:r>
+      <w:proofErr w:type="spellEnd"/>
+      <w:r>
+        <w:t>. However, an iterative version can be implemented using loops instead of recursion, which might be more memory-efficient and suitable for language or environments with limited stack space.</w:t>
+      </w:r>
+    </w:p>
+    <w:p>
+      <w:pPr>
+        <w:pStyle w:val="ListParagraph"/>
+        <w:numPr>
+          <w:ilvl w:val="0"/>
+          <w:numId w:val="12"/>
+        </w:numPr>
+      </w:pPr>
+      <w:r>
+        <w:t xml:space="preserve">Bottom-up Heap Sort: </w:t>
+      </w:r>
+      <w:r>
+        <w:t xml:space="preserve">This variation starts by creating an array-based heap without using the standard </w:t>
+      </w:r>
+      <w:proofErr w:type="spellStart"/>
+      <w:r>
+        <w:t>heapify</w:t>
+      </w:r>
+      <w:proofErr w:type="spellEnd"/>
+      <w:r>
+        <w:t xml:space="preserve"> operation. Instead, it starts from the first non-leaf node and sifts down each element to build the heap. Afterward, it performs the sorting by repeatedly extracting the root and </w:t>
+      </w:r>
+      <w:proofErr w:type="spellStart"/>
+      <w:r>
+        <w:t>heapifying</w:t>
+      </w:r>
+      <w:proofErr w:type="spellEnd"/>
+      <w:r>
+        <w:t xml:space="preserve"> the remaining elements.</w:t>
+      </w:r>
+    </w:p>
+    <w:p>
+      <w:pPr>
+        <w:pStyle w:val="ListParagraph"/>
+        <w:numPr>
+          <w:ilvl w:val="0"/>
+          <w:numId w:val="12"/>
+        </w:numPr>
+      </w:pPr>
+      <w:r>
+        <w:t>D-</w:t>
+      </w:r>
+      <w:proofErr w:type="spellStart"/>
+      <w:r>
+        <w:t>ary</w:t>
+      </w:r>
+      <w:proofErr w:type="spellEnd"/>
+      <w:r>
+        <w:t xml:space="preserve"> Heap Sort: Basic Heap Sort uses Binary Heap,</w:t>
+      </w:r>
+      <w:r>
+        <w:t xml:space="preserve"> in which</w:t>
+      </w:r>
+      <w:bookmarkStart w:id="0" w:name="_GoBack"/>
+      <w:bookmarkEnd w:id="0"/>
+      <w:r>
+        <w:t xml:space="preserve"> each node has 2 children. In D-</w:t>
+      </w:r>
+      <w:proofErr w:type="spellStart"/>
+      <w:r>
+        <w:t>ary</w:t>
+      </w:r>
+      <w:proofErr w:type="spellEnd"/>
+      <w:r>
+        <w:t xml:space="preserve"> Heap Sort, the heap is generalized to have at most D children for each node. This reduce the height of the heap, potentially improving performance.</w:t>
+      </w:r>
+    </w:p>
+    <w:p>
+      <w:pPr>
+        <w:pStyle w:val="ListParagraph"/>
+        <w:numPr>
+          <w:ilvl w:val="0"/>
+          <w:numId w:val="12"/>
+        </w:numPr>
+      </w:pPr>
+      <w:r>
+        <w:t>Parallel Heap Sort: in parallel computing environments, we can divide the heap into smaller heaps and sort them concurrently. After that, the sorted smaller heaps are merged to get the final sorted result, potentially reducing the sorting time.</w:t>
+      </w:r>
+    </w:p>
+    <w:p>
+      <w:pPr>
+        <w:pStyle w:val="ListParagraph"/>
+        <w:numPr>
+          <w:ilvl w:val="0"/>
+          <w:numId w:val="12"/>
+        </w:numPr>
+      </w:pPr>
+      <w:r>
+        <w:t xml:space="preserve">Adaptive Heap Sort: aims to optimize the Heap Sort performance for partially sorted or nearly sorted array. If the input is partially sorted and adjusts the </w:t>
+      </w:r>
+      <w:proofErr w:type="spellStart"/>
+      <w:r>
+        <w:t>heapify</w:t>
+      </w:r>
+      <w:proofErr w:type="spellEnd"/>
+      <w:r>
+        <w:t xml:space="preserve"> operation accordingly to reduce unnecessary work.</w:t>
+      </w:r>
+    </w:p>
+    <w:p>
+      <w:pPr>
+        <w:pStyle w:val="ListParagraph"/>
+        <w:numPr>
+          <w:ilvl w:val="0"/>
+          <w:numId w:val="12"/>
+        </w:numPr>
+      </w:pPr>
+      <w:r>
+        <w:t>In-place Heap Sort: In standard Heap Sort, it requires extra space for the heap data structure. However, with some modifications, it can be implemented in an in-place version that sorting without using additional memory for the heap.</w:t>
+      </w:r>
+    </w:p>
+    <w:p/>
     <w:p>
       <w:pPr>
         <w:pStyle w:val="Heading2"/>
       </w:pPr>
       <w:r>
-        <w:t>Shaker sort</w:t>
+        <w:t>Merge sort</w:t>
       </w:r>
     </w:p>
     <w:p>
@@ -502,35 +2938,9 @@
         <w:pStyle w:val="Heading2"/>
       </w:pPr>
       <w:r>
-        <w:t>Shell sort</w:t>
-      </w:r>
-    </w:p>
-    <w:p>
-      <w:pPr>
-        <w:pStyle w:val="Heading2"/>
-      </w:pPr>
-      <w:r>
-        <w:t>Heap sort</w:t>
-      </w:r>
-    </w:p>
-    <w:p>
-      <w:pPr>
-        <w:pStyle w:val="Heading2"/>
-      </w:pPr>
-      <w:r>
-        <w:t>Merge sort</w:t>
-      </w:r>
-    </w:p>
-    <w:p>
-      <w:pPr>
-        <w:pStyle w:val="Heading2"/>
-      </w:pPr>
-      <w:bookmarkStart w:id="0" w:name="_GoBack"/>
-      <w:r>
         <w:t>Quick sort</w:t>
       </w:r>
     </w:p>
-    <w:bookmarkEnd w:id="0"/>
     <w:p>
       <w:pPr>
         <w:pStyle w:val="Heading3"/>
@@ -618,10 +3028,7 @@
         <w:ind w:left="720"/>
       </w:pPr>
       <w:r>
-        <w:t>Step 1</w:t>
-      </w:r>
-      <w:r>
-        <w:t xml:space="preserve"> − Choose the high</w:t>
+        <w:t>Step 1 − Choose the high</w:t>
       </w:r>
       <w:r>
         <w:t>est</w:t>
@@ -753,7 +3160,6 @@
         <w:ind w:left="720"/>
       </w:pPr>
       <w:r>
-        <w:lastRenderedPageBreak/>
         <w:t xml:space="preserve">Step 6 </w:t>
       </w:r>
       <w:r>
@@ -851,10 +3257,7 @@
         </w:numPr>
       </w:pPr>
       <w:r>
-        <w:t xml:space="preserve">Average case: </w:t>
-      </w:r>
-      <w:r>
-        <w:t>O(n*</w:t>
+        <w:t>Average case: O(n*</w:t>
       </w:r>
       <w:proofErr w:type="spellStart"/>
       <w:r>
@@ -952,7 +3355,19 @@
           <w:numId w:val="2"/>
         </w:numPr>
       </w:pPr>
-      <w:hyperlink r:id="rId6" w:history="1">
+      <w:r>
+        <w:t>Quick sort:</w:t>
+      </w:r>
+    </w:p>
+    <w:p>
+      <w:pPr>
+        <w:pStyle w:val="ListParagraph"/>
+        <w:numPr>
+          <w:ilvl w:val="1"/>
+          <w:numId w:val="2"/>
+        </w:numPr>
+      </w:pPr>
+      <w:hyperlink r:id="rId18" w:history="1">
         <w:r>
           <w:rPr>
             <w:rStyle w:val="Hyperlink"/>
@@ -965,11 +3380,11 @@
       <w:pPr>
         <w:pStyle w:val="ListParagraph"/>
         <w:numPr>
-          <w:ilvl w:val="0"/>
+          <w:ilvl w:val="1"/>
           <w:numId w:val="2"/>
         </w:numPr>
       </w:pPr>
-      <w:hyperlink r:id="rId7" w:history="1">
+      <w:hyperlink r:id="rId19" w:history="1">
         <w:r>
           <w:rPr>
             <w:rStyle w:val="Hyperlink"/>
@@ -982,11 +3397,11 @@
       <w:pPr>
         <w:pStyle w:val="ListParagraph"/>
         <w:numPr>
-          <w:ilvl w:val="0"/>
+          <w:ilvl w:val="1"/>
           <w:numId w:val="2"/>
         </w:numPr>
       </w:pPr>
-      <w:hyperlink r:id="rId8" w:history="1">
+      <w:hyperlink r:id="rId20" w:history="1">
         <w:r>
           <w:rPr>
             <w:rStyle w:val="Hyperlink"/>
@@ -1003,6 +3418,52 @@
           <w:numId w:val="2"/>
         </w:numPr>
       </w:pPr>
+      <w:r>
+        <w:t>Insertion sort:</w:t>
+      </w:r>
+    </w:p>
+    <w:p>
+      <w:pPr>
+        <w:pStyle w:val="ListParagraph"/>
+        <w:numPr>
+          <w:ilvl w:val="1"/>
+          <w:numId w:val="2"/>
+        </w:numPr>
+        <w:rPr>
+          <w:rStyle w:val="Hyperlink"/>
+          <w:color w:val="auto"/>
+          <w:u w:val="none"/>
+        </w:rPr>
+      </w:pPr>
+      <w:hyperlink r:id="rId21" w:history="1">
+        <w:r>
+          <w:rPr>
+            <w:rStyle w:val="Hyperlink"/>
+            <w:rFonts w:cstheme="minorHAnsi"/>
+            <w:szCs w:val="24"/>
+          </w:rPr>
+          <w:t>https://www.geeksforgeeks.org/binary-insertion-sort/</w:t>
+        </w:r>
+      </w:hyperlink>
+    </w:p>
+    <w:p>
+      <w:pPr>
+        <w:pStyle w:val="ListParagraph"/>
+        <w:numPr>
+          <w:ilvl w:val="1"/>
+          <w:numId w:val="2"/>
+        </w:numPr>
+      </w:pPr>
+      <w:hyperlink r:id="rId22" w:history="1">
+        <w:r>
+          <w:rPr>
+            <w:rStyle w:val="Hyperlink"/>
+            <w:rFonts w:cstheme="minorHAnsi"/>
+            <w:szCs w:val="24"/>
+          </w:rPr>
+          <w:t>https://www.geeksforgeeks.org/shellsort/</w:t>
+        </w:r>
+      </w:hyperlink>
     </w:p>
     <w:sectPr>
       <w:pgSz w:w="12240" w:h="15840"/>
@@ -1017,6 +3478,232 @@
 <file path=word/numbering.xml><?xml version="1.0" encoding="utf-8"?>
 <w:numbering xmlns:wpc="http://schemas.microsoft.com/office/word/2010/wordprocessingCanvas" xmlns:cx="http://schemas.microsoft.com/office/drawing/2014/chartex" xmlns:mc="http://schemas.openxmlformats.org/markup-compatibility/2006" xmlns:o="urn:schemas-microsoft-com:office:office" xmlns:r="http://schemas.openxmlformats.org/officeDocument/2006/relationships" xmlns:m="http://schemas.openxmlformats.org/officeDocument/2006/math" xmlns:v="urn:schemas-microsoft-com:vml" xmlns:wp14="http://schemas.microsoft.com/office/word/2010/wordprocessingDrawing" xmlns:wp="http://schemas.openxmlformats.org/drawingml/2006/wordprocessingDrawing" xmlns:w10="urn:schemas-microsoft-com:office:word" xmlns:w="http://schemas.openxmlformats.org/wordprocessingml/2006/main" xmlns:w14="http://schemas.microsoft.com/office/word/2010/wordml" xmlns:w15="http://schemas.microsoft.com/office/word/2012/wordml" xmlns:w16se="http://schemas.microsoft.com/office/word/2015/wordml/symex" xmlns:wpg="http://schemas.microsoft.com/office/word/2010/wordprocessingGroup" xmlns:wpi="http://schemas.microsoft.com/office/word/2010/wordprocessingInk" xmlns:wne="http://schemas.microsoft.com/office/word/2006/wordml" xmlns:wps="http://schemas.microsoft.com/office/word/2010/wordprocessingShape" mc:Ignorable="w14 w15 w16se wp14">
   <w:abstractNum w:abstractNumId="0" w15:restartNumberingAfterBreak="0">
+    <w:nsid w:val="09066C07"/>
+    <w:multiLevelType w:val="hybridMultilevel"/>
+    <w:tmpl w:val="2A4C3422"/>
+    <w:lvl w:ilvl="0" w:tplc="04090001">
+      <w:start w:val="1"/>
+      <w:numFmt w:val="bullet"/>
+      <w:lvlText w:val=""/>
+      <w:lvlJc w:val="left"/>
+      <w:pPr>
+        <w:ind w:left="720" w:hanging="360"/>
+      </w:pPr>
+      <w:rPr>
+        <w:rFonts w:ascii="Symbol" w:hAnsi="Symbol" w:hint="default"/>
+      </w:rPr>
+    </w:lvl>
+    <w:lvl w:ilvl="1" w:tplc="04090003" w:tentative="1">
+      <w:start w:val="1"/>
+      <w:numFmt w:val="bullet"/>
+      <w:lvlText w:val="o"/>
+      <w:lvlJc w:val="left"/>
+      <w:pPr>
+        <w:ind w:left="1440" w:hanging="360"/>
+      </w:pPr>
+      <w:rPr>
+        <w:rFonts w:ascii="Courier New" w:hAnsi="Courier New" w:cs="Courier New" w:hint="default"/>
+      </w:rPr>
+    </w:lvl>
+    <w:lvl w:ilvl="2" w:tplc="04090005" w:tentative="1">
+      <w:start w:val="1"/>
+      <w:numFmt w:val="bullet"/>
+      <w:lvlText w:val=""/>
+      <w:lvlJc w:val="left"/>
+      <w:pPr>
+        <w:ind w:left="2160" w:hanging="360"/>
+      </w:pPr>
+      <w:rPr>
+        <w:rFonts w:ascii="Wingdings" w:hAnsi="Wingdings" w:hint="default"/>
+      </w:rPr>
+    </w:lvl>
+    <w:lvl w:ilvl="3" w:tplc="04090001" w:tentative="1">
+      <w:start w:val="1"/>
+      <w:numFmt w:val="bullet"/>
+      <w:lvlText w:val=""/>
+      <w:lvlJc w:val="left"/>
+      <w:pPr>
+        <w:ind w:left="2880" w:hanging="360"/>
+      </w:pPr>
+      <w:rPr>
+        <w:rFonts w:ascii="Symbol" w:hAnsi="Symbol" w:hint="default"/>
+      </w:rPr>
+    </w:lvl>
+    <w:lvl w:ilvl="4" w:tplc="04090003" w:tentative="1">
+      <w:start w:val="1"/>
+      <w:numFmt w:val="bullet"/>
+      <w:lvlText w:val="o"/>
+      <w:lvlJc w:val="left"/>
+      <w:pPr>
+        <w:ind w:left="3600" w:hanging="360"/>
+      </w:pPr>
+      <w:rPr>
+        <w:rFonts w:ascii="Courier New" w:hAnsi="Courier New" w:cs="Courier New" w:hint="default"/>
+      </w:rPr>
+    </w:lvl>
+    <w:lvl w:ilvl="5" w:tplc="04090005" w:tentative="1">
+      <w:start w:val="1"/>
+      <w:numFmt w:val="bullet"/>
+      <w:lvlText w:val=""/>
+      <w:lvlJc w:val="left"/>
+      <w:pPr>
+        <w:ind w:left="4320" w:hanging="360"/>
+      </w:pPr>
+      <w:rPr>
+        <w:rFonts w:ascii="Wingdings" w:hAnsi="Wingdings" w:hint="default"/>
+      </w:rPr>
+    </w:lvl>
+    <w:lvl w:ilvl="6" w:tplc="04090001" w:tentative="1">
+      <w:start w:val="1"/>
+      <w:numFmt w:val="bullet"/>
+      <w:lvlText w:val=""/>
+      <w:lvlJc w:val="left"/>
+      <w:pPr>
+        <w:ind w:left="5040" w:hanging="360"/>
+      </w:pPr>
+      <w:rPr>
+        <w:rFonts w:ascii="Symbol" w:hAnsi="Symbol" w:hint="default"/>
+      </w:rPr>
+    </w:lvl>
+    <w:lvl w:ilvl="7" w:tplc="04090003" w:tentative="1">
+      <w:start w:val="1"/>
+      <w:numFmt w:val="bullet"/>
+      <w:lvlText w:val="o"/>
+      <w:lvlJc w:val="left"/>
+      <w:pPr>
+        <w:ind w:left="5760" w:hanging="360"/>
+      </w:pPr>
+      <w:rPr>
+        <w:rFonts w:ascii="Courier New" w:hAnsi="Courier New" w:cs="Courier New" w:hint="default"/>
+      </w:rPr>
+    </w:lvl>
+    <w:lvl w:ilvl="8" w:tplc="04090005" w:tentative="1">
+      <w:start w:val="1"/>
+      <w:numFmt w:val="bullet"/>
+      <w:lvlText w:val=""/>
+      <w:lvlJc w:val="left"/>
+      <w:pPr>
+        <w:ind w:left="6480" w:hanging="360"/>
+      </w:pPr>
+      <w:rPr>
+        <w:rFonts w:ascii="Wingdings" w:hAnsi="Wingdings" w:hint="default"/>
+      </w:rPr>
+    </w:lvl>
+  </w:abstractNum>
+  <w:abstractNum w:abstractNumId="1" w15:restartNumberingAfterBreak="0">
+    <w:nsid w:val="0EB26A5E"/>
+    <w:multiLevelType w:val="hybridMultilevel"/>
+    <w:tmpl w:val="02D028B2"/>
+    <w:lvl w:ilvl="0" w:tplc="0FFA4C4A">
+      <w:start w:val="1"/>
+      <w:numFmt w:val="bullet"/>
+      <w:lvlText w:val="-"/>
+      <w:lvlJc w:val="left"/>
+      <w:pPr>
+        <w:ind w:left="720" w:hanging="360"/>
+      </w:pPr>
+      <w:rPr>
+        <w:rFonts w:ascii="Calibri" w:eastAsiaTheme="minorHAnsi" w:hAnsi="Calibri" w:cs="Calibri" w:hint="default"/>
+      </w:rPr>
+    </w:lvl>
+    <w:lvl w:ilvl="1" w:tplc="04090003" w:tentative="1">
+      <w:start w:val="1"/>
+      <w:numFmt w:val="bullet"/>
+      <w:lvlText w:val="o"/>
+      <w:lvlJc w:val="left"/>
+      <w:pPr>
+        <w:ind w:left="1440" w:hanging="360"/>
+      </w:pPr>
+      <w:rPr>
+        <w:rFonts w:ascii="Courier New" w:hAnsi="Courier New" w:cs="Courier New" w:hint="default"/>
+      </w:rPr>
+    </w:lvl>
+    <w:lvl w:ilvl="2" w:tplc="04090005" w:tentative="1">
+      <w:start w:val="1"/>
+      <w:numFmt w:val="bullet"/>
+      <w:lvlText w:val=""/>
+      <w:lvlJc w:val="left"/>
+      <w:pPr>
+        <w:ind w:left="2160" w:hanging="360"/>
+      </w:pPr>
+      <w:rPr>
+        <w:rFonts w:ascii="Wingdings" w:hAnsi="Wingdings" w:hint="default"/>
+      </w:rPr>
+    </w:lvl>
+    <w:lvl w:ilvl="3" w:tplc="04090001" w:tentative="1">
+      <w:start w:val="1"/>
+      <w:numFmt w:val="bullet"/>
+      <w:lvlText w:val=""/>
+      <w:lvlJc w:val="left"/>
+      <w:pPr>
+        <w:ind w:left="2880" w:hanging="360"/>
+      </w:pPr>
+      <w:rPr>
+        <w:rFonts w:ascii="Symbol" w:hAnsi="Symbol" w:hint="default"/>
+      </w:rPr>
+    </w:lvl>
+    <w:lvl w:ilvl="4" w:tplc="04090003" w:tentative="1">
+      <w:start w:val="1"/>
+      <w:numFmt w:val="bullet"/>
+      <w:lvlText w:val="o"/>
+      <w:lvlJc w:val="left"/>
+      <w:pPr>
+        <w:ind w:left="3600" w:hanging="360"/>
+      </w:pPr>
+      <w:rPr>
+        <w:rFonts w:ascii="Courier New" w:hAnsi="Courier New" w:cs="Courier New" w:hint="default"/>
+      </w:rPr>
+    </w:lvl>
+    <w:lvl w:ilvl="5" w:tplc="04090005" w:tentative="1">
+      <w:start w:val="1"/>
+      <w:numFmt w:val="bullet"/>
+      <w:lvlText w:val=""/>
+      <w:lvlJc w:val="left"/>
+      <w:pPr>
+        <w:ind w:left="4320" w:hanging="360"/>
+      </w:pPr>
+      <w:rPr>
+        <w:rFonts w:ascii="Wingdings" w:hAnsi="Wingdings" w:hint="default"/>
+      </w:rPr>
+    </w:lvl>
+    <w:lvl w:ilvl="6" w:tplc="04090001" w:tentative="1">
+      <w:start w:val="1"/>
+      <w:numFmt w:val="bullet"/>
+      <w:lvlText w:val=""/>
+      <w:lvlJc w:val="left"/>
+      <w:pPr>
+        <w:ind w:left="5040" w:hanging="360"/>
+      </w:pPr>
+      <w:rPr>
+        <w:rFonts w:ascii="Symbol" w:hAnsi="Symbol" w:hint="default"/>
+      </w:rPr>
+    </w:lvl>
+    <w:lvl w:ilvl="7" w:tplc="04090003" w:tentative="1">
+      <w:start w:val="1"/>
+      <w:numFmt w:val="bullet"/>
+      <w:lvlText w:val="o"/>
+      <w:lvlJc w:val="left"/>
+      <w:pPr>
+        <w:ind w:left="5760" w:hanging="360"/>
+      </w:pPr>
+      <w:rPr>
+        <w:rFonts w:ascii="Courier New" w:hAnsi="Courier New" w:cs="Courier New" w:hint="default"/>
+      </w:rPr>
+    </w:lvl>
+    <w:lvl w:ilvl="8" w:tplc="04090005" w:tentative="1">
+      <w:start w:val="1"/>
+      <w:numFmt w:val="bullet"/>
+      <w:lvlText w:val=""/>
+      <w:lvlJc w:val="left"/>
+      <w:pPr>
+        <w:ind w:left="6480" w:hanging="360"/>
+      </w:pPr>
+      <w:rPr>
+        <w:rFonts w:ascii="Wingdings" w:hAnsi="Wingdings" w:hint="default"/>
+      </w:rPr>
+    </w:lvl>
+  </w:abstractNum>
+  <w:abstractNum w:abstractNumId="2" w15:restartNumberingAfterBreak="0">
     <w:nsid w:val="12F15567"/>
     <w:multiLevelType w:val="hybridMultilevel"/>
     <w:tmpl w:val="DEFAE1B6"/>
@@ -1129,10 +3816,349 @@
       </w:rPr>
     </w:lvl>
   </w:abstractNum>
-  <w:abstractNum w:abstractNumId="1" w15:restartNumberingAfterBreak="0">
+  <w:abstractNum w:abstractNumId="3" w15:restartNumberingAfterBreak="0">
+    <w:nsid w:val="171365F5"/>
+    <w:multiLevelType w:val="hybridMultilevel"/>
+    <w:tmpl w:val="1F86AB96"/>
+    <w:lvl w:ilvl="0" w:tplc="0FFA4C4A">
+      <w:start w:val="1"/>
+      <w:numFmt w:val="bullet"/>
+      <w:lvlText w:val="-"/>
+      <w:lvlJc w:val="left"/>
+      <w:pPr>
+        <w:ind w:left="720" w:hanging="360"/>
+      </w:pPr>
+      <w:rPr>
+        <w:rFonts w:ascii="Calibri" w:eastAsiaTheme="minorHAnsi" w:hAnsi="Calibri" w:cs="Calibri" w:hint="default"/>
+      </w:rPr>
+    </w:lvl>
+    <w:lvl w:ilvl="1" w:tplc="04090003" w:tentative="1">
+      <w:start w:val="1"/>
+      <w:numFmt w:val="bullet"/>
+      <w:lvlText w:val="o"/>
+      <w:lvlJc w:val="left"/>
+      <w:pPr>
+        <w:ind w:left="1440" w:hanging="360"/>
+      </w:pPr>
+      <w:rPr>
+        <w:rFonts w:ascii="Courier New" w:hAnsi="Courier New" w:cs="Courier New" w:hint="default"/>
+      </w:rPr>
+    </w:lvl>
+    <w:lvl w:ilvl="2" w:tplc="04090005" w:tentative="1">
+      <w:start w:val="1"/>
+      <w:numFmt w:val="bullet"/>
+      <w:lvlText w:val=""/>
+      <w:lvlJc w:val="left"/>
+      <w:pPr>
+        <w:ind w:left="2160" w:hanging="360"/>
+      </w:pPr>
+      <w:rPr>
+        <w:rFonts w:ascii="Wingdings" w:hAnsi="Wingdings" w:hint="default"/>
+      </w:rPr>
+    </w:lvl>
+    <w:lvl w:ilvl="3" w:tplc="04090001" w:tentative="1">
+      <w:start w:val="1"/>
+      <w:numFmt w:val="bullet"/>
+      <w:lvlText w:val=""/>
+      <w:lvlJc w:val="left"/>
+      <w:pPr>
+        <w:ind w:left="2880" w:hanging="360"/>
+      </w:pPr>
+      <w:rPr>
+        <w:rFonts w:ascii="Symbol" w:hAnsi="Symbol" w:hint="default"/>
+      </w:rPr>
+    </w:lvl>
+    <w:lvl w:ilvl="4" w:tplc="04090003" w:tentative="1">
+      <w:start w:val="1"/>
+      <w:numFmt w:val="bullet"/>
+      <w:lvlText w:val="o"/>
+      <w:lvlJc w:val="left"/>
+      <w:pPr>
+        <w:ind w:left="3600" w:hanging="360"/>
+      </w:pPr>
+      <w:rPr>
+        <w:rFonts w:ascii="Courier New" w:hAnsi="Courier New" w:cs="Courier New" w:hint="default"/>
+      </w:rPr>
+    </w:lvl>
+    <w:lvl w:ilvl="5" w:tplc="04090005" w:tentative="1">
+      <w:start w:val="1"/>
+      <w:numFmt w:val="bullet"/>
+      <w:lvlText w:val=""/>
+      <w:lvlJc w:val="left"/>
+      <w:pPr>
+        <w:ind w:left="4320" w:hanging="360"/>
+      </w:pPr>
+      <w:rPr>
+        <w:rFonts w:ascii="Wingdings" w:hAnsi="Wingdings" w:hint="default"/>
+      </w:rPr>
+    </w:lvl>
+    <w:lvl w:ilvl="6" w:tplc="04090001" w:tentative="1">
+      <w:start w:val="1"/>
+      <w:numFmt w:val="bullet"/>
+      <w:lvlText w:val=""/>
+      <w:lvlJc w:val="left"/>
+      <w:pPr>
+        <w:ind w:left="5040" w:hanging="360"/>
+      </w:pPr>
+      <w:rPr>
+        <w:rFonts w:ascii="Symbol" w:hAnsi="Symbol" w:hint="default"/>
+      </w:rPr>
+    </w:lvl>
+    <w:lvl w:ilvl="7" w:tplc="04090003" w:tentative="1">
+      <w:start w:val="1"/>
+      <w:numFmt w:val="bullet"/>
+      <w:lvlText w:val="o"/>
+      <w:lvlJc w:val="left"/>
+      <w:pPr>
+        <w:ind w:left="5760" w:hanging="360"/>
+      </w:pPr>
+      <w:rPr>
+        <w:rFonts w:ascii="Courier New" w:hAnsi="Courier New" w:cs="Courier New" w:hint="default"/>
+      </w:rPr>
+    </w:lvl>
+    <w:lvl w:ilvl="8" w:tplc="04090005" w:tentative="1">
+      <w:start w:val="1"/>
+      <w:numFmt w:val="bullet"/>
+      <w:lvlText w:val=""/>
+      <w:lvlJc w:val="left"/>
+      <w:pPr>
+        <w:ind w:left="6480" w:hanging="360"/>
+      </w:pPr>
+      <w:rPr>
+        <w:rFonts w:ascii="Wingdings" w:hAnsi="Wingdings" w:hint="default"/>
+      </w:rPr>
+    </w:lvl>
+  </w:abstractNum>
+  <w:abstractNum w:abstractNumId="4" w15:restartNumberingAfterBreak="0">
+    <w:nsid w:val="1FE72A03"/>
+    <w:multiLevelType w:val="hybridMultilevel"/>
+    <w:tmpl w:val="FCB09CF4"/>
+    <w:lvl w:ilvl="0" w:tplc="0FFA4C4A">
+      <w:start w:val="1"/>
+      <w:numFmt w:val="bullet"/>
+      <w:lvlText w:val="-"/>
+      <w:lvlJc w:val="left"/>
+      <w:pPr>
+        <w:ind w:left="720" w:hanging="360"/>
+      </w:pPr>
+      <w:rPr>
+        <w:rFonts w:ascii="Calibri" w:eastAsiaTheme="minorHAnsi" w:hAnsi="Calibri" w:cs="Calibri" w:hint="default"/>
+      </w:rPr>
+    </w:lvl>
+    <w:lvl w:ilvl="1" w:tplc="04090003" w:tentative="1">
+      <w:start w:val="1"/>
+      <w:numFmt w:val="bullet"/>
+      <w:lvlText w:val="o"/>
+      <w:lvlJc w:val="left"/>
+      <w:pPr>
+        <w:ind w:left="1440" w:hanging="360"/>
+      </w:pPr>
+      <w:rPr>
+        <w:rFonts w:ascii="Courier New" w:hAnsi="Courier New" w:cs="Courier New" w:hint="default"/>
+      </w:rPr>
+    </w:lvl>
+    <w:lvl w:ilvl="2" w:tplc="04090005" w:tentative="1">
+      <w:start w:val="1"/>
+      <w:numFmt w:val="bullet"/>
+      <w:lvlText w:val=""/>
+      <w:lvlJc w:val="left"/>
+      <w:pPr>
+        <w:ind w:left="2160" w:hanging="360"/>
+      </w:pPr>
+      <w:rPr>
+        <w:rFonts w:ascii="Wingdings" w:hAnsi="Wingdings" w:hint="default"/>
+      </w:rPr>
+    </w:lvl>
+    <w:lvl w:ilvl="3" w:tplc="04090001" w:tentative="1">
+      <w:start w:val="1"/>
+      <w:numFmt w:val="bullet"/>
+      <w:lvlText w:val=""/>
+      <w:lvlJc w:val="left"/>
+      <w:pPr>
+        <w:ind w:left="2880" w:hanging="360"/>
+      </w:pPr>
+      <w:rPr>
+        <w:rFonts w:ascii="Symbol" w:hAnsi="Symbol" w:hint="default"/>
+      </w:rPr>
+    </w:lvl>
+    <w:lvl w:ilvl="4" w:tplc="04090003" w:tentative="1">
+      <w:start w:val="1"/>
+      <w:numFmt w:val="bullet"/>
+      <w:lvlText w:val="o"/>
+      <w:lvlJc w:val="left"/>
+      <w:pPr>
+        <w:ind w:left="3600" w:hanging="360"/>
+      </w:pPr>
+      <w:rPr>
+        <w:rFonts w:ascii="Courier New" w:hAnsi="Courier New" w:cs="Courier New" w:hint="default"/>
+      </w:rPr>
+    </w:lvl>
+    <w:lvl w:ilvl="5" w:tplc="04090005" w:tentative="1">
+      <w:start w:val="1"/>
+      <w:numFmt w:val="bullet"/>
+      <w:lvlText w:val=""/>
+      <w:lvlJc w:val="left"/>
+      <w:pPr>
+        <w:ind w:left="4320" w:hanging="360"/>
+      </w:pPr>
+      <w:rPr>
+        <w:rFonts w:ascii="Wingdings" w:hAnsi="Wingdings" w:hint="default"/>
+      </w:rPr>
+    </w:lvl>
+    <w:lvl w:ilvl="6" w:tplc="04090001" w:tentative="1">
+      <w:start w:val="1"/>
+      <w:numFmt w:val="bullet"/>
+      <w:lvlText w:val=""/>
+      <w:lvlJc w:val="left"/>
+      <w:pPr>
+        <w:ind w:left="5040" w:hanging="360"/>
+      </w:pPr>
+      <w:rPr>
+        <w:rFonts w:ascii="Symbol" w:hAnsi="Symbol" w:hint="default"/>
+      </w:rPr>
+    </w:lvl>
+    <w:lvl w:ilvl="7" w:tplc="04090003" w:tentative="1">
+      <w:start w:val="1"/>
+      <w:numFmt w:val="bullet"/>
+      <w:lvlText w:val="o"/>
+      <w:lvlJc w:val="left"/>
+      <w:pPr>
+        <w:ind w:left="5760" w:hanging="360"/>
+      </w:pPr>
+      <w:rPr>
+        <w:rFonts w:ascii="Courier New" w:hAnsi="Courier New" w:cs="Courier New" w:hint="default"/>
+      </w:rPr>
+    </w:lvl>
+    <w:lvl w:ilvl="8" w:tplc="04090005" w:tentative="1">
+      <w:start w:val="1"/>
+      <w:numFmt w:val="bullet"/>
+      <w:lvlText w:val=""/>
+      <w:lvlJc w:val="left"/>
+      <w:pPr>
+        <w:ind w:left="6480" w:hanging="360"/>
+      </w:pPr>
+      <w:rPr>
+        <w:rFonts w:ascii="Wingdings" w:hAnsi="Wingdings" w:hint="default"/>
+      </w:rPr>
+    </w:lvl>
+  </w:abstractNum>
+  <w:abstractNum w:abstractNumId="5" w15:restartNumberingAfterBreak="0">
+    <w:nsid w:val="3ABF025D"/>
+    <w:multiLevelType w:val="hybridMultilevel"/>
+    <w:tmpl w:val="17183530"/>
+    <w:lvl w:ilvl="0" w:tplc="0FFA4C4A">
+      <w:start w:val="1"/>
+      <w:numFmt w:val="bullet"/>
+      <w:lvlText w:val="-"/>
+      <w:lvlJc w:val="left"/>
+      <w:pPr>
+        <w:ind w:left="720" w:hanging="360"/>
+      </w:pPr>
+      <w:rPr>
+        <w:rFonts w:ascii="Calibri" w:eastAsiaTheme="minorHAnsi" w:hAnsi="Calibri" w:cs="Calibri" w:hint="default"/>
+      </w:rPr>
+    </w:lvl>
+    <w:lvl w:ilvl="1" w:tplc="04090003">
+      <w:start w:val="1"/>
+      <w:numFmt w:val="bullet"/>
+      <w:lvlText w:val="o"/>
+      <w:lvlJc w:val="left"/>
+      <w:pPr>
+        <w:ind w:left="1440" w:hanging="360"/>
+      </w:pPr>
+      <w:rPr>
+        <w:rFonts w:ascii="Courier New" w:hAnsi="Courier New" w:cs="Courier New" w:hint="default"/>
+      </w:rPr>
+    </w:lvl>
+    <w:lvl w:ilvl="2" w:tplc="04090005" w:tentative="1">
+      <w:start w:val="1"/>
+      <w:numFmt w:val="bullet"/>
+      <w:lvlText w:val=""/>
+      <w:lvlJc w:val="left"/>
+      <w:pPr>
+        <w:ind w:left="2160" w:hanging="360"/>
+      </w:pPr>
+      <w:rPr>
+        <w:rFonts w:ascii="Wingdings" w:hAnsi="Wingdings" w:hint="default"/>
+      </w:rPr>
+    </w:lvl>
+    <w:lvl w:ilvl="3" w:tplc="04090001" w:tentative="1">
+      <w:start w:val="1"/>
+      <w:numFmt w:val="bullet"/>
+      <w:lvlText w:val=""/>
+      <w:lvlJc w:val="left"/>
+      <w:pPr>
+        <w:ind w:left="2880" w:hanging="360"/>
+      </w:pPr>
+      <w:rPr>
+        <w:rFonts w:ascii="Symbol" w:hAnsi="Symbol" w:hint="default"/>
+      </w:rPr>
+    </w:lvl>
+    <w:lvl w:ilvl="4" w:tplc="04090003" w:tentative="1">
+      <w:start w:val="1"/>
+      <w:numFmt w:val="bullet"/>
+      <w:lvlText w:val="o"/>
+      <w:lvlJc w:val="left"/>
+      <w:pPr>
+        <w:ind w:left="3600" w:hanging="360"/>
+      </w:pPr>
+      <w:rPr>
+        <w:rFonts w:ascii="Courier New" w:hAnsi="Courier New" w:cs="Courier New" w:hint="default"/>
+      </w:rPr>
+    </w:lvl>
+    <w:lvl w:ilvl="5" w:tplc="04090005" w:tentative="1">
+      <w:start w:val="1"/>
+      <w:numFmt w:val="bullet"/>
+      <w:lvlText w:val=""/>
+      <w:lvlJc w:val="left"/>
+      <w:pPr>
+        <w:ind w:left="4320" w:hanging="360"/>
+      </w:pPr>
+      <w:rPr>
+        <w:rFonts w:ascii="Wingdings" w:hAnsi="Wingdings" w:hint="default"/>
+      </w:rPr>
+    </w:lvl>
+    <w:lvl w:ilvl="6" w:tplc="04090001" w:tentative="1">
+      <w:start w:val="1"/>
+      <w:numFmt w:val="bullet"/>
+      <w:lvlText w:val=""/>
+      <w:lvlJc w:val="left"/>
+      <w:pPr>
+        <w:ind w:left="5040" w:hanging="360"/>
+      </w:pPr>
+      <w:rPr>
+        <w:rFonts w:ascii="Symbol" w:hAnsi="Symbol" w:hint="default"/>
+      </w:rPr>
+    </w:lvl>
+    <w:lvl w:ilvl="7" w:tplc="04090003" w:tentative="1">
+      <w:start w:val="1"/>
+      <w:numFmt w:val="bullet"/>
+      <w:lvlText w:val="o"/>
+      <w:lvlJc w:val="left"/>
+      <w:pPr>
+        <w:ind w:left="5760" w:hanging="360"/>
+      </w:pPr>
+      <w:rPr>
+        <w:rFonts w:ascii="Courier New" w:hAnsi="Courier New" w:cs="Courier New" w:hint="default"/>
+      </w:rPr>
+    </w:lvl>
+    <w:lvl w:ilvl="8" w:tplc="04090005" w:tentative="1">
+      <w:start w:val="1"/>
+      <w:numFmt w:val="bullet"/>
+      <w:lvlText w:val=""/>
+      <w:lvlJc w:val="left"/>
+      <w:pPr>
+        <w:ind w:left="6480" w:hanging="360"/>
+      </w:pPr>
+      <w:rPr>
+        <w:rFonts w:ascii="Wingdings" w:hAnsi="Wingdings" w:hint="default"/>
+      </w:rPr>
+    </w:lvl>
+  </w:abstractNum>
+  <w:abstractNum w:abstractNumId="6" w15:restartNumberingAfterBreak="0">
     <w:nsid w:val="3E144AB9"/>
     <w:multiLevelType w:val="multilevel"/>
-    <w:tmpl w:val="2656FEBC"/>
+    <w:tmpl w:val="85F821F4"/>
     <w:lvl w:ilvl="0">
       <w:start w:val="1"/>
       <w:numFmt w:val="upperRoman"/>
@@ -1251,7 +4277,459 @@
       </w:rPr>
     </w:lvl>
   </w:abstractNum>
-  <w:abstractNum w:abstractNumId="2" w15:restartNumberingAfterBreak="0">
+  <w:abstractNum w:abstractNumId="7" w15:restartNumberingAfterBreak="0">
+    <w:nsid w:val="4C5470F6"/>
+    <w:multiLevelType w:val="hybridMultilevel"/>
+    <w:tmpl w:val="A3BAAF94"/>
+    <w:lvl w:ilvl="0" w:tplc="04090001">
+      <w:start w:val="1"/>
+      <w:numFmt w:val="bullet"/>
+      <w:lvlText w:val=""/>
+      <w:lvlJc w:val="left"/>
+      <w:pPr>
+        <w:ind w:left="720" w:hanging="360"/>
+      </w:pPr>
+      <w:rPr>
+        <w:rFonts w:ascii="Symbol" w:hAnsi="Symbol" w:hint="default"/>
+      </w:rPr>
+    </w:lvl>
+    <w:lvl w:ilvl="1" w:tplc="04090003">
+      <w:start w:val="1"/>
+      <w:numFmt w:val="bullet"/>
+      <w:lvlText w:val="o"/>
+      <w:lvlJc w:val="left"/>
+      <w:pPr>
+        <w:ind w:left="1440" w:hanging="360"/>
+      </w:pPr>
+      <w:rPr>
+        <w:rFonts w:ascii="Courier New" w:hAnsi="Courier New" w:cs="Courier New" w:hint="default"/>
+      </w:rPr>
+    </w:lvl>
+    <w:lvl w:ilvl="2" w:tplc="04090005" w:tentative="1">
+      <w:start w:val="1"/>
+      <w:numFmt w:val="bullet"/>
+      <w:lvlText w:val=""/>
+      <w:lvlJc w:val="left"/>
+      <w:pPr>
+        <w:ind w:left="2160" w:hanging="360"/>
+      </w:pPr>
+      <w:rPr>
+        <w:rFonts w:ascii="Wingdings" w:hAnsi="Wingdings" w:hint="default"/>
+      </w:rPr>
+    </w:lvl>
+    <w:lvl w:ilvl="3" w:tplc="04090001" w:tentative="1">
+      <w:start w:val="1"/>
+      <w:numFmt w:val="bullet"/>
+      <w:lvlText w:val=""/>
+      <w:lvlJc w:val="left"/>
+      <w:pPr>
+        <w:ind w:left="2880" w:hanging="360"/>
+      </w:pPr>
+      <w:rPr>
+        <w:rFonts w:ascii="Symbol" w:hAnsi="Symbol" w:hint="default"/>
+      </w:rPr>
+    </w:lvl>
+    <w:lvl w:ilvl="4" w:tplc="04090003" w:tentative="1">
+      <w:start w:val="1"/>
+      <w:numFmt w:val="bullet"/>
+      <w:lvlText w:val="o"/>
+      <w:lvlJc w:val="left"/>
+      <w:pPr>
+        <w:ind w:left="3600" w:hanging="360"/>
+      </w:pPr>
+      <w:rPr>
+        <w:rFonts w:ascii="Courier New" w:hAnsi="Courier New" w:cs="Courier New" w:hint="default"/>
+      </w:rPr>
+    </w:lvl>
+    <w:lvl w:ilvl="5" w:tplc="04090005" w:tentative="1">
+      <w:start w:val="1"/>
+      <w:numFmt w:val="bullet"/>
+      <w:lvlText w:val=""/>
+      <w:lvlJc w:val="left"/>
+      <w:pPr>
+        <w:ind w:left="4320" w:hanging="360"/>
+      </w:pPr>
+      <w:rPr>
+        <w:rFonts w:ascii="Wingdings" w:hAnsi="Wingdings" w:hint="default"/>
+      </w:rPr>
+    </w:lvl>
+    <w:lvl w:ilvl="6" w:tplc="04090001" w:tentative="1">
+      <w:start w:val="1"/>
+      <w:numFmt w:val="bullet"/>
+      <w:lvlText w:val=""/>
+      <w:lvlJc w:val="left"/>
+      <w:pPr>
+        <w:ind w:left="5040" w:hanging="360"/>
+      </w:pPr>
+      <w:rPr>
+        <w:rFonts w:ascii="Symbol" w:hAnsi="Symbol" w:hint="default"/>
+      </w:rPr>
+    </w:lvl>
+    <w:lvl w:ilvl="7" w:tplc="04090003" w:tentative="1">
+      <w:start w:val="1"/>
+      <w:numFmt w:val="bullet"/>
+      <w:lvlText w:val="o"/>
+      <w:lvlJc w:val="left"/>
+      <w:pPr>
+        <w:ind w:left="5760" w:hanging="360"/>
+      </w:pPr>
+      <w:rPr>
+        <w:rFonts w:ascii="Courier New" w:hAnsi="Courier New" w:cs="Courier New" w:hint="default"/>
+      </w:rPr>
+    </w:lvl>
+    <w:lvl w:ilvl="8" w:tplc="04090005" w:tentative="1">
+      <w:start w:val="1"/>
+      <w:numFmt w:val="bullet"/>
+      <w:lvlText w:val=""/>
+      <w:lvlJc w:val="left"/>
+      <w:pPr>
+        <w:ind w:left="6480" w:hanging="360"/>
+      </w:pPr>
+      <w:rPr>
+        <w:rFonts w:ascii="Wingdings" w:hAnsi="Wingdings" w:hint="default"/>
+      </w:rPr>
+    </w:lvl>
+  </w:abstractNum>
+  <w:abstractNum w:abstractNumId="8" w15:restartNumberingAfterBreak="0">
+    <w:nsid w:val="67686014"/>
+    <w:multiLevelType w:val="hybridMultilevel"/>
+    <w:tmpl w:val="93465BB6"/>
+    <w:lvl w:ilvl="0" w:tplc="04090001">
+      <w:start w:val="1"/>
+      <w:numFmt w:val="bullet"/>
+      <w:lvlText w:val=""/>
+      <w:lvlJc w:val="left"/>
+      <w:pPr>
+        <w:ind w:left="720" w:hanging="360"/>
+      </w:pPr>
+      <w:rPr>
+        <w:rFonts w:ascii="Symbol" w:hAnsi="Symbol" w:hint="default"/>
+      </w:rPr>
+    </w:lvl>
+    <w:lvl w:ilvl="1" w:tplc="04090003">
+      <w:start w:val="1"/>
+      <w:numFmt w:val="bullet"/>
+      <w:lvlText w:val="o"/>
+      <w:lvlJc w:val="left"/>
+      <w:pPr>
+        <w:ind w:left="1440" w:hanging="360"/>
+      </w:pPr>
+      <w:rPr>
+        <w:rFonts w:ascii="Courier New" w:hAnsi="Courier New" w:cs="Courier New" w:hint="default"/>
+      </w:rPr>
+    </w:lvl>
+    <w:lvl w:ilvl="2" w:tplc="04090005" w:tentative="1">
+      <w:start w:val="1"/>
+      <w:numFmt w:val="bullet"/>
+      <w:lvlText w:val=""/>
+      <w:lvlJc w:val="left"/>
+      <w:pPr>
+        <w:ind w:left="2160" w:hanging="360"/>
+      </w:pPr>
+      <w:rPr>
+        <w:rFonts w:ascii="Wingdings" w:hAnsi="Wingdings" w:hint="default"/>
+      </w:rPr>
+    </w:lvl>
+    <w:lvl w:ilvl="3" w:tplc="04090001" w:tentative="1">
+      <w:start w:val="1"/>
+      <w:numFmt w:val="bullet"/>
+      <w:lvlText w:val=""/>
+      <w:lvlJc w:val="left"/>
+      <w:pPr>
+        <w:ind w:left="2880" w:hanging="360"/>
+      </w:pPr>
+      <w:rPr>
+        <w:rFonts w:ascii="Symbol" w:hAnsi="Symbol" w:hint="default"/>
+      </w:rPr>
+    </w:lvl>
+    <w:lvl w:ilvl="4" w:tplc="04090003" w:tentative="1">
+      <w:start w:val="1"/>
+      <w:numFmt w:val="bullet"/>
+      <w:lvlText w:val="o"/>
+      <w:lvlJc w:val="left"/>
+      <w:pPr>
+        <w:ind w:left="3600" w:hanging="360"/>
+      </w:pPr>
+      <w:rPr>
+        <w:rFonts w:ascii="Courier New" w:hAnsi="Courier New" w:cs="Courier New" w:hint="default"/>
+      </w:rPr>
+    </w:lvl>
+    <w:lvl w:ilvl="5" w:tplc="04090005" w:tentative="1">
+      <w:start w:val="1"/>
+      <w:numFmt w:val="bullet"/>
+      <w:lvlText w:val=""/>
+      <w:lvlJc w:val="left"/>
+      <w:pPr>
+        <w:ind w:left="4320" w:hanging="360"/>
+      </w:pPr>
+      <w:rPr>
+        <w:rFonts w:ascii="Wingdings" w:hAnsi="Wingdings" w:hint="default"/>
+      </w:rPr>
+    </w:lvl>
+    <w:lvl w:ilvl="6" w:tplc="04090001" w:tentative="1">
+      <w:start w:val="1"/>
+      <w:numFmt w:val="bullet"/>
+      <w:lvlText w:val=""/>
+      <w:lvlJc w:val="left"/>
+      <w:pPr>
+        <w:ind w:left="5040" w:hanging="360"/>
+      </w:pPr>
+      <w:rPr>
+        <w:rFonts w:ascii="Symbol" w:hAnsi="Symbol" w:hint="default"/>
+      </w:rPr>
+    </w:lvl>
+    <w:lvl w:ilvl="7" w:tplc="04090003" w:tentative="1">
+      <w:start w:val="1"/>
+      <w:numFmt w:val="bullet"/>
+      <w:lvlText w:val="o"/>
+      <w:lvlJc w:val="left"/>
+      <w:pPr>
+        <w:ind w:left="5760" w:hanging="360"/>
+      </w:pPr>
+      <w:rPr>
+        <w:rFonts w:ascii="Courier New" w:hAnsi="Courier New" w:cs="Courier New" w:hint="default"/>
+      </w:rPr>
+    </w:lvl>
+    <w:lvl w:ilvl="8" w:tplc="04090005" w:tentative="1">
+      <w:start w:val="1"/>
+      <w:numFmt w:val="bullet"/>
+      <w:lvlText w:val=""/>
+      <w:lvlJc w:val="left"/>
+      <w:pPr>
+        <w:ind w:left="6480" w:hanging="360"/>
+      </w:pPr>
+      <w:rPr>
+        <w:rFonts w:ascii="Wingdings" w:hAnsi="Wingdings" w:hint="default"/>
+      </w:rPr>
+    </w:lvl>
+  </w:abstractNum>
+  <w:abstractNum w:abstractNumId="9" w15:restartNumberingAfterBreak="0">
+    <w:nsid w:val="6E26095C"/>
+    <w:multiLevelType w:val="hybridMultilevel"/>
+    <w:tmpl w:val="7B7E2D6E"/>
+    <w:lvl w:ilvl="0" w:tplc="0FFA4C4A">
+      <w:start w:val="1"/>
+      <w:numFmt w:val="bullet"/>
+      <w:lvlText w:val="-"/>
+      <w:lvlJc w:val="left"/>
+      <w:pPr>
+        <w:ind w:left="720" w:hanging="360"/>
+      </w:pPr>
+      <w:rPr>
+        <w:rFonts w:ascii="Calibri" w:eastAsiaTheme="minorHAnsi" w:hAnsi="Calibri" w:cs="Calibri" w:hint="default"/>
+      </w:rPr>
+    </w:lvl>
+    <w:lvl w:ilvl="1" w:tplc="04090003" w:tentative="1">
+      <w:start w:val="1"/>
+      <w:numFmt w:val="bullet"/>
+      <w:lvlText w:val="o"/>
+      <w:lvlJc w:val="left"/>
+      <w:pPr>
+        <w:ind w:left="1440" w:hanging="360"/>
+      </w:pPr>
+      <w:rPr>
+        <w:rFonts w:ascii="Courier New" w:hAnsi="Courier New" w:cs="Courier New" w:hint="default"/>
+      </w:rPr>
+    </w:lvl>
+    <w:lvl w:ilvl="2" w:tplc="04090005" w:tentative="1">
+      <w:start w:val="1"/>
+      <w:numFmt w:val="bullet"/>
+      <w:lvlText w:val=""/>
+      <w:lvlJc w:val="left"/>
+      <w:pPr>
+        <w:ind w:left="2160" w:hanging="360"/>
+      </w:pPr>
+      <w:rPr>
+        <w:rFonts w:ascii="Wingdings" w:hAnsi="Wingdings" w:hint="default"/>
+      </w:rPr>
+    </w:lvl>
+    <w:lvl w:ilvl="3" w:tplc="04090001" w:tentative="1">
+      <w:start w:val="1"/>
+      <w:numFmt w:val="bullet"/>
+      <w:lvlText w:val=""/>
+      <w:lvlJc w:val="left"/>
+      <w:pPr>
+        <w:ind w:left="2880" w:hanging="360"/>
+      </w:pPr>
+      <w:rPr>
+        <w:rFonts w:ascii="Symbol" w:hAnsi="Symbol" w:hint="default"/>
+      </w:rPr>
+    </w:lvl>
+    <w:lvl w:ilvl="4" w:tplc="04090003" w:tentative="1">
+      <w:start w:val="1"/>
+      <w:numFmt w:val="bullet"/>
+      <w:lvlText w:val="o"/>
+      <w:lvlJc w:val="left"/>
+      <w:pPr>
+        <w:ind w:left="3600" w:hanging="360"/>
+      </w:pPr>
+      <w:rPr>
+        <w:rFonts w:ascii="Courier New" w:hAnsi="Courier New" w:cs="Courier New" w:hint="default"/>
+      </w:rPr>
+    </w:lvl>
+    <w:lvl w:ilvl="5" w:tplc="04090005" w:tentative="1">
+      <w:start w:val="1"/>
+      <w:numFmt w:val="bullet"/>
+      <w:lvlText w:val=""/>
+      <w:lvlJc w:val="left"/>
+      <w:pPr>
+        <w:ind w:left="4320" w:hanging="360"/>
+      </w:pPr>
+      <w:rPr>
+        <w:rFonts w:ascii="Wingdings" w:hAnsi="Wingdings" w:hint="default"/>
+      </w:rPr>
+    </w:lvl>
+    <w:lvl w:ilvl="6" w:tplc="04090001" w:tentative="1">
+      <w:start w:val="1"/>
+      <w:numFmt w:val="bullet"/>
+      <w:lvlText w:val=""/>
+      <w:lvlJc w:val="left"/>
+      <w:pPr>
+        <w:ind w:left="5040" w:hanging="360"/>
+      </w:pPr>
+      <w:rPr>
+        <w:rFonts w:ascii="Symbol" w:hAnsi="Symbol" w:hint="default"/>
+      </w:rPr>
+    </w:lvl>
+    <w:lvl w:ilvl="7" w:tplc="04090003" w:tentative="1">
+      <w:start w:val="1"/>
+      <w:numFmt w:val="bullet"/>
+      <w:lvlText w:val="o"/>
+      <w:lvlJc w:val="left"/>
+      <w:pPr>
+        <w:ind w:left="5760" w:hanging="360"/>
+      </w:pPr>
+      <w:rPr>
+        <w:rFonts w:ascii="Courier New" w:hAnsi="Courier New" w:cs="Courier New" w:hint="default"/>
+      </w:rPr>
+    </w:lvl>
+    <w:lvl w:ilvl="8" w:tplc="04090005" w:tentative="1">
+      <w:start w:val="1"/>
+      <w:numFmt w:val="bullet"/>
+      <w:lvlText w:val=""/>
+      <w:lvlJc w:val="left"/>
+      <w:pPr>
+        <w:ind w:left="6480" w:hanging="360"/>
+      </w:pPr>
+      <w:rPr>
+        <w:rFonts w:ascii="Wingdings" w:hAnsi="Wingdings" w:hint="default"/>
+      </w:rPr>
+    </w:lvl>
+  </w:abstractNum>
+  <w:abstractNum w:abstractNumId="10" w15:restartNumberingAfterBreak="0">
+    <w:nsid w:val="77D904CC"/>
+    <w:multiLevelType w:val="hybridMultilevel"/>
+    <w:tmpl w:val="4BC41ECA"/>
+    <w:lvl w:ilvl="0" w:tplc="0FFA4C4A">
+      <w:start w:val="1"/>
+      <w:numFmt w:val="bullet"/>
+      <w:lvlText w:val="-"/>
+      <w:lvlJc w:val="left"/>
+      <w:pPr>
+        <w:ind w:left="720" w:hanging="360"/>
+      </w:pPr>
+      <w:rPr>
+        <w:rFonts w:ascii="Calibri" w:eastAsiaTheme="minorHAnsi" w:hAnsi="Calibri" w:cs="Calibri" w:hint="default"/>
+      </w:rPr>
+    </w:lvl>
+    <w:lvl w:ilvl="1" w:tplc="04090003" w:tentative="1">
+      <w:start w:val="1"/>
+      <w:numFmt w:val="bullet"/>
+      <w:lvlText w:val="o"/>
+      <w:lvlJc w:val="left"/>
+      <w:pPr>
+        <w:ind w:left="1440" w:hanging="360"/>
+      </w:pPr>
+      <w:rPr>
+        <w:rFonts w:ascii="Courier New" w:hAnsi="Courier New" w:cs="Courier New" w:hint="default"/>
+      </w:rPr>
+    </w:lvl>
+    <w:lvl w:ilvl="2" w:tplc="04090005" w:tentative="1">
+      <w:start w:val="1"/>
+      <w:numFmt w:val="bullet"/>
+      <w:lvlText w:val=""/>
+      <w:lvlJc w:val="left"/>
+      <w:pPr>
+        <w:ind w:left="2160" w:hanging="360"/>
+      </w:pPr>
+      <w:rPr>
+        <w:rFonts w:ascii="Wingdings" w:hAnsi="Wingdings" w:hint="default"/>
+      </w:rPr>
+    </w:lvl>
+    <w:lvl w:ilvl="3" w:tplc="04090001" w:tentative="1">
+      <w:start w:val="1"/>
+      <w:numFmt w:val="bullet"/>
+      <w:lvlText w:val=""/>
+      <w:lvlJc w:val="left"/>
+      <w:pPr>
+        <w:ind w:left="2880" w:hanging="360"/>
+      </w:pPr>
+      <w:rPr>
+        <w:rFonts w:ascii="Symbol" w:hAnsi="Symbol" w:hint="default"/>
+      </w:rPr>
+    </w:lvl>
+    <w:lvl w:ilvl="4" w:tplc="04090003" w:tentative="1">
+      <w:start w:val="1"/>
+      <w:numFmt w:val="bullet"/>
+      <w:lvlText w:val="o"/>
+      <w:lvlJc w:val="left"/>
+      <w:pPr>
+        <w:ind w:left="3600" w:hanging="360"/>
+      </w:pPr>
+      <w:rPr>
+        <w:rFonts w:ascii="Courier New" w:hAnsi="Courier New" w:cs="Courier New" w:hint="default"/>
+      </w:rPr>
+    </w:lvl>
+    <w:lvl w:ilvl="5" w:tplc="04090005" w:tentative="1">
+      <w:start w:val="1"/>
+      <w:numFmt w:val="bullet"/>
+      <w:lvlText w:val=""/>
+      <w:lvlJc w:val="left"/>
+      <w:pPr>
+        <w:ind w:left="4320" w:hanging="360"/>
+      </w:pPr>
+      <w:rPr>
+        <w:rFonts w:ascii="Wingdings" w:hAnsi="Wingdings" w:hint="default"/>
+      </w:rPr>
+    </w:lvl>
+    <w:lvl w:ilvl="6" w:tplc="04090001" w:tentative="1">
+      <w:start w:val="1"/>
+      <w:numFmt w:val="bullet"/>
+      <w:lvlText w:val=""/>
+      <w:lvlJc w:val="left"/>
+      <w:pPr>
+        <w:ind w:left="5040" w:hanging="360"/>
+      </w:pPr>
+      <w:rPr>
+        <w:rFonts w:ascii="Symbol" w:hAnsi="Symbol" w:hint="default"/>
+      </w:rPr>
+    </w:lvl>
+    <w:lvl w:ilvl="7" w:tplc="04090003" w:tentative="1">
+      <w:start w:val="1"/>
+      <w:numFmt w:val="bullet"/>
+      <w:lvlText w:val="o"/>
+      <w:lvlJc w:val="left"/>
+      <w:pPr>
+        <w:ind w:left="5760" w:hanging="360"/>
+      </w:pPr>
+      <w:rPr>
+        <w:rFonts w:ascii="Courier New" w:hAnsi="Courier New" w:cs="Courier New" w:hint="default"/>
+      </w:rPr>
+    </w:lvl>
+    <w:lvl w:ilvl="8" w:tplc="04090005" w:tentative="1">
+      <w:start w:val="1"/>
+      <w:numFmt w:val="bullet"/>
+      <w:lvlText w:val=""/>
+      <w:lvlJc w:val="left"/>
+      <w:pPr>
+        <w:ind w:left="6480" w:hanging="360"/>
+      </w:pPr>
+      <w:rPr>
+        <w:rFonts w:ascii="Wingdings" w:hAnsi="Wingdings" w:hint="default"/>
+      </w:rPr>
+    </w:lvl>
+  </w:abstractNum>
+  <w:abstractNum w:abstractNumId="11" w15:restartNumberingAfterBreak="0">
     <w:nsid w:val="7BE71CD4"/>
     <w:multiLevelType w:val="hybridMultilevel"/>
     <w:tmpl w:val="4A4A7736"/>
@@ -1267,7 +4745,7 @@
         <w:rFonts w:ascii="Symbol" w:hAnsi="Symbol" w:hint="default"/>
       </w:rPr>
     </w:lvl>
-    <w:lvl w:ilvl="1" w:tplc="04090003" w:tentative="1">
+    <w:lvl w:ilvl="1" w:tplc="04090003">
       <w:start w:val="1"/>
       <w:numFmt w:val="bullet"/>
       <w:lvlText w:val="o"/>
@@ -1365,13 +4843,40 @@
     </w:lvl>
   </w:abstractNum>
   <w:num w:numId="1">
+    <w:abstractNumId w:val="6"/>
+  </w:num>
+  <w:num w:numId="2">
+    <w:abstractNumId w:val="11"/>
+  </w:num>
+  <w:num w:numId="3">
+    <w:abstractNumId w:val="2"/>
+  </w:num>
+  <w:num w:numId="4">
+    <w:abstractNumId w:val="5"/>
+  </w:num>
+  <w:num w:numId="5">
+    <w:abstractNumId w:val="10"/>
+  </w:num>
+  <w:num w:numId="6">
+    <w:abstractNumId w:val="3"/>
+  </w:num>
+  <w:num w:numId="7">
+    <w:abstractNumId w:val="0"/>
+  </w:num>
+  <w:num w:numId="8">
+    <w:abstractNumId w:val="7"/>
+  </w:num>
+  <w:num w:numId="9">
+    <w:abstractNumId w:val="4"/>
+  </w:num>
+  <w:num w:numId="10">
     <w:abstractNumId w:val="1"/>
   </w:num>
-  <w:num w:numId="2">
-    <w:abstractNumId w:val="2"/>
+  <w:num w:numId="11">
+    <w:abstractNumId w:val="8"/>
   </w:num>
-  <w:num w:numId="3">
-    <w:abstractNumId w:val="0"/>
+  <w:num w:numId="12">
+    <w:abstractNumId w:val="9"/>
   </w:num>
 </w:numbering>
 </file>
@@ -1769,9 +5274,9 @@
   <w:style w:type="paragraph" w:default="1" w:styleId="Normal">
     <w:name w:val="Normal"/>
     <w:qFormat/>
-    <w:rsid w:val="004730CE"/>
+    <w:rsid w:val="008F6747"/>
     <w:rPr>
-      <w:sz w:val="28"/>
+      <w:sz w:val="24"/>
     </w:rPr>
   </w:style>
   <w:style w:type="paragraph" w:styleId="Heading1">
@@ -1838,7 +5343,7 @@
     <w:uiPriority w:val="9"/>
     <w:unhideWhenUsed/>
     <w:qFormat/>
-    <w:rsid w:val="004730CE"/>
+    <w:rsid w:val="004F50E4"/>
     <w:pPr>
       <w:keepNext/>
       <w:keepLines/>
@@ -2114,7 +5619,7 @@
     <w:basedOn w:val="DefaultParagraphFont"/>
     <w:link w:val="Heading3"/>
     <w:uiPriority w:val="9"/>
-    <w:rsid w:val="004730CE"/>
+    <w:rsid w:val="004F50E4"/>
     <w:rPr>
       <w:rFonts w:asciiTheme="majorHAnsi" w:eastAsiaTheme="majorEastAsia" w:hAnsiTheme="majorHAnsi" w:cstheme="majorBidi"/>
       <w:color w:val="1F4D78" w:themeColor="accent1" w:themeShade="7F"/>
@@ -2564,4 +6069,16 @@
     </a:ext>
   </a:extLst>
 </a:theme>
+</file>
+
+<file path=customXml/item1.xml><?xml version="1.0" encoding="utf-8"?>
+<b:Sources xmlns:b="http://schemas.openxmlformats.org/officeDocument/2006/bibliography" xmlns="http://schemas.openxmlformats.org/officeDocument/2006/bibliography" SelectedStyle="\APASixthEditionOfficeOnline.xsl" StyleName="APA" Version="6"/>
+</file>
+
+<file path=customXml/itemProps1.xml><?xml version="1.0" encoding="utf-8"?>
+<ds:datastoreItem xmlns:ds="http://schemas.openxmlformats.org/officeDocument/2006/customXml" ds:itemID="{1419EDCF-9E4D-4DCE-84F6-4189994BCBFE}">
+  <ds:schemaRefs>
+    <ds:schemaRef ds:uri="http://schemas.openxmlformats.org/officeDocument/2006/bibliography"/>
+  </ds:schemaRefs>
+</ds:datastoreItem>
 </file>
</xml_diff>

<commit_message>
Added template for table
</commit_message>
<xml_diff>
--- a/Report.docx
+++ b/Report.docx
@@ -91,33 +91,8 @@
                 <w:b w:val="0"/>
                 <w:szCs w:val="28"/>
               </w:rPr>
-              <w:t xml:space="preserve">Trần </w:t>
+              <w:t>Trần Nguyễn Minh Hoàng</w:t>
             </w:r>
-            <w:proofErr w:type="spellStart"/>
-            <w:r>
-              <w:rPr>
-                <w:b w:val="0"/>
-                <w:szCs w:val="28"/>
-              </w:rPr>
-              <w:t>Nguyễn</w:t>
-            </w:r>
-            <w:proofErr w:type="spellEnd"/>
-            <w:r>
-              <w:rPr>
-                <w:b w:val="0"/>
-                <w:szCs w:val="28"/>
-              </w:rPr>
-              <w:t xml:space="preserve"> Minh </w:t>
-            </w:r>
-            <w:proofErr w:type="spellStart"/>
-            <w:r>
-              <w:rPr>
-                <w:b w:val="0"/>
-                <w:szCs w:val="28"/>
-              </w:rPr>
-              <w:t>Hoàng</w:t>
-            </w:r>
-            <w:proofErr w:type="spellEnd"/>
           </w:p>
         </w:tc>
         <w:tc>
@@ -154,47 +129,13 @@
                 <w:szCs w:val="28"/>
               </w:rPr>
             </w:pPr>
-            <w:proofErr w:type="spellStart"/>
             <w:r>
               <w:rPr>
                 <w:b w:val="0"/>
                 <w:szCs w:val="28"/>
               </w:rPr>
-              <w:t>Đỗ</w:t>
+              <w:t>Đỗ Đình Hải</w:t>
             </w:r>
-            <w:proofErr w:type="spellEnd"/>
-            <w:r>
-              <w:rPr>
-                <w:b w:val="0"/>
-                <w:szCs w:val="28"/>
-              </w:rPr>
-              <w:t xml:space="preserve"> </w:t>
-            </w:r>
-            <w:proofErr w:type="spellStart"/>
-            <w:r>
-              <w:rPr>
-                <w:b w:val="0"/>
-                <w:szCs w:val="28"/>
-              </w:rPr>
-              <w:t>Đình</w:t>
-            </w:r>
-            <w:proofErr w:type="spellEnd"/>
-            <w:r>
-              <w:rPr>
-                <w:b w:val="0"/>
-                <w:szCs w:val="28"/>
-              </w:rPr>
-              <w:t xml:space="preserve"> </w:t>
-            </w:r>
-            <w:proofErr w:type="spellStart"/>
-            <w:r>
-              <w:rPr>
-                <w:b w:val="0"/>
-                <w:szCs w:val="28"/>
-              </w:rPr>
-              <w:t>Hải</w:t>
-            </w:r>
-            <w:proofErr w:type="spellEnd"/>
           </w:p>
         </w:tc>
         <w:tc>
@@ -231,47 +172,13 @@
                 <w:szCs w:val="28"/>
               </w:rPr>
             </w:pPr>
-            <w:proofErr w:type="spellStart"/>
             <w:r>
               <w:rPr>
                 <w:b w:val="0"/>
                 <w:szCs w:val="28"/>
               </w:rPr>
-              <w:t>Phạm</w:t>
+              <w:t>Phạm Thành Đạt</w:t>
             </w:r>
-            <w:proofErr w:type="spellEnd"/>
-            <w:r>
-              <w:rPr>
-                <w:b w:val="0"/>
-                <w:szCs w:val="28"/>
-              </w:rPr>
-              <w:t xml:space="preserve"> </w:t>
-            </w:r>
-            <w:proofErr w:type="spellStart"/>
-            <w:r>
-              <w:rPr>
-                <w:b w:val="0"/>
-                <w:szCs w:val="28"/>
-              </w:rPr>
-              <w:t>Thành</w:t>
-            </w:r>
-            <w:proofErr w:type="spellEnd"/>
-            <w:r>
-              <w:rPr>
-                <w:b w:val="0"/>
-                <w:szCs w:val="28"/>
-              </w:rPr>
-              <w:t xml:space="preserve"> </w:t>
-            </w:r>
-            <w:proofErr w:type="spellStart"/>
-            <w:r>
-              <w:rPr>
-                <w:b w:val="0"/>
-                <w:szCs w:val="28"/>
-              </w:rPr>
-              <w:t>Đạt</w:t>
-            </w:r>
-            <w:proofErr w:type="spellEnd"/>
           </w:p>
         </w:tc>
         <w:tc>
@@ -308,47 +215,13 @@
                 <w:szCs w:val="28"/>
               </w:rPr>
             </w:pPr>
-            <w:proofErr w:type="spellStart"/>
             <w:r>
               <w:rPr>
                 <w:b w:val="0"/>
                 <w:szCs w:val="28"/>
               </w:rPr>
-              <w:t>Đỗ</w:t>
+              <w:t>Đỗ Phan Tuấn Đạt</w:t>
             </w:r>
-            <w:proofErr w:type="spellEnd"/>
-            <w:r>
-              <w:rPr>
-                <w:b w:val="0"/>
-                <w:szCs w:val="28"/>
-              </w:rPr>
-              <w:t xml:space="preserve"> Phan </w:t>
-            </w:r>
-            <w:proofErr w:type="spellStart"/>
-            <w:r>
-              <w:rPr>
-                <w:b w:val="0"/>
-                <w:szCs w:val="28"/>
-              </w:rPr>
-              <w:t>Tuấn</w:t>
-            </w:r>
-            <w:proofErr w:type="spellEnd"/>
-            <w:r>
-              <w:rPr>
-                <w:b w:val="0"/>
-                <w:szCs w:val="28"/>
-              </w:rPr>
-              <w:t xml:space="preserve"> </w:t>
-            </w:r>
-            <w:proofErr w:type="spellStart"/>
-            <w:r>
-              <w:rPr>
-                <w:b w:val="0"/>
-                <w:szCs w:val="28"/>
-              </w:rPr>
-              <w:t>Đạt</w:t>
-            </w:r>
-            <w:proofErr w:type="spellEnd"/>
           </w:p>
         </w:tc>
         <w:tc>
@@ -849,15 +722,7 @@
         </w:numPr>
       </w:pPr>
       <w:r>
-        <w:t xml:space="preserve">Space complexity: </w:t>
-      </w:r>
-      <w:proofErr w:type="gramStart"/>
-      <w:r>
-        <w:t>O(</w:t>
-      </w:r>
-      <w:proofErr w:type="gramEnd"/>
-      <w:r>
-        <w:t>1)</w:t>
+        <w:t>Space complexity: O(1)</w:t>
       </w:r>
     </w:p>
     <w:p/>
@@ -1109,15 +974,7 @@
         </w:numPr>
       </w:pPr>
       <w:r>
-        <w:t xml:space="preserve">13 is greater than 12 so they are not in ascending order and 13 is not at </w:t>
-      </w:r>
-      <w:proofErr w:type="spellStart"/>
-      <w:r>
-        <w:t>it’s</w:t>
-      </w:r>
-      <w:proofErr w:type="spellEnd"/>
-      <w:r>
-        <w:t xml:space="preserve"> correct position. Swap 13 and 12.</w:t>
+        <w:t>13 is greater than 12 so they are not in ascending order and 13 is not at it’s correct position. Swap 13 and 12.</w:t>
       </w:r>
     </w:p>
     <w:p>
@@ -2174,15 +2031,7 @@
         </w:numPr>
       </w:pPr>
       <w:r>
-        <w:t xml:space="preserve">Space complexity: </w:t>
-      </w:r>
-      <w:proofErr w:type="gramStart"/>
-      <w:r>
-        <w:t>O(</w:t>
-      </w:r>
-      <w:proofErr w:type="gramEnd"/>
-      <w:r>
-        <w:t>1)</w:t>
+        <w:t>Space complexity: O(1)</w:t>
       </w:r>
     </w:p>
     <w:p>
@@ -2301,31 +2150,7 @@
         </w:r>
       </w:hyperlink>
       <w:r>
-        <w:t xml:space="preserve">. In insertion sort, we move elements only one position ahead. When an element has to be moved far ahead, many movements are involved. The idea of </w:t>
-      </w:r>
-      <w:proofErr w:type="spellStart"/>
-      <w:r>
-        <w:t>ShellSort</w:t>
-      </w:r>
-      <w:proofErr w:type="spellEnd"/>
-      <w:r>
-        <w:t xml:space="preserve"> is to allow the exchange of far items. In Shell sort, we make the array h-sorted for a large value of h. We keep reducing the value of h until it becomes 1. An array is said to be h-sorted if all </w:t>
-      </w:r>
-      <w:proofErr w:type="spellStart"/>
-      <w:r>
-        <w:t>sublists</w:t>
-      </w:r>
-      <w:proofErr w:type="spellEnd"/>
-      <w:r>
-        <w:t xml:space="preserve"> of every </w:t>
-      </w:r>
-      <w:proofErr w:type="spellStart"/>
-      <w:r>
-        <w:t>h’th</w:t>
-      </w:r>
-      <w:proofErr w:type="spellEnd"/>
-      <w:r>
-        <w:t xml:space="preserve"> element are sorted.</w:t>
+        <w:t>. In insertion sort, we move elements only one position ahead. When an element has to be moved far ahead, many movements are involved. The idea of ShellSort is to allow the exchange of far items. In Shell sort, we make the array h-sorted for a large value of h. We keep reducing the value of h until it becomes 1. An array is said to be h-sorted if all sublists of every h’th element are sorted.</w:t>
       </w:r>
       <w:r>
         <w:t xml:space="preserve"> </w:t>
@@ -2401,20 +2226,7 @@
     </w:p>
     <w:p>
       <w:r>
-        <w:t xml:space="preserve">Consider Input: </w:t>
-      </w:r>
-      <w:proofErr w:type="spellStart"/>
-      <w:proofErr w:type="gramStart"/>
-      <w:r>
-        <w:t>arr</w:t>
-      </w:r>
-      <w:proofErr w:type="spellEnd"/>
-      <w:r>
-        <w:t>[</w:t>
-      </w:r>
-      <w:proofErr w:type="gramEnd"/>
-      <w:r>
-        <w:t>] = {6, 3, 0, 5}</w:t>
+        <w:t>Consider Input: arr[] = {6, 3, 0, 5}</w:t>
       </w:r>
     </w:p>
     <w:p>
@@ -2655,8 +2467,6 @@
           <w:numId w:val="48"/>
         </w:numPr>
       </w:pPr>
-      <w:bookmarkStart w:id="0" w:name="_GoBack"/>
-      <w:bookmarkEnd w:id="0"/>
       <w:r>
         <w:t>Repeat the same process.</w:t>
       </w:r>
@@ -2744,15 +2554,7 @@
         </w:numPr>
       </w:pPr>
       <w:r>
-        <w:t xml:space="preserve">Space complexity: </w:t>
-      </w:r>
-      <w:proofErr w:type="gramStart"/>
-      <w:r>
-        <w:t>O(</w:t>
-      </w:r>
-      <w:proofErr w:type="gramEnd"/>
-      <w:r>
-        <w:t>1)</w:t>
+        <w:t>Space complexity: O(1)</w:t>
       </w:r>
     </w:p>
     <w:p/>
@@ -2801,15 +2603,7 @@
         <w:t>Shaker/Cocktail sort:</w:t>
       </w:r>
       <w:r>
-        <w:t xml:space="preserve"> Cocktail Sort, a variation of Bubble Sort, improves efficiency by traversing through the array </w:t>
-      </w:r>
-      <w:proofErr w:type="spellStart"/>
-      <w:r>
-        <w:t>bidirectionally</w:t>
-      </w:r>
-      <w:proofErr w:type="spellEnd"/>
-      <w:r>
-        <w:t>. In each iteration, it performs two stages: the first stage moves from left to right, swapping adjacent elements to move the largest element to its correct position at the end of the array; the second stage moves from right to left, placing the second-largest element in its proper position. These stages alternate until the entire array is sorted.</w:t>
+        <w:t xml:space="preserve"> Cocktail Sort, a variation of Bubble Sort, improves efficiency by traversing through the array bidirectionally. In each iteration, it performs two stages: the first stage moves from left to right, swapping adjacent elements to move the largest element to its correct position at the end of the array; the second stage moves from right to left, placing the second-largest element in its proper position. These stages alternate until the entire array is sorted.</w:t>
       </w:r>
     </w:p>
     <w:p>
@@ -2857,20 +2651,7 @@
     </w:p>
     <w:p>
       <w:r>
-        <w:t xml:space="preserve">Consider Input: </w:t>
-      </w:r>
-      <w:proofErr w:type="spellStart"/>
-      <w:proofErr w:type="gramStart"/>
-      <w:r>
-        <w:t>arr</w:t>
-      </w:r>
-      <w:proofErr w:type="spellEnd"/>
-      <w:r>
-        <w:t>[</w:t>
-      </w:r>
-      <w:proofErr w:type="gramEnd"/>
-      <w:r>
-        <w:t>] = {8, 7, 4, 8, 1}</w:t>
+        <w:t>Consider Input: arr[] = {8, 7, 4, 8, 1}</w:t>
       </w:r>
     </w:p>
     <w:p>
@@ -3304,15 +3085,7 @@
         </w:numPr>
       </w:pPr>
       <w:r>
-        <w:t xml:space="preserve">Space complexity: </w:t>
-      </w:r>
-      <w:proofErr w:type="gramStart"/>
-      <w:r>
-        <w:t>O(</w:t>
-      </w:r>
-      <w:proofErr w:type="gramEnd"/>
-      <w:r>
-        <w:t>1)</w:t>
+        <w:t>Space complexity: O(1)</w:t>
       </w:r>
     </w:p>
     <w:p/>
@@ -3725,15 +3498,7 @@
         </w:numPr>
       </w:pPr>
       <w:r>
-        <w:t>Average case: O(</w:t>
-      </w:r>
-      <w:proofErr w:type="spellStart"/>
-      <w:r>
-        <w:t>nlogn</w:t>
-      </w:r>
-      <w:proofErr w:type="spellEnd"/>
-      <w:r>
-        <w:t>), depend on the chosen sequence.</w:t>
+        <w:t>Average case: O(nlogn), depend on the chosen sequence.</w:t>
       </w:r>
     </w:p>
     <w:p>
@@ -3745,15 +3510,7 @@
         </w:numPr>
       </w:pPr>
       <w:r>
-        <w:t>Best case: O(</w:t>
-      </w:r>
-      <w:proofErr w:type="spellStart"/>
-      <w:r>
-        <w:t>nlogn</w:t>
-      </w:r>
-      <w:proofErr w:type="spellEnd"/>
-      <w:r>
-        <w:t>).</w:t>
+        <w:t>Best case: O(nlogn).</w:t>
       </w:r>
     </w:p>
     <w:p>
@@ -3765,15 +3522,7 @@
         </w:numPr>
       </w:pPr>
       <w:r>
-        <w:t xml:space="preserve">Space complexity: </w:t>
-      </w:r>
-      <w:proofErr w:type="gramStart"/>
-      <w:r>
-        <w:t>O(</w:t>
-      </w:r>
-      <w:proofErr w:type="gramEnd"/>
-      <w:r>
-        <w:t>1).</w:t>
+        <w:t>Space complexity: O(1).</w:t>
       </w:r>
     </w:p>
     <w:p/>
@@ -3838,21 +3587,8 @@
           <w:numId w:val="47"/>
         </w:numPr>
       </w:pPr>
-      <w:proofErr w:type="spellStart"/>
-      <w:r>
-        <w:t>Papernov</w:t>
-      </w:r>
-      <w:proofErr w:type="spellEnd"/>
-      <w:r>
-        <w:t xml:space="preserve"> &amp; </w:t>
-      </w:r>
-      <w:proofErr w:type="spellStart"/>
-      <w:r>
-        <w:t>Stasevich</w:t>
-      </w:r>
-      <w:proofErr w:type="spellEnd"/>
-      <w:r>
-        <w:t xml:space="preserve"> increment: 1, 3, 5, 9, 17, 33, 65, ...</w:t>
+      <w:r>
+        <w:t>Papernov &amp; Stasevich increment: 1, 3, 5, 9, 17, 33, 65, ...</w:t>
       </w:r>
     </w:p>
     <w:p>
@@ -3893,23 +3629,7 @@
     </w:p>
     <w:p>
       <w:r>
-        <w:t xml:space="preserve">The array will first be converted into a Max-heap using the </w:t>
-      </w:r>
-      <w:proofErr w:type="spellStart"/>
-      <w:r>
-        <w:t>heapify</w:t>
-      </w:r>
-      <w:proofErr w:type="spellEnd"/>
-      <w:r>
-        <w:t xml:space="preserve"> operation. Next, the root node of the Max-heap will be sequentially removed and replaced with the last node in the heap. After each replacement, the root of the heap will be </w:t>
-      </w:r>
-      <w:proofErr w:type="spellStart"/>
-      <w:r>
-        <w:t>heapified</w:t>
-      </w:r>
-      <w:proofErr w:type="spellEnd"/>
-      <w:r>
-        <w:t xml:space="preserve"> to maintain the Max-heap property. This process will be repeated until the size of the heap becomes greater than 1.</w:t>
+        <w:t>The array will first be converted into a Max-heap using the heapify operation. Next, the root node of the Max-heap will be sequentially removed and replaced with the last node in the heap. After each replacement, the root of the heap will be heapified to maintain the Max-heap property. This process will be repeated until the size of the heap becomes greater than 1.</w:t>
       </w:r>
     </w:p>
     <w:p>
@@ -4196,15 +3916,7 @@
           <w:rFonts w:cstheme="minorHAnsi"/>
           <w:szCs w:val="24"/>
         </w:rPr>
-        <w:t xml:space="preserve"> and remove it from the heap. </w:t>
-      </w:r>
-      <w:proofErr w:type="spellStart"/>
-      <w:r>
-        <w:rPr>
-          <w:rFonts w:cstheme="minorHAnsi"/>
-          <w:szCs w:val="24"/>
-        </w:rPr>
-        <w:t>H</w:t>
+        <w:t xml:space="preserve"> and remove it from the heap. H</w:t>
       </w:r>
       <w:r>
         <w:rPr>
@@ -4218,15 +3930,7 @@
           <w:rFonts w:cstheme="minorHAnsi"/>
           <w:szCs w:val="24"/>
         </w:rPr>
-        <w:t>pify</w:t>
-      </w:r>
-      <w:proofErr w:type="spellEnd"/>
-      <w:r>
-        <w:rPr>
-          <w:rFonts w:cstheme="minorHAnsi"/>
-          <w:szCs w:val="24"/>
-        </w:rPr>
-        <w:t xml:space="preserve"> the tree again to get another max heap</w:t>
+        <w:t>pify the tree again to get another max heap</w:t>
       </w:r>
     </w:p>
     <w:p>
@@ -4355,17 +4059,8 @@
           <w:rFonts w:cstheme="minorHAnsi"/>
           <w:szCs w:val="24"/>
         </w:rPr>
-        <w:t xml:space="preserve"> and perform </w:t>
-      </w:r>
-      <w:proofErr w:type="spellStart"/>
-      <w:r>
-        <w:rPr>
-          <w:rFonts w:cstheme="minorHAnsi"/>
-          <w:szCs w:val="24"/>
-        </w:rPr>
-        <w:t>heapify</w:t>
-      </w:r>
-      <w:proofErr w:type="spellEnd"/>
+        <w:t xml:space="preserve"> and perform heapify</w:t>
+      </w:r>
       <w:r>
         <w:rPr>
           <w:rFonts w:cstheme="minorHAnsi"/>
@@ -4434,15 +4129,7 @@
         <w:t xml:space="preserve"> </w:t>
       </w:r>
       <w:r>
-        <w:t xml:space="preserve">Remove the root (4) and </w:t>
-      </w:r>
-      <w:proofErr w:type="spellStart"/>
-      <w:r>
-        <w:t>heapify</w:t>
-      </w:r>
-      <w:proofErr w:type="spellEnd"/>
-      <w:r>
-        <w:t xml:space="preserve"> again.</w:t>
+        <w:t>Remove the root (4) and heapify again.</w:t>
       </w:r>
     </w:p>
     <w:p>
@@ -4619,15 +4306,7 @@
         </w:numPr>
       </w:pPr>
       <w:r>
-        <w:t>Worst case: O(n*</w:t>
-      </w:r>
-      <w:proofErr w:type="spellStart"/>
-      <w:r>
-        <w:t>logn</w:t>
-      </w:r>
-      <w:proofErr w:type="spellEnd"/>
-      <w:r>
-        <w:t>)</w:t>
+        <w:t>Worst case: O(n*logn)</w:t>
       </w:r>
     </w:p>
     <w:p>
@@ -4639,15 +4318,7 @@
         </w:numPr>
       </w:pPr>
       <w:r>
-        <w:t>Average case: O(n*</w:t>
-      </w:r>
-      <w:proofErr w:type="spellStart"/>
-      <w:r>
-        <w:t>logn</w:t>
-      </w:r>
-      <w:proofErr w:type="spellEnd"/>
-      <w:r>
-        <w:t>)</w:t>
+        <w:t>Average case: O(n*logn)</w:t>
       </w:r>
     </w:p>
     <w:p>
@@ -4659,15 +4330,7 @@
         </w:numPr>
       </w:pPr>
       <w:r>
-        <w:t>Best case: O(n*</w:t>
-      </w:r>
-      <w:proofErr w:type="spellStart"/>
-      <w:r>
-        <w:t>logn</w:t>
-      </w:r>
-      <w:proofErr w:type="spellEnd"/>
-      <w:r>
-        <w:t>)</w:t>
+        <w:t>Best case: O(n*logn)</w:t>
       </w:r>
     </w:p>
     <w:p>
@@ -4679,15 +4342,7 @@
         </w:numPr>
       </w:pPr>
       <w:r>
-        <w:t xml:space="preserve">Space complexity: </w:t>
-      </w:r>
-      <w:proofErr w:type="gramStart"/>
-      <w:r>
-        <w:t>O(</w:t>
-      </w:r>
-      <w:proofErr w:type="gramEnd"/>
-      <w:r>
-        <w:t>1)</w:t>
+        <w:t>Space complexity: O(1)</w:t>
       </w:r>
     </w:p>
     <w:p>
@@ -4713,15 +4368,7 @@
         </w:numPr>
       </w:pPr>
       <w:r>
-        <w:t xml:space="preserve">Min Heap Sort: Beside the Heap Sort builds a max heap to sort in ascending </w:t>
-      </w:r>
-      <w:proofErr w:type="spellStart"/>
-      <w:r>
-        <w:t>oder</w:t>
-      </w:r>
-      <w:proofErr w:type="spellEnd"/>
-      <w:r>
-        <w:t>, we can build a min heap to sort elements descending order.</w:t>
+        <w:t>Min Heap Sort: Beside the Heap Sort builds a max heap to sort in ascending oder, we can build a min heap to sort elements descending order.</w:t>
       </w:r>
     </w:p>
     <w:p>
@@ -4733,15 +4380,7 @@
         </w:numPr>
       </w:pPr>
       <w:r>
-        <w:t xml:space="preserve">Iterative Heap Sort: the standard Heap Sort using recursion to </w:t>
-      </w:r>
-      <w:proofErr w:type="spellStart"/>
-      <w:r>
-        <w:t>heapify</w:t>
-      </w:r>
-      <w:proofErr w:type="spellEnd"/>
-      <w:r>
-        <w:t>. However, an iterative version can be implemented using loops instead of recursion, which might be more memory-efficient and suitable for language or environments with limited stack space.</w:t>
+        <w:t>Iterative Heap Sort: the standard Heap Sort using recursion to heapify. However, an iterative version can be implemented using loops instead of recursion, which might be more memory-efficient and suitable for language or environments with limited stack space.</w:t>
       </w:r>
     </w:p>
     <w:p>
@@ -4756,23 +4395,7 @@
         <w:t xml:space="preserve">Bottom-up Heap Sort: </w:t>
       </w:r>
       <w:r>
-        <w:t xml:space="preserve">This variation starts by creating an array-based heap without using the standard </w:t>
-      </w:r>
-      <w:proofErr w:type="spellStart"/>
-      <w:r>
-        <w:t>heapify</w:t>
-      </w:r>
-      <w:proofErr w:type="spellEnd"/>
-      <w:r>
-        <w:t xml:space="preserve"> operation. Instead, it starts from the first non-leaf node and sifts down each element to build the heap. Afterward, it performs the sorting by repeatedly extracting the root and </w:t>
-      </w:r>
-      <w:proofErr w:type="spellStart"/>
-      <w:r>
-        <w:t>heapifying</w:t>
-      </w:r>
-      <w:proofErr w:type="spellEnd"/>
-      <w:r>
-        <w:t xml:space="preserve"> the remaining elements.</w:t>
+        <w:t>This variation starts by creating an array-based heap without using the standard heapify operation. Instead, it starts from the first non-leaf node and sifts down each element to build the heap. Afterward, it performs the sorting by repeatedly extracting the root and heapifying the remaining elements.</w:t>
       </w:r>
     </w:p>
     <w:p>
@@ -4784,23 +4407,7 @@
         </w:numPr>
       </w:pPr>
       <w:r>
-        <w:t>D-</w:t>
-      </w:r>
-      <w:proofErr w:type="spellStart"/>
-      <w:r>
-        <w:t>ary</w:t>
-      </w:r>
-      <w:proofErr w:type="spellEnd"/>
-      <w:r>
-        <w:t xml:space="preserve"> Heap Sort: Basic Heap Sort uses Binary Heap, in which each node has 2 children. In D-</w:t>
-      </w:r>
-      <w:proofErr w:type="spellStart"/>
-      <w:r>
-        <w:t>ary</w:t>
-      </w:r>
-      <w:proofErr w:type="spellEnd"/>
-      <w:r>
-        <w:t xml:space="preserve"> Heap Sort, the heap is generalized to have at most D children for each node. This reduce the height of the heap, potentially improving performance.</w:t>
+        <w:t>D-ary Heap Sort: Basic Heap Sort uses Binary Heap, in which each node has 2 children. In D-ary Heap Sort, the heap is generalized to have at most D children for each node. This reduce the height of the heap, potentially improving performance.</w:t>
       </w:r>
     </w:p>
     <w:p>
@@ -4824,15 +4431,7 @@
         </w:numPr>
       </w:pPr>
       <w:r>
-        <w:t xml:space="preserve">Adaptive Heap Sort: aims to optimize the Heap Sort performance for partially sorted or nearly sorted array. If the input is partially sorted and adjusts the </w:t>
-      </w:r>
-      <w:proofErr w:type="spellStart"/>
-      <w:r>
-        <w:t>heapify</w:t>
-      </w:r>
-      <w:proofErr w:type="spellEnd"/>
-      <w:r>
-        <w:t xml:space="preserve"> operation accordingly to reduce unnecessary work.</w:t>
+        <w:t>Adaptive Heap Sort: aims to optimize the Heap Sort performance for partially sorted or nearly sorted array. If the input is partially sorted and adjusts the heapify operation accordingly to reduce unnecessary work.</w:t>
       </w:r>
     </w:p>
     <w:p>
@@ -5300,15 +4899,7 @@
         </w:numPr>
       </w:pPr>
       <w:r>
-        <w:t>Worst case: O(n*</w:t>
-      </w:r>
-      <w:proofErr w:type="spellStart"/>
-      <w:r>
-        <w:t>logn</w:t>
-      </w:r>
-      <w:proofErr w:type="spellEnd"/>
-      <w:r>
-        <w:t>)</w:t>
+        <w:t>Worst case: O(n*logn)</w:t>
       </w:r>
     </w:p>
     <w:p>
@@ -5320,15 +4911,7 @@
         </w:numPr>
       </w:pPr>
       <w:r>
-        <w:t>Average case: O(n*</w:t>
-      </w:r>
-      <w:proofErr w:type="spellStart"/>
-      <w:r>
-        <w:t>logn</w:t>
-      </w:r>
-      <w:proofErr w:type="spellEnd"/>
-      <w:r>
-        <w:t>)</w:t>
+        <w:t>Average case: O(n*logn)</w:t>
       </w:r>
     </w:p>
     <w:p>
@@ -5340,18 +4923,7 @@
         </w:numPr>
       </w:pPr>
       <w:r>
-        <w:t>Best case: O(n</w:t>
-      </w:r>
-      <w:r>
-        <w:t>*</w:t>
-      </w:r>
-      <w:proofErr w:type="spellStart"/>
-      <w:r>
-        <w:t>logn</w:t>
-      </w:r>
-      <w:proofErr w:type="spellEnd"/>
-      <w:r>
-        <w:t>)</w:t>
+        <w:t>Best case: O(n*logn)</w:t>
       </w:r>
     </w:p>
     <w:p>
@@ -5381,28 +4953,7 @@
     </w:p>
     <w:p>
       <w:r>
-        <w:t xml:space="preserve">The </w:t>
-      </w:r>
-      <w:r>
-        <w:t>image</w:t>
-      </w:r>
-      <w:r>
-        <w:t xml:space="preserve"> below</w:t>
-      </w:r>
-      <w:r>
-        <w:t xml:space="preserve"> descr</w:t>
-      </w:r>
-      <w:r>
-        <w:t>ibes</w:t>
-      </w:r>
-      <w:r>
-        <w:t xml:space="preserve"> the perfo</w:t>
-      </w:r>
-      <w:r>
-        <w:t>rmance of 3 sorting algorithms. W</w:t>
-      </w:r>
-      <w:r>
-        <w:t xml:space="preserve">e can see that merge sort performance excels when the input size is large, substantial and it remain faster as the input size grow. </w:t>
+        <w:t xml:space="preserve">The image below describes the performance of 3 sorting algorithms. We can see that merge sort performance excels when the input size is large, substantial and it remain faster as the input size grow. </w:t>
       </w:r>
     </w:p>
     <w:p>
@@ -5461,13 +5012,7 @@
     </w:p>
     <w:p>
       <w:r>
-        <w:t>Therefore, if the size of the subarray is small, insertion sort or binary insertion sort</w:t>
-      </w:r>
-      <w:r>
-        <w:t xml:space="preserve"> can be used</w:t>
-      </w:r>
-      <w:r>
-        <w:t xml:space="preserve"> to optimize the speed. And if it is larger than the threshold, then now we could utilize the merge function for speed optimizing.</w:t>
+        <w:t>Therefore, if the size of the subarray is small, insertion sort or binary insertion sort can be used to optimize the speed. And if it is larger than the threshold, then now we could utilize the merge function for speed optimizing.</w:t>
       </w:r>
     </w:p>
     <w:p/>
@@ -5630,37 +5175,13 @@
         <w:t xml:space="preserve">Starting from </w:t>
       </w:r>
       <w:r>
-        <w:t xml:space="preserve">index </w:t>
-      </w:r>
-      <w:proofErr w:type="spellStart"/>
-      <w:r>
-        <w:t>i</w:t>
-      </w:r>
-      <w:proofErr w:type="spellEnd"/>
-      <w:r>
-        <w:t xml:space="preserve"> = </w:t>
+        <w:t xml:space="preserve">index i = </w:t>
       </w:r>
       <w:r>
         <w:t xml:space="preserve">Low + </w:t>
       </w:r>
       <w:r>
-        <w:t xml:space="preserve">1, while </w:t>
-      </w:r>
-      <w:proofErr w:type="spellStart"/>
-      <w:r>
-        <w:t>i</w:t>
-      </w:r>
-      <w:proofErr w:type="spellEnd"/>
-      <w:r>
-        <w:t xml:space="preserve"> &lt; index of Pivot, compare    </w:t>
-      </w:r>
-      <w:proofErr w:type="spellStart"/>
-      <w:r>
-        <w:t>i-th</w:t>
-      </w:r>
-      <w:proofErr w:type="spellEnd"/>
-      <w:r>
-        <w:t xml:space="preserve"> element with Pivot</w:t>
+        <w:t>1, while i &lt; index of Pivot, compare    i-th element with Pivot</w:t>
       </w:r>
     </w:p>
     <w:p>
@@ -5669,31 +5190,7 @@
       </w:pPr>
       <w:r>
         <w:tab/>
-        <w:t xml:space="preserve">Step 5.1 – If value of </w:t>
-      </w:r>
-      <w:proofErr w:type="spellStart"/>
-      <w:r>
-        <w:t>i-th</w:t>
-      </w:r>
-      <w:proofErr w:type="spellEnd"/>
-      <w:r>
-        <w:t xml:space="preserve"> element is smaller than Pivot, increase Low by 1 and swap </w:t>
-      </w:r>
-      <w:proofErr w:type="spellStart"/>
-      <w:r>
-        <w:t>i-th</w:t>
-      </w:r>
-      <w:proofErr w:type="spellEnd"/>
-      <w:r>
-        <w:t xml:space="preserve"> element with Low-</w:t>
-      </w:r>
-      <w:proofErr w:type="spellStart"/>
-      <w:r>
-        <w:t>th</w:t>
-      </w:r>
-      <w:proofErr w:type="spellEnd"/>
-      <w:r>
-        <w:t xml:space="preserve"> element.</w:t>
+        <w:t>Step 5.1 – If value of i-th element is smaller than Pivot, increase Low by 1 and swap i-th element with Low-th element.</w:t>
       </w:r>
     </w:p>
     <w:p>
@@ -5703,13 +5200,8 @@
       <w:r>
         <w:lastRenderedPageBreak/>
         <w:tab/>
-        <w:t xml:space="preserve">Step 5.2 – Increase </w:t>
-      </w:r>
-      <w:proofErr w:type="spellStart"/>
-      <w:r>
-        <w:t>i</w:t>
-      </w:r>
-      <w:proofErr w:type="spellEnd"/>
+        <w:t>Step 5.2 – Increase i</w:t>
+      </w:r>
       <w:r>
         <w:t xml:space="preserve"> by 1 and return to step 5.1.</w:t>
       </w:r>
@@ -5728,15 +5220,7 @@
         <w:t xml:space="preserve"> </w:t>
       </w:r>
       <w:r>
-        <w:t>Swap (i+1)-</w:t>
-      </w:r>
-      <w:proofErr w:type="spellStart"/>
-      <w:r>
-        <w:t>th</w:t>
-      </w:r>
-      <w:proofErr w:type="spellEnd"/>
-      <w:r>
-        <w:t xml:space="preserve"> element with Pivot. The array is now divided into two sub-arrays. The left sub-array consists of all elements smaller than Pivot, and the right sub-array consists of all elements greater (or equal, if any) elements than</w:t>
+        <w:t>Swap (i+1)-th element with Pivot. The array is now divided into two sub-arrays. The left sub-array consists of all elements smaller than Pivot, and the right sub-array consists of all elements greater (or equal, if any) elements than</w:t>
       </w:r>
       <w:r>
         <w:t xml:space="preserve"> Pivot.</w:t>
@@ -5767,15 +5251,7 @@
     <w:p/>
     <w:p>
       <w:r>
-        <w:t xml:space="preserve">Example: given array </w:t>
-      </w:r>
-      <w:proofErr w:type="spellStart"/>
-      <w:r>
-        <w:t>arr</w:t>
-      </w:r>
-      <w:proofErr w:type="spellEnd"/>
-      <w:r>
-        <w:t xml:space="preserve"> = {7, 2, 1, 6, 8, 5, 3}</w:t>
+        <w:t>Example: given array arr = {7, 2, 1, 6, 8, 5, 3}</w:t>
       </w:r>
     </w:p>
     <w:p>
@@ -5792,20 +5268,7 @@
         </w:numPr>
       </w:pPr>
       <w:r>
-        <w:t xml:space="preserve">Pivot = </w:t>
-      </w:r>
-      <w:proofErr w:type="spellStart"/>
-      <w:proofErr w:type="gramStart"/>
-      <w:r>
-        <w:t>arr</w:t>
-      </w:r>
-      <w:proofErr w:type="spellEnd"/>
-      <w:r>
-        <w:t>[</w:t>
-      </w:r>
-      <w:proofErr w:type="gramEnd"/>
-      <w:r>
-        <w:t>6] = 3 (the last element of the array)</w:t>
+        <w:t>Pivot = arr[6] = 3 (the last element of the array)</w:t>
       </w:r>
     </w:p>
     <w:p>
@@ -5817,15 +5280,7 @@
         </w:numPr>
       </w:pPr>
       <w:r>
-        <w:t xml:space="preserve">Initialize </w:t>
-      </w:r>
-      <w:proofErr w:type="spellStart"/>
-      <w:r>
-        <w:t>i</w:t>
-      </w:r>
-      <w:proofErr w:type="spellEnd"/>
-      <w:r>
-        <w:t xml:space="preserve"> = low - 1 = -1</w:t>
+        <w:t>Initialize i = low - 1 = -1</w:t>
       </w:r>
     </w:p>
     <w:p>
@@ -5842,28 +5297,7 @@
         </w:numPr>
       </w:pPr>
       <w:r>
-        <w:t xml:space="preserve">j = 0: </w:t>
-      </w:r>
-      <w:proofErr w:type="spellStart"/>
-      <w:proofErr w:type="gramStart"/>
-      <w:r>
-        <w:t>arr</w:t>
-      </w:r>
-      <w:proofErr w:type="spellEnd"/>
-      <w:r>
-        <w:t>[</w:t>
-      </w:r>
-      <w:proofErr w:type="gramEnd"/>
-      <w:r>
-        <w:t xml:space="preserve">0] = 7 (&gt;= pivot), no swap, </w:t>
-      </w:r>
-      <w:proofErr w:type="spellStart"/>
-      <w:r>
-        <w:t>i</w:t>
-      </w:r>
-      <w:proofErr w:type="spellEnd"/>
-      <w:r>
-        <w:t xml:space="preserve"> remains -1</w:t>
+        <w:t>j = 0: arr[0] = 7 (&gt;= pivot), no swap, i remains -1</w:t>
       </w:r>
     </w:p>
     <w:p>
@@ -5875,36 +5309,7 @@
         </w:numPr>
       </w:pPr>
       <w:r>
-        <w:t xml:space="preserve">j = 1: </w:t>
-      </w:r>
-      <w:proofErr w:type="spellStart"/>
-      <w:proofErr w:type="gramStart"/>
-      <w:r>
-        <w:t>arr</w:t>
-      </w:r>
-      <w:proofErr w:type="spellEnd"/>
-      <w:r>
-        <w:t>[</w:t>
-      </w:r>
-      <w:proofErr w:type="gramEnd"/>
-      <w:r>
-        <w:t xml:space="preserve">1] = 2 (&lt; pivot), swap </w:t>
-      </w:r>
-      <w:proofErr w:type="spellStart"/>
-      <w:r>
-        <w:t>arr</w:t>
-      </w:r>
-      <w:proofErr w:type="spellEnd"/>
-      <w:r>
-        <w:t xml:space="preserve">[i+1] and </w:t>
-      </w:r>
-      <w:proofErr w:type="spellStart"/>
-      <w:r>
-        <w:t>arr</w:t>
-      </w:r>
-      <w:proofErr w:type="spellEnd"/>
-      <w:r>
-        <w:t>[j]:</w:t>
+        <w:t>j = 1: arr[1] = 2 (&lt; pivot), swap arr[i+1] and arr[j]:</w:t>
       </w:r>
     </w:p>
     <w:p>
@@ -5916,28 +5321,7 @@
         </w:numPr>
       </w:pPr>
       <w:r>
-        <w:t xml:space="preserve">Swap </w:t>
-      </w:r>
-      <w:proofErr w:type="spellStart"/>
-      <w:proofErr w:type="gramStart"/>
-      <w:r>
-        <w:t>arr</w:t>
-      </w:r>
-      <w:proofErr w:type="spellEnd"/>
-      <w:r>
-        <w:t>[</w:t>
-      </w:r>
-      <w:proofErr w:type="gramEnd"/>
-      <w:r>
-        <w:t xml:space="preserve">0] and </w:t>
-      </w:r>
-      <w:proofErr w:type="spellStart"/>
-      <w:r>
-        <w:t>arr</w:t>
-      </w:r>
-      <w:proofErr w:type="spellEnd"/>
-      <w:r>
-        <w:t>[1]: [2, 7, 1, 6, 8, 5, 3]</w:t>
+        <w:t>Swap arr[0] and arr[1]: [2, 7, 1, 6, 8, 5, 3]</w:t>
       </w:r>
     </w:p>
     <w:p>
@@ -5949,15 +5333,7 @@
         </w:numPr>
       </w:pPr>
       <w:r>
-        <w:t xml:space="preserve">Increase i: </w:t>
-      </w:r>
-      <w:proofErr w:type="spellStart"/>
-      <w:r>
-        <w:t>i</w:t>
-      </w:r>
-      <w:proofErr w:type="spellEnd"/>
-      <w:r>
-        <w:t xml:space="preserve"> = 0</w:t>
+        <w:t>Increase i: i = 0</w:t>
       </w:r>
     </w:p>
     <w:p>
@@ -5969,36 +5345,7 @@
         </w:numPr>
       </w:pPr>
       <w:r>
-        <w:t xml:space="preserve">j = 2: </w:t>
-      </w:r>
-      <w:proofErr w:type="spellStart"/>
-      <w:proofErr w:type="gramStart"/>
-      <w:r>
-        <w:t>arr</w:t>
-      </w:r>
-      <w:proofErr w:type="spellEnd"/>
-      <w:r>
-        <w:t>[</w:t>
-      </w:r>
-      <w:proofErr w:type="gramEnd"/>
-      <w:r>
-        <w:t xml:space="preserve">2] = 1 (&lt; pivot), swap </w:t>
-      </w:r>
-      <w:proofErr w:type="spellStart"/>
-      <w:r>
-        <w:t>arr</w:t>
-      </w:r>
-      <w:proofErr w:type="spellEnd"/>
-      <w:r>
-        <w:t xml:space="preserve">[i+1] and </w:t>
-      </w:r>
-      <w:proofErr w:type="spellStart"/>
-      <w:r>
-        <w:t>arr</w:t>
-      </w:r>
-      <w:proofErr w:type="spellEnd"/>
-      <w:r>
-        <w:t>[j]:</w:t>
+        <w:t>j = 2: arr[2] = 1 (&lt; pivot), swap arr[i+1] and arr[j]:</w:t>
       </w:r>
     </w:p>
     <w:p>
@@ -6010,28 +5357,7 @@
         </w:numPr>
       </w:pPr>
       <w:r>
-        <w:t xml:space="preserve">Swap </w:t>
-      </w:r>
-      <w:proofErr w:type="spellStart"/>
-      <w:proofErr w:type="gramStart"/>
-      <w:r>
-        <w:t>arr</w:t>
-      </w:r>
-      <w:proofErr w:type="spellEnd"/>
-      <w:r>
-        <w:t>[</w:t>
-      </w:r>
-      <w:proofErr w:type="gramEnd"/>
-      <w:r>
-        <w:t xml:space="preserve">1] and </w:t>
-      </w:r>
-      <w:proofErr w:type="spellStart"/>
-      <w:r>
-        <w:t>arr</w:t>
-      </w:r>
-      <w:proofErr w:type="spellEnd"/>
-      <w:r>
-        <w:t>[2]: [2, 1, 7, 6, 8, 5, 3]</w:t>
+        <w:t>Swap arr[1] and arr[2]: [2, 1, 7, 6, 8, 5, 3]</w:t>
       </w:r>
     </w:p>
     <w:p>
@@ -6043,15 +5369,7 @@
         </w:numPr>
       </w:pPr>
       <w:r>
-        <w:t xml:space="preserve">Increase i: </w:t>
-      </w:r>
-      <w:proofErr w:type="spellStart"/>
-      <w:r>
-        <w:t>i</w:t>
-      </w:r>
-      <w:proofErr w:type="spellEnd"/>
-      <w:r>
-        <w:t xml:space="preserve"> = 1</w:t>
+        <w:t>Increase i: i = 1</w:t>
       </w:r>
     </w:p>
     <w:p>
@@ -6063,28 +5381,7 @@
         </w:numPr>
       </w:pPr>
       <w:r>
-        <w:t xml:space="preserve">j = 3: </w:t>
-      </w:r>
-      <w:proofErr w:type="spellStart"/>
-      <w:proofErr w:type="gramStart"/>
-      <w:r>
-        <w:t>arr</w:t>
-      </w:r>
-      <w:proofErr w:type="spellEnd"/>
-      <w:r>
-        <w:t>[</w:t>
-      </w:r>
-      <w:proofErr w:type="gramEnd"/>
-      <w:r>
-        <w:t xml:space="preserve">3] = 6 (&gt;= pivot), no swap, </w:t>
-      </w:r>
-      <w:proofErr w:type="spellStart"/>
-      <w:r>
-        <w:t>i</w:t>
-      </w:r>
-      <w:proofErr w:type="spellEnd"/>
-      <w:r>
-        <w:t xml:space="preserve"> remains 1</w:t>
+        <w:t>j = 3: arr[3] = 6 (&gt;= pivot), no swap, i remains 1</w:t>
       </w:r>
     </w:p>
     <w:p>
@@ -6096,28 +5393,7 @@
         </w:numPr>
       </w:pPr>
       <w:r>
-        <w:t xml:space="preserve">j = 4: </w:t>
-      </w:r>
-      <w:proofErr w:type="spellStart"/>
-      <w:proofErr w:type="gramStart"/>
-      <w:r>
-        <w:t>arr</w:t>
-      </w:r>
-      <w:proofErr w:type="spellEnd"/>
-      <w:r>
-        <w:t>[</w:t>
-      </w:r>
-      <w:proofErr w:type="gramEnd"/>
-      <w:r>
-        <w:t xml:space="preserve">4] = 8 (&gt;= pivot), no swap, </w:t>
-      </w:r>
-      <w:proofErr w:type="spellStart"/>
-      <w:r>
-        <w:t>i</w:t>
-      </w:r>
-      <w:proofErr w:type="spellEnd"/>
-      <w:r>
-        <w:t xml:space="preserve"> remains 1</w:t>
+        <w:t>j = 4: arr[4] = 8 (&gt;= pivot), no swap, i remains 1</w:t>
       </w:r>
     </w:p>
     <w:p>
@@ -6129,28 +5405,7 @@
         </w:numPr>
       </w:pPr>
       <w:r>
-        <w:t xml:space="preserve">j = 5: </w:t>
-      </w:r>
-      <w:proofErr w:type="spellStart"/>
-      <w:proofErr w:type="gramStart"/>
-      <w:r>
-        <w:t>arr</w:t>
-      </w:r>
-      <w:proofErr w:type="spellEnd"/>
-      <w:r>
-        <w:t>[</w:t>
-      </w:r>
-      <w:proofErr w:type="gramEnd"/>
-      <w:r>
-        <w:t xml:space="preserve">5] = 5 (&gt;= pivot), no swap, </w:t>
-      </w:r>
-      <w:proofErr w:type="spellStart"/>
-      <w:r>
-        <w:t>i</w:t>
-      </w:r>
-      <w:proofErr w:type="spellEnd"/>
-      <w:r>
-        <w:t xml:space="preserve"> remains 1</w:t>
+        <w:t>j = 5: arr[5] = 5 (&gt;= pivot), no swap, i remains 1</w:t>
       </w:r>
     </w:p>
     <w:p>
@@ -6160,33 +5415,7 @@
     </w:p>
     <w:p>
       <w:r>
-        <w:t xml:space="preserve">The loop ends, so swap </w:t>
-      </w:r>
-      <w:proofErr w:type="spellStart"/>
-      <w:proofErr w:type="gramStart"/>
-      <w:r>
-        <w:t>arr</w:t>
-      </w:r>
-      <w:proofErr w:type="spellEnd"/>
-      <w:r>
-        <w:t>[</w:t>
-      </w:r>
-      <w:proofErr w:type="spellStart"/>
-      <w:proofErr w:type="gramEnd"/>
-      <w:r>
-        <w:t>i</w:t>
-      </w:r>
-      <w:proofErr w:type="spellEnd"/>
-      <w:r>
-        <w:t xml:space="preserve"> + 1] and </w:t>
-      </w:r>
-      <w:proofErr w:type="spellStart"/>
-      <w:r>
-        <w:t>arr</w:t>
-      </w:r>
-      <w:proofErr w:type="spellEnd"/>
-      <w:r>
-        <w:t>[high]:</w:t>
+        <w:t>The loop ends, so swap arr[i + 1] and arr[high]:</w:t>
       </w:r>
     </w:p>
     <w:p>
@@ -6198,28 +5427,7 @@
         </w:numPr>
       </w:pPr>
       <w:r>
-        <w:t xml:space="preserve">Swap </w:t>
-      </w:r>
-      <w:proofErr w:type="spellStart"/>
-      <w:proofErr w:type="gramStart"/>
-      <w:r>
-        <w:t>arr</w:t>
-      </w:r>
-      <w:proofErr w:type="spellEnd"/>
-      <w:r>
-        <w:t>[</w:t>
-      </w:r>
-      <w:proofErr w:type="gramEnd"/>
-      <w:r>
-        <w:t xml:space="preserve">2] and </w:t>
-      </w:r>
-      <w:proofErr w:type="spellStart"/>
-      <w:r>
-        <w:t>arr</w:t>
-      </w:r>
-      <w:proofErr w:type="spellEnd"/>
-      <w:r>
-        <w:t>[6]: [2, 1, 3, 6, 8, 5, 7]</w:t>
+        <w:t>Swap arr[2] and arr[6]: [2, 1, 3, 6, 8, 5, 7]</w:t>
       </w:r>
     </w:p>
     <w:p>
@@ -6265,20 +5473,7 @@
         <w:t>P</w:t>
       </w:r>
       <w:r>
-        <w:t xml:space="preserve">ivot = </w:t>
-      </w:r>
-      <w:proofErr w:type="spellStart"/>
-      <w:proofErr w:type="gramStart"/>
-      <w:r>
-        <w:t>arr</w:t>
-      </w:r>
-      <w:proofErr w:type="spellEnd"/>
-      <w:r>
-        <w:t>[</w:t>
-      </w:r>
-      <w:proofErr w:type="gramEnd"/>
-      <w:r>
-        <w:t>1] = 1</w:t>
+        <w:t>ivot = arr[1] = 1</w:t>
       </w:r>
     </w:p>
     <w:p>
@@ -6289,13 +5484,8 @@
           <w:numId w:val="28"/>
         </w:numPr>
       </w:pPr>
-      <w:proofErr w:type="spellStart"/>
-      <w:r>
-        <w:t>i</w:t>
-      </w:r>
-      <w:proofErr w:type="spellEnd"/>
-      <w:r>
-        <w:t xml:space="preserve"> = -1</w:t>
+      <w:r>
+        <w:t>i = -1</w:t>
       </w:r>
     </w:p>
     <w:p>
@@ -6307,59 +5497,12 @@
         </w:numPr>
       </w:pPr>
       <w:r>
-        <w:t xml:space="preserve">j = 0: </w:t>
-      </w:r>
-      <w:proofErr w:type="spellStart"/>
-      <w:proofErr w:type="gramStart"/>
-      <w:r>
-        <w:t>arr</w:t>
-      </w:r>
-      <w:proofErr w:type="spellEnd"/>
-      <w:r>
-        <w:t>[</w:t>
-      </w:r>
-      <w:proofErr w:type="gramEnd"/>
-      <w:r>
-        <w:t xml:space="preserve">0] = 2 (&gt;= pivot), no swap, </w:t>
-      </w:r>
-      <w:proofErr w:type="spellStart"/>
-      <w:r>
-        <w:t>i</w:t>
-      </w:r>
-      <w:proofErr w:type="spellEnd"/>
-      <w:r>
-        <w:t xml:space="preserve"> remains -1</w:t>
-      </w:r>
-    </w:p>
-    <w:p>
-      <w:r>
-        <w:t xml:space="preserve">The loop ends, so swap </w:t>
-      </w:r>
-      <w:proofErr w:type="spellStart"/>
-      <w:proofErr w:type="gramStart"/>
-      <w:r>
-        <w:t>arr</w:t>
-      </w:r>
-      <w:proofErr w:type="spellEnd"/>
-      <w:r>
-        <w:t>[</w:t>
-      </w:r>
-      <w:proofErr w:type="spellStart"/>
-      <w:proofErr w:type="gramEnd"/>
-      <w:r>
-        <w:t>i</w:t>
-      </w:r>
-      <w:proofErr w:type="spellEnd"/>
-      <w:r>
-        <w:t xml:space="preserve"> + 1] and </w:t>
-      </w:r>
-      <w:proofErr w:type="spellStart"/>
-      <w:r>
-        <w:t>arr</w:t>
-      </w:r>
-      <w:proofErr w:type="spellEnd"/>
-      <w:r>
-        <w:t>[1]:</w:t>
+        <w:t>j = 0: arr[0] = 2 (&gt;= pivot), no swap, i remains -1</w:t>
+      </w:r>
+    </w:p>
+    <w:p>
+      <w:r>
+        <w:t>The loop ends, so swap arr[i + 1] and arr[1]:</w:t>
       </w:r>
     </w:p>
     <w:p>
@@ -6371,28 +5514,7 @@
         </w:numPr>
       </w:pPr>
       <w:r>
-        <w:t xml:space="preserve">Swap </w:t>
-      </w:r>
-      <w:proofErr w:type="spellStart"/>
-      <w:proofErr w:type="gramStart"/>
-      <w:r>
-        <w:t>arr</w:t>
-      </w:r>
-      <w:proofErr w:type="spellEnd"/>
-      <w:r>
-        <w:t>[</w:t>
-      </w:r>
-      <w:proofErr w:type="gramEnd"/>
-      <w:r>
-        <w:t xml:space="preserve">0] and </w:t>
-      </w:r>
-      <w:proofErr w:type="spellStart"/>
-      <w:r>
-        <w:t>arr</w:t>
-      </w:r>
-      <w:proofErr w:type="spellEnd"/>
-      <w:r>
-        <w:t>[1]: [1, 2]</w:t>
+        <w:t>Swap arr[0] and arr[1]: [1, 2]</w:t>
       </w:r>
     </w:p>
     <w:p>
@@ -6425,20 +5547,7 @@
         <w:t>P</w:t>
       </w:r>
       <w:r>
-        <w:t xml:space="preserve">ivot = </w:t>
-      </w:r>
-      <w:proofErr w:type="spellStart"/>
-      <w:proofErr w:type="gramStart"/>
-      <w:r>
-        <w:t>arr</w:t>
-      </w:r>
-      <w:proofErr w:type="spellEnd"/>
-      <w:r>
-        <w:t>[</w:t>
-      </w:r>
-      <w:proofErr w:type="gramEnd"/>
-      <w:r>
-        <w:t>6] = 7</w:t>
+        <w:t>ivot = arr[6] = 7</w:t>
       </w:r>
     </w:p>
     <w:p>
@@ -6449,13 +5558,8 @@
           <w:numId w:val="30"/>
         </w:numPr>
       </w:pPr>
-      <w:proofErr w:type="spellStart"/>
-      <w:r>
-        <w:t>i</w:t>
-      </w:r>
-      <w:proofErr w:type="spellEnd"/>
-      <w:r>
-        <w:t xml:space="preserve"> = 2</w:t>
+      <w:r>
+        <w:t>i = 2</w:t>
       </w:r>
     </w:p>
     <w:p>
@@ -6467,42 +5571,13 @@
         </w:numPr>
       </w:pPr>
       <w:r>
-        <w:t xml:space="preserve">j = 3: </w:t>
-      </w:r>
-      <w:proofErr w:type="spellStart"/>
-      <w:proofErr w:type="gramStart"/>
-      <w:r>
-        <w:t>arr</w:t>
-      </w:r>
-      <w:proofErr w:type="spellEnd"/>
-      <w:r>
-        <w:t>[</w:t>
-      </w:r>
-      <w:proofErr w:type="gramEnd"/>
-      <w:r>
-        <w:t>3] = 6 (&lt;</w:t>
+        <w:t>j = 3: arr[3] = 6 (&lt;</w:t>
       </w:r>
       <w:r>
         <w:t xml:space="preserve"> pivot), </w:t>
       </w:r>
       <w:r>
-        <w:t xml:space="preserve">swap </w:t>
-      </w:r>
-      <w:proofErr w:type="spellStart"/>
-      <w:r>
-        <w:t>arr</w:t>
-      </w:r>
-      <w:proofErr w:type="spellEnd"/>
-      <w:r>
-        <w:t xml:space="preserve">[i+1] and </w:t>
-      </w:r>
-      <w:proofErr w:type="spellStart"/>
-      <w:r>
-        <w:t>arr</w:t>
-      </w:r>
-      <w:proofErr w:type="spellEnd"/>
-      <w:r>
-        <w:t>[j]:</w:t>
+        <w:t>swap arr[i+1] and arr[j]:</w:t>
       </w:r>
     </w:p>
     <w:p>
@@ -6514,28 +5589,7 @@
         </w:numPr>
       </w:pPr>
       <w:r>
-        <w:t xml:space="preserve">Swap </w:t>
-      </w:r>
-      <w:proofErr w:type="spellStart"/>
-      <w:proofErr w:type="gramStart"/>
-      <w:r>
-        <w:t>arr</w:t>
-      </w:r>
-      <w:proofErr w:type="spellEnd"/>
-      <w:r>
-        <w:t>[</w:t>
-      </w:r>
-      <w:proofErr w:type="gramEnd"/>
-      <w:r>
-        <w:t xml:space="preserve">3] and </w:t>
-      </w:r>
-      <w:proofErr w:type="spellStart"/>
-      <w:r>
-        <w:t>arr</w:t>
-      </w:r>
-      <w:proofErr w:type="spellEnd"/>
-      <w:r>
-        <w:t>[3]: [6, 8, 5, 7]</w:t>
+        <w:t>Swap arr[3] and arr[3]: [6, 8, 5, 7]</w:t>
       </w:r>
     </w:p>
     <w:p>
@@ -6547,15 +5601,7 @@
         </w:numPr>
       </w:pPr>
       <w:r>
-        <w:t xml:space="preserve">Increment i: </w:t>
-      </w:r>
-      <w:proofErr w:type="spellStart"/>
-      <w:r>
-        <w:t>i</w:t>
-      </w:r>
-      <w:proofErr w:type="spellEnd"/>
-      <w:r>
-        <w:t xml:space="preserve"> = 3</w:t>
+        <w:t>Increment i: i = 3</w:t>
       </w:r>
     </w:p>
     <w:p>
@@ -6567,31 +5613,10 @@
         </w:numPr>
       </w:pPr>
       <w:r>
-        <w:t xml:space="preserve">j = 4: </w:t>
-      </w:r>
-      <w:proofErr w:type="spellStart"/>
-      <w:proofErr w:type="gramStart"/>
-      <w:r>
-        <w:t>arr</w:t>
-      </w:r>
-      <w:proofErr w:type="spellEnd"/>
-      <w:r>
-        <w:t>[</w:t>
-      </w:r>
-      <w:proofErr w:type="gramEnd"/>
-      <w:r>
-        <w:t xml:space="preserve">4] = 8 </w:t>
-      </w:r>
-      <w:r>
-        <w:t xml:space="preserve">(&gt;= pivot), no swap, </w:t>
-      </w:r>
-      <w:proofErr w:type="spellStart"/>
-      <w:r>
-        <w:t>i</w:t>
-      </w:r>
-      <w:proofErr w:type="spellEnd"/>
-      <w:r>
-        <w:t xml:space="preserve"> remains 3</w:t>
+        <w:t xml:space="preserve">j = 4: arr[4] = 8 </w:t>
+      </w:r>
+      <w:r>
+        <w:t>(&gt;= pivot), no swap, i remains 3</w:t>
       </w:r>
     </w:p>
     <w:p>
@@ -6603,36 +5628,7 @@
         </w:numPr>
       </w:pPr>
       <w:r>
-        <w:t xml:space="preserve">j = 5: </w:t>
-      </w:r>
-      <w:proofErr w:type="spellStart"/>
-      <w:proofErr w:type="gramStart"/>
-      <w:r>
-        <w:t>arr</w:t>
-      </w:r>
-      <w:proofErr w:type="spellEnd"/>
-      <w:r>
-        <w:t>[</w:t>
-      </w:r>
-      <w:proofErr w:type="gramEnd"/>
-      <w:r>
-        <w:t xml:space="preserve">5] = 5 (&lt; pivot), swap </w:t>
-      </w:r>
-      <w:proofErr w:type="spellStart"/>
-      <w:r>
-        <w:t>arr</w:t>
-      </w:r>
-      <w:proofErr w:type="spellEnd"/>
-      <w:r>
-        <w:t xml:space="preserve">[i+1] and </w:t>
-      </w:r>
-      <w:proofErr w:type="spellStart"/>
-      <w:r>
-        <w:t>arr</w:t>
-      </w:r>
-      <w:proofErr w:type="spellEnd"/>
-      <w:r>
-        <w:t>[j]:</w:t>
+        <w:t>j = 5: arr[5] = 5 (&lt; pivot), swap arr[i+1] and arr[j]:</w:t>
       </w:r>
     </w:p>
     <w:p>
@@ -6644,28 +5640,7 @@
         </w:numPr>
       </w:pPr>
       <w:r>
-        <w:t xml:space="preserve">Swap </w:t>
-      </w:r>
-      <w:proofErr w:type="spellStart"/>
-      <w:proofErr w:type="gramStart"/>
-      <w:r>
-        <w:t>arr</w:t>
-      </w:r>
-      <w:proofErr w:type="spellEnd"/>
-      <w:r>
-        <w:t>[</w:t>
-      </w:r>
-      <w:proofErr w:type="gramEnd"/>
-      <w:r>
-        <w:t xml:space="preserve">4] and </w:t>
-      </w:r>
-      <w:proofErr w:type="spellStart"/>
-      <w:r>
-        <w:t>arr</w:t>
-      </w:r>
-      <w:proofErr w:type="spellEnd"/>
-      <w:r>
-        <w:t>[5]: [6, 5</w:t>
+        <w:t>Swap arr[4] and arr[5]: [6, 5</w:t>
       </w:r>
       <w:r>
         <w:t>,</w:t>
@@ -6686,46 +5661,12 @@
         </w:numPr>
       </w:pPr>
       <w:r>
-        <w:t xml:space="preserve">Increment i: </w:t>
-      </w:r>
-      <w:proofErr w:type="spellStart"/>
-      <w:r>
-        <w:t>i</w:t>
-      </w:r>
-      <w:proofErr w:type="spellEnd"/>
-      <w:r>
-        <w:t xml:space="preserve"> = 4</w:t>
-      </w:r>
-    </w:p>
-    <w:p>
-      <w:r>
-        <w:t xml:space="preserve">The loop ends, so swap </w:t>
-      </w:r>
-      <w:proofErr w:type="spellStart"/>
-      <w:proofErr w:type="gramStart"/>
-      <w:r>
-        <w:t>arr</w:t>
-      </w:r>
-      <w:proofErr w:type="spellEnd"/>
-      <w:r>
-        <w:t>[</w:t>
-      </w:r>
-      <w:proofErr w:type="spellStart"/>
-      <w:proofErr w:type="gramEnd"/>
-      <w:r>
-        <w:t>i</w:t>
-      </w:r>
-      <w:proofErr w:type="spellEnd"/>
-      <w:r>
-        <w:t xml:space="preserve"> + 1] and </w:t>
-      </w:r>
-      <w:proofErr w:type="spellStart"/>
-      <w:r>
-        <w:t>arr</w:t>
-      </w:r>
-      <w:proofErr w:type="spellEnd"/>
-      <w:r>
-        <w:t>[6]:</w:t>
+        <w:t>Increment i: i = 4</w:t>
+      </w:r>
+    </w:p>
+    <w:p>
+      <w:r>
+        <w:t>The loop ends, so swap arr[i + 1] and arr[6]:</w:t>
       </w:r>
     </w:p>
     <w:p>
@@ -6737,28 +5678,7 @@
         </w:numPr>
       </w:pPr>
       <w:r>
-        <w:t xml:space="preserve">Swap </w:t>
-      </w:r>
-      <w:proofErr w:type="spellStart"/>
-      <w:proofErr w:type="gramStart"/>
-      <w:r>
-        <w:t>arr</w:t>
-      </w:r>
-      <w:proofErr w:type="spellEnd"/>
-      <w:r>
-        <w:t>[</w:t>
-      </w:r>
-      <w:proofErr w:type="gramEnd"/>
-      <w:r>
-        <w:t xml:space="preserve">5] and </w:t>
-      </w:r>
-      <w:proofErr w:type="spellStart"/>
-      <w:r>
-        <w:t>arr</w:t>
-      </w:r>
-      <w:proofErr w:type="spellEnd"/>
-      <w:r>
-        <w:t>[6]: [6, 5, 7, 8</w:t>
+        <w:t>Swap arr[5] and arr[6]: [6, 5, 7, 8</w:t>
       </w:r>
       <w:r>
         <w:t>]</w:t>
@@ -6786,20 +5706,7 @@
         </w:numPr>
       </w:pPr>
       <w:r>
-        <w:t xml:space="preserve">Pivot = </w:t>
-      </w:r>
-      <w:proofErr w:type="spellStart"/>
-      <w:proofErr w:type="gramStart"/>
-      <w:r>
-        <w:t>arr</w:t>
-      </w:r>
-      <w:proofErr w:type="spellEnd"/>
-      <w:r>
-        <w:t>[</w:t>
-      </w:r>
-      <w:proofErr w:type="gramEnd"/>
-      <w:r>
-        <w:t>4] = 5</w:t>
+        <w:t>Pivot = arr[4] = 5</w:t>
       </w:r>
     </w:p>
     <w:p>
@@ -6810,13 +5717,8 @@
           <w:numId w:val="28"/>
         </w:numPr>
       </w:pPr>
-      <w:proofErr w:type="spellStart"/>
-      <w:r>
-        <w:t>i</w:t>
-      </w:r>
-      <w:proofErr w:type="spellEnd"/>
-      <w:r>
-        <w:t xml:space="preserve"> = 2</w:t>
+      <w:r>
+        <w:t>i = 2</w:t>
       </w:r>
     </w:p>
     <w:p>
@@ -6828,59 +5730,12 @@
         </w:numPr>
       </w:pPr>
       <w:r>
-        <w:t xml:space="preserve">j = 3: </w:t>
-      </w:r>
-      <w:proofErr w:type="spellStart"/>
-      <w:proofErr w:type="gramStart"/>
-      <w:r>
-        <w:t>arr</w:t>
-      </w:r>
-      <w:proofErr w:type="spellEnd"/>
-      <w:r>
-        <w:t>[</w:t>
-      </w:r>
-      <w:proofErr w:type="gramEnd"/>
-      <w:r>
-        <w:t xml:space="preserve">3] = 6 (&gt;= pivot), no swap, </w:t>
-      </w:r>
-      <w:proofErr w:type="spellStart"/>
-      <w:r>
-        <w:t>i</w:t>
-      </w:r>
-      <w:proofErr w:type="spellEnd"/>
-      <w:r>
-        <w:t xml:space="preserve"> remains 2</w:t>
-      </w:r>
-    </w:p>
-    <w:p>
-      <w:r>
-        <w:t xml:space="preserve">The loop ends, so swap </w:t>
-      </w:r>
-      <w:proofErr w:type="spellStart"/>
-      <w:proofErr w:type="gramStart"/>
-      <w:r>
-        <w:t>arr</w:t>
-      </w:r>
-      <w:proofErr w:type="spellEnd"/>
-      <w:r>
-        <w:t>[</w:t>
-      </w:r>
-      <w:proofErr w:type="spellStart"/>
-      <w:proofErr w:type="gramEnd"/>
-      <w:r>
-        <w:t>i</w:t>
-      </w:r>
-      <w:proofErr w:type="spellEnd"/>
-      <w:r>
-        <w:t xml:space="preserve"> + 1] and </w:t>
-      </w:r>
-      <w:proofErr w:type="spellStart"/>
-      <w:r>
-        <w:t>arr</w:t>
-      </w:r>
-      <w:proofErr w:type="spellEnd"/>
-      <w:r>
-        <w:t>[4]:</w:t>
+        <w:t>j = 3: arr[3] = 6 (&gt;= pivot), no swap, i remains 2</w:t>
+      </w:r>
+    </w:p>
+    <w:p>
+      <w:r>
+        <w:t>The loop ends, so swap arr[i + 1] and arr[4]:</w:t>
       </w:r>
     </w:p>
     <w:p>
@@ -6892,28 +5747,7 @@
         </w:numPr>
       </w:pPr>
       <w:r>
-        <w:t xml:space="preserve">Swap </w:t>
-      </w:r>
-      <w:proofErr w:type="spellStart"/>
-      <w:proofErr w:type="gramStart"/>
-      <w:r>
-        <w:t>arr</w:t>
-      </w:r>
-      <w:proofErr w:type="spellEnd"/>
-      <w:r>
-        <w:t>[</w:t>
-      </w:r>
-      <w:proofErr w:type="gramEnd"/>
-      <w:r>
-        <w:t xml:space="preserve">3] and </w:t>
-      </w:r>
-      <w:proofErr w:type="spellStart"/>
-      <w:r>
-        <w:t>arr</w:t>
-      </w:r>
-      <w:proofErr w:type="spellEnd"/>
-      <w:r>
-        <w:t>[4]: [5, 6]</w:t>
+        <w:t>Swap arr[3] and arr[4]: [5, 6]</w:t>
       </w:r>
     </w:p>
     <w:p>
@@ -6977,15 +5811,7 @@
         </w:numPr>
       </w:pPr>
       <w:r>
-        <w:t>Average case: O(n*</w:t>
-      </w:r>
-      <w:proofErr w:type="spellStart"/>
-      <w:r>
-        <w:t>logn</w:t>
-      </w:r>
-      <w:proofErr w:type="spellEnd"/>
-      <w:r>
-        <w:t>)</w:t>
+        <w:t>Average case: O(n*logn)</w:t>
       </w:r>
     </w:p>
     <w:p>
@@ -7000,15 +5826,7 @@
         <w:t xml:space="preserve">Best case: </w:t>
       </w:r>
       <w:r>
-        <w:t>O(n*</w:t>
-      </w:r>
-      <w:proofErr w:type="spellStart"/>
-      <w:r>
-        <w:t>logn</w:t>
-      </w:r>
-      <w:proofErr w:type="spellEnd"/>
-      <w:r>
-        <w:t>)</w:t>
+        <w:t>O(n*logn)</w:t>
       </w:r>
     </w:p>
     <w:p>
@@ -7020,15 +5838,7 @@
         </w:numPr>
       </w:pPr>
       <w:r>
-        <w:t xml:space="preserve">Space complexity: </w:t>
-      </w:r>
-      <w:proofErr w:type="gramStart"/>
-      <w:r>
-        <w:t>O(</w:t>
-      </w:r>
-      <w:proofErr w:type="gramEnd"/>
-      <w:r>
-        <w:t>1)</w:t>
+        <w:t>Space complexity: O(1)</w:t>
       </w:r>
     </w:p>
     <w:p/>
@@ -7201,20 +6011,7 @@
     </w:p>
     <w:p>
       <w:r>
-        <w:t xml:space="preserve">Consider Input: </w:t>
-      </w:r>
-      <w:proofErr w:type="spellStart"/>
-      <w:proofErr w:type="gramStart"/>
-      <w:r>
-        <w:t>arr</w:t>
-      </w:r>
-      <w:proofErr w:type="spellEnd"/>
-      <w:r>
-        <w:t>[</w:t>
-      </w:r>
-      <w:proofErr w:type="gramEnd"/>
-      <w:r>
-        <w:t>] = {1, 4, 1, 2, 7, 5, 2} (For simplicity, consider the data in the range of 0 to 9).</w:t>
+        <w:t>Consider Input: arr[] = {1, 4, 1, 2, 7, 5, 2} (For simplicity, consider the data in the range of 0 to 9).</w:t>
       </w:r>
     </w:p>
     <w:p>
@@ -7402,15 +6199,7 @@
       </w:pPr>
       <w:r>
         <w:lastRenderedPageBreak/>
-        <w:t xml:space="preserve">Index:   </w:t>
-      </w:r>
-      <w:proofErr w:type="gramStart"/>
-      <w:r>
-        <w:t>0  1</w:t>
-      </w:r>
-      <w:proofErr w:type="gramEnd"/>
-      <w:r>
-        <w:t xml:space="preserve">  2  3  4  5  6  7  8  9</w:t>
+        <w:t>Index:   0  1  2  3  4  5  6  7  8  9</w:t>
       </w:r>
     </w:p>
     <w:p>
@@ -7422,15 +6211,7 @@
         </w:numPr>
       </w:pPr>
       <w:r>
-        <w:t xml:space="preserve">Count:  </w:t>
-      </w:r>
-      <w:proofErr w:type="gramStart"/>
-      <w:r>
-        <w:t>0  2</w:t>
-      </w:r>
-      <w:proofErr w:type="gramEnd"/>
-      <w:r>
-        <w:t xml:space="preserve">  4  4  5  6  6  7  7  7</w:t>
+        <w:t>Count:  0  2  4  4  5  6  6  7  7  7</w:t>
       </w:r>
     </w:p>
     <w:p>
@@ -7587,15 +6368,7 @@
         </w:numPr>
       </w:pPr>
       <w:r>
-        <w:t xml:space="preserve">Worst-case: </w:t>
-      </w:r>
-      <w:proofErr w:type="gramStart"/>
-      <w:r>
-        <w:t>O(</w:t>
-      </w:r>
-      <w:proofErr w:type="gramEnd"/>
-      <w:r>
-        <w:t xml:space="preserve">N + K) </w:t>
+        <w:t xml:space="preserve">Worst-case: O(N + K) </w:t>
       </w:r>
     </w:p>
     <w:p>
@@ -7607,15 +6380,7 @@
         </w:numPr>
       </w:pPr>
       <w:r>
-        <w:t xml:space="preserve">Average-case: </w:t>
-      </w:r>
-      <w:proofErr w:type="gramStart"/>
-      <w:r>
-        <w:t>O(</w:t>
-      </w:r>
-      <w:proofErr w:type="gramEnd"/>
-      <w:r>
-        <w:t xml:space="preserve">N + K) </w:t>
+        <w:t xml:space="preserve">Average-case: O(N + K) </w:t>
       </w:r>
     </w:p>
     <w:p>
@@ -7627,15 +6392,7 @@
         </w:numPr>
       </w:pPr>
       <w:r>
-        <w:t xml:space="preserve">Best-case: </w:t>
-      </w:r>
-      <w:proofErr w:type="gramStart"/>
-      <w:r>
-        <w:t>O(</w:t>
-      </w:r>
-      <w:proofErr w:type="gramEnd"/>
-      <w:r>
-        <w:t xml:space="preserve">N + K) </w:t>
+        <w:t xml:space="preserve">Best-case: O(N + K) </w:t>
       </w:r>
     </w:p>
     <w:p>
@@ -7663,15 +6420,7 @@
         <w:t>Space complexity</w:t>
       </w:r>
       <w:r>
-        <w:t xml:space="preserve">: </w:t>
-      </w:r>
-      <w:proofErr w:type="gramStart"/>
-      <w:r>
-        <w:t>O(</w:t>
-      </w:r>
-      <w:proofErr w:type="gramEnd"/>
-      <w:r>
-        <w:t>N + K)</w:t>
+        <w:t>: O(N + K)</w:t>
       </w:r>
     </w:p>
     <w:p>
@@ -8005,15 +6754,7 @@
         </w:numPr>
       </w:pPr>
       <w:r>
-        <w:t xml:space="preserve">Time complexity: All worst case, best case and average case of radix sort has a time complexity of </w:t>
-      </w:r>
-      <w:proofErr w:type="gramStart"/>
-      <w:r>
-        <w:t>O(</w:t>
-      </w:r>
-      <w:proofErr w:type="gramEnd"/>
-      <w:r>
-        <w:t xml:space="preserve">d * (n + b)), </w:t>
+        <w:t xml:space="preserve">Time complexity: All worst case, best case and average case of radix sort has a time complexity of O(d * (n + b)), </w:t>
       </w:r>
       <w:r>
         <w:t>where d is the number of digits, n is the number of elements, and b is the base of the number system being used.</w:t>
@@ -8042,15 +6783,7 @@
         </w:numPr>
       </w:pPr>
       <w:r>
-        <w:t xml:space="preserve">Space complexity: </w:t>
-      </w:r>
-      <w:proofErr w:type="gramStart"/>
-      <w:r>
-        <w:t>O(</w:t>
-      </w:r>
-      <w:proofErr w:type="gramEnd"/>
-      <w:r>
-        <w:t>n + b)</w:t>
+        <w:t>Space complexity: O(n + b)</w:t>
       </w:r>
     </w:p>
     <w:p>
@@ -8146,39 +6879,7 @@
       </w:pPr>
       <w:r>
         <w:lastRenderedPageBreak/>
-        <w:t>Step 2: Determine which class each element belongs to using the following formula: l[</w:t>
-      </w:r>
-      <w:proofErr w:type="spellStart"/>
-      <w:r>
-        <w:t>i</w:t>
-      </w:r>
-      <w:proofErr w:type="spellEnd"/>
-      <w:r>
-        <w:t xml:space="preserve">] = 1 + </w:t>
-      </w:r>
-      <w:proofErr w:type="gramStart"/>
-      <w:r>
-        <w:t>floor(</w:t>
-      </w:r>
-      <w:proofErr w:type="gramEnd"/>
-      <w:r>
-        <w:t>(m - 1) * (A[</w:t>
-      </w:r>
-      <w:proofErr w:type="spellStart"/>
-      <w:r>
-        <w:t>i</w:t>
-      </w:r>
-      <w:proofErr w:type="spellEnd"/>
-      <w:r>
-        <w:t xml:space="preserve">] - min) / (max - min)) The formula above indicates the class that contains element </w:t>
-      </w:r>
-      <w:proofErr w:type="spellStart"/>
-      <w:r>
-        <w:t>i</w:t>
-      </w:r>
-      <w:proofErr w:type="spellEnd"/>
-      <w:r>
-        <w:t xml:space="preserve"> of array A.</w:t>
+        <w:t>Step 2: Determine which class each element belongs to using the following formula: l[i] = 1 + floor((m - 1) * (A[i] - min) / (max - min)) The formula above indicates the class that contains element i of array A.</w:t>
       </w:r>
     </w:p>
     <w:p>
@@ -8190,47 +6891,7 @@
         </w:numPr>
       </w:pPr>
       <w:r>
-        <w:t xml:space="preserve">Step 3: Record the starting positions of each class in the array A. A class </w:t>
-      </w:r>
-      <w:proofErr w:type="spellStart"/>
-      <w:r>
-        <w:t>i</w:t>
-      </w:r>
-      <w:proofErr w:type="spellEnd"/>
-      <w:r>
-        <w:t xml:space="preserve"> is considered full when its starting position (l[</w:t>
-      </w:r>
-      <w:proofErr w:type="spellStart"/>
-      <w:r>
-        <w:t>i</w:t>
-      </w:r>
-      <w:proofErr w:type="spellEnd"/>
-      <w:r>
-        <w:t>]) is in the correct position within array A. Therefore, a class is considered empty when its starting position is at the end of its correct position in class A. To place an element into its class, we decrement l[</w:t>
-      </w:r>
-      <w:proofErr w:type="spellStart"/>
-      <w:r>
-        <w:t>i</w:t>
-      </w:r>
-      <w:proofErr w:type="spellEnd"/>
-      <w:r>
-        <w:t>] until it reaches its correct position, which means it is full. To determine the starting and ending positions of each class, we need to know the size of each class. Thus, to consider classes as empty, the starting position of each class must be the position where it should end in array A. Therefore, we have the following formula: l[</w:t>
-      </w:r>
-      <w:proofErr w:type="spellStart"/>
-      <w:r>
-        <w:t>i</w:t>
-      </w:r>
-      <w:proofErr w:type="spellEnd"/>
-      <w:r>
-        <w:t>] = l[</w:t>
-      </w:r>
-      <w:proofErr w:type="spellStart"/>
-      <w:r>
-        <w:t>i</w:t>
-      </w:r>
-      <w:proofErr w:type="spellEnd"/>
-      <w:r>
-        <w:t>] + l[i-1]</w:t>
+        <w:t>Step 3: Record the starting positions of each class in the array A. A class i is considered full when its starting position (l[i]) is in the correct position within array A. Therefore, a class is considered empty when its starting position is at the end of its correct position in class A. To place an element into its class, we decrement l[i] until it reaches its correct position, which means it is full. To determine the starting and ending positions of each class, we need to know the size of each class. Thus, to consider classes as empty, the starting position of each class must be the position where it should end in array A. Therefore, we have the following formula: l[i] = l[i] + l[i-1]</w:t>
       </w:r>
     </w:p>
     <w:p>
@@ -8816,6 +7477,1463 @@
         <w:pStyle w:val="Heading1"/>
       </w:pPr>
       <w:r>
+        <w:t>Experimental results</w:t>
+      </w:r>
+    </w:p>
+    <w:p>
+      <w:pPr>
+        <w:pStyle w:val="Heading2"/>
+      </w:pPr>
+      <w:r>
+        <w:t>Randomized data</w:t>
+      </w:r>
+    </w:p>
+    <w:tbl>
+      <w:tblPr>
+        <w:tblStyle w:val="TableGrid"/>
+        <w:tblW w:w="11520" w:type="dxa"/>
+        <w:tblInd w:w="-725" w:type="dxa"/>
+        <w:tblLayout w:type="fixed"/>
+        <w:tblLook w:val="04A0" w:firstRow="1" w:lastRow="0" w:firstColumn="1" w:lastColumn="0" w:noHBand="0" w:noVBand="1"/>
+      </w:tblPr>
+      <w:tblGrid>
+        <w:gridCol w:w="2083"/>
+        <w:gridCol w:w="1572"/>
+        <w:gridCol w:w="1573"/>
+        <w:gridCol w:w="1573"/>
+        <w:gridCol w:w="1573"/>
+        <w:gridCol w:w="1573"/>
+        <w:gridCol w:w="1573"/>
+      </w:tblGrid>
+      <w:tr>
+        <w:tc>
+          <w:tcPr>
+            <w:tcW w:w="11520" w:type="dxa"/>
+            <w:gridSpan w:val="7"/>
+          </w:tcPr>
+          <w:p>
+            <w:pPr>
+              <w:jc w:val="center"/>
+            </w:pPr>
+            <w:r>
+              <w:t>Data order: randomized</w:t>
+            </w:r>
+          </w:p>
+        </w:tc>
+      </w:tr>
+      <w:tr>
+        <w:tc>
+          <w:tcPr>
+            <w:tcW w:w="2083" w:type="dxa"/>
+          </w:tcPr>
+          <w:p>
+            <w:pPr>
+              <w:rPr>
+                <w:b/>
+              </w:rPr>
+            </w:pPr>
+            <w:r>
+              <w:rPr>
+                <w:b/>
+              </w:rPr>
+              <w:t>Data size</w:t>
+            </w:r>
+          </w:p>
+        </w:tc>
+        <w:tc>
+          <w:tcPr>
+            <w:tcW w:w="3145" w:type="dxa"/>
+            <w:gridSpan w:val="2"/>
+          </w:tcPr>
+          <w:p>
+            <w:pPr>
+              <w:jc w:val="center"/>
+            </w:pPr>
+            <w:r>
+              <w:t>10,000</w:t>
+            </w:r>
+          </w:p>
+        </w:tc>
+        <w:tc>
+          <w:tcPr>
+            <w:tcW w:w="3146" w:type="dxa"/>
+            <w:gridSpan w:val="2"/>
+          </w:tcPr>
+          <w:p>
+            <w:pPr>
+              <w:jc w:val="center"/>
+            </w:pPr>
+            <w:r>
+              <w:t>30,000</w:t>
+            </w:r>
+          </w:p>
+        </w:tc>
+        <w:tc>
+          <w:tcPr>
+            <w:tcW w:w="3146" w:type="dxa"/>
+            <w:gridSpan w:val="2"/>
+          </w:tcPr>
+          <w:p>
+            <w:pPr>
+              <w:jc w:val="center"/>
+            </w:pPr>
+            <w:r>
+              <w:t>50,000</w:t>
+            </w:r>
+          </w:p>
+        </w:tc>
+      </w:tr>
+      <w:tr>
+        <w:tc>
+          <w:tcPr>
+            <w:tcW w:w="2083" w:type="dxa"/>
+          </w:tcPr>
+          <w:p>
+            <w:pPr>
+              <w:rPr>
+                <w:b/>
+              </w:rPr>
+            </w:pPr>
+            <w:r>
+              <w:rPr>
+                <w:b/>
+              </w:rPr>
+              <w:t>Resulting tactics</w:t>
+            </w:r>
+          </w:p>
+        </w:tc>
+        <w:tc>
+          <w:tcPr>
+            <w:tcW w:w="1572" w:type="dxa"/>
+          </w:tcPr>
+          <w:p>
+            <w:pPr>
+              <w:jc w:val="center"/>
+            </w:pPr>
+            <w:r>
+              <w:t>Running time</w:t>
+            </w:r>
+          </w:p>
+        </w:tc>
+        <w:tc>
+          <w:tcPr>
+            <w:tcW w:w="1573" w:type="dxa"/>
+          </w:tcPr>
+          <w:p>
+            <w:pPr>
+              <w:jc w:val="center"/>
+            </w:pPr>
+            <w:r>
+              <w:t>Comparison</w:t>
+            </w:r>
+          </w:p>
+        </w:tc>
+        <w:tc>
+          <w:tcPr>
+            <w:tcW w:w="1573" w:type="dxa"/>
+          </w:tcPr>
+          <w:p>
+            <w:pPr>
+              <w:jc w:val="center"/>
+            </w:pPr>
+            <w:r>
+              <w:t>Running time</w:t>
+            </w:r>
+          </w:p>
+        </w:tc>
+        <w:tc>
+          <w:tcPr>
+            <w:tcW w:w="1573" w:type="dxa"/>
+          </w:tcPr>
+          <w:p>
+            <w:pPr>
+              <w:jc w:val="center"/>
+            </w:pPr>
+            <w:r>
+              <w:t>Comparison</w:t>
+            </w:r>
+          </w:p>
+        </w:tc>
+        <w:tc>
+          <w:tcPr>
+            <w:tcW w:w="1573" w:type="dxa"/>
+          </w:tcPr>
+          <w:p>
+            <w:pPr>
+              <w:jc w:val="center"/>
+            </w:pPr>
+            <w:r>
+              <w:t>Running time</w:t>
+            </w:r>
+          </w:p>
+        </w:tc>
+        <w:tc>
+          <w:tcPr>
+            <w:tcW w:w="1573" w:type="dxa"/>
+          </w:tcPr>
+          <w:p>
+            <w:pPr>
+              <w:jc w:val="center"/>
+            </w:pPr>
+            <w:r>
+              <w:t>Comparison</w:t>
+            </w:r>
+          </w:p>
+        </w:tc>
+      </w:tr>
+      <w:tr>
+        <w:tc>
+          <w:tcPr>
+            <w:tcW w:w="2083" w:type="dxa"/>
+          </w:tcPr>
+          <w:p>
+            <w:r>
+              <w:t>Selection sort</w:t>
+            </w:r>
+          </w:p>
+        </w:tc>
+        <w:tc>
+          <w:tcPr>
+            <w:tcW w:w="1572" w:type="dxa"/>
+          </w:tcPr>
+          <w:p/>
+        </w:tc>
+        <w:tc>
+          <w:tcPr>
+            <w:tcW w:w="1573" w:type="dxa"/>
+          </w:tcPr>
+          <w:p/>
+        </w:tc>
+        <w:tc>
+          <w:tcPr>
+            <w:tcW w:w="1573" w:type="dxa"/>
+          </w:tcPr>
+          <w:p/>
+        </w:tc>
+        <w:tc>
+          <w:tcPr>
+            <w:tcW w:w="1573" w:type="dxa"/>
+          </w:tcPr>
+          <w:p/>
+        </w:tc>
+        <w:tc>
+          <w:tcPr>
+            <w:tcW w:w="1573" w:type="dxa"/>
+          </w:tcPr>
+          <w:p/>
+        </w:tc>
+        <w:tc>
+          <w:tcPr>
+            <w:tcW w:w="1573" w:type="dxa"/>
+          </w:tcPr>
+          <w:p/>
+        </w:tc>
+      </w:tr>
+      <w:tr>
+        <w:tc>
+          <w:tcPr>
+            <w:tcW w:w="2083" w:type="dxa"/>
+          </w:tcPr>
+          <w:p>
+            <w:r>
+              <w:t>Insertion sort</w:t>
+            </w:r>
+          </w:p>
+        </w:tc>
+        <w:tc>
+          <w:tcPr>
+            <w:tcW w:w="1572" w:type="dxa"/>
+          </w:tcPr>
+          <w:p/>
+        </w:tc>
+        <w:tc>
+          <w:tcPr>
+            <w:tcW w:w="1573" w:type="dxa"/>
+          </w:tcPr>
+          <w:p/>
+        </w:tc>
+        <w:tc>
+          <w:tcPr>
+            <w:tcW w:w="1573" w:type="dxa"/>
+          </w:tcPr>
+          <w:p/>
+        </w:tc>
+        <w:tc>
+          <w:tcPr>
+            <w:tcW w:w="1573" w:type="dxa"/>
+          </w:tcPr>
+          <w:p/>
+        </w:tc>
+        <w:tc>
+          <w:tcPr>
+            <w:tcW w:w="1573" w:type="dxa"/>
+          </w:tcPr>
+          <w:p/>
+        </w:tc>
+        <w:tc>
+          <w:tcPr>
+            <w:tcW w:w="1573" w:type="dxa"/>
+          </w:tcPr>
+          <w:p/>
+        </w:tc>
+      </w:tr>
+      <w:tr>
+        <w:tc>
+          <w:tcPr>
+            <w:tcW w:w="2083" w:type="dxa"/>
+          </w:tcPr>
+          <w:p>
+            <w:r>
+              <w:t>Bubble sort</w:t>
+            </w:r>
+          </w:p>
+        </w:tc>
+        <w:tc>
+          <w:tcPr>
+            <w:tcW w:w="1572" w:type="dxa"/>
+          </w:tcPr>
+          <w:p/>
+        </w:tc>
+        <w:tc>
+          <w:tcPr>
+            <w:tcW w:w="1573" w:type="dxa"/>
+          </w:tcPr>
+          <w:p/>
+        </w:tc>
+        <w:tc>
+          <w:tcPr>
+            <w:tcW w:w="1573" w:type="dxa"/>
+          </w:tcPr>
+          <w:p/>
+        </w:tc>
+        <w:tc>
+          <w:tcPr>
+            <w:tcW w:w="1573" w:type="dxa"/>
+          </w:tcPr>
+          <w:p/>
+        </w:tc>
+        <w:tc>
+          <w:tcPr>
+            <w:tcW w:w="1573" w:type="dxa"/>
+          </w:tcPr>
+          <w:p/>
+        </w:tc>
+        <w:tc>
+          <w:tcPr>
+            <w:tcW w:w="1573" w:type="dxa"/>
+          </w:tcPr>
+          <w:p/>
+        </w:tc>
+      </w:tr>
+      <w:tr>
+        <w:tc>
+          <w:tcPr>
+            <w:tcW w:w="2083" w:type="dxa"/>
+          </w:tcPr>
+          <w:p>
+            <w:r>
+              <w:t>Shaker sort</w:t>
+            </w:r>
+          </w:p>
+        </w:tc>
+        <w:tc>
+          <w:tcPr>
+            <w:tcW w:w="1572" w:type="dxa"/>
+          </w:tcPr>
+          <w:p/>
+        </w:tc>
+        <w:tc>
+          <w:tcPr>
+            <w:tcW w:w="1573" w:type="dxa"/>
+          </w:tcPr>
+          <w:p/>
+        </w:tc>
+        <w:tc>
+          <w:tcPr>
+            <w:tcW w:w="1573" w:type="dxa"/>
+          </w:tcPr>
+          <w:p/>
+        </w:tc>
+        <w:tc>
+          <w:tcPr>
+            <w:tcW w:w="1573" w:type="dxa"/>
+          </w:tcPr>
+          <w:p/>
+        </w:tc>
+        <w:tc>
+          <w:tcPr>
+            <w:tcW w:w="1573" w:type="dxa"/>
+          </w:tcPr>
+          <w:p/>
+        </w:tc>
+        <w:tc>
+          <w:tcPr>
+            <w:tcW w:w="1573" w:type="dxa"/>
+          </w:tcPr>
+          <w:p/>
+        </w:tc>
+      </w:tr>
+      <w:tr>
+        <w:tc>
+          <w:tcPr>
+            <w:tcW w:w="2083" w:type="dxa"/>
+          </w:tcPr>
+          <w:p>
+            <w:r>
+              <w:t>Shell sort</w:t>
+            </w:r>
+          </w:p>
+        </w:tc>
+        <w:tc>
+          <w:tcPr>
+            <w:tcW w:w="1572" w:type="dxa"/>
+          </w:tcPr>
+          <w:p/>
+        </w:tc>
+        <w:tc>
+          <w:tcPr>
+            <w:tcW w:w="1573" w:type="dxa"/>
+          </w:tcPr>
+          <w:p/>
+        </w:tc>
+        <w:tc>
+          <w:tcPr>
+            <w:tcW w:w="1573" w:type="dxa"/>
+          </w:tcPr>
+          <w:p/>
+        </w:tc>
+        <w:tc>
+          <w:tcPr>
+            <w:tcW w:w="1573" w:type="dxa"/>
+          </w:tcPr>
+          <w:p/>
+        </w:tc>
+        <w:tc>
+          <w:tcPr>
+            <w:tcW w:w="1573" w:type="dxa"/>
+          </w:tcPr>
+          <w:p/>
+        </w:tc>
+        <w:tc>
+          <w:tcPr>
+            <w:tcW w:w="1573" w:type="dxa"/>
+          </w:tcPr>
+          <w:p/>
+        </w:tc>
+      </w:tr>
+      <w:tr>
+        <w:tc>
+          <w:tcPr>
+            <w:tcW w:w="2083" w:type="dxa"/>
+          </w:tcPr>
+          <w:p>
+            <w:r>
+              <w:t>Heap sort</w:t>
+            </w:r>
+          </w:p>
+        </w:tc>
+        <w:tc>
+          <w:tcPr>
+            <w:tcW w:w="1572" w:type="dxa"/>
+          </w:tcPr>
+          <w:p/>
+        </w:tc>
+        <w:tc>
+          <w:tcPr>
+            <w:tcW w:w="1573" w:type="dxa"/>
+          </w:tcPr>
+          <w:p/>
+        </w:tc>
+        <w:tc>
+          <w:tcPr>
+            <w:tcW w:w="1573" w:type="dxa"/>
+          </w:tcPr>
+          <w:p/>
+        </w:tc>
+        <w:tc>
+          <w:tcPr>
+            <w:tcW w:w="1573" w:type="dxa"/>
+          </w:tcPr>
+          <w:p/>
+        </w:tc>
+        <w:tc>
+          <w:tcPr>
+            <w:tcW w:w="1573" w:type="dxa"/>
+          </w:tcPr>
+          <w:p/>
+        </w:tc>
+        <w:tc>
+          <w:tcPr>
+            <w:tcW w:w="1573" w:type="dxa"/>
+          </w:tcPr>
+          <w:p/>
+        </w:tc>
+      </w:tr>
+      <w:tr>
+        <w:tc>
+          <w:tcPr>
+            <w:tcW w:w="2083" w:type="dxa"/>
+          </w:tcPr>
+          <w:p>
+            <w:r>
+              <w:t>Merge sort</w:t>
+            </w:r>
+          </w:p>
+        </w:tc>
+        <w:tc>
+          <w:tcPr>
+            <w:tcW w:w="1572" w:type="dxa"/>
+          </w:tcPr>
+          <w:p/>
+        </w:tc>
+        <w:tc>
+          <w:tcPr>
+            <w:tcW w:w="1573" w:type="dxa"/>
+          </w:tcPr>
+          <w:p/>
+        </w:tc>
+        <w:tc>
+          <w:tcPr>
+            <w:tcW w:w="1573" w:type="dxa"/>
+          </w:tcPr>
+          <w:p/>
+        </w:tc>
+        <w:tc>
+          <w:tcPr>
+            <w:tcW w:w="1573" w:type="dxa"/>
+          </w:tcPr>
+          <w:p/>
+        </w:tc>
+        <w:tc>
+          <w:tcPr>
+            <w:tcW w:w="1573" w:type="dxa"/>
+          </w:tcPr>
+          <w:p/>
+        </w:tc>
+        <w:tc>
+          <w:tcPr>
+            <w:tcW w:w="1573" w:type="dxa"/>
+          </w:tcPr>
+          <w:p/>
+        </w:tc>
+      </w:tr>
+      <w:tr>
+        <w:tc>
+          <w:tcPr>
+            <w:tcW w:w="2083" w:type="dxa"/>
+          </w:tcPr>
+          <w:p>
+            <w:r>
+              <w:t>Quick sort</w:t>
+            </w:r>
+          </w:p>
+        </w:tc>
+        <w:tc>
+          <w:tcPr>
+            <w:tcW w:w="1572" w:type="dxa"/>
+          </w:tcPr>
+          <w:p/>
+        </w:tc>
+        <w:tc>
+          <w:tcPr>
+            <w:tcW w:w="1573" w:type="dxa"/>
+          </w:tcPr>
+          <w:p/>
+        </w:tc>
+        <w:tc>
+          <w:tcPr>
+            <w:tcW w:w="1573" w:type="dxa"/>
+          </w:tcPr>
+          <w:p/>
+        </w:tc>
+        <w:tc>
+          <w:tcPr>
+            <w:tcW w:w="1573" w:type="dxa"/>
+          </w:tcPr>
+          <w:p/>
+        </w:tc>
+        <w:tc>
+          <w:tcPr>
+            <w:tcW w:w="1573" w:type="dxa"/>
+          </w:tcPr>
+          <w:p/>
+        </w:tc>
+        <w:tc>
+          <w:tcPr>
+            <w:tcW w:w="1573" w:type="dxa"/>
+          </w:tcPr>
+          <w:p/>
+        </w:tc>
+      </w:tr>
+      <w:tr>
+        <w:tc>
+          <w:tcPr>
+            <w:tcW w:w="2083" w:type="dxa"/>
+          </w:tcPr>
+          <w:p>
+            <w:r>
+              <w:t>Counting sort</w:t>
+            </w:r>
+          </w:p>
+        </w:tc>
+        <w:tc>
+          <w:tcPr>
+            <w:tcW w:w="1572" w:type="dxa"/>
+          </w:tcPr>
+          <w:p/>
+        </w:tc>
+        <w:tc>
+          <w:tcPr>
+            <w:tcW w:w="1573" w:type="dxa"/>
+          </w:tcPr>
+          <w:p/>
+        </w:tc>
+        <w:tc>
+          <w:tcPr>
+            <w:tcW w:w="1573" w:type="dxa"/>
+          </w:tcPr>
+          <w:p/>
+        </w:tc>
+        <w:tc>
+          <w:tcPr>
+            <w:tcW w:w="1573" w:type="dxa"/>
+          </w:tcPr>
+          <w:p/>
+        </w:tc>
+        <w:tc>
+          <w:tcPr>
+            <w:tcW w:w="1573" w:type="dxa"/>
+          </w:tcPr>
+          <w:p/>
+        </w:tc>
+        <w:tc>
+          <w:tcPr>
+            <w:tcW w:w="1573" w:type="dxa"/>
+          </w:tcPr>
+          <w:p/>
+        </w:tc>
+      </w:tr>
+      <w:tr>
+        <w:tc>
+          <w:tcPr>
+            <w:tcW w:w="2083" w:type="dxa"/>
+          </w:tcPr>
+          <w:p>
+            <w:r>
+              <w:t>Radix sort</w:t>
+            </w:r>
+          </w:p>
+        </w:tc>
+        <w:tc>
+          <w:tcPr>
+            <w:tcW w:w="1572" w:type="dxa"/>
+          </w:tcPr>
+          <w:p/>
+        </w:tc>
+        <w:tc>
+          <w:tcPr>
+            <w:tcW w:w="1573" w:type="dxa"/>
+          </w:tcPr>
+          <w:p/>
+        </w:tc>
+        <w:tc>
+          <w:tcPr>
+            <w:tcW w:w="1573" w:type="dxa"/>
+          </w:tcPr>
+          <w:p/>
+        </w:tc>
+        <w:tc>
+          <w:tcPr>
+            <w:tcW w:w="1573" w:type="dxa"/>
+          </w:tcPr>
+          <w:p/>
+        </w:tc>
+        <w:tc>
+          <w:tcPr>
+            <w:tcW w:w="1573" w:type="dxa"/>
+          </w:tcPr>
+          <w:p/>
+        </w:tc>
+        <w:tc>
+          <w:tcPr>
+            <w:tcW w:w="1573" w:type="dxa"/>
+          </w:tcPr>
+          <w:p/>
+        </w:tc>
+      </w:tr>
+      <w:tr>
+        <w:tc>
+          <w:tcPr>
+            <w:tcW w:w="2083" w:type="dxa"/>
+          </w:tcPr>
+          <w:p>
+            <w:r>
+              <w:t>Flash sort</w:t>
+            </w:r>
+          </w:p>
+        </w:tc>
+        <w:tc>
+          <w:tcPr>
+            <w:tcW w:w="1572" w:type="dxa"/>
+          </w:tcPr>
+          <w:p/>
+        </w:tc>
+        <w:tc>
+          <w:tcPr>
+            <w:tcW w:w="1573" w:type="dxa"/>
+          </w:tcPr>
+          <w:p/>
+        </w:tc>
+        <w:tc>
+          <w:tcPr>
+            <w:tcW w:w="1573" w:type="dxa"/>
+          </w:tcPr>
+          <w:p/>
+        </w:tc>
+        <w:tc>
+          <w:tcPr>
+            <w:tcW w:w="1573" w:type="dxa"/>
+          </w:tcPr>
+          <w:p/>
+        </w:tc>
+        <w:tc>
+          <w:tcPr>
+            <w:tcW w:w="1573" w:type="dxa"/>
+          </w:tcPr>
+          <w:p/>
+        </w:tc>
+        <w:tc>
+          <w:tcPr>
+            <w:tcW w:w="1573" w:type="dxa"/>
+          </w:tcPr>
+          <w:p/>
+        </w:tc>
+      </w:tr>
+      <w:tr>
+        <w:tc>
+          <w:tcPr>
+            <w:tcW w:w="11520" w:type="dxa"/>
+            <w:gridSpan w:val="7"/>
+          </w:tcPr>
+          <w:p/>
+        </w:tc>
+      </w:tr>
+      <w:tr>
+        <w:tc>
+          <w:tcPr>
+            <w:tcW w:w="2083" w:type="dxa"/>
+          </w:tcPr>
+          <w:p>
+            <w:pPr>
+              <w:rPr>
+                <w:b/>
+              </w:rPr>
+            </w:pPr>
+            <w:r>
+              <w:rPr>
+                <w:b/>
+              </w:rPr>
+              <w:lastRenderedPageBreak/>
+              <w:t>Data size</w:t>
+            </w:r>
+          </w:p>
+        </w:tc>
+        <w:tc>
+          <w:tcPr>
+            <w:tcW w:w="3145" w:type="dxa"/>
+            <w:gridSpan w:val="2"/>
+          </w:tcPr>
+          <w:p>
+            <w:pPr>
+              <w:jc w:val="center"/>
+            </w:pPr>
+            <w:r>
+              <w:t>10</w:t>
+            </w:r>
+            <w:r>
+              <w:t>0</w:t>
+            </w:r>
+            <w:r>
+              <w:t>,000</w:t>
+            </w:r>
+          </w:p>
+        </w:tc>
+        <w:tc>
+          <w:tcPr>
+            <w:tcW w:w="3146" w:type="dxa"/>
+            <w:gridSpan w:val="2"/>
+          </w:tcPr>
+          <w:p>
+            <w:pPr>
+              <w:jc w:val="center"/>
+            </w:pPr>
+            <w:r>
+              <w:t>30</w:t>
+            </w:r>
+            <w:r>
+              <w:t>0</w:t>
+            </w:r>
+            <w:r>
+              <w:t>,000</w:t>
+            </w:r>
+          </w:p>
+        </w:tc>
+        <w:tc>
+          <w:tcPr>
+            <w:tcW w:w="3146" w:type="dxa"/>
+            <w:gridSpan w:val="2"/>
+          </w:tcPr>
+          <w:p>
+            <w:pPr>
+              <w:jc w:val="center"/>
+            </w:pPr>
+            <w:r>
+              <w:t>5</w:t>
+            </w:r>
+            <w:r>
+              <w:t>0</w:t>
+            </w:r>
+            <w:bookmarkStart w:id="0" w:name="_GoBack"/>
+            <w:bookmarkEnd w:id="0"/>
+            <w:r>
+              <w:t>0,000</w:t>
+            </w:r>
+          </w:p>
+        </w:tc>
+      </w:tr>
+      <w:tr>
+        <w:tc>
+          <w:tcPr>
+            <w:tcW w:w="2083" w:type="dxa"/>
+          </w:tcPr>
+          <w:p>
+            <w:pPr>
+              <w:rPr>
+                <w:b/>
+              </w:rPr>
+            </w:pPr>
+            <w:r>
+              <w:rPr>
+                <w:b/>
+              </w:rPr>
+              <w:t>Resulting tactics</w:t>
+            </w:r>
+          </w:p>
+        </w:tc>
+        <w:tc>
+          <w:tcPr>
+            <w:tcW w:w="1572" w:type="dxa"/>
+          </w:tcPr>
+          <w:p>
+            <w:pPr>
+              <w:jc w:val="center"/>
+            </w:pPr>
+            <w:r>
+              <w:t>Running time</w:t>
+            </w:r>
+          </w:p>
+        </w:tc>
+        <w:tc>
+          <w:tcPr>
+            <w:tcW w:w="1573" w:type="dxa"/>
+          </w:tcPr>
+          <w:p>
+            <w:pPr>
+              <w:jc w:val="center"/>
+            </w:pPr>
+            <w:r>
+              <w:t>Comparison</w:t>
+            </w:r>
+          </w:p>
+        </w:tc>
+        <w:tc>
+          <w:tcPr>
+            <w:tcW w:w="1573" w:type="dxa"/>
+          </w:tcPr>
+          <w:p>
+            <w:pPr>
+              <w:jc w:val="center"/>
+            </w:pPr>
+            <w:r>
+              <w:t>Running time</w:t>
+            </w:r>
+          </w:p>
+        </w:tc>
+        <w:tc>
+          <w:tcPr>
+            <w:tcW w:w="1573" w:type="dxa"/>
+          </w:tcPr>
+          <w:p>
+            <w:pPr>
+              <w:jc w:val="center"/>
+            </w:pPr>
+            <w:r>
+              <w:t>Comparison</w:t>
+            </w:r>
+          </w:p>
+        </w:tc>
+        <w:tc>
+          <w:tcPr>
+            <w:tcW w:w="1573" w:type="dxa"/>
+          </w:tcPr>
+          <w:p>
+            <w:pPr>
+              <w:jc w:val="center"/>
+            </w:pPr>
+            <w:r>
+              <w:t>Running time</w:t>
+            </w:r>
+          </w:p>
+        </w:tc>
+        <w:tc>
+          <w:tcPr>
+            <w:tcW w:w="1573" w:type="dxa"/>
+          </w:tcPr>
+          <w:p>
+            <w:pPr>
+              <w:jc w:val="center"/>
+            </w:pPr>
+            <w:r>
+              <w:t>Comparison</w:t>
+            </w:r>
+          </w:p>
+        </w:tc>
+      </w:tr>
+      <w:tr>
+        <w:tc>
+          <w:tcPr>
+            <w:tcW w:w="2083" w:type="dxa"/>
+          </w:tcPr>
+          <w:p>
+            <w:r>
+              <w:t>Selection sort</w:t>
+            </w:r>
+          </w:p>
+        </w:tc>
+        <w:tc>
+          <w:tcPr>
+            <w:tcW w:w="1572" w:type="dxa"/>
+          </w:tcPr>
+          <w:p/>
+        </w:tc>
+        <w:tc>
+          <w:tcPr>
+            <w:tcW w:w="1573" w:type="dxa"/>
+          </w:tcPr>
+          <w:p/>
+        </w:tc>
+        <w:tc>
+          <w:tcPr>
+            <w:tcW w:w="1573" w:type="dxa"/>
+          </w:tcPr>
+          <w:p/>
+        </w:tc>
+        <w:tc>
+          <w:tcPr>
+            <w:tcW w:w="1573" w:type="dxa"/>
+          </w:tcPr>
+          <w:p/>
+        </w:tc>
+        <w:tc>
+          <w:tcPr>
+            <w:tcW w:w="1573" w:type="dxa"/>
+          </w:tcPr>
+          <w:p/>
+        </w:tc>
+        <w:tc>
+          <w:tcPr>
+            <w:tcW w:w="1573" w:type="dxa"/>
+          </w:tcPr>
+          <w:p/>
+        </w:tc>
+      </w:tr>
+      <w:tr>
+        <w:tc>
+          <w:tcPr>
+            <w:tcW w:w="2083" w:type="dxa"/>
+          </w:tcPr>
+          <w:p>
+            <w:r>
+              <w:t>Insertion sort</w:t>
+            </w:r>
+          </w:p>
+        </w:tc>
+        <w:tc>
+          <w:tcPr>
+            <w:tcW w:w="1572" w:type="dxa"/>
+          </w:tcPr>
+          <w:p/>
+        </w:tc>
+        <w:tc>
+          <w:tcPr>
+            <w:tcW w:w="1573" w:type="dxa"/>
+          </w:tcPr>
+          <w:p/>
+        </w:tc>
+        <w:tc>
+          <w:tcPr>
+            <w:tcW w:w="1573" w:type="dxa"/>
+          </w:tcPr>
+          <w:p/>
+        </w:tc>
+        <w:tc>
+          <w:tcPr>
+            <w:tcW w:w="1573" w:type="dxa"/>
+          </w:tcPr>
+          <w:p/>
+        </w:tc>
+        <w:tc>
+          <w:tcPr>
+            <w:tcW w:w="1573" w:type="dxa"/>
+          </w:tcPr>
+          <w:p/>
+        </w:tc>
+        <w:tc>
+          <w:tcPr>
+            <w:tcW w:w="1573" w:type="dxa"/>
+          </w:tcPr>
+          <w:p/>
+        </w:tc>
+      </w:tr>
+      <w:tr>
+        <w:tc>
+          <w:tcPr>
+            <w:tcW w:w="2083" w:type="dxa"/>
+          </w:tcPr>
+          <w:p>
+            <w:r>
+              <w:t>Bubble sort</w:t>
+            </w:r>
+          </w:p>
+        </w:tc>
+        <w:tc>
+          <w:tcPr>
+            <w:tcW w:w="1572" w:type="dxa"/>
+          </w:tcPr>
+          <w:p/>
+        </w:tc>
+        <w:tc>
+          <w:tcPr>
+            <w:tcW w:w="1573" w:type="dxa"/>
+          </w:tcPr>
+          <w:p/>
+        </w:tc>
+        <w:tc>
+          <w:tcPr>
+            <w:tcW w:w="1573" w:type="dxa"/>
+          </w:tcPr>
+          <w:p/>
+        </w:tc>
+        <w:tc>
+          <w:tcPr>
+            <w:tcW w:w="1573" w:type="dxa"/>
+          </w:tcPr>
+          <w:p/>
+        </w:tc>
+        <w:tc>
+          <w:tcPr>
+            <w:tcW w:w="1573" w:type="dxa"/>
+          </w:tcPr>
+          <w:p/>
+        </w:tc>
+        <w:tc>
+          <w:tcPr>
+            <w:tcW w:w="1573" w:type="dxa"/>
+          </w:tcPr>
+          <w:p/>
+        </w:tc>
+      </w:tr>
+      <w:tr>
+        <w:tc>
+          <w:tcPr>
+            <w:tcW w:w="2083" w:type="dxa"/>
+          </w:tcPr>
+          <w:p>
+            <w:r>
+              <w:t>Shaker sort</w:t>
+            </w:r>
+          </w:p>
+        </w:tc>
+        <w:tc>
+          <w:tcPr>
+            <w:tcW w:w="1572" w:type="dxa"/>
+          </w:tcPr>
+          <w:p/>
+        </w:tc>
+        <w:tc>
+          <w:tcPr>
+            <w:tcW w:w="1573" w:type="dxa"/>
+          </w:tcPr>
+          <w:p/>
+        </w:tc>
+        <w:tc>
+          <w:tcPr>
+            <w:tcW w:w="1573" w:type="dxa"/>
+          </w:tcPr>
+          <w:p/>
+        </w:tc>
+        <w:tc>
+          <w:tcPr>
+            <w:tcW w:w="1573" w:type="dxa"/>
+          </w:tcPr>
+          <w:p/>
+        </w:tc>
+        <w:tc>
+          <w:tcPr>
+            <w:tcW w:w="1573" w:type="dxa"/>
+          </w:tcPr>
+          <w:p/>
+        </w:tc>
+        <w:tc>
+          <w:tcPr>
+            <w:tcW w:w="1573" w:type="dxa"/>
+          </w:tcPr>
+          <w:p/>
+        </w:tc>
+      </w:tr>
+      <w:tr>
+        <w:tc>
+          <w:tcPr>
+            <w:tcW w:w="2083" w:type="dxa"/>
+          </w:tcPr>
+          <w:p>
+            <w:r>
+              <w:t>Shell sort</w:t>
+            </w:r>
+          </w:p>
+        </w:tc>
+        <w:tc>
+          <w:tcPr>
+            <w:tcW w:w="1572" w:type="dxa"/>
+          </w:tcPr>
+          <w:p/>
+        </w:tc>
+        <w:tc>
+          <w:tcPr>
+            <w:tcW w:w="1573" w:type="dxa"/>
+          </w:tcPr>
+          <w:p/>
+        </w:tc>
+        <w:tc>
+          <w:tcPr>
+            <w:tcW w:w="1573" w:type="dxa"/>
+          </w:tcPr>
+          <w:p/>
+        </w:tc>
+        <w:tc>
+          <w:tcPr>
+            <w:tcW w:w="1573" w:type="dxa"/>
+          </w:tcPr>
+          <w:p/>
+        </w:tc>
+        <w:tc>
+          <w:tcPr>
+            <w:tcW w:w="1573" w:type="dxa"/>
+          </w:tcPr>
+          <w:p/>
+        </w:tc>
+        <w:tc>
+          <w:tcPr>
+            <w:tcW w:w="1573" w:type="dxa"/>
+          </w:tcPr>
+          <w:p/>
+        </w:tc>
+      </w:tr>
+      <w:tr>
+        <w:tc>
+          <w:tcPr>
+            <w:tcW w:w="2083" w:type="dxa"/>
+          </w:tcPr>
+          <w:p>
+            <w:r>
+              <w:t>Heap sort</w:t>
+            </w:r>
+          </w:p>
+        </w:tc>
+        <w:tc>
+          <w:tcPr>
+            <w:tcW w:w="1572" w:type="dxa"/>
+          </w:tcPr>
+          <w:p/>
+        </w:tc>
+        <w:tc>
+          <w:tcPr>
+            <w:tcW w:w="1573" w:type="dxa"/>
+          </w:tcPr>
+          <w:p/>
+        </w:tc>
+        <w:tc>
+          <w:tcPr>
+            <w:tcW w:w="1573" w:type="dxa"/>
+          </w:tcPr>
+          <w:p/>
+        </w:tc>
+        <w:tc>
+          <w:tcPr>
+            <w:tcW w:w="1573" w:type="dxa"/>
+          </w:tcPr>
+          <w:p/>
+        </w:tc>
+        <w:tc>
+          <w:tcPr>
+            <w:tcW w:w="1573" w:type="dxa"/>
+          </w:tcPr>
+          <w:p/>
+        </w:tc>
+        <w:tc>
+          <w:tcPr>
+            <w:tcW w:w="1573" w:type="dxa"/>
+          </w:tcPr>
+          <w:p/>
+        </w:tc>
+      </w:tr>
+      <w:tr>
+        <w:tc>
+          <w:tcPr>
+            <w:tcW w:w="2083" w:type="dxa"/>
+          </w:tcPr>
+          <w:p>
+            <w:r>
+              <w:t>Merge sort</w:t>
+            </w:r>
+          </w:p>
+        </w:tc>
+        <w:tc>
+          <w:tcPr>
+            <w:tcW w:w="1572" w:type="dxa"/>
+          </w:tcPr>
+          <w:p/>
+        </w:tc>
+        <w:tc>
+          <w:tcPr>
+            <w:tcW w:w="1573" w:type="dxa"/>
+          </w:tcPr>
+          <w:p/>
+        </w:tc>
+        <w:tc>
+          <w:tcPr>
+            <w:tcW w:w="1573" w:type="dxa"/>
+          </w:tcPr>
+          <w:p/>
+        </w:tc>
+        <w:tc>
+          <w:tcPr>
+            <w:tcW w:w="1573" w:type="dxa"/>
+          </w:tcPr>
+          <w:p/>
+        </w:tc>
+        <w:tc>
+          <w:tcPr>
+            <w:tcW w:w="1573" w:type="dxa"/>
+          </w:tcPr>
+          <w:p/>
+        </w:tc>
+        <w:tc>
+          <w:tcPr>
+            <w:tcW w:w="1573" w:type="dxa"/>
+          </w:tcPr>
+          <w:p/>
+        </w:tc>
+      </w:tr>
+      <w:tr>
+        <w:tc>
+          <w:tcPr>
+            <w:tcW w:w="2083" w:type="dxa"/>
+          </w:tcPr>
+          <w:p>
+            <w:r>
+              <w:t>Quick sort</w:t>
+            </w:r>
+          </w:p>
+        </w:tc>
+        <w:tc>
+          <w:tcPr>
+            <w:tcW w:w="1572" w:type="dxa"/>
+          </w:tcPr>
+          <w:p/>
+        </w:tc>
+        <w:tc>
+          <w:tcPr>
+            <w:tcW w:w="1573" w:type="dxa"/>
+          </w:tcPr>
+          <w:p/>
+        </w:tc>
+        <w:tc>
+          <w:tcPr>
+            <w:tcW w:w="1573" w:type="dxa"/>
+          </w:tcPr>
+          <w:p/>
+        </w:tc>
+        <w:tc>
+          <w:tcPr>
+            <w:tcW w:w="1573" w:type="dxa"/>
+          </w:tcPr>
+          <w:p/>
+        </w:tc>
+        <w:tc>
+          <w:tcPr>
+            <w:tcW w:w="1573" w:type="dxa"/>
+          </w:tcPr>
+          <w:p/>
+        </w:tc>
+        <w:tc>
+          <w:tcPr>
+            <w:tcW w:w="1573" w:type="dxa"/>
+          </w:tcPr>
+          <w:p/>
+        </w:tc>
+      </w:tr>
+      <w:tr>
+        <w:tc>
+          <w:tcPr>
+            <w:tcW w:w="2083" w:type="dxa"/>
+          </w:tcPr>
+          <w:p>
+            <w:r>
+              <w:t>Counting sort</w:t>
+            </w:r>
+          </w:p>
+        </w:tc>
+        <w:tc>
+          <w:tcPr>
+            <w:tcW w:w="1572" w:type="dxa"/>
+          </w:tcPr>
+          <w:p/>
+        </w:tc>
+        <w:tc>
+          <w:tcPr>
+            <w:tcW w:w="1573" w:type="dxa"/>
+          </w:tcPr>
+          <w:p/>
+        </w:tc>
+        <w:tc>
+          <w:tcPr>
+            <w:tcW w:w="1573" w:type="dxa"/>
+          </w:tcPr>
+          <w:p/>
+        </w:tc>
+        <w:tc>
+          <w:tcPr>
+            <w:tcW w:w="1573" w:type="dxa"/>
+          </w:tcPr>
+          <w:p/>
+        </w:tc>
+        <w:tc>
+          <w:tcPr>
+            <w:tcW w:w="1573" w:type="dxa"/>
+          </w:tcPr>
+          <w:p/>
+        </w:tc>
+        <w:tc>
+          <w:tcPr>
+            <w:tcW w:w="1573" w:type="dxa"/>
+          </w:tcPr>
+          <w:p/>
+        </w:tc>
+      </w:tr>
+      <w:tr>
+        <w:tc>
+          <w:tcPr>
+            <w:tcW w:w="2083" w:type="dxa"/>
+          </w:tcPr>
+          <w:p>
+            <w:r>
+              <w:t>Radix sort</w:t>
+            </w:r>
+          </w:p>
+        </w:tc>
+        <w:tc>
+          <w:tcPr>
+            <w:tcW w:w="1572" w:type="dxa"/>
+          </w:tcPr>
+          <w:p/>
+        </w:tc>
+        <w:tc>
+          <w:tcPr>
+            <w:tcW w:w="1573" w:type="dxa"/>
+          </w:tcPr>
+          <w:p/>
+        </w:tc>
+        <w:tc>
+          <w:tcPr>
+            <w:tcW w:w="1573" w:type="dxa"/>
+          </w:tcPr>
+          <w:p/>
+        </w:tc>
+        <w:tc>
+          <w:tcPr>
+            <w:tcW w:w="1573" w:type="dxa"/>
+          </w:tcPr>
+          <w:p/>
+        </w:tc>
+        <w:tc>
+          <w:tcPr>
+            <w:tcW w:w="1573" w:type="dxa"/>
+          </w:tcPr>
+          <w:p/>
+        </w:tc>
+        <w:tc>
+          <w:tcPr>
+            <w:tcW w:w="1573" w:type="dxa"/>
+          </w:tcPr>
+          <w:p/>
+        </w:tc>
+      </w:tr>
+      <w:tr>
+        <w:tc>
+          <w:tcPr>
+            <w:tcW w:w="2083" w:type="dxa"/>
+          </w:tcPr>
+          <w:p>
+            <w:r>
+              <w:t>Flash sort</w:t>
+            </w:r>
+          </w:p>
+        </w:tc>
+        <w:tc>
+          <w:tcPr>
+            <w:tcW w:w="1572" w:type="dxa"/>
+          </w:tcPr>
+          <w:p/>
+        </w:tc>
+        <w:tc>
+          <w:tcPr>
+            <w:tcW w:w="1573" w:type="dxa"/>
+          </w:tcPr>
+          <w:p/>
+        </w:tc>
+        <w:tc>
+          <w:tcPr>
+            <w:tcW w:w="1573" w:type="dxa"/>
+          </w:tcPr>
+          <w:p/>
+        </w:tc>
+        <w:tc>
+          <w:tcPr>
+            <w:tcW w:w="1573" w:type="dxa"/>
+          </w:tcPr>
+          <w:p/>
+        </w:tc>
+        <w:tc>
+          <w:tcPr>
+            <w:tcW w:w="1573" w:type="dxa"/>
+          </w:tcPr>
+          <w:p/>
+        </w:tc>
+        <w:tc>
+          <w:tcPr>
+            <w:tcW w:w="1573" w:type="dxa"/>
+          </w:tcPr>
+          <w:p/>
+        </w:tc>
+      </w:tr>
+    </w:tbl>
+    <w:p/>
+    <w:p>
+      <w:pPr>
+        <w:pStyle w:val="Heading1"/>
+      </w:pPr>
+      <w:r>
         <w:t>Referenced resources</w:t>
       </w:r>
     </w:p>
@@ -9114,16 +9232,7 @@
             <w:rFonts w:cstheme="minorHAnsi"/>
             <w:szCs w:val="24"/>
           </w:rPr>
-          <w:t>https://www.studocu.com/vn/document/truong-dai-hoc-su-pham-ky-thuat-thanh-pho-ho-chi-minh/computer-architecture-and-assembly-language/flash-</w:t>
-        </w:r>
-        <w:r>
-          <w:rPr>
-            <w:rStyle w:val="Hyperlink"/>
-            <w:rFonts w:cstheme="minorHAnsi"/>
-            <w:szCs w:val="24"/>
-          </w:rPr>
-          <w:lastRenderedPageBreak/>
-          <w:t>sort/60588066?fbclid=IwAR2wDJv7AifCShnyfWCqY1YVPyRzKV6PbJCHGfCYV_3x5CWye-STRI492bo</w:t>
+          <w:t>https://www.studocu.com/vn/document/truong-dai-hoc-su-pham-ky-thuat-thanh-pho-ho-chi-minh/computer-architecture-and-assembly-language/flash-sort/60588066?fbclid=IwAR2wDJv7AifCShnyfWCqY1YVPyRzKV6PbJCHGfCYV_3x5CWye-STRI492bo</w:t>
         </w:r>
       </w:hyperlink>
     </w:p>
@@ -16631,7 +16740,7 @@
 </file>
 
 <file path=customXml/itemProps1.xml><?xml version="1.0" encoding="utf-8"?>
-<ds:datastoreItem xmlns:ds="http://schemas.openxmlformats.org/officeDocument/2006/customXml" ds:itemID="{7BB6643B-C5D9-4D37-8ACD-22A95CDF8F51}">
+<ds:datastoreItem xmlns:ds="http://schemas.openxmlformats.org/officeDocument/2006/customXml" ds:itemID="{43F5EA57-8B50-4759-A65B-D5CF56494EBD}">
   <ds:schemaRefs>
     <ds:schemaRef ds:uri="http://schemas.openxmlformats.org/officeDocument/2006/bibliography"/>
   </ds:schemaRefs>

</xml_diff>

<commit_message>
Updated tables for new flash sort algorithm
</commit_message>
<xml_diff>
--- a/Report.docx
+++ b/Report.docx
@@ -10234,72 +10234,75 @@
               <w:jc w:val="center"/>
             </w:pPr>
             <w:r>
-              <w:t>0.002</w:t>
-            </w:r>
-          </w:p>
-        </w:tc>
-        <w:tc>
-          <w:tcPr>
-            <w:tcW w:w="1680" w:type="dxa"/>
-          </w:tcPr>
-          <w:p>
-            <w:pPr>
-              <w:jc w:val="center"/>
-            </w:pPr>
-            <w:r>
-              <w:t>96281</w:t>
-            </w:r>
-          </w:p>
-        </w:tc>
-        <w:tc>
-          <w:tcPr>
-            <w:tcW w:w="1680" w:type="dxa"/>
-          </w:tcPr>
-          <w:p>
-            <w:pPr>
-              <w:jc w:val="center"/>
-            </w:pPr>
-            <w:r>
-              <w:t>0.004</w:t>
-            </w:r>
-          </w:p>
-        </w:tc>
-        <w:tc>
-          <w:tcPr>
-            <w:tcW w:w="1680" w:type="dxa"/>
-          </w:tcPr>
-          <w:p>
-            <w:pPr>
-              <w:jc w:val="center"/>
-            </w:pPr>
-            <w:r>
-              <w:t>277844</w:t>
-            </w:r>
-          </w:p>
-        </w:tc>
-        <w:tc>
-          <w:tcPr>
-            <w:tcW w:w="1680" w:type="dxa"/>
-          </w:tcPr>
-          <w:p>
-            <w:pPr>
-              <w:jc w:val="center"/>
-            </w:pPr>
-            <w:r>
-              <w:t>0.006</w:t>
-            </w:r>
-          </w:p>
-        </w:tc>
-        <w:tc>
-          <w:tcPr>
-            <w:tcW w:w="1680" w:type="dxa"/>
-          </w:tcPr>
-          <w:p>
-            <w:pPr>
-              <w:jc w:val="center"/>
-            </w:pPr>
-            <w:r>
-              <w:t>465649</w:t>
+              <w:t>&lt;</w:t>
+            </w:r>
+            <w:r>
+              <w:t>0.001</w:t>
+            </w:r>
+          </w:p>
+        </w:tc>
+        <w:tc>
+          <w:tcPr>
+            <w:tcW w:w="1680" w:type="dxa"/>
+          </w:tcPr>
+          <w:p>
+            <w:pPr>
+              <w:jc w:val="center"/>
+            </w:pPr>
+            <w:r>
+              <w:t>97256</w:t>
+            </w:r>
+          </w:p>
+        </w:tc>
+        <w:tc>
+          <w:tcPr>
+            <w:tcW w:w="1680" w:type="dxa"/>
+          </w:tcPr>
+          <w:p>
+            <w:pPr>
+              <w:jc w:val="center"/>
+            </w:pPr>
+            <w:r>
+              <w:t>0.008</w:t>
+            </w:r>
+          </w:p>
+        </w:tc>
+        <w:tc>
+          <w:tcPr>
+            <w:tcW w:w="1680" w:type="dxa"/>
+          </w:tcPr>
+          <w:p>
+            <w:pPr>
+              <w:jc w:val="center"/>
+            </w:pPr>
+            <w:r>
+              <w:t>315149</w:t>
+            </w:r>
+          </w:p>
+        </w:tc>
+        <w:tc>
+          <w:tcPr>
+            <w:tcW w:w="1680" w:type="dxa"/>
+          </w:tcPr>
+          <w:p>
+            <w:pPr>
+              <w:jc w:val="center"/>
+            </w:pPr>
+            <w:r>
+              <w:t>0.008</w:t>
+            </w:r>
+          </w:p>
+        </w:tc>
+        <w:tc>
+          <w:tcPr>
+            <w:tcW w:w="1680" w:type="dxa"/>
+          </w:tcPr>
+          <w:p>
+            <w:pPr>
+              <w:jc w:val="center"/>
+            </w:pPr>
+            <w:r>
+              <w:t>499210</w:t>
             </w:r>
           </w:p>
         </w:tc>
@@ -11402,61 +11405,73 @@
               <w:jc w:val="center"/>
             </w:pPr>
             <w:r>
-              <w:t>0.012</w:t>
-            </w:r>
-          </w:p>
-        </w:tc>
-        <w:tc>
-          <w:tcPr>
-            <w:tcW w:w="1680" w:type="dxa"/>
-          </w:tcPr>
-          <w:p>
-            <w:pPr>
-              <w:jc w:val="center"/>
-            </w:pPr>
-            <w:r>
-              <w:t>858252</w:t>
-            </w:r>
-          </w:p>
-        </w:tc>
-        <w:tc>
-          <w:tcPr>
-            <w:tcW w:w="1680" w:type="dxa"/>
-          </w:tcPr>
-          <w:p>
-            <w:pPr>
-              <w:jc w:val="center"/>
-            </w:pPr>
-          </w:p>
-        </w:tc>
-        <w:tc>
-          <w:tcPr>
-            <w:tcW w:w="1680" w:type="dxa"/>
-          </w:tcPr>
-          <w:p>
-            <w:pPr>
-              <w:jc w:val="center"/>
-            </w:pPr>
-          </w:p>
-        </w:tc>
-        <w:tc>
-          <w:tcPr>
-            <w:tcW w:w="1680" w:type="dxa"/>
-          </w:tcPr>
-          <w:p>
-            <w:pPr>
-              <w:jc w:val="center"/>
-            </w:pPr>
-          </w:p>
-        </w:tc>
-        <w:tc>
-          <w:tcPr>
-            <w:tcW w:w="1680" w:type="dxa"/>
-          </w:tcPr>
-          <w:p>
-            <w:pPr>
-              <w:jc w:val="center"/>
-            </w:pPr>
+              <w:t>0.021</w:t>
+            </w:r>
+          </w:p>
+        </w:tc>
+        <w:tc>
+          <w:tcPr>
+            <w:tcW w:w="1680" w:type="dxa"/>
+          </w:tcPr>
+          <w:p>
+            <w:pPr>
+              <w:jc w:val="center"/>
+            </w:pPr>
+            <w:r>
+              <w:t>901693</w:t>
+            </w:r>
+          </w:p>
+        </w:tc>
+        <w:tc>
+          <w:tcPr>
+            <w:tcW w:w="1680" w:type="dxa"/>
+          </w:tcPr>
+          <w:p>
+            <w:pPr>
+              <w:jc w:val="center"/>
+            </w:pPr>
+            <w:r>
+              <w:t>0.073</w:t>
+            </w:r>
+          </w:p>
+        </w:tc>
+        <w:tc>
+          <w:tcPr>
+            <w:tcW w:w="1680" w:type="dxa"/>
+          </w:tcPr>
+          <w:p>
+            <w:pPr>
+              <w:jc w:val="center"/>
+            </w:pPr>
+            <w:r>
+              <w:t>2746100</w:t>
+            </w:r>
+          </w:p>
+        </w:tc>
+        <w:tc>
+          <w:tcPr>
+            <w:tcW w:w="1680" w:type="dxa"/>
+          </w:tcPr>
+          <w:p>
+            <w:pPr>
+              <w:jc w:val="center"/>
+            </w:pPr>
+            <w:r>
+              <w:t>0.08</w:t>
+            </w:r>
+          </w:p>
+        </w:tc>
+        <w:tc>
+          <w:tcPr>
+            <w:tcW w:w="1680" w:type="dxa"/>
+          </w:tcPr>
+          <w:p>
+            <w:pPr>
+              <w:jc w:val="center"/>
+            </w:pPr>
+            <w:r>
+              <w:t>4615319</w:t>
+            </w:r>
           </w:p>
         </w:tc>
       </w:tr>
@@ -12596,72 +12611,72 @@
               <w:jc w:val="center"/>
             </w:pPr>
             <w:r>
-              <w:t>0.009</w:t>
-            </w:r>
-          </w:p>
-        </w:tc>
-        <w:tc>
-          <w:tcPr>
-            <w:tcW w:w="1680" w:type="dxa"/>
-          </w:tcPr>
-          <w:p>
-            <w:pPr>
-              <w:jc w:val="center"/>
-            </w:pPr>
-            <w:r>
-              <w:t>118965</w:t>
-            </w:r>
-          </w:p>
-        </w:tc>
-        <w:tc>
-          <w:tcPr>
-            <w:tcW w:w="1680" w:type="dxa"/>
-          </w:tcPr>
-          <w:p>
-            <w:pPr>
-              <w:jc w:val="center"/>
-            </w:pPr>
-            <w:r>
-              <w:t>0.008</w:t>
-            </w:r>
-          </w:p>
-        </w:tc>
-        <w:tc>
-          <w:tcPr>
-            <w:tcW w:w="1680" w:type="dxa"/>
-          </w:tcPr>
-          <w:p>
-            <w:pPr>
-              <w:jc w:val="center"/>
-            </w:pPr>
-            <w:r>
-              <w:t>356965</w:t>
-            </w:r>
-          </w:p>
-        </w:tc>
-        <w:tc>
-          <w:tcPr>
-            <w:tcW w:w="1680" w:type="dxa"/>
-          </w:tcPr>
-          <w:p>
-            <w:pPr>
-              <w:jc w:val="center"/>
-            </w:pPr>
-            <w:r>
-              <w:t>0.007</w:t>
-            </w:r>
-          </w:p>
-        </w:tc>
-        <w:tc>
-          <w:tcPr>
-            <w:tcW w:w="1680" w:type="dxa"/>
-          </w:tcPr>
-          <w:p>
-            <w:pPr>
-              <w:jc w:val="center"/>
-            </w:pPr>
-            <w:r>
-              <w:t>594964</w:t>
+              <w:t>0.003</w:t>
+            </w:r>
+          </w:p>
+        </w:tc>
+        <w:tc>
+          <w:tcPr>
+            <w:tcW w:w="1680" w:type="dxa"/>
+          </w:tcPr>
+          <w:p>
+            <w:pPr>
+              <w:jc w:val="center"/>
+            </w:pPr>
+            <w:r>
+              <w:t>124468</w:t>
+            </w:r>
+          </w:p>
+        </w:tc>
+        <w:tc>
+          <w:tcPr>
+            <w:tcW w:w="1680" w:type="dxa"/>
+          </w:tcPr>
+          <w:p>
+            <w:pPr>
+              <w:jc w:val="center"/>
+            </w:pPr>
+            <w:r>
+              <w:t>0.005</w:t>
+            </w:r>
+          </w:p>
+        </w:tc>
+        <w:tc>
+          <w:tcPr>
+            <w:tcW w:w="1680" w:type="dxa"/>
+          </w:tcPr>
+          <w:p>
+            <w:pPr>
+              <w:jc w:val="center"/>
+            </w:pPr>
+            <w:r>
+              <w:t>373467</w:t>
+            </w:r>
+          </w:p>
+        </w:tc>
+        <w:tc>
+          <w:tcPr>
+            <w:tcW w:w="1680" w:type="dxa"/>
+          </w:tcPr>
+          <w:p>
+            <w:pPr>
+              <w:jc w:val="center"/>
+            </w:pPr>
+            <w:r>
+              <w:t>0.016</w:t>
+            </w:r>
+          </w:p>
+        </w:tc>
+        <w:tc>
+          <w:tcPr>
+            <w:tcW w:w="1680" w:type="dxa"/>
+          </w:tcPr>
+          <w:p>
+            <w:pPr>
+              <w:jc w:val="center"/>
+            </w:pPr>
+            <w:r>
+              <w:t>622465</w:t>
             </w:r>
           </w:p>
         </w:tc>
@@ -13756,61 +13771,75 @@
               <w:jc w:val="center"/>
             </w:pPr>
             <w:r>
-              <w:t>2.771</w:t>
-            </w:r>
-          </w:p>
-        </w:tc>
-        <w:tc>
-          <w:tcPr>
-            <w:tcW w:w="1680" w:type="dxa"/>
-          </w:tcPr>
-          <w:p>
-            <w:pPr>
-              <w:jc w:val="center"/>
-            </w:pPr>
-            <w:r>
-              <w:t>622141987</w:t>
-            </w:r>
-          </w:p>
-        </w:tc>
-        <w:tc>
-          <w:tcPr>
-            <w:tcW w:w="1680" w:type="dxa"/>
-          </w:tcPr>
-          <w:p>
-            <w:pPr>
-              <w:jc w:val="center"/>
-            </w:pPr>
-          </w:p>
-        </w:tc>
-        <w:tc>
-          <w:tcPr>
-            <w:tcW w:w="1680" w:type="dxa"/>
-          </w:tcPr>
-          <w:p>
-            <w:pPr>
-              <w:jc w:val="center"/>
-            </w:pPr>
-          </w:p>
-        </w:tc>
-        <w:tc>
-          <w:tcPr>
-            <w:tcW w:w="1680" w:type="dxa"/>
-          </w:tcPr>
-          <w:p>
-            <w:pPr>
-              <w:jc w:val="center"/>
-            </w:pPr>
-          </w:p>
-        </w:tc>
-        <w:tc>
-          <w:tcPr>
-            <w:tcW w:w="1680" w:type="dxa"/>
-          </w:tcPr>
-          <w:p>
-            <w:pPr>
-              <w:jc w:val="center"/>
-            </w:pPr>
+              <w:t>0.017</w:t>
+            </w:r>
+          </w:p>
+        </w:tc>
+        <w:tc>
+          <w:tcPr>
+            <w:tcW w:w="1680" w:type="dxa"/>
+          </w:tcPr>
+          <w:p>
+            <w:pPr>
+              <w:jc w:val="center"/>
+            </w:pPr>
+            <w:r>
+              <w:t>1244967</w:t>
+            </w:r>
+          </w:p>
+        </w:tc>
+        <w:tc>
+          <w:tcPr>
+            <w:tcW w:w="1680" w:type="dxa"/>
+          </w:tcPr>
+          <w:p>
+            <w:pPr>
+              <w:jc w:val="center"/>
+            </w:pPr>
+            <w:r>
+              <w:t>0.046</w:t>
+            </w:r>
+          </w:p>
+        </w:tc>
+        <w:tc>
+          <w:tcPr>
+            <w:tcW w:w="1680" w:type="dxa"/>
+          </w:tcPr>
+          <w:p>
+            <w:pPr>
+              <w:jc w:val="center"/>
+            </w:pPr>
+            <w:r>
+              <w:t>3734967</w:t>
+            </w:r>
+          </w:p>
+        </w:tc>
+        <w:tc>
+          <w:tcPr>
+            <w:tcW w:w="1680" w:type="dxa"/>
+          </w:tcPr>
+          <w:p>
+            <w:pPr>
+              <w:jc w:val="center"/>
+            </w:pPr>
+            <w:r>
+              <w:t>0.072</w:t>
+            </w:r>
+          </w:p>
+        </w:tc>
+        <w:tc>
+          <w:tcPr>
+            <w:tcW w:w="1680" w:type="dxa"/>
+          </w:tcPr>
+          <w:p>
+            <w:pPr>
+              <w:jc w:val="center"/>
+            </w:pPr>
+            <w:r>
+              <w:t>6224965</w:t>
+            </w:r>
+            <w:bookmarkStart w:id="0" w:name="_GoBack"/>
+            <w:bookmarkEnd w:id="0"/>
           </w:p>
         </w:tc>
       </w:tr>
@@ -14963,72 +14992,72 @@
               <w:jc w:val="center"/>
             </w:pPr>
             <w:r>
-              <w:t>0.009</w:t>
-            </w:r>
-          </w:p>
-        </w:tc>
-        <w:tc>
-          <w:tcPr>
-            <w:tcW w:w="1680" w:type="dxa"/>
-          </w:tcPr>
-          <w:p>
-            <w:pPr>
-              <w:jc w:val="center"/>
-            </w:pPr>
-            <w:r>
-              <w:t>103746</w:t>
-            </w:r>
-          </w:p>
-        </w:tc>
-        <w:tc>
-          <w:tcPr>
-            <w:tcW w:w="1680" w:type="dxa"/>
-          </w:tcPr>
-          <w:p>
-            <w:pPr>
-              <w:jc w:val="center"/>
-            </w:pPr>
-            <w:r>
-              <w:t>0.009</w:t>
-            </w:r>
-          </w:p>
-        </w:tc>
-        <w:tc>
-          <w:tcPr>
-            <w:tcW w:w="1680" w:type="dxa"/>
-          </w:tcPr>
-          <w:p>
-            <w:pPr>
-              <w:jc w:val="center"/>
-            </w:pPr>
-            <w:r>
-              <w:t>311246</w:t>
-            </w:r>
-          </w:p>
-        </w:tc>
-        <w:tc>
-          <w:tcPr>
-            <w:tcW w:w="1680" w:type="dxa"/>
-          </w:tcPr>
-          <w:p>
-            <w:pPr>
-              <w:jc w:val="center"/>
-            </w:pPr>
-            <w:r>
-              <w:t>0.011</w:t>
-            </w:r>
-          </w:p>
-        </w:tc>
-        <w:tc>
-          <w:tcPr>
-            <w:tcW w:w="1680" w:type="dxa"/>
-          </w:tcPr>
-          <w:p>
-            <w:pPr>
-              <w:jc w:val="center"/>
-            </w:pPr>
-            <w:r>
-              <w:t>518746</w:t>
+              <w:t>0.002</w:t>
+            </w:r>
+          </w:p>
+        </w:tc>
+        <w:tc>
+          <w:tcPr>
+            <w:tcW w:w="1680" w:type="dxa"/>
+          </w:tcPr>
+          <w:p>
+            <w:pPr>
+              <w:jc w:val="center"/>
+            </w:pPr>
+            <w:r>
+              <w:t>109250</w:t>
+            </w:r>
+          </w:p>
+        </w:tc>
+        <w:tc>
+          <w:tcPr>
+            <w:tcW w:w="1680" w:type="dxa"/>
+          </w:tcPr>
+          <w:p>
+            <w:pPr>
+              <w:jc w:val="center"/>
+            </w:pPr>
+            <w:r>
+              <w:t>0.001</w:t>
+            </w:r>
+          </w:p>
+        </w:tc>
+        <w:tc>
+          <w:tcPr>
+            <w:tcW w:w="1680" w:type="dxa"/>
+          </w:tcPr>
+          <w:p>
+            <w:pPr>
+              <w:jc w:val="center"/>
+            </w:pPr>
+            <w:r>
+              <w:t>327750</w:t>
+            </w:r>
+          </w:p>
+        </w:tc>
+        <w:tc>
+          <w:tcPr>
+            <w:tcW w:w="1680" w:type="dxa"/>
+          </w:tcPr>
+          <w:p>
+            <w:pPr>
+              <w:jc w:val="center"/>
+            </w:pPr>
+            <w:r>
+              <w:t>0.008</w:t>
+            </w:r>
+          </w:p>
+        </w:tc>
+        <w:tc>
+          <w:tcPr>
+            <w:tcW w:w="1680" w:type="dxa"/>
+          </w:tcPr>
+          <w:p>
+            <w:pPr>
+              <w:jc w:val="center"/>
+            </w:pPr>
+            <w:r>
+              <w:t>546250</w:t>
             </w:r>
           </w:p>
         </w:tc>
@@ -16122,61 +16151,73 @@
               <w:jc w:val="center"/>
             </w:pPr>
             <w:r>
-              <w:t>19.379</w:t>
-            </w:r>
-          </w:p>
-        </w:tc>
-        <w:tc>
-          <w:tcPr>
-            <w:tcW w:w="1680" w:type="dxa"/>
-          </w:tcPr>
-          <w:p>
-            <w:pPr>
-              <w:jc w:val="center"/>
-            </w:pPr>
-            <w:r>
-              <w:t>9955060810</w:t>
-            </w:r>
-          </w:p>
-        </w:tc>
-        <w:tc>
-          <w:tcPr>
-            <w:tcW w:w="1680" w:type="dxa"/>
-          </w:tcPr>
-          <w:p>
-            <w:pPr>
-              <w:jc w:val="center"/>
-            </w:pPr>
-          </w:p>
-        </w:tc>
-        <w:tc>
-          <w:tcPr>
-            <w:tcW w:w="1680" w:type="dxa"/>
-          </w:tcPr>
-          <w:p>
-            <w:pPr>
-              <w:jc w:val="center"/>
-            </w:pPr>
-          </w:p>
-        </w:tc>
-        <w:tc>
-          <w:tcPr>
-            <w:tcW w:w="1680" w:type="dxa"/>
-          </w:tcPr>
-          <w:p>
-            <w:pPr>
-              <w:jc w:val="center"/>
-            </w:pPr>
-          </w:p>
-        </w:tc>
-        <w:tc>
-          <w:tcPr>
-            <w:tcW w:w="1680" w:type="dxa"/>
-          </w:tcPr>
-          <w:p>
-            <w:pPr>
-              <w:jc w:val="center"/>
-            </w:pPr>
+              <w:t>0.012</w:t>
+            </w:r>
+          </w:p>
+        </w:tc>
+        <w:tc>
+          <w:tcPr>
+            <w:tcW w:w="1680" w:type="dxa"/>
+          </w:tcPr>
+          <w:p>
+            <w:pPr>
+              <w:jc w:val="center"/>
+            </w:pPr>
+            <w:r>
+              <w:t>1092500</w:t>
+            </w:r>
+          </w:p>
+        </w:tc>
+        <w:tc>
+          <w:tcPr>
+            <w:tcW w:w="1680" w:type="dxa"/>
+          </w:tcPr>
+          <w:p>
+            <w:pPr>
+              <w:jc w:val="center"/>
+            </w:pPr>
+            <w:r>
+              <w:t>0.051</w:t>
+            </w:r>
+          </w:p>
+        </w:tc>
+        <w:tc>
+          <w:tcPr>
+            <w:tcW w:w="1680" w:type="dxa"/>
+          </w:tcPr>
+          <w:p>
+            <w:pPr>
+              <w:jc w:val="center"/>
+            </w:pPr>
+            <w:r>
+              <w:t>3277500</w:t>
+            </w:r>
+          </w:p>
+        </w:tc>
+        <w:tc>
+          <w:tcPr>
+            <w:tcW w:w="1680" w:type="dxa"/>
+          </w:tcPr>
+          <w:p>
+            <w:pPr>
+              <w:jc w:val="center"/>
+            </w:pPr>
+            <w:r>
+              <w:t>0.08</w:t>
+            </w:r>
+          </w:p>
+        </w:tc>
+        <w:tc>
+          <w:tcPr>
+            <w:tcW w:w="1680" w:type="dxa"/>
+          </w:tcPr>
+          <w:p>
+            <w:pPr>
+              <w:jc w:val="center"/>
+            </w:pPr>
+            <w:r>
+              <w:t>5462500</w:t>
+            </w:r>
           </w:p>
         </w:tc>
       </w:tr>
@@ -16189,8 +16230,6 @@
       <w:r>
         <w:t>Sorted data sets</w:t>
       </w:r>
-      <w:bookmarkStart w:id="0" w:name="_GoBack"/>
-      <w:bookmarkEnd w:id="0"/>
     </w:p>
     <w:tbl>
       <w:tblPr>
@@ -17324,46 +17363,46 @@
               <w:jc w:val="center"/>
             </w:pPr>
             <w:r>
-              <w:t>0.012</w:t>
-            </w:r>
-          </w:p>
-        </w:tc>
-        <w:tc>
-          <w:tcPr>
-            <w:tcW w:w="1680" w:type="dxa"/>
-          </w:tcPr>
-          <w:p>
-            <w:pPr>
-              <w:jc w:val="center"/>
-            </w:pPr>
-            <w:r>
-              <w:t>118991</w:t>
-            </w:r>
-          </w:p>
-        </w:tc>
-        <w:tc>
-          <w:tcPr>
-            <w:tcW w:w="1680" w:type="dxa"/>
-          </w:tcPr>
-          <w:p>
-            <w:pPr>
-              <w:jc w:val="center"/>
-            </w:pPr>
-            <w:r>
-              <w:t>0.016</w:t>
-            </w:r>
-          </w:p>
-        </w:tc>
-        <w:tc>
-          <w:tcPr>
-            <w:tcW w:w="1680" w:type="dxa"/>
-          </w:tcPr>
-          <w:p>
-            <w:pPr>
-              <w:jc w:val="center"/>
-            </w:pPr>
-            <w:r>
-              <w:t>356991</w:t>
+              <w:t>0.001</w:t>
+            </w:r>
+          </w:p>
+        </w:tc>
+        <w:tc>
+          <w:tcPr>
+            <w:tcW w:w="1680" w:type="dxa"/>
+          </w:tcPr>
+          <w:p>
+            <w:pPr>
+              <w:jc w:val="center"/>
+            </w:pPr>
+            <w:r>
+              <w:t>124492</w:t>
+            </w:r>
+          </w:p>
+        </w:tc>
+        <w:tc>
+          <w:tcPr>
+            <w:tcW w:w="1680" w:type="dxa"/>
+          </w:tcPr>
+          <w:p>
+            <w:pPr>
+              <w:jc w:val="center"/>
+            </w:pPr>
+            <w:r>
+              <w:t>0.009</w:t>
+            </w:r>
+          </w:p>
+        </w:tc>
+        <w:tc>
+          <w:tcPr>
+            <w:tcW w:w="1680" w:type="dxa"/>
+          </w:tcPr>
+          <w:p>
+            <w:pPr>
+              <w:jc w:val="center"/>
+            </w:pPr>
+            <w:r>
+              <w:t>373492</w:t>
             </w:r>
           </w:p>
         </w:tc>
@@ -17389,7 +17428,7 @@
               <w:jc w:val="center"/>
             </w:pPr>
             <w:r>
-              <w:t>594991</w:t>
+              <w:t>622492</w:t>
             </w:r>
           </w:p>
         </w:tc>
@@ -18483,61 +18522,73 @@
               <w:jc w:val="center"/>
             </w:pPr>
             <w:r>
-              <w:t>2.743</w:t>
-            </w:r>
-          </w:p>
-        </w:tc>
-        <w:tc>
-          <w:tcPr>
-            <w:tcW w:w="1680" w:type="dxa"/>
-          </w:tcPr>
-          <w:p>
-            <w:pPr>
-              <w:jc w:val="center"/>
-            </w:pPr>
-            <w:r>
-              <w:t>619601261</w:t>
-            </w:r>
-          </w:p>
-        </w:tc>
-        <w:tc>
-          <w:tcPr>
-            <w:tcW w:w="1680" w:type="dxa"/>
-          </w:tcPr>
-          <w:p>
-            <w:pPr>
-              <w:jc w:val="center"/>
-            </w:pPr>
-          </w:p>
-        </w:tc>
-        <w:tc>
-          <w:tcPr>
-            <w:tcW w:w="1680" w:type="dxa"/>
-          </w:tcPr>
-          <w:p>
-            <w:pPr>
-              <w:jc w:val="center"/>
-            </w:pPr>
-          </w:p>
-        </w:tc>
-        <w:tc>
-          <w:tcPr>
-            <w:tcW w:w="1680" w:type="dxa"/>
-          </w:tcPr>
-          <w:p>
-            <w:pPr>
-              <w:jc w:val="center"/>
-            </w:pPr>
-          </w:p>
-        </w:tc>
-        <w:tc>
-          <w:tcPr>
-            <w:tcW w:w="1680" w:type="dxa"/>
-          </w:tcPr>
-          <w:p>
-            <w:pPr>
-              <w:jc w:val="center"/>
-            </w:pPr>
+              <w:t>0.016</w:t>
+            </w:r>
+          </w:p>
+        </w:tc>
+        <w:tc>
+          <w:tcPr>
+            <w:tcW w:w="1680" w:type="dxa"/>
+          </w:tcPr>
+          <w:p>
+            <w:pPr>
+              <w:jc w:val="center"/>
+            </w:pPr>
+            <w:r>
+              <w:t>1244992</w:t>
+            </w:r>
+          </w:p>
+        </w:tc>
+        <w:tc>
+          <w:tcPr>
+            <w:tcW w:w="1680" w:type="dxa"/>
+          </w:tcPr>
+          <w:p>
+            <w:pPr>
+              <w:jc w:val="center"/>
+            </w:pPr>
+            <w:r>
+              <w:t>0.048</w:t>
+            </w:r>
+          </w:p>
+        </w:tc>
+        <w:tc>
+          <w:tcPr>
+            <w:tcW w:w="1680" w:type="dxa"/>
+          </w:tcPr>
+          <w:p>
+            <w:pPr>
+              <w:jc w:val="center"/>
+            </w:pPr>
+            <w:r>
+              <w:t>3734992</w:t>
+            </w:r>
+          </w:p>
+        </w:tc>
+        <w:tc>
+          <w:tcPr>
+            <w:tcW w:w="1680" w:type="dxa"/>
+          </w:tcPr>
+          <w:p>
+            <w:pPr>
+              <w:jc w:val="center"/>
+            </w:pPr>
+            <w:r>
+              <w:t>0.089</w:t>
+            </w:r>
+          </w:p>
+        </w:tc>
+        <w:tc>
+          <w:tcPr>
+            <w:tcW w:w="1680" w:type="dxa"/>
+          </w:tcPr>
+          <w:p>
+            <w:pPr>
+              <w:jc w:val="center"/>
+            </w:pPr>
+            <w:r>
+              <w:t>6224992</w:t>
+            </w:r>
           </w:p>
         </w:tc>
       </w:tr>
@@ -26381,7 +26432,7 @@
 </file>
 
 <file path=customXml/itemProps1.xml><?xml version="1.0" encoding="utf-8"?>
-<ds:datastoreItem xmlns:ds="http://schemas.openxmlformats.org/officeDocument/2006/customXml" ds:itemID="{7E737C97-E0F0-4BBE-A192-D131E3F1AE56}">
+<ds:datastoreItem xmlns:ds="http://schemas.openxmlformats.org/officeDocument/2006/customXml" ds:itemID="{015C6FE5-FB2D-4586-BB56-8D833D7C4931}">
   <ds:schemaRefs>
     <ds:schemaRef ds:uri="http://schemas.openxmlformats.org/officeDocument/2006/bibliography"/>
   </ds:schemaRefs>

</xml_diff>

<commit_message>
Added Project organization and Programming notes
</commit_message>
<xml_diff>
--- a/Report.docx
+++ b/Report.docx
@@ -86,21 +86,12 @@
                 <w:szCs w:val="28"/>
               </w:rPr>
             </w:pPr>
-            <w:proofErr w:type="spellStart"/>
             <w:r>
               <w:rPr>
                 <w:b w:val="0"/>
                 <w:szCs w:val="28"/>
               </w:rPr>
-              <w:t>Trần</w:t>
-            </w:r>
-            <w:proofErr w:type="spellEnd"/>
-            <w:r>
-              <w:rPr>
-                <w:b w:val="0"/>
-                <w:szCs w:val="28"/>
-              </w:rPr>
-              <w:t xml:space="preserve"> </w:t>
+              <w:t xml:space="preserve">Trần </w:t>
             </w:r>
             <w:proofErr w:type="spellStart"/>
             <w:r>
@@ -16235,8 +16226,6 @@
       <w:pPr>
         <w:pStyle w:val="NoSpacing"/>
       </w:pPr>
-      <w:bookmarkStart w:id="0" w:name="_GoBack"/>
-      <w:bookmarkEnd w:id="0"/>
     </w:p>
     <w:p>
       <w:r>
@@ -18817,6 +18806,591 @@
     </w:p>
     <w:p>
       <w:pPr>
+        <w:jc w:val="center"/>
+      </w:pPr>
+    </w:p>
+    <w:p>
+      <w:pPr>
+        <w:pStyle w:val="Heading1"/>
+      </w:pPr>
+      <w:r>
+        <w:t>Project organization &amp; Programming notes</w:t>
+      </w:r>
+    </w:p>
+    <w:p>
+      <w:pPr>
+        <w:pStyle w:val="Heading2"/>
+      </w:pPr>
+      <w:r>
+        <w:t>Project organization</w:t>
+      </w:r>
+    </w:p>
+    <w:p>
+      <w:pPr>
+        <w:pStyle w:val="ListParagraph"/>
+        <w:numPr>
+          <w:ilvl w:val="0"/>
+          <w:numId w:val="50"/>
+        </w:numPr>
+      </w:pPr>
+      <w:r>
+        <w:t>The whol</w:t>
+      </w:r>
+      <w:r>
+        <w:t>e project folder, including research results and report data,</w:t>
+      </w:r>
+      <w:r>
+        <w:t xml:space="preserve"> is managed using GitHub. </w:t>
+      </w:r>
+      <w:hyperlink r:id="rId52" w:history="1">
+        <w:r>
+          <w:rPr>
+            <w:rStyle w:val="Hyperlink"/>
+          </w:rPr>
+          <w:t xml:space="preserve">Link </w:t>
+        </w:r>
+        <w:r>
+          <w:rPr>
+            <w:rStyle w:val="Hyperlink"/>
+          </w:rPr>
+          <w:t>t</w:t>
+        </w:r>
+        <w:r>
+          <w:rPr>
+            <w:rStyle w:val="Hyperlink"/>
+          </w:rPr>
+          <w:t xml:space="preserve">o </w:t>
+        </w:r>
+        <w:r>
+          <w:rPr>
+            <w:rStyle w:val="Hyperlink"/>
+          </w:rPr>
+          <w:t>r</w:t>
+        </w:r>
+        <w:r>
+          <w:rPr>
+            <w:rStyle w:val="Hyperlink"/>
+          </w:rPr>
+          <w:t>e</w:t>
+        </w:r>
+        <w:r>
+          <w:rPr>
+            <w:rStyle w:val="Hyperlink"/>
+          </w:rPr>
+          <w:t>p</w:t>
+        </w:r>
+        <w:r>
+          <w:rPr>
+            <w:rStyle w:val="Hyperlink"/>
+          </w:rPr>
+          <w:t>o</w:t>
+        </w:r>
+        <w:r>
+          <w:rPr>
+            <w:rStyle w:val="Hyperlink"/>
+          </w:rPr>
+          <w:t>sitory</w:t>
+        </w:r>
+      </w:hyperlink>
+    </w:p>
+    <w:p>
+      <w:pPr>
+        <w:pStyle w:val="ListParagraph"/>
+        <w:numPr>
+          <w:ilvl w:val="0"/>
+          <w:numId w:val="50"/>
+        </w:numPr>
+      </w:pPr>
+      <w:r>
+        <w:t>Source code is divided into 3 major parts: library file, function files, and driver file</w:t>
+      </w:r>
+    </w:p>
+    <w:p>
+      <w:pPr>
+        <w:pStyle w:val="ListParagraph"/>
+        <w:numPr>
+          <w:ilvl w:val="1"/>
+          <w:numId w:val="50"/>
+        </w:numPr>
+      </w:pPr>
+      <w:r>
+        <w:t>Library file: Named “</w:t>
+      </w:r>
+      <w:proofErr w:type="spellStart"/>
+      <w:r>
+        <w:t>lib.h</w:t>
+      </w:r>
+      <w:proofErr w:type="spellEnd"/>
+      <w:r>
+        <w:t>”, includes all necessary libraries as well as function prototypes, and is included in all function files and driver file</w:t>
+      </w:r>
+    </w:p>
+    <w:p>
+      <w:pPr>
+        <w:pStyle w:val="ListParagraph"/>
+        <w:numPr>
+          <w:ilvl w:val="1"/>
+          <w:numId w:val="50"/>
+        </w:numPr>
+      </w:pPr>
+      <w:r>
+        <w:t>Function files: 11 .</w:t>
+      </w:r>
+      <w:proofErr w:type="spellStart"/>
+      <w:r>
+        <w:t>cpp</w:t>
+      </w:r>
+      <w:proofErr w:type="spellEnd"/>
+      <w:r>
+        <w:t xml:space="preserve"> files, each containing the definition for their respective sorting al</w:t>
+      </w:r>
+      <w:r>
+        <w:t>gorithms, plus a data generator</w:t>
+      </w:r>
+      <w:r>
+        <w:t xml:space="preserve"> file provided by instructor</w:t>
+      </w:r>
+    </w:p>
+    <w:p>
+      <w:pPr>
+        <w:pStyle w:val="ListParagraph"/>
+        <w:numPr>
+          <w:ilvl w:val="1"/>
+          <w:numId w:val="50"/>
+        </w:numPr>
+      </w:pPr>
+      <w:r>
+        <w:t xml:space="preserve">Driver file: </w:t>
+      </w:r>
+      <w:r>
+        <w:t>“</w:t>
+      </w:r>
+      <w:r>
+        <w:t>M</w:t>
+      </w:r>
+      <w:r>
+        <w:t>ain.cpp”</w:t>
+      </w:r>
+      <w:r>
+        <w:t xml:space="preserve"> file</w:t>
+      </w:r>
+      <w:r>
+        <w:t>, contains driver function</w:t>
+      </w:r>
+    </w:p>
+    <w:p/>
+    <w:p>
+      <w:pPr>
+        <w:pStyle w:val="Heading2"/>
+      </w:pPr>
+      <w:r>
+        <w:t>Programming notes</w:t>
+      </w:r>
+    </w:p>
+    <w:p>
+      <w:pPr>
+        <w:pStyle w:val="ListParagraph"/>
+        <w:numPr>
+          <w:ilvl w:val="0"/>
+          <w:numId w:val="51"/>
+        </w:numPr>
+      </w:pPr>
+      <w:r>
+        <w:t xml:space="preserve">All libraries used in the program: </w:t>
+      </w:r>
+      <w:r>
+        <w:rPr>
+          <w:i/>
+        </w:rPr>
+        <w:t>&lt;</w:t>
+      </w:r>
+      <w:proofErr w:type="spellStart"/>
+      <w:r>
+        <w:rPr>
+          <w:i/>
+        </w:rPr>
+        <w:t>iostream</w:t>
+      </w:r>
+      <w:proofErr w:type="spellEnd"/>
+      <w:r>
+        <w:rPr>
+          <w:i/>
+        </w:rPr>
+        <w:t>&gt;, &lt;</w:t>
+      </w:r>
+      <w:proofErr w:type="spellStart"/>
+      <w:r>
+        <w:rPr>
+          <w:i/>
+        </w:rPr>
+        <w:t>fstream</w:t>
+      </w:r>
+      <w:proofErr w:type="spellEnd"/>
+      <w:r>
+        <w:rPr>
+          <w:i/>
+        </w:rPr>
+        <w:t>&gt;, &lt;</w:t>
+      </w:r>
+      <w:proofErr w:type="spellStart"/>
+      <w:r>
+        <w:rPr>
+          <w:i/>
+        </w:rPr>
+        <w:t>cmath</w:t>
+      </w:r>
+      <w:proofErr w:type="spellEnd"/>
+      <w:r>
+        <w:rPr>
+          <w:i/>
+        </w:rPr>
+        <w:t>&gt;, &lt;</w:t>
+      </w:r>
+      <w:proofErr w:type="spellStart"/>
+      <w:r>
+        <w:rPr>
+          <w:i/>
+        </w:rPr>
+        <w:t>time.h</w:t>
+      </w:r>
+      <w:proofErr w:type="spellEnd"/>
+      <w:r>
+        <w:rPr>
+          <w:i/>
+        </w:rPr>
+        <w:t>&gt;, &lt;</w:t>
+      </w:r>
+      <w:proofErr w:type="spellStart"/>
+      <w:r>
+        <w:rPr>
+          <w:i/>
+        </w:rPr>
+        <w:t>cstring</w:t>
+      </w:r>
+      <w:proofErr w:type="spellEnd"/>
+      <w:r>
+        <w:rPr>
+          <w:i/>
+        </w:rPr>
+        <w:t>&gt;, &lt;string&gt;, &lt;random&gt;</w:t>
+      </w:r>
+      <w:r>
+        <w:t>.</w:t>
+      </w:r>
+    </w:p>
+    <w:p>
+      <w:pPr>
+        <w:pStyle w:val="ListParagraph"/>
+        <w:numPr>
+          <w:ilvl w:val="0"/>
+          <w:numId w:val="51"/>
+        </w:numPr>
+      </w:pPr>
+      <w:r>
+        <w:t>Command line arguments</w:t>
+      </w:r>
+      <w:r>
+        <w:t xml:space="preserve"> must be formatted as told by instructors</w:t>
+      </w:r>
+      <w:r>
+        <w:t xml:space="preserve"> for the program to work</w:t>
+      </w:r>
+      <w:r>
+        <w:t xml:space="preserve"> (the bellow formatting is quoted from Lab03.pdf)</w:t>
+      </w:r>
+      <w:r>
+        <w:t>:</w:t>
+      </w:r>
+      <w:bookmarkStart w:id="0" w:name="_GoBack"/>
+      <w:bookmarkEnd w:id="0"/>
+    </w:p>
+    <w:p>
+      <w:pPr>
+        <w:pStyle w:val="ListParagraph"/>
+        <w:numPr>
+          <w:ilvl w:val="1"/>
+          <w:numId w:val="51"/>
+        </w:numPr>
+        <w:rPr>
+          <w:b/>
+        </w:rPr>
+      </w:pPr>
+      <w:r>
+        <w:rPr>
+          <w:b/>
+        </w:rPr>
+        <w:t>Mode:</w:t>
+      </w:r>
+    </w:p>
+    <w:p>
+      <w:pPr>
+        <w:pStyle w:val="ListParagraph"/>
+        <w:numPr>
+          <w:ilvl w:val="2"/>
+          <w:numId w:val="51"/>
+        </w:numPr>
+      </w:pPr>
+      <w:r>
+        <w:t>-a: Algorithm mode</w:t>
+      </w:r>
+    </w:p>
+    <w:p>
+      <w:pPr>
+        <w:pStyle w:val="ListParagraph"/>
+        <w:numPr>
+          <w:ilvl w:val="2"/>
+          <w:numId w:val="51"/>
+        </w:numPr>
+      </w:pPr>
+      <w:r>
+        <w:t>-c: Comparison mode</w:t>
+      </w:r>
+    </w:p>
+    <w:p>
+      <w:pPr>
+        <w:pStyle w:val="ListParagraph"/>
+        <w:numPr>
+          <w:ilvl w:val="1"/>
+          <w:numId w:val="51"/>
+        </w:numPr>
+      </w:pPr>
+      <w:r>
+        <w:rPr>
+          <w:b/>
+        </w:rPr>
+        <w:t>A</w:t>
+      </w:r>
+      <w:r>
+        <w:rPr>
+          <w:b/>
+        </w:rPr>
+        <w:t>lgorithm name:</w:t>
+      </w:r>
+      <w:r>
+        <w:t xml:space="preserve"> Lowercase, words are connected by </w:t>
+      </w:r>
+      <w:r>
+        <w:t xml:space="preserve">"-" (Ex: selection-sort, binary-sort, </w:t>
+      </w:r>
+      <w:r>
+        <w:t>insertion-sort, ...)</w:t>
+      </w:r>
+    </w:p>
+    <w:p>
+      <w:pPr>
+        <w:pStyle w:val="ListParagraph"/>
+        <w:numPr>
+          <w:ilvl w:val="1"/>
+          <w:numId w:val="51"/>
+        </w:numPr>
+      </w:pPr>
+      <w:r>
+        <w:rPr>
+          <w:b/>
+        </w:rPr>
+        <w:t>Input size:</w:t>
+      </w:r>
+      <w:r>
+        <w:t xml:space="preserve"> </w:t>
+      </w:r>
+      <w:r>
+        <w:t>Integer (≤ 1, 000, 000)</w:t>
+      </w:r>
+    </w:p>
+    <w:p>
+      <w:pPr>
+        <w:pStyle w:val="ListParagraph"/>
+        <w:numPr>
+          <w:ilvl w:val="1"/>
+          <w:numId w:val="51"/>
+        </w:numPr>
+        <w:rPr>
+          <w:b/>
+        </w:rPr>
+      </w:pPr>
+      <w:r>
+        <w:rPr>
+          <w:b/>
+        </w:rPr>
+        <w:t>Input order:</w:t>
+      </w:r>
+    </w:p>
+    <w:p>
+      <w:pPr>
+        <w:pStyle w:val="ListParagraph"/>
+        <w:numPr>
+          <w:ilvl w:val="2"/>
+          <w:numId w:val="51"/>
+        </w:numPr>
+      </w:pPr>
+      <w:r>
+        <w:t>-rand: randomized data</w:t>
+      </w:r>
+    </w:p>
+    <w:p>
+      <w:pPr>
+        <w:pStyle w:val="ListParagraph"/>
+        <w:numPr>
+          <w:ilvl w:val="2"/>
+          <w:numId w:val="51"/>
+        </w:numPr>
+      </w:pPr>
+      <w:r>
+        <w:t>-</w:t>
+      </w:r>
+      <w:proofErr w:type="spellStart"/>
+      <w:r>
+        <w:t>nsorted</w:t>
+      </w:r>
+      <w:proofErr w:type="spellEnd"/>
+      <w:r>
+        <w:t>: nearly sorted data</w:t>
+      </w:r>
+    </w:p>
+    <w:p>
+      <w:pPr>
+        <w:pStyle w:val="ListParagraph"/>
+        <w:numPr>
+          <w:ilvl w:val="2"/>
+          <w:numId w:val="51"/>
+        </w:numPr>
+      </w:pPr>
+      <w:r>
+        <w:t>-sorted: sorted data</w:t>
+      </w:r>
+    </w:p>
+    <w:p>
+      <w:pPr>
+        <w:pStyle w:val="ListParagraph"/>
+        <w:numPr>
+          <w:ilvl w:val="2"/>
+          <w:numId w:val="51"/>
+        </w:numPr>
+      </w:pPr>
+      <w:r>
+        <w:t>-rev: reverse sorted data</w:t>
+      </w:r>
+    </w:p>
+    <w:p>
+      <w:pPr>
+        <w:pStyle w:val="ListParagraph"/>
+        <w:numPr>
+          <w:ilvl w:val="1"/>
+          <w:numId w:val="51"/>
+        </w:numPr>
+      </w:pPr>
+      <w:r>
+        <w:rPr>
+          <w:b/>
+        </w:rPr>
+        <w:t>Given input (file):</w:t>
+      </w:r>
+      <w:r>
+        <w:t xml:space="preserve"> Path to the input file. The file format is as follows.</w:t>
+      </w:r>
+    </w:p>
+    <w:p>
+      <w:pPr>
+        <w:pStyle w:val="ListParagraph"/>
+        <w:numPr>
+          <w:ilvl w:val="2"/>
+          <w:numId w:val="51"/>
+        </w:numPr>
+      </w:pPr>
+      <w:r>
+        <w:t>1st line: an integer n, indicating the number of elements in the input data</w:t>
+      </w:r>
+    </w:p>
+    <w:p>
+      <w:pPr>
+        <w:pStyle w:val="ListParagraph"/>
+        <w:numPr>
+          <w:ilvl w:val="2"/>
+          <w:numId w:val="51"/>
+        </w:numPr>
+      </w:pPr>
+      <w:r>
+        <w:t>2nd line: n integer</w:t>
+      </w:r>
+      <w:r>
+        <w:t>s, separated by a single space.</w:t>
+      </w:r>
+    </w:p>
+    <w:p>
+      <w:pPr>
+        <w:pStyle w:val="ListParagraph"/>
+        <w:numPr>
+          <w:ilvl w:val="1"/>
+          <w:numId w:val="51"/>
+        </w:numPr>
+        <w:rPr>
+          <w:b/>
+        </w:rPr>
+      </w:pPr>
+      <w:r>
+        <w:rPr>
+          <w:b/>
+        </w:rPr>
+        <w:t>Output parameters</w:t>
+      </w:r>
+      <w:r>
+        <w:rPr>
+          <w:b/>
+        </w:rPr>
+        <w:t>:</w:t>
+      </w:r>
+    </w:p>
+    <w:p>
+      <w:pPr>
+        <w:pStyle w:val="ListParagraph"/>
+        <w:numPr>
+          <w:ilvl w:val="2"/>
+          <w:numId w:val="51"/>
+        </w:numPr>
+      </w:pPr>
+      <w:r>
+        <w:t xml:space="preserve">-time: </w:t>
+      </w:r>
+      <w:r>
+        <w:t>algorithm’s</w:t>
+      </w:r>
+      <w:r>
+        <w:t xml:space="preserve"> running time.</w:t>
+      </w:r>
+    </w:p>
+    <w:p>
+      <w:pPr>
+        <w:pStyle w:val="ListParagraph"/>
+        <w:numPr>
+          <w:ilvl w:val="2"/>
+          <w:numId w:val="51"/>
+        </w:numPr>
+      </w:pPr>
+      <w:r>
+        <w:t xml:space="preserve">-comp: number of </w:t>
+      </w:r>
+      <w:r>
+        <w:t>comparisons</w:t>
+      </w:r>
+      <w:r>
+        <w:t>.</w:t>
+      </w:r>
+    </w:p>
+    <w:p>
+      <w:pPr>
+        <w:pStyle w:val="ListParagraph"/>
+        <w:numPr>
+          <w:ilvl w:val="2"/>
+          <w:numId w:val="51"/>
+        </w:numPr>
+      </w:pPr>
+      <w:r>
+        <w:t>-both: both above options.</w:t>
+      </w:r>
+    </w:p>
+    <w:p/>
+    <w:p>
+      <w:pPr>
         <w:pStyle w:val="Heading1"/>
       </w:pPr>
       <w:r>
@@ -18844,7 +19418,7 @@
           <w:numId w:val="2"/>
         </w:numPr>
       </w:pPr>
-      <w:hyperlink r:id="rId52" w:history="1">
+      <w:hyperlink r:id="rId53" w:history="1">
         <w:r>
           <w:rPr>
             <w:rStyle w:val="Hyperlink"/>
@@ -18861,7 +19435,7 @@
           <w:numId w:val="2"/>
         </w:numPr>
       </w:pPr>
-      <w:hyperlink r:id="rId53" w:history="1">
+      <w:hyperlink r:id="rId54" w:history="1">
         <w:r>
           <w:rPr>
             <w:rStyle w:val="Hyperlink"/>
@@ -18883,7 +19457,7 @@
           <w:u w:val="none"/>
         </w:rPr>
       </w:pPr>
-      <w:hyperlink r:id="rId54" w:history="1">
+      <w:hyperlink r:id="rId55" w:history="1">
         <w:r>
           <w:rPr>
             <w:rStyle w:val="Hyperlink"/>
@@ -18900,7 +19474,7 @@
           <w:numId w:val="2"/>
         </w:numPr>
       </w:pPr>
-      <w:hyperlink r:id="rId55" w:history="1">
+      <w:hyperlink r:id="rId56" w:history="1">
         <w:r>
           <w:rPr>
             <w:rStyle w:val="Hyperlink"/>
@@ -18937,7 +19511,7 @@
           <w:u w:val="none"/>
         </w:rPr>
       </w:pPr>
-      <w:hyperlink r:id="rId56" w:history="1">
+      <w:hyperlink r:id="rId57" w:history="1">
         <w:r>
           <w:rPr>
             <w:rStyle w:val="Hyperlink"/>
@@ -18961,7 +19535,7 @@
           <w:u w:val="none"/>
         </w:rPr>
       </w:pPr>
-      <w:hyperlink r:id="rId57" w:history="1">
+      <w:hyperlink r:id="rId58" w:history="1">
         <w:r>
           <w:rPr>
             <w:rStyle w:val="Hyperlink"/>
@@ -18986,7 +19560,7 @@
           <w:szCs w:val="24"/>
         </w:rPr>
       </w:pPr>
-      <w:hyperlink r:id="rId58" w:history="1">
+      <w:hyperlink r:id="rId59" w:history="1">
         <w:r>
           <w:rPr>
             <w:rStyle w:val="Hyperlink"/>
@@ -19033,7 +19607,7 @@
           <w:szCs w:val="24"/>
         </w:rPr>
       </w:pPr>
-      <w:hyperlink r:id="rId59" w:history="1">
+      <w:hyperlink r:id="rId60" w:history="1">
         <w:r>
           <w:rPr>
             <w:rStyle w:val="Hyperlink"/>
@@ -19071,7 +19645,7 @@
         </w:rPr>
         <w:t xml:space="preserve">Heap visuals: </w:t>
       </w:r>
-      <w:hyperlink r:id="rId60" w:history="1">
+      <w:hyperlink r:id="rId61" w:history="1">
         <w:r>
           <w:rPr>
             <w:rStyle w:val="Hyperlink"/>
@@ -19112,7 +19686,7 @@
           <w:numId w:val="2"/>
         </w:numPr>
       </w:pPr>
-      <w:hyperlink r:id="rId61" w:history="1">
+      <w:hyperlink r:id="rId62" w:history="1">
         <w:r>
           <w:rPr>
             <w:rStyle w:val="Hyperlink"/>
@@ -19137,7 +19711,7 @@
           <w:szCs w:val="24"/>
         </w:rPr>
       </w:pPr>
-      <w:hyperlink r:id="rId62" w:history="1">
+      <w:hyperlink r:id="rId63" w:history="1">
         <w:r>
           <w:rPr>
             <w:rStyle w:val="Hyperlink"/>
@@ -19165,7 +19739,7 @@
           <w:u w:val="none"/>
         </w:rPr>
       </w:pPr>
-      <w:hyperlink r:id="rId63" w:history="1">
+      <w:hyperlink r:id="rId64" w:history="1">
         <w:r>
           <w:rPr>
             <w:rStyle w:val="Hyperlink"/>
@@ -19206,7 +19780,7 @@
           <w:numId w:val="2"/>
         </w:numPr>
       </w:pPr>
-      <w:hyperlink r:id="rId64" w:history="1">
+      <w:hyperlink r:id="rId65" w:history="1">
         <w:r>
           <w:rPr>
             <w:rStyle w:val="Hyperlink"/>
@@ -19223,7 +19797,7 @@
           <w:numId w:val="2"/>
         </w:numPr>
       </w:pPr>
-      <w:hyperlink r:id="rId65" w:history="1">
+      <w:hyperlink r:id="rId66" w:history="1">
         <w:r>
           <w:rPr>
             <w:rStyle w:val="Hyperlink"/>
@@ -19240,7 +19814,7 @@
           <w:numId w:val="2"/>
         </w:numPr>
       </w:pPr>
-      <w:hyperlink r:id="rId66" w:history="1">
+      <w:hyperlink r:id="rId67" w:history="1">
         <w:r>
           <w:rPr>
             <w:rStyle w:val="Hyperlink"/>
@@ -19257,7 +19831,7 @@
           <w:numId w:val="2"/>
         </w:numPr>
       </w:pPr>
-      <w:hyperlink r:id="rId67" w:history="1">
+      <w:hyperlink r:id="rId68" w:history="1">
         <w:r>
           <w:rPr>
             <w:rStyle w:val="Hyperlink"/>
@@ -19274,7 +19848,7 @@
           <w:numId w:val="2"/>
         </w:numPr>
       </w:pPr>
-      <w:hyperlink r:id="rId68" w:history="1">
+      <w:hyperlink r:id="rId69" w:history="1">
         <w:r>
           <w:rPr>
             <w:rStyle w:val="Hyperlink"/>
@@ -19291,7 +19865,7 @@
           <w:numId w:val="2"/>
         </w:numPr>
       </w:pPr>
-      <w:hyperlink r:id="rId69" w:anchor="optimizing_bubble_sort_algorithm" w:history="1">
+      <w:hyperlink r:id="rId70" w:anchor="optimizing_bubble_sort_algorithm" w:history="1">
         <w:r>
           <w:rPr>
             <w:rStyle w:val="Hyperlink"/>
@@ -19308,7 +19882,7 @@
           <w:numId w:val="2"/>
         </w:numPr>
       </w:pPr>
-      <w:hyperlink r:id="rId70" w:history="1">
+      <w:hyperlink r:id="rId71" w:history="1">
         <w:r>
           <w:rPr>
             <w:rStyle w:val="Hyperlink"/>
@@ -19334,7 +19908,7 @@
           <w:u w:val="none"/>
         </w:rPr>
       </w:pPr>
-      <w:hyperlink r:id="rId71" w:anchor=":~:text=Bubble%20sort%20is%20a%20basic,they%20are%20out%20of%20order" w:history="1">
+      <w:hyperlink r:id="rId72" w:anchor=":~:text=Bubble%20sort%20is%20a%20basic,they%20are%20out%20of%20order" w:history="1">
         <w:r>
           <w:rPr>
             <w:rStyle w:val="Hyperlink"/>
@@ -19373,7 +19947,7 @@
           <w:numId w:val="35"/>
         </w:numPr>
       </w:pPr>
-      <w:hyperlink r:id="rId72" w:history="1">
+      <w:hyperlink r:id="rId73" w:history="1">
         <w:r>
           <w:rPr>
             <w:rStyle w:val="Hyperlink"/>
@@ -19390,7 +19964,7 @@
           <w:numId w:val="35"/>
         </w:numPr>
       </w:pPr>
-      <w:hyperlink r:id="rId73" w:history="1">
+      <w:hyperlink r:id="rId74" w:history="1">
         <w:r>
           <w:rPr>
             <w:rStyle w:val="Hyperlink"/>
@@ -19407,7 +19981,7 @@
           <w:numId w:val="35"/>
         </w:numPr>
       </w:pPr>
-      <w:hyperlink r:id="rId74" w:anchor=":~:text=Bucket%20sort%20is%20a%20generalization,only%20sort%20each%20bucket%20independently" w:history="1">
+      <w:hyperlink r:id="rId75" w:anchor=":~:text=Bucket%20sort%20is%20a%20generalization,only%20sort%20each%20bucket%20independently" w:history="1">
         <w:r>
           <w:rPr>
             <w:rStyle w:val="Hyperlink"/>
@@ -19434,7 +20008,7 @@
           <w:numId w:val="35"/>
         </w:numPr>
       </w:pPr>
-      <w:hyperlink r:id="rId75" w:history="1">
+      <w:hyperlink r:id="rId76" w:history="1">
         <w:r>
           <w:rPr>
             <w:rStyle w:val="Hyperlink"/>
@@ -19460,7 +20034,7 @@
           <w:u w:val="none"/>
         </w:rPr>
       </w:pPr>
-      <w:hyperlink r:id="rId76" w:history="1">
+      <w:hyperlink r:id="rId77" w:history="1">
         <w:r>
           <w:rPr>
             <w:rStyle w:val="Hyperlink"/>
@@ -19486,7 +20060,7 @@
           <w:u w:val="none"/>
         </w:rPr>
       </w:pPr>
-      <w:hyperlink r:id="rId77" w:history="1">
+      <w:hyperlink r:id="rId78" w:history="1">
         <w:r>
           <w:rPr>
             <w:rStyle w:val="Hyperlink"/>
@@ -19542,7 +20116,7 @@
           <w:u w:val="none"/>
         </w:rPr>
       </w:pPr>
-      <w:hyperlink r:id="rId78" w:history="1">
+      <w:hyperlink r:id="rId79" w:history="1">
         <w:r>
           <w:rPr>
             <w:rStyle w:val="Hyperlink"/>
@@ -19598,7 +20172,7 @@
           <w:u w:val="none"/>
         </w:rPr>
       </w:pPr>
-      <w:hyperlink r:id="rId79" w:history="1">
+      <w:hyperlink r:id="rId80" w:history="1">
         <w:r>
           <w:rPr>
             <w:rStyle w:val="Hyperlink"/>
@@ -19626,7 +20200,7 @@
           <w:u w:val="none"/>
         </w:rPr>
       </w:pPr>
-      <w:hyperlink r:id="rId80" w:history="1">
+      <w:hyperlink r:id="rId81" w:history="1">
         <w:r>
           <w:rPr>
             <w:rStyle w:val="Hyperlink"/>
@@ -19682,7 +20256,7 @@
           <w:u w:val="none"/>
         </w:rPr>
       </w:pPr>
-      <w:hyperlink r:id="rId81" w:history="1">
+      <w:hyperlink r:id="rId82" w:history="1">
         <w:r>
           <w:rPr>
             <w:rStyle w:val="Hyperlink"/>
@@ -19710,7 +20284,7 @@
           <w:u w:val="none"/>
         </w:rPr>
       </w:pPr>
-      <w:hyperlink r:id="rId82" w:history="1">
+      <w:hyperlink r:id="rId83" w:history="1">
         <w:r>
           <w:rPr>
             <w:rStyle w:val="Hyperlink"/>
@@ -21112,6 +21686,119 @@
     </w:lvl>
   </w:abstractNum>
   <w:abstractNum w:abstractNumId="12" w15:restartNumberingAfterBreak="0">
+    <w:nsid w:val="1F430FC3"/>
+    <w:multiLevelType w:val="hybridMultilevel"/>
+    <w:tmpl w:val="D568755C"/>
+    <w:lvl w:ilvl="0" w:tplc="04090001">
+      <w:start w:val="1"/>
+      <w:numFmt w:val="bullet"/>
+      <w:lvlText w:val=""/>
+      <w:lvlJc w:val="left"/>
+      <w:pPr>
+        <w:ind w:left="720" w:hanging="360"/>
+      </w:pPr>
+      <w:rPr>
+        <w:rFonts w:ascii="Symbol" w:hAnsi="Symbol" w:hint="default"/>
+      </w:rPr>
+    </w:lvl>
+    <w:lvl w:ilvl="1" w:tplc="04090003">
+      <w:start w:val="1"/>
+      <w:numFmt w:val="bullet"/>
+      <w:lvlText w:val="o"/>
+      <w:lvlJc w:val="left"/>
+      <w:pPr>
+        <w:ind w:left="1440" w:hanging="360"/>
+      </w:pPr>
+      <w:rPr>
+        <w:rFonts w:ascii="Courier New" w:hAnsi="Courier New" w:cs="Courier New" w:hint="default"/>
+      </w:rPr>
+    </w:lvl>
+    <w:lvl w:ilvl="2" w:tplc="04090005" w:tentative="1">
+      <w:start w:val="1"/>
+      <w:numFmt w:val="bullet"/>
+      <w:lvlText w:val=""/>
+      <w:lvlJc w:val="left"/>
+      <w:pPr>
+        <w:ind w:left="2160" w:hanging="360"/>
+      </w:pPr>
+      <w:rPr>
+        <w:rFonts w:ascii="Wingdings" w:hAnsi="Wingdings" w:hint="default"/>
+      </w:rPr>
+    </w:lvl>
+    <w:lvl w:ilvl="3" w:tplc="04090001" w:tentative="1">
+      <w:start w:val="1"/>
+      <w:numFmt w:val="bullet"/>
+      <w:lvlText w:val=""/>
+      <w:lvlJc w:val="left"/>
+      <w:pPr>
+        <w:ind w:left="2880" w:hanging="360"/>
+      </w:pPr>
+      <w:rPr>
+        <w:rFonts w:ascii="Symbol" w:hAnsi="Symbol" w:hint="default"/>
+      </w:rPr>
+    </w:lvl>
+    <w:lvl w:ilvl="4" w:tplc="04090003" w:tentative="1">
+      <w:start w:val="1"/>
+      <w:numFmt w:val="bullet"/>
+      <w:lvlText w:val="o"/>
+      <w:lvlJc w:val="left"/>
+      <w:pPr>
+        <w:ind w:left="3600" w:hanging="360"/>
+      </w:pPr>
+      <w:rPr>
+        <w:rFonts w:ascii="Courier New" w:hAnsi="Courier New" w:cs="Courier New" w:hint="default"/>
+      </w:rPr>
+    </w:lvl>
+    <w:lvl w:ilvl="5" w:tplc="04090005" w:tentative="1">
+      <w:start w:val="1"/>
+      <w:numFmt w:val="bullet"/>
+      <w:lvlText w:val=""/>
+      <w:lvlJc w:val="left"/>
+      <w:pPr>
+        <w:ind w:left="4320" w:hanging="360"/>
+      </w:pPr>
+      <w:rPr>
+        <w:rFonts w:ascii="Wingdings" w:hAnsi="Wingdings" w:hint="default"/>
+      </w:rPr>
+    </w:lvl>
+    <w:lvl w:ilvl="6" w:tplc="04090001" w:tentative="1">
+      <w:start w:val="1"/>
+      <w:numFmt w:val="bullet"/>
+      <w:lvlText w:val=""/>
+      <w:lvlJc w:val="left"/>
+      <w:pPr>
+        <w:ind w:left="5040" w:hanging="360"/>
+      </w:pPr>
+      <w:rPr>
+        <w:rFonts w:ascii="Symbol" w:hAnsi="Symbol" w:hint="default"/>
+      </w:rPr>
+    </w:lvl>
+    <w:lvl w:ilvl="7" w:tplc="04090003" w:tentative="1">
+      <w:start w:val="1"/>
+      <w:numFmt w:val="bullet"/>
+      <w:lvlText w:val="o"/>
+      <w:lvlJc w:val="left"/>
+      <w:pPr>
+        <w:ind w:left="5760" w:hanging="360"/>
+      </w:pPr>
+      <w:rPr>
+        <w:rFonts w:ascii="Courier New" w:hAnsi="Courier New" w:cs="Courier New" w:hint="default"/>
+      </w:rPr>
+    </w:lvl>
+    <w:lvl w:ilvl="8" w:tplc="04090005" w:tentative="1">
+      <w:start w:val="1"/>
+      <w:numFmt w:val="bullet"/>
+      <w:lvlText w:val=""/>
+      <w:lvlJc w:val="left"/>
+      <w:pPr>
+        <w:ind w:left="6480" w:hanging="360"/>
+      </w:pPr>
+      <w:rPr>
+        <w:rFonts w:ascii="Wingdings" w:hAnsi="Wingdings" w:hint="default"/>
+      </w:rPr>
+    </w:lvl>
+  </w:abstractNum>
+  <w:abstractNum w:abstractNumId="13" w15:restartNumberingAfterBreak="0">
     <w:nsid w:val="1FE72A03"/>
     <w:multiLevelType w:val="hybridMultilevel"/>
     <w:tmpl w:val="662895E8"/>
@@ -21223,7 +21910,7 @@
       </w:rPr>
     </w:lvl>
   </w:abstractNum>
-  <w:abstractNum w:abstractNumId="13" w15:restartNumberingAfterBreak="0">
+  <w:abstractNum w:abstractNumId="14" w15:restartNumberingAfterBreak="0">
     <w:nsid w:val="200753CF"/>
     <w:multiLevelType w:val="hybridMultilevel"/>
     <w:tmpl w:val="0524B966"/>
@@ -21336,7 +22023,7 @@
       </w:rPr>
     </w:lvl>
   </w:abstractNum>
-  <w:abstractNum w:abstractNumId="14" w15:restartNumberingAfterBreak="0">
+  <w:abstractNum w:abstractNumId="15" w15:restartNumberingAfterBreak="0">
     <w:nsid w:val="22D802CF"/>
     <w:multiLevelType w:val="hybridMultilevel"/>
     <w:tmpl w:val="C0C6E9F0"/>
@@ -21449,7 +22136,7 @@
       </w:rPr>
     </w:lvl>
   </w:abstractNum>
-  <w:abstractNum w:abstractNumId="15" w15:restartNumberingAfterBreak="0">
+  <w:abstractNum w:abstractNumId="16" w15:restartNumberingAfterBreak="0">
     <w:nsid w:val="24A043CE"/>
     <w:multiLevelType w:val="hybridMultilevel"/>
     <w:tmpl w:val="F4CCC854"/>
@@ -21562,7 +22249,7 @@
       </w:rPr>
     </w:lvl>
   </w:abstractNum>
-  <w:abstractNum w:abstractNumId="16" w15:restartNumberingAfterBreak="0">
+  <w:abstractNum w:abstractNumId="17" w15:restartNumberingAfterBreak="0">
     <w:nsid w:val="250D280D"/>
     <w:multiLevelType w:val="hybridMultilevel"/>
     <w:tmpl w:val="4F34DEDC"/>
@@ -21675,7 +22362,7 @@
       </w:rPr>
     </w:lvl>
   </w:abstractNum>
-  <w:abstractNum w:abstractNumId="17" w15:restartNumberingAfterBreak="0">
+  <w:abstractNum w:abstractNumId="18" w15:restartNumberingAfterBreak="0">
     <w:nsid w:val="29F6770D"/>
     <w:multiLevelType w:val="hybridMultilevel"/>
     <w:tmpl w:val="FC1EC7E8"/>
@@ -21788,7 +22475,7 @@
       </w:rPr>
     </w:lvl>
   </w:abstractNum>
-  <w:abstractNum w:abstractNumId="18" w15:restartNumberingAfterBreak="0">
+  <w:abstractNum w:abstractNumId="19" w15:restartNumberingAfterBreak="0">
     <w:nsid w:val="32761803"/>
     <w:multiLevelType w:val="hybridMultilevel"/>
     <w:tmpl w:val="BC186E7A"/>
@@ -21901,7 +22588,7 @@
       </w:rPr>
     </w:lvl>
   </w:abstractNum>
-  <w:abstractNum w:abstractNumId="19" w15:restartNumberingAfterBreak="0">
+  <w:abstractNum w:abstractNumId="20" w15:restartNumberingAfterBreak="0">
     <w:nsid w:val="34DF7EBF"/>
     <w:multiLevelType w:val="hybridMultilevel"/>
     <w:tmpl w:val="88E8BB2E"/>
@@ -22014,7 +22701,7 @@
       </w:rPr>
     </w:lvl>
   </w:abstractNum>
-  <w:abstractNum w:abstractNumId="20" w15:restartNumberingAfterBreak="0">
+  <w:abstractNum w:abstractNumId="21" w15:restartNumberingAfterBreak="0">
     <w:nsid w:val="391D45D3"/>
     <w:multiLevelType w:val="hybridMultilevel"/>
     <w:tmpl w:val="3710DCFC"/>
@@ -22127,7 +22814,7 @@
       </w:rPr>
     </w:lvl>
   </w:abstractNum>
-  <w:abstractNum w:abstractNumId="21" w15:restartNumberingAfterBreak="0">
+  <w:abstractNum w:abstractNumId="22" w15:restartNumberingAfterBreak="0">
     <w:nsid w:val="3B573974"/>
     <w:multiLevelType w:val="hybridMultilevel"/>
     <w:tmpl w:val="D812C118"/>
@@ -22240,7 +22927,7 @@
       </w:rPr>
     </w:lvl>
   </w:abstractNum>
-  <w:abstractNum w:abstractNumId="22" w15:restartNumberingAfterBreak="0">
+  <w:abstractNum w:abstractNumId="23" w15:restartNumberingAfterBreak="0">
     <w:nsid w:val="3BB25683"/>
     <w:multiLevelType w:val="hybridMultilevel"/>
     <w:tmpl w:val="3E64FAE2"/>
@@ -22353,7 +23040,7 @@
       </w:rPr>
     </w:lvl>
   </w:abstractNum>
-  <w:abstractNum w:abstractNumId="23" w15:restartNumberingAfterBreak="0">
+  <w:abstractNum w:abstractNumId="24" w15:restartNumberingAfterBreak="0">
     <w:nsid w:val="3DF474D5"/>
     <w:multiLevelType w:val="hybridMultilevel"/>
     <w:tmpl w:val="C48CEA20"/>
@@ -22466,7 +23153,7 @@
       </w:rPr>
     </w:lvl>
   </w:abstractNum>
-  <w:abstractNum w:abstractNumId="24" w15:restartNumberingAfterBreak="0">
+  <w:abstractNum w:abstractNumId="25" w15:restartNumberingAfterBreak="0">
     <w:nsid w:val="3E144AB9"/>
     <w:multiLevelType w:val="multilevel"/>
     <w:tmpl w:val="9B2EC706"/>
@@ -22588,7 +23275,7 @@
       </w:rPr>
     </w:lvl>
   </w:abstractNum>
-  <w:abstractNum w:abstractNumId="25" w15:restartNumberingAfterBreak="0">
+  <w:abstractNum w:abstractNumId="26" w15:restartNumberingAfterBreak="0">
     <w:nsid w:val="3EFA30A2"/>
     <w:multiLevelType w:val="hybridMultilevel"/>
     <w:tmpl w:val="B060F4E0"/>
@@ -22701,7 +23388,7 @@
       </w:rPr>
     </w:lvl>
   </w:abstractNum>
-  <w:abstractNum w:abstractNumId="26" w15:restartNumberingAfterBreak="0">
+  <w:abstractNum w:abstractNumId="27" w15:restartNumberingAfterBreak="0">
     <w:nsid w:val="3F70634B"/>
     <w:multiLevelType w:val="hybridMultilevel"/>
     <w:tmpl w:val="043005DC"/>
@@ -22814,7 +23501,7 @@
       </w:rPr>
     </w:lvl>
   </w:abstractNum>
-  <w:abstractNum w:abstractNumId="27" w15:restartNumberingAfterBreak="0">
+  <w:abstractNum w:abstractNumId="28" w15:restartNumberingAfterBreak="0">
     <w:nsid w:val="427659A7"/>
     <w:multiLevelType w:val="hybridMultilevel"/>
     <w:tmpl w:val="2AF2157C"/>
@@ -22927,7 +23614,7 @@
       </w:rPr>
     </w:lvl>
   </w:abstractNum>
-  <w:abstractNum w:abstractNumId="28" w15:restartNumberingAfterBreak="0">
+  <w:abstractNum w:abstractNumId="29" w15:restartNumberingAfterBreak="0">
     <w:nsid w:val="44AD5316"/>
     <w:multiLevelType w:val="hybridMultilevel"/>
     <w:tmpl w:val="5D62FC3C"/>
@@ -23040,7 +23727,120 @@
       </w:rPr>
     </w:lvl>
   </w:abstractNum>
-  <w:abstractNum w:abstractNumId="29" w15:restartNumberingAfterBreak="0">
+  <w:abstractNum w:abstractNumId="30" w15:restartNumberingAfterBreak="0">
+    <w:nsid w:val="44DF52B3"/>
+    <w:multiLevelType w:val="hybridMultilevel"/>
+    <w:tmpl w:val="B302E0A0"/>
+    <w:lvl w:ilvl="0" w:tplc="04090001">
+      <w:start w:val="1"/>
+      <w:numFmt w:val="bullet"/>
+      <w:lvlText w:val=""/>
+      <w:lvlJc w:val="left"/>
+      <w:pPr>
+        <w:ind w:left="720" w:hanging="360"/>
+      </w:pPr>
+      <w:rPr>
+        <w:rFonts w:ascii="Symbol" w:hAnsi="Symbol" w:hint="default"/>
+      </w:rPr>
+    </w:lvl>
+    <w:lvl w:ilvl="1" w:tplc="04090003">
+      <w:start w:val="1"/>
+      <w:numFmt w:val="bullet"/>
+      <w:lvlText w:val="o"/>
+      <w:lvlJc w:val="left"/>
+      <w:pPr>
+        <w:ind w:left="1440" w:hanging="360"/>
+      </w:pPr>
+      <w:rPr>
+        <w:rFonts w:ascii="Courier New" w:hAnsi="Courier New" w:cs="Courier New" w:hint="default"/>
+      </w:rPr>
+    </w:lvl>
+    <w:lvl w:ilvl="2" w:tplc="04090005">
+      <w:start w:val="1"/>
+      <w:numFmt w:val="bullet"/>
+      <w:lvlText w:val=""/>
+      <w:lvlJc w:val="left"/>
+      <w:pPr>
+        <w:ind w:left="2160" w:hanging="360"/>
+      </w:pPr>
+      <w:rPr>
+        <w:rFonts w:ascii="Wingdings" w:hAnsi="Wingdings" w:hint="default"/>
+      </w:rPr>
+    </w:lvl>
+    <w:lvl w:ilvl="3" w:tplc="04090001" w:tentative="1">
+      <w:start w:val="1"/>
+      <w:numFmt w:val="bullet"/>
+      <w:lvlText w:val=""/>
+      <w:lvlJc w:val="left"/>
+      <w:pPr>
+        <w:ind w:left="2880" w:hanging="360"/>
+      </w:pPr>
+      <w:rPr>
+        <w:rFonts w:ascii="Symbol" w:hAnsi="Symbol" w:hint="default"/>
+      </w:rPr>
+    </w:lvl>
+    <w:lvl w:ilvl="4" w:tplc="04090003" w:tentative="1">
+      <w:start w:val="1"/>
+      <w:numFmt w:val="bullet"/>
+      <w:lvlText w:val="o"/>
+      <w:lvlJc w:val="left"/>
+      <w:pPr>
+        <w:ind w:left="3600" w:hanging="360"/>
+      </w:pPr>
+      <w:rPr>
+        <w:rFonts w:ascii="Courier New" w:hAnsi="Courier New" w:cs="Courier New" w:hint="default"/>
+      </w:rPr>
+    </w:lvl>
+    <w:lvl w:ilvl="5" w:tplc="04090005" w:tentative="1">
+      <w:start w:val="1"/>
+      <w:numFmt w:val="bullet"/>
+      <w:lvlText w:val=""/>
+      <w:lvlJc w:val="left"/>
+      <w:pPr>
+        <w:ind w:left="4320" w:hanging="360"/>
+      </w:pPr>
+      <w:rPr>
+        <w:rFonts w:ascii="Wingdings" w:hAnsi="Wingdings" w:hint="default"/>
+      </w:rPr>
+    </w:lvl>
+    <w:lvl w:ilvl="6" w:tplc="04090001" w:tentative="1">
+      <w:start w:val="1"/>
+      <w:numFmt w:val="bullet"/>
+      <w:lvlText w:val=""/>
+      <w:lvlJc w:val="left"/>
+      <w:pPr>
+        <w:ind w:left="5040" w:hanging="360"/>
+      </w:pPr>
+      <w:rPr>
+        <w:rFonts w:ascii="Symbol" w:hAnsi="Symbol" w:hint="default"/>
+      </w:rPr>
+    </w:lvl>
+    <w:lvl w:ilvl="7" w:tplc="04090003" w:tentative="1">
+      <w:start w:val="1"/>
+      <w:numFmt w:val="bullet"/>
+      <w:lvlText w:val="o"/>
+      <w:lvlJc w:val="left"/>
+      <w:pPr>
+        <w:ind w:left="5760" w:hanging="360"/>
+      </w:pPr>
+      <w:rPr>
+        <w:rFonts w:ascii="Courier New" w:hAnsi="Courier New" w:cs="Courier New" w:hint="default"/>
+      </w:rPr>
+    </w:lvl>
+    <w:lvl w:ilvl="8" w:tplc="04090005" w:tentative="1">
+      <w:start w:val="1"/>
+      <w:numFmt w:val="bullet"/>
+      <w:lvlText w:val=""/>
+      <w:lvlJc w:val="left"/>
+      <w:pPr>
+        <w:ind w:left="6480" w:hanging="360"/>
+      </w:pPr>
+      <w:rPr>
+        <w:rFonts w:ascii="Wingdings" w:hAnsi="Wingdings" w:hint="default"/>
+      </w:rPr>
+    </w:lvl>
+  </w:abstractNum>
+  <w:abstractNum w:abstractNumId="31" w15:restartNumberingAfterBreak="0">
     <w:nsid w:val="4AAB4F87"/>
     <w:multiLevelType w:val="hybridMultilevel"/>
     <w:tmpl w:val="79900ABA"/>
@@ -23153,7 +23953,7 @@
       </w:rPr>
     </w:lvl>
   </w:abstractNum>
-  <w:abstractNum w:abstractNumId="30" w15:restartNumberingAfterBreak="0">
+  <w:abstractNum w:abstractNumId="32" w15:restartNumberingAfterBreak="0">
     <w:nsid w:val="4C5470F6"/>
     <w:multiLevelType w:val="hybridMultilevel"/>
     <w:tmpl w:val="A3BAAF94"/>
@@ -23266,7 +24066,7 @@
       </w:rPr>
     </w:lvl>
   </w:abstractNum>
-  <w:abstractNum w:abstractNumId="31" w15:restartNumberingAfterBreak="0">
+  <w:abstractNum w:abstractNumId="33" w15:restartNumberingAfterBreak="0">
     <w:nsid w:val="4CC206DA"/>
     <w:multiLevelType w:val="hybridMultilevel"/>
     <w:tmpl w:val="24A05FD0"/>
@@ -23379,7 +24179,7 @@
       </w:rPr>
     </w:lvl>
   </w:abstractNum>
-  <w:abstractNum w:abstractNumId="32" w15:restartNumberingAfterBreak="0">
+  <w:abstractNum w:abstractNumId="34" w15:restartNumberingAfterBreak="0">
     <w:nsid w:val="4EF02043"/>
     <w:multiLevelType w:val="hybridMultilevel"/>
     <w:tmpl w:val="53E84D5E"/>
@@ -23491,7 +24291,7 @@
       </w:rPr>
     </w:lvl>
   </w:abstractNum>
-  <w:abstractNum w:abstractNumId="33" w15:restartNumberingAfterBreak="0">
+  <w:abstractNum w:abstractNumId="35" w15:restartNumberingAfterBreak="0">
     <w:nsid w:val="51794E91"/>
     <w:multiLevelType w:val="hybridMultilevel"/>
     <w:tmpl w:val="8FDC5AD8"/>
@@ -23604,7 +24404,7 @@
       </w:rPr>
     </w:lvl>
   </w:abstractNum>
-  <w:abstractNum w:abstractNumId="34" w15:restartNumberingAfterBreak="0">
+  <w:abstractNum w:abstractNumId="36" w15:restartNumberingAfterBreak="0">
     <w:nsid w:val="59BD0092"/>
     <w:multiLevelType w:val="hybridMultilevel"/>
     <w:tmpl w:val="2758E2C4"/>
@@ -23717,7 +24517,7 @@
       </w:rPr>
     </w:lvl>
   </w:abstractNum>
-  <w:abstractNum w:abstractNumId="35" w15:restartNumberingAfterBreak="0">
+  <w:abstractNum w:abstractNumId="37" w15:restartNumberingAfterBreak="0">
     <w:nsid w:val="5B1E6145"/>
     <w:multiLevelType w:val="hybridMultilevel"/>
     <w:tmpl w:val="56C2E0F0"/>
@@ -23830,7 +24630,7 @@
       </w:rPr>
     </w:lvl>
   </w:abstractNum>
-  <w:abstractNum w:abstractNumId="36" w15:restartNumberingAfterBreak="0">
+  <w:abstractNum w:abstractNumId="38" w15:restartNumberingAfterBreak="0">
     <w:nsid w:val="5C822557"/>
     <w:multiLevelType w:val="hybridMultilevel"/>
     <w:tmpl w:val="841E18B6"/>
@@ -23943,7 +24743,7 @@
       </w:rPr>
     </w:lvl>
   </w:abstractNum>
-  <w:abstractNum w:abstractNumId="37" w15:restartNumberingAfterBreak="0">
+  <w:abstractNum w:abstractNumId="39" w15:restartNumberingAfterBreak="0">
     <w:nsid w:val="5E761D62"/>
     <w:multiLevelType w:val="hybridMultilevel"/>
     <w:tmpl w:val="DA64B920"/>
@@ -24056,7 +24856,7 @@
       </w:rPr>
     </w:lvl>
   </w:abstractNum>
-  <w:abstractNum w:abstractNumId="38" w15:restartNumberingAfterBreak="0">
+  <w:abstractNum w:abstractNumId="40" w15:restartNumberingAfterBreak="0">
     <w:nsid w:val="666D41F1"/>
     <w:multiLevelType w:val="hybridMultilevel"/>
     <w:tmpl w:val="FD84471E"/>
@@ -24169,7 +24969,7 @@
       </w:rPr>
     </w:lvl>
   </w:abstractNum>
-  <w:abstractNum w:abstractNumId="39" w15:restartNumberingAfterBreak="0">
+  <w:abstractNum w:abstractNumId="41" w15:restartNumberingAfterBreak="0">
     <w:nsid w:val="67686014"/>
     <w:multiLevelType w:val="hybridMultilevel"/>
     <w:tmpl w:val="93465BB6"/>
@@ -24282,7 +25082,7 @@
       </w:rPr>
     </w:lvl>
   </w:abstractNum>
-  <w:abstractNum w:abstractNumId="40" w15:restartNumberingAfterBreak="0">
+  <w:abstractNum w:abstractNumId="42" w15:restartNumberingAfterBreak="0">
     <w:nsid w:val="676E33B3"/>
     <w:multiLevelType w:val="hybridMultilevel"/>
     <w:tmpl w:val="2AF8C81E"/>
@@ -24395,7 +25195,7 @@
       </w:rPr>
     </w:lvl>
   </w:abstractNum>
-  <w:abstractNum w:abstractNumId="41" w15:restartNumberingAfterBreak="0">
+  <w:abstractNum w:abstractNumId="43" w15:restartNumberingAfterBreak="0">
     <w:nsid w:val="6E26095C"/>
     <w:multiLevelType w:val="hybridMultilevel"/>
     <w:tmpl w:val="7B7E2D6E"/>
@@ -24508,7 +25308,7 @@
       </w:rPr>
     </w:lvl>
   </w:abstractNum>
-  <w:abstractNum w:abstractNumId="42" w15:restartNumberingAfterBreak="0">
+  <w:abstractNum w:abstractNumId="44" w15:restartNumberingAfterBreak="0">
     <w:nsid w:val="6F740915"/>
     <w:multiLevelType w:val="hybridMultilevel"/>
     <w:tmpl w:val="439C49FA"/>
@@ -24621,7 +25421,7 @@
       </w:rPr>
     </w:lvl>
   </w:abstractNum>
-  <w:abstractNum w:abstractNumId="43" w15:restartNumberingAfterBreak="0">
+  <w:abstractNum w:abstractNumId="45" w15:restartNumberingAfterBreak="0">
     <w:nsid w:val="718D6D0B"/>
     <w:multiLevelType w:val="hybridMultilevel"/>
     <w:tmpl w:val="263893D2"/>
@@ -24734,7 +25534,7 @@
       </w:rPr>
     </w:lvl>
   </w:abstractNum>
-  <w:abstractNum w:abstractNumId="44" w15:restartNumberingAfterBreak="0">
+  <w:abstractNum w:abstractNumId="46" w15:restartNumberingAfterBreak="0">
     <w:nsid w:val="77D904CC"/>
     <w:multiLevelType w:val="hybridMultilevel"/>
     <w:tmpl w:val="4BC41ECA"/>
@@ -24847,7 +25647,7 @@
       </w:rPr>
     </w:lvl>
   </w:abstractNum>
-  <w:abstractNum w:abstractNumId="45" w15:restartNumberingAfterBreak="0">
+  <w:abstractNum w:abstractNumId="47" w15:restartNumberingAfterBreak="0">
     <w:nsid w:val="786B64F3"/>
     <w:multiLevelType w:val="hybridMultilevel"/>
     <w:tmpl w:val="16F4CCA0"/>
@@ -24960,7 +25760,7 @@
       </w:rPr>
     </w:lvl>
   </w:abstractNum>
-  <w:abstractNum w:abstractNumId="46" w15:restartNumberingAfterBreak="0">
+  <w:abstractNum w:abstractNumId="48" w15:restartNumberingAfterBreak="0">
     <w:nsid w:val="797424FB"/>
     <w:multiLevelType w:val="hybridMultilevel"/>
     <w:tmpl w:val="EAECE1F8"/>
@@ -25073,7 +25873,7 @@
       </w:rPr>
     </w:lvl>
   </w:abstractNum>
-  <w:abstractNum w:abstractNumId="47" w15:restartNumberingAfterBreak="0">
+  <w:abstractNum w:abstractNumId="49" w15:restartNumberingAfterBreak="0">
     <w:nsid w:val="7BE71CD4"/>
     <w:multiLevelType w:val="hybridMultilevel"/>
     <w:tmpl w:val="AD8C4562"/>
@@ -25186,7 +25986,7 @@
       </w:rPr>
     </w:lvl>
   </w:abstractNum>
-  <w:abstractNum w:abstractNumId="48" w15:restartNumberingAfterBreak="0">
+  <w:abstractNum w:abstractNumId="50" w15:restartNumberingAfterBreak="0">
     <w:nsid w:val="7D3770B0"/>
     <w:multiLevelType w:val="hybridMultilevel"/>
     <w:tmpl w:val="A16C5F36"/>
@@ -25300,37 +26100,37 @@
     </w:lvl>
   </w:abstractNum>
   <w:num w:numId="1">
-    <w:abstractNumId w:val="24"/>
+    <w:abstractNumId w:val="25"/>
   </w:num>
   <w:num w:numId="2">
-    <w:abstractNumId w:val="47"/>
+    <w:abstractNumId w:val="49"/>
   </w:num>
   <w:num w:numId="3">
     <w:abstractNumId w:val="6"/>
   </w:num>
   <w:num w:numId="4">
-    <w:abstractNumId w:val="44"/>
+    <w:abstractNumId w:val="46"/>
   </w:num>
   <w:num w:numId="5">
     <w:abstractNumId w:val="8"/>
   </w:num>
   <w:num w:numId="6">
-    <w:abstractNumId w:val="30"/>
+    <w:abstractNumId w:val="32"/>
   </w:num>
   <w:num w:numId="7">
-    <w:abstractNumId w:val="12"/>
+    <w:abstractNumId w:val="13"/>
   </w:num>
   <w:num w:numId="8">
     <w:abstractNumId w:val="4"/>
   </w:num>
   <w:num w:numId="9">
-    <w:abstractNumId w:val="39"/>
+    <w:abstractNumId w:val="41"/>
   </w:num>
   <w:num w:numId="10">
-    <w:abstractNumId w:val="41"/>
+    <w:abstractNumId w:val="43"/>
   </w:num>
   <w:num w:numId="11">
-    <w:abstractNumId w:val="14"/>
+    <w:abstractNumId w:val="15"/>
   </w:num>
   <w:num w:numId="12">
     <w:abstractNumId w:val="9"/>
@@ -25339,82 +26139,82 @@
     <w:abstractNumId w:val="11"/>
   </w:num>
   <w:num w:numId="14">
-    <w:abstractNumId w:val="18"/>
+    <w:abstractNumId w:val="19"/>
   </w:num>
   <w:num w:numId="15">
-    <w:abstractNumId w:val="25"/>
+    <w:abstractNumId w:val="26"/>
   </w:num>
   <w:num w:numId="16">
-    <w:abstractNumId w:val="35"/>
+    <w:abstractNumId w:val="37"/>
   </w:num>
   <w:num w:numId="17">
     <w:abstractNumId w:val="2"/>
   </w:num>
   <w:num w:numId="18">
+    <w:abstractNumId w:val="36"/>
+  </w:num>
+  <w:num w:numId="19">
+    <w:abstractNumId w:val="28"/>
+  </w:num>
+  <w:num w:numId="20">
+    <w:abstractNumId w:val="39"/>
+  </w:num>
+  <w:num w:numId="21">
     <w:abstractNumId w:val="34"/>
   </w:num>
-  <w:num w:numId="19">
-    <w:abstractNumId w:val="27"/>
-  </w:num>
-  <w:num w:numId="20">
-    <w:abstractNumId w:val="37"/>
-  </w:num>
-  <w:num w:numId="21">
-    <w:abstractNumId w:val="32"/>
-  </w:num>
   <w:num w:numId="22">
-    <w:abstractNumId w:val="19"/>
+    <w:abstractNumId w:val="20"/>
   </w:num>
   <w:num w:numId="23">
     <w:abstractNumId w:val="3"/>
   </w:num>
   <w:num w:numId="24">
-    <w:abstractNumId w:val="48"/>
+    <w:abstractNumId w:val="50"/>
   </w:num>
   <w:num w:numId="25">
-    <w:abstractNumId w:val="21"/>
+    <w:abstractNumId w:val="22"/>
   </w:num>
   <w:num w:numId="26">
-    <w:abstractNumId w:val="22"/>
+    <w:abstractNumId w:val="23"/>
   </w:num>
   <w:num w:numId="27">
-    <w:abstractNumId w:val="17"/>
+    <w:abstractNumId w:val="18"/>
   </w:num>
   <w:num w:numId="28">
-    <w:abstractNumId w:val="45"/>
+    <w:abstractNumId w:val="47"/>
   </w:num>
   <w:num w:numId="29">
-    <w:abstractNumId w:val="43"/>
+    <w:abstractNumId w:val="45"/>
   </w:num>
   <w:num w:numId="30">
     <w:abstractNumId w:val="5"/>
   </w:num>
   <w:num w:numId="31">
-    <w:abstractNumId w:val="33"/>
+    <w:abstractNumId w:val="35"/>
   </w:num>
   <w:num w:numId="32">
     <w:abstractNumId w:val="0"/>
   </w:num>
   <w:num w:numId="33">
-    <w:abstractNumId w:val="15"/>
+    <w:abstractNumId w:val="16"/>
   </w:num>
   <w:num w:numId="34">
-    <w:abstractNumId w:val="28"/>
+    <w:abstractNumId w:val="29"/>
   </w:num>
   <w:num w:numId="35">
+    <w:abstractNumId w:val="40"/>
+  </w:num>
+  <w:num w:numId="36">
+    <w:abstractNumId w:val="24"/>
+  </w:num>
+  <w:num w:numId="37">
+    <w:abstractNumId w:val="42"/>
+  </w:num>
+  <w:num w:numId="38">
     <w:abstractNumId w:val="38"/>
   </w:num>
-  <w:num w:numId="36">
-    <w:abstractNumId w:val="23"/>
-  </w:num>
-  <w:num w:numId="37">
-    <w:abstractNumId w:val="40"/>
-  </w:num>
-  <w:num w:numId="38">
-    <w:abstractNumId w:val="36"/>
-  </w:num>
   <w:num w:numId="39">
-    <w:abstractNumId w:val="42"/>
+    <w:abstractNumId w:val="44"/>
   </w:num>
   <w:num w:numId="40">
     <w:abstractNumId w:val="1"/>
@@ -25423,28 +26223,34 @@
     <w:abstractNumId w:val="7"/>
   </w:num>
   <w:num w:numId="42">
-    <w:abstractNumId w:val="13"/>
+    <w:abstractNumId w:val="14"/>
   </w:num>
   <w:num w:numId="43">
-    <w:abstractNumId w:val="26"/>
+    <w:abstractNumId w:val="27"/>
   </w:num>
   <w:num w:numId="44">
-    <w:abstractNumId w:val="46"/>
+    <w:abstractNumId w:val="48"/>
   </w:num>
   <w:num w:numId="45">
-    <w:abstractNumId w:val="20"/>
+    <w:abstractNumId w:val="21"/>
   </w:num>
   <w:num w:numId="46">
-    <w:abstractNumId w:val="16"/>
+    <w:abstractNumId w:val="17"/>
   </w:num>
   <w:num w:numId="47">
-    <w:abstractNumId w:val="31"/>
+    <w:abstractNumId w:val="33"/>
   </w:num>
   <w:num w:numId="48">
     <w:abstractNumId w:val="10"/>
   </w:num>
   <w:num w:numId="49">
-    <w:abstractNumId w:val="29"/>
+    <w:abstractNumId w:val="31"/>
+  </w:num>
+  <w:num w:numId="50">
+    <w:abstractNumId w:val="12"/>
+  </w:num>
+  <w:num w:numId="51">
+    <w:abstractNumId w:val="30"/>
   </w:num>
   <w:numIdMacAtCleanup w:val="49"/>
 </w:numbering>
@@ -26388,6 +27194,18 @@
     </w:pPr>
     <w:rPr>
       <w:sz w:val="24"/>
+    </w:rPr>
+  </w:style>
+  <w:style w:type="character" w:styleId="FollowedHyperlink">
+    <w:name w:val="FollowedHyperlink"/>
+    <w:basedOn w:val="DefaultParagraphFont"/>
+    <w:uiPriority w:val="99"/>
+    <w:semiHidden/>
+    <w:unhideWhenUsed/>
+    <w:rsid w:val="00E6007F"/>
+    <w:rPr>
+      <w:color w:val="954F72" w:themeColor="followedHyperlink"/>
+      <w:u w:val="single"/>
     </w:rPr>
   </w:style>
 </w:styles>
@@ -40379,7 +41197,7 @@
 </file>
 
 <file path=customXml/itemProps1.xml><?xml version="1.0" encoding="utf-8"?>
-<ds:datastoreItem xmlns:ds="http://schemas.openxmlformats.org/officeDocument/2006/customXml" ds:itemID="{461013D5-2D85-4E54-8624-E00CC20A6C75}">
+<ds:datastoreItem xmlns:ds="http://schemas.openxmlformats.org/officeDocument/2006/customXml" ds:itemID="{BBE13D33-4C63-480C-9C22-469A05C0FABF}">
   <ds:schemaRefs>
     <ds:schemaRef ds:uri="http://schemas.openxmlformats.org/officeDocument/2006/bibliography"/>
   </ds:schemaRefs>

</xml_diff>

<commit_message>
Sorted members' order in info page based on ascending order of student ID
</commit_message>
<xml_diff>
--- a/Report.docx
+++ b/Report.docx
@@ -86,12 +86,254 @@
                 <w:szCs w:val="28"/>
               </w:rPr>
             </w:pPr>
+            <w:proofErr w:type="spellStart"/>
             <w:r>
               <w:rPr>
                 <w:b w:val="0"/>
                 <w:szCs w:val="28"/>
               </w:rPr>
-              <w:t xml:space="preserve">Trần </w:t>
+              <w:t>Đỗ</w:t>
+            </w:r>
+            <w:proofErr w:type="spellEnd"/>
+            <w:r>
+              <w:rPr>
+                <w:b w:val="0"/>
+                <w:szCs w:val="28"/>
+              </w:rPr>
+              <w:t xml:space="preserve"> Phan </w:t>
+            </w:r>
+            <w:proofErr w:type="spellStart"/>
+            <w:r>
+              <w:rPr>
+                <w:b w:val="0"/>
+                <w:szCs w:val="28"/>
+              </w:rPr>
+              <w:t>Tuấn</w:t>
+            </w:r>
+            <w:proofErr w:type="spellEnd"/>
+            <w:r>
+              <w:rPr>
+                <w:b w:val="0"/>
+                <w:szCs w:val="28"/>
+              </w:rPr>
+              <w:t xml:space="preserve"> </w:t>
+            </w:r>
+            <w:proofErr w:type="spellStart"/>
+            <w:r>
+              <w:rPr>
+                <w:b w:val="0"/>
+                <w:szCs w:val="28"/>
+              </w:rPr>
+              <w:t>Đạt</w:t>
+            </w:r>
+            <w:proofErr w:type="spellEnd"/>
+          </w:p>
+        </w:tc>
+        <w:tc>
+          <w:tcPr>
+            <w:tcW w:w="4675" w:type="dxa"/>
+          </w:tcPr>
+          <w:p>
+            <w:pPr>
+              <w:jc w:val="center"/>
+              <w:cnfStyle w:val="000000000000" w:firstRow="0" w:lastRow="0" w:firstColumn="0" w:lastColumn="0" w:oddVBand="0" w:evenVBand="0" w:oddHBand="0" w:evenHBand="0" w:firstRowFirstColumn="0" w:firstRowLastColumn="0" w:lastRowFirstColumn="0" w:lastRowLastColumn="0"/>
+              <w:rPr>
+                <w:szCs w:val="28"/>
+              </w:rPr>
+            </w:pPr>
+            <w:r>
+              <w:rPr>
+                <w:szCs w:val="28"/>
+              </w:rPr>
+              <w:t>22127057</w:t>
+            </w:r>
+          </w:p>
+        </w:tc>
+      </w:tr>
+      <w:tr>
+        <w:tc>
+          <w:tcPr>
+            <w:cnfStyle w:val="001000000000" w:firstRow="0" w:lastRow="0" w:firstColumn="1" w:lastColumn="0" w:oddVBand="0" w:evenVBand="0" w:oddHBand="0" w:evenHBand="0" w:firstRowFirstColumn="0" w:firstRowLastColumn="0" w:lastRowFirstColumn="0" w:lastRowLastColumn="0"/>
+            <w:tcW w:w="4675" w:type="dxa"/>
+          </w:tcPr>
+          <w:p>
+            <w:pPr>
+              <w:rPr>
+                <w:b w:val="0"/>
+                <w:szCs w:val="28"/>
+              </w:rPr>
+            </w:pPr>
+            <w:proofErr w:type="spellStart"/>
+            <w:r>
+              <w:rPr>
+                <w:b w:val="0"/>
+                <w:szCs w:val="28"/>
+              </w:rPr>
+              <w:t>Phạm</w:t>
+            </w:r>
+            <w:proofErr w:type="spellEnd"/>
+            <w:r>
+              <w:rPr>
+                <w:b w:val="0"/>
+                <w:szCs w:val="28"/>
+              </w:rPr>
+              <w:t xml:space="preserve"> </w:t>
+            </w:r>
+            <w:proofErr w:type="spellStart"/>
+            <w:r>
+              <w:rPr>
+                <w:b w:val="0"/>
+                <w:szCs w:val="28"/>
+              </w:rPr>
+              <w:t>Thành</w:t>
+            </w:r>
+            <w:proofErr w:type="spellEnd"/>
+            <w:r>
+              <w:rPr>
+                <w:b w:val="0"/>
+                <w:szCs w:val="28"/>
+              </w:rPr>
+              <w:t xml:space="preserve"> </w:t>
+            </w:r>
+            <w:proofErr w:type="spellStart"/>
+            <w:r>
+              <w:rPr>
+                <w:b w:val="0"/>
+                <w:szCs w:val="28"/>
+              </w:rPr>
+              <w:t>Đạt</w:t>
+            </w:r>
+            <w:proofErr w:type="spellEnd"/>
+          </w:p>
+        </w:tc>
+        <w:tc>
+          <w:tcPr>
+            <w:tcW w:w="4675" w:type="dxa"/>
+          </w:tcPr>
+          <w:p>
+            <w:pPr>
+              <w:jc w:val="center"/>
+              <w:cnfStyle w:val="000000000000" w:firstRow="0" w:lastRow="0" w:firstColumn="0" w:lastColumn="0" w:oddVBand="0" w:evenVBand="0" w:oddHBand="0" w:evenHBand="0" w:firstRowFirstColumn="0" w:firstRowLastColumn="0" w:lastRowFirstColumn="0" w:lastRowLastColumn="0"/>
+              <w:rPr>
+                <w:szCs w:val="28"/>
+              </w:rPr>
+            </w:pPr>
+            <w:r>
+              <w:rPr>
+                <w:szCs w:val="28"/>
+              </w:rPr>
+              <w:t>22127064</w:t>
+            </w:r>
+          </w:p>
+        </w:tc>
+      </w:tr>
+      <w:tr>
+        <w:tc>
+          <w:tcPr>
+            <w:cnfStyle w:val="001000000000" w:firstRow="0" w:lastRow="0" w:firstColumn="1" w:lastColumn="0" w:oddVBand="0" w:evenVBand="0" w:oddHBand="0" w:evenHBand="0" w:firstRowFirstColumn="0" w:firstRowLastColumn="0" w:lastRowFirstColumn="0" w:lastRowLastColumn="0"/>
+            <w:tcW w:w="4675" w:type="dxa"/>
+          </w:tcPr>
+          <w:p>
+            <w:pPr>
+              <w:rPr>
+                <w:b w:val="0"/>
+                <w:szCs w:val="28"/>
+              </w:rPr>
+            </w:pPr>
+            <w:proofErr w:type="spellStart"/>
+            <w:r>
+              <w:rPr>
+                <w:b w:val="0"/>
+                <w:szCs w:val="28"/>
+              </w:rPr>
+              <w:t>Đỗ</w:t>
+            </w:r>
+            <w:proofErr w:type="spellEnd"/>
+            <w:r>
+              <w:rPr>
+                <w:b w:val="0"/>
+                <w:szCs w:val="28"/>
+              </w:rPr>
+              <w:t xml:space="preserve"> </w:t>
+            </w:r>
+            <w:proofErr w:type="spellStart"/>
+            <w:r>
+              <w:rPr>
+                <w:b w:val="0"/>
+                <w:szCs w:val="28"/>
+              </w:rPr>
+              <w:t>Đình</w:t>
+            </w:r>
+            <w:proofErr w:type="spellEnd"/>
+            <w:r>
+              <w:rPr>
+                <w:b w:val="0"/>
+                <w:szCs w:val="28"/>
+              </w:rPr>
+              <w:t xml:space="preserve"> </w:t>
+            </w:r>
+            <w:proofErr w:type="spellStart"/>
+            <w:r>
+              <w:rPr>
+                <w:b w:val="0"/>
+                <w:szCs w:val="28"/>
+              </w:rPr>
+              <w:t>Hải</w:t>
+            </w:r>
+            <w:proofErr w:type="spellEnd"/>
+          </w:p>
+        </w:tc>
+        <w:tc>
+          <w:tcPr>
+            <w:tcW w:w="4675" w:type="dxa"/>
+          </w:tcPr>
+          <w:p>
+            <w:pPr>
+              <w:jc w:val="center"/>
+              <w:cnfStyle w:val="000000000000" w:firstRow="0" w:lastRow="0" w:firstColumn="0" w:lastColumn="0" w:oddVBand="0" w:evenVBand="0" w:oddHBand="0" w:evenHBand="0" w:firstRowFirstColumn="0" w:firstRowLastColumn="0" w:lastRowFirstColumn="0" w:lastRowLastColumn="0"/>
+              <w:rPr>
+                <w:szCs w:val="28"/>
+              </w:rPr>
+            </w:pPr>
+            <w:bookmarkStart w:id="0" w:name="_GoBack"/>
+            <w:bookmarkEnd w:id="0"/>
+            <w:r>
+              <w:rPr>
+                <w:szCs w:val="28"/>
+              </w:rPr>
+              <w:t>22127095</w:t>
+            </w:r>
+          </w:p>
+        </w:tc>
+      </w:tr>
+      <w:tr>
+        <w:tc>
+          <w:tcPr>
+            <w:cnfStyle w:val="001000000000" w:firstRow="0" w:lastRow="0" w:firstColumn="1" w:lastColumn="0" w:oddVBand="0" w:evenVBand="0" w:oddHBand="0" w:evenHBand="0" w:firstRowFirstColumn="0" w:firstRowLastColumn="0" w:lastRowFirstColumn="0" w:lastRowLastColumn="0"/>
+            <w:tcW w:w="4675" w:type="dxa"/>
+          </w:tcPr>
+          <w:p>
+            <w:pPr>
+              <w:rPr>
+                <w:b w:val="0"/>
+                <w:szCs w:val="28"/>
+              </w:rPr>
+            </w:pPr>
+            <w:proofErr w:type="spellStart"/>
+            <w:r>
+              <w:rPr>
+                <w:b w:val="0"/>
+                <w:szCs w:val="28"/>
+              </w:rPr>
+              <w:t>Trần</w:t>
+            </w:r>
+            <w:proofErr w:type="spellEnd"/>
+            <w:r>
+              <w:rPr>
+                <w:b w:val="0"/>
+                <w:szCs w:val="28"/>
+              </w:rPr>
+              <w:t xml:space="preserve"> </w:t>
             </w:r>
             <w:proofErr w:type="spellStart"/>
             <w:r>
@@ -137,237 +379,6 @@
                 <w:szCs w:val="28"/>
               </w:rPr>
               <w:t>22127131</w:t>
-            </w:r>
-          </w:p>
-        </w:tc>
-      </w:tr>
-      <w:tr>
-        <w:tc>
-          <w:tcPr>
-            <w:cnfStyle w:val="001000000000" w:firstRow="0" w:lastRow="0" w:firstColumn="1" w:lastColumn="0" w:oddVBand="0" w:evenVBand="0" w:oddHBand="0" w:evenHBand="0" w:firstRowFirstColumn="0" w:firstRowLastColumn="0" w:lastRowFirstColumn="0" w:lastRowLastColumn="0"/>
-            <w:tcW w:w="4675" w:type="dxa"/>
-          </w:tcPr>
-          <w:p>
-            <w:pPr>
-              <w:rPr>
-                <w:b w:val="0"/>
-                <w:szCs w:val="28"/>
-              </w:rPr>
-            </w:pPr>
-            <w:proofErr w:type="spellStart"/>
-            <w:r>
-              <w:rPr>
-                <w:b w:val="0"/>
-                <w:szCs w:val="28"/>
-              </w:rPr>
-              <w:t>Đỗ</w:t>
-            </w:r>
-            <w:proofErr w:type="spellEnd"/>
-            <w:r>
-              <w:rPr>
-                <w:b w:val="0"/>
-                <w:szCs w:val="28"/>
-              </w:rPr>
-              <w:t xml:space="preserve"> </w:t>
-            </w:r>
-            <w:proofErr w:type="spellStart"/>
-            <w:r>
-              <w:rPr>
-                <w:b w:val="0"/>
-                <w:szCs w:val="28"/>
-              </w:rPr>
-              <w:t>Đình</w:t>
-            </w:r>
-            <w:proofErr w:type="spellEnd"/>
-            <w:r>
-              <w:rPr>
-                <w:b w:val="0"/>
-                <w:szCs w:val="28"/>
-              </w:rPr>
-              <w:t xml:space="preserve"> </w:t>
-            </w:r>
-            <w:proofErr w:type="spellStart"/>
-            <w:r>
-              <w:rPr>
-                <w:b w:val="0"/>
-                <w:szCs w:val="28"/>
-              </w:rPr>
-              <w:t>Hải</w:t>
-            </w:r>
-            <w:proofErr w:type="spellEnd"/>
-          </w:p>
-        </w:tc>
-        <w:tc>
-          <w:tcPr>
-            <w:tcW w:w="4675" w:type="dxa"/>
-          </w:tcPr>
-          <w:p>
-            <w:pPr>
-              <w:jc w:val="center"/>
-              <w:cnfStyle w:val="000000000000" w:firstRow="0" w:lastRow="0" w:firstColumn="0" w:lastColumn="0" w:oddVBand="0" w:evenVBand="0" w:oddHBand="0" w:evenHBand="0" w:firstRowFirstColumn="0" w:firstRowLastColumn="0" w:lastRowFirstColumn="0" w:lastRowLastColumn="0"/>
-              <w:rPr>
-                <w:szCs w:val="28"/>
-              </w:rPr>
-            </w:pPr>
-            <w:r>
-              <w:rPr>
-                <w:szCs w:val="28"/>
-              </w:rPr>
-              <w:t>22127095</w:t>
-            </w:r>
-          </w:p>
-        </w:tc>
-      </w:tr>
-      <w:tr>
-        <w:tc>
-          <w:tcPr>
-            <w:cnfStyle w:val="001000000000" w:firstRow="0" w:lastRow="0" w:firstColumn="1" w:lastColumn="0" w:oddVBand="0" w:evenVBand="0" w:oddHBand="0" w:evenHBand="0" w:firstRowFirstColumn="0" w:firstRowLastColumn="0" w:lastRowFirstColumn="0" w:lastRowLastColumn="0"/>
-            <w:tcW w:w="4675" w:type="dxa"/>
-          </w:tcPr>
-          <w:p>
-            <w:pPr>
-              <w:rPr>
-                <w:b w:val="0"/>
-                <w:szCs w:val="28"/>
-              </w:rPr>
-            </w:pPr>
-            <w:proofErr w:type="spellStart"/>
-            <w:r>
-              <w:rPr>
-                <w:b w:val="0"/>
-                <w:szCs w:val="28"/>
-              </w:rPr>
-              <w:t>Phạm</w:t>
-            </w:r>
-            <w:proofErr w:type="spellEnd"/>
-            <w:r>
-              <w:rPr>
-                <w:b w:val="0"/>
-                <w:szCs w:val="28"/>
-              </w:rPr>
-              <w:t xml:space="preserve"> </w:t>
-            </w:r>
-            <w:proofErr w:type="spellStart"/>
-            <w:r>
-              <w:rPr>
-                <w:b w:val="0"/>
-                <w:szCs w:val="28"/>
-              </w:rPr>
-              <w:t>Thành</w:t>
-            </w:r>
-            <w:proofErr w:type="spellEnd"/>
-            <w:r>
-              <w:rPr>
-                <w:b w:val="0"/>
-                <w:szCs w:val="28"/>
-              </w:rPr>
-              <w:t xml:space="preserve"> </w:t>
-            </w:r>
-            <w:proofErr w:type="spellStart"/>
-            <w:r>
-              <w:rPr>
-                <w:b w:val="0"/>
-                <w:szCs w:val="28"/>
-              </w:rPr>
-              <w:t>Đạt</w:t>
-            </w:r>
-            <w:proofErr w:type="spellEnd"/>
-          </w:p>
-        </w:tc>
-        <w:tc>
-          <w:tcPr>
-            <w:tcW w:w="4675" w:type="dxa"/>
-          </w:tcPr>
-          <w:p>
-            <w:pPr>
-              <w:jc w:val="center"/>
-              <w:cnfStyle w:val="000000000000" w:firstRow="0" w:lastRow="0" w:firstColumn="0" w:lastColumn="0" w:oddVBand="0" w:evenVBand="0" w:oddHBand="0" w:evenHBand="0" w:firstRowFirstColumn="0" w:firstRowLastColumn="0" w:lastRowFirstColumn="0" w:lastRowLastColumn="0"/>
-              <w:rPr>
-                <w:szCs w:val="28"/>
-              </w:rPr>
-            </w:pPr>
-            <w:r>
-              <w:rPr>
-                <w:szCs w:val="28"/>
-              </w:rPr>
-              <w:t>22127064</w:t>
-            </w:r>
-          </w:p>
-        </w:tc>
-      </w:tr>
-      <w:tr>
-        <w:tc>
-          <w:tcPr>
-            <w:cnfStyle w:val="001000000000" w:firstRow="0" w:lastRow="0" w:firstColumn="1" w:lastColumn="0" w:oddVBand="0" w:evenVBand="0" w:oddHBand="0" w:evenHBand="0" w:firstRowFirstColumn="0" w:firstRowLastColumn="0" w:lastRowFirstColumn="0" w:lastRowLastColumn="0"/>
-            <w:tcW w:w="4675" w:type="dxa"/>
-          </w:tcPr>
-          <w:p>
-            <w:pPr>
-              <w:rPr>
-                <w:b w:val="0"/>
-                <w:szCs w:val="28"/>
-              </w:rPr>
-            </w:pPr>
-            <w:proofErr w:type="spellStart"/>
-            <w:r>
-              <w:rPr>
-                <w:b w:val="0"/>
-                <w:szCs w:val="28"/>
-              </w:rPr>
-              <w:t>Đỗ</w:t>
-            </w:r>
-            <w:proofErr w:type="spellEnd"/>
-            <w:r>
-              <w:rPr>
-                <w:b w:val="0"/>
-                <w:szCs w:val="28"/>
-              </w:rPr>
-              <w:t xml:space="preserve"> Phan </w:t>
-            </w:r>
-            <w:proofErr w:type="spellStart"/>
-            <w:r>
-              <w:rPr>
-                <w:b w:val="0"/>
-                <w:szCs w:val="28"/>
-              </w:rPr>
-              <w:t>Tuấn</w:t>
-            </w:r>
-            <w:proofErr w:type="spellEnd"/>
-            <w:r>
-              <w:rPr>
-                <w:b w:val="0"/>
-                <w:szCs w:val="28"/>
-              </w:rPr>
-              <w:t xml:space="preserve"> </w:t>
-            </w:r>
-            <w:proofErr w:type="spellStart"/>
-            <w:r>
-              <w:rPr>
-                <w:b w:val="0"/>
-                <w:szCs w:val="28"/>
-              </w:rPr>
-              <w:t>Đạt</w:t>
-            </w:r>
-            <w:proofErr w:type="spellEnd"/>
-          </w:p>
-        </w:tc>
-        <w:tc>
-          <w:tcPr>
-            <w:tcW w:w="4675" w:type="dxa"/>
-          </w:tcPr>
-          <w:p>
-            <w:pPr>
-              <w:jc w:val="center"/>
-              <w:cnfStyle w:val="000000000000" w:firstRow="0" w:lastRow="0" w:firstColumn="0" w:lastColumn="0" w:oddVBand="0" w:evenVBand="0" w:oddHBand="0" w:evenHBand="0" w:firstRowFirstColumn="0" w:firstRowLastColumn="0" w:lastRowFirstColumn="0" w:lastRowLastColumn="0"/>
-              <w:rPr>
-                <w:szCs w:val="28"/>
-              </w:rPr>
-            </w:pPr>
-            <w:r>
-              <w:rPr>
-                <w:szCs w:val="28"/>
-              </w:rPr>
-              <w:t>22127057</w:t>
             </w:r>
           </w:p>
         </w:tc>
@@ -18847,49 +18858,7 @@
           <w:rPr>
             <w:rStyle w:val="Hyperlink"/>
           </w:rPr>
-          <w:t xml:space="preserve">Link </w:t>
-        </w:r>
-        <w:r>
-          <w:rPr>
-            <w:rStyle w:val="Hyperlink"/>
-          </w:rPr>
-          <w:t>t</w:t>
-        </w:r>
-        <w:r>
-          <w:rPr>
-            <w:rStyle w:val="Hyperlink"/>
-          </w:rPr>
-          <w:t xml:space="preserve">o </w:t>
-        </w:r>
-        <w:r>
-          <w:rPr>
-            <w:rStyle w:val="Hyperlink"/>
-          </w:rPr>
-          <w:t>r</w:t>
-        </w:r>
-        <w:r>
-          <w:rPr>
-            <w:rStyle w:val="Hyperlink"/>
-          </w:rPr>
-          <w:t>e</w:t>
-        </w:r>
-        <w:r>
-          <w:rPr>
-            <w:rStyle w:val="Hyperlink"/>
-          </w:rPr>
-          <w:t>p</w:t>
-        </w:r>
-        <w:r>
-          <w:rPr>
-            <w:rStyle w:val="Hyperlink"/>
-          </w:rPr>
-          <w:t>o</w:t>
-        </w:r>
-        <w:r>
-          <w:rPr>
-            <w:rStyle w:val="Hyperlink"/>
-          </w:rPr>
-          <w:t>sitory</w:t>
+          <w:t>Link to repository</w:t>
         </w:r>
       </w:hyperlink>
     </w:p>
@@ -19101,8 +19070,6 @@
       <w:r>
         <w:t>:</w:t>
       </w:r>
-      <w:bookmarkStart w:id="0" w:name="_GoBack"/>
-      <w:bookmarkEnd w:id="0"/>
     </w:p>
     <w:p>
       <w:pPr>
@@ -19191,10 +19158,7 @@
         <w:t>Input size:</w:t>
       </w:r>
       <w:r>
-        <w:t xml:space="preserve"> </w:t>
-      </w:r>
-      <w:r>
-        <w:t>Integer (≤ 1, 000, 000)</w:t>
+        <w:t xml:space="preserve"> Integer (≤ 1, 000, 000)</w:t>
       </w:r>
     </w:p>
     <w:p>
@@ -19310,10 +19274,7 @@
         </w:numPr>
       </w:pPr>
       <w:r>
-        <w:t>2nd line: n integer</w:t>
-      </w:r>
-      <w:r>
-        <w:t>s, separated by a single space.</w:t>
+        <w:t>2nd line: n integers, separated by a single space.</w:t>
       </w:r>
     </w:p>
     <w:p>
@@ -19331,13 +19292,7 @@
         <w:rPr>
           <w:b/>
         </w:rPr>
-        <w:t>Output parameters</w:t>
-      </w:r>
-      <w:r>
-        <w:rPr>
-          <w:b/>
-        </w:rPr>
-        <w:t>:</w:t>
+        <w:t>Output parameters:</w:t>
       </w:r>
     </w:p>
     <w:p>
@@ -19349,13 +19304,7 @@
         </w:numPr>
       </w:pPr>
       <w:r>
-        <w:t xml:space="preserve">-time: </w:t>
-      </w:r>
-      <w:r>
-        <w:t>algorithm’s</w:t>
-      </w:r>
-      <w:r>
-        <w:t xml:space="preserve"> running time.</w:t>
+        <w:t>-time: algorithm’s running time.</w:t>
       </w:r>
     </w:p>
     <w:p>
@@ -19367,13 +19316,7 @@
         </w:numPr>
       </w:pPr>
       <w:r>
-        <w:t xml:space="preserve">-comp: number of </w:t>
-      </w:r>
-      <w:r>
-        <w:t>comparisons</w:t>
-      </w:r>
-      <w:r>
-        <w:t>.</w:t>
+        <w:t>-comp: number of comparisons.</w:t>
       </w:r>
     </w:p>
     <w:p>
@@ -41197,7 +41140,7 @@
 </file>
 
 <file path=customXml/itemProps1.xml><?xml version="1.0" encoding="utf-8"?>
-<ds:datastoreItem xmlns:ds="http://schemas.openxmlformats.org/officeDocument/2006/customXml" ds:itemID="{BBE13D33-4C63-480C-9C22-469A05C0FABF}">
+<ds:datastoreItem xmlns:ds="http://schemas.openxmlformats.org/officeDocument/2006/customXml" ds:itemID="{F37E46E0-36F2-42C1-BBBB-27B4CD2474AD}">
   <ds:schemaRefs>
     <ds:schemaRef ds:uri="http://schemas.openxmlformats.org/officeDocument/2006/bibliography"/>
   </ds:schemaRefs>

</xml_diff>